<commit_message>
[FFRESW][docs]updated word and doxygen code docs
Signed-off-by: Adrian <52537419+mendax0110@users.noreply.github.com>
</commit_message>
<xml_diff>
--- a/docs/AdriansDocumentation/Implement.docx
+++ b/docs/AdriansDocumentation/Implement.docx
@@ -10,17 +10,67 @@
       </w:pPr>
       <w:r>
         <w:rPr>
-          <w:lang w:val="de-AT"/>
-        </w:rPr>
-        <w:t>ToDo:</w:t>
-      </w:r>
-    </w:p>
-    <w:p>
-      <w:pPr>
-        <w:pStyle w:val="Listenabsatz"/>
+          <w:b/>
+          <w:bCs/>
+          <w:lang w:val="de-AT"/>
+        </w:rPr>
+        <w:t>Projekt-Dokumentation</w:t>
+      </w:r>
+    </w:p>
+    <w:p>
+      <w:pPr>
+        <w:rPr>
+          <w:lang w:val="de-AT"/>
+        </w:rPr>
+      </w:pPr>
+      <w:r>
+        <w:rPr>
+          <w:lang w:val="de-AT"/>
+        </w:rPr>
+        <w:pict w14:anchorId="5739900B">
+          <v:rect id="_x0000_i1037" style="width:0;height:1.5pt" o:hralign="center" o:hrstd="t" o:hr="t" fillcolor="#a0a0a0" stroked="f"/>
+        </w:pict>
+      </w:r>
+    </w:p>
+    <w:p>
+      <w:pPr>
+        <w:rPr>
+          <w:b/>
+          <w:bCs/>
+          <w:lang w:val="de-AT"/>
+        </w:rPr>
+      </w:pPr>
+      <w:r>
+        <w:rPr>
+          <w:b/>
+          <w:bCs/>
+          <w:lang w:val="de-AT"/>
+        </w:rPr>
+        <w:t>1. Tägliche/Wöchentliche Aktivitäten</w:t>
+      </w:r>
+    </w:p>
+    <w:p>
+      <w:pPr>
+        <w:rPr>
+          <w:b/>
+          <w:bCs/>
+          <w:lang w:val="de-AT"/>
+        </w:rPr>
+      </w:pPr>
+      <w:r>
+        <w:rPr>
+          <w:b/>
+          <w:bCs/>
+          <w:lang w:val="de-AT"/>
+        </w:rPr>
+        <w:t>Basisarchitektur des Arduino MEGA2560</w:t>
+      </w:r>
+    </w:p>
+    <w:p>
+      <w:pPr>
         <w:numPr>
           <w:ilvl w:val="0"/>
-          <w:numId w:val="1"/>
+          <w:numId w:val="2"/>
         </w:numPr>
         <w:rPr>
           <w:lang w:val="de-AT"/>
@@ -28,17 +78,24 @@
       </w:pPr>
       <w:r>
         <w:rPr>
-          <w:lang w:val="de-AT"/>
-        </w:rPr>
-        <w:t>Schreiben was ich bisher Täglich/Wöchentlich gemacht habe</w:t>
-      </w:r>
-    </w:p>
-    <w:p>
-      <w:pPr>
-        <w:pStyle w:val="Listenabsatz"/>
+          <w:b/>
+          <w:bCs/>
+          <w:lang w:val="de-AT"/>
+        </w:rPr>
+        <w:t>Ziel:</w:t>
+      </w:r>
+      <w:r>
+        <w:rPr>
+          <w:lang w:val="de-AT"/>
+        </w:rPr>
+        <w:t xml:space="preserve"> Entwicklung und Implementierung der grundlegenden Architektur.</w:t>
+      </w:r>
+    </w:p>
+    <w:p>
+      <w:pPr>
         <w:numPr>
           <w:ilvl w:val="0"/>
-          <w:numId w:val="1"/>
+          <w:numId w:val="2"/>
         </w:numPr>
         <w:rPr>
           <w:lang w:val="de-AT"/>
@@ -46,17 +103,141 @@
       </w:pPr>
       <w:r>
         <w:rPr>
-          <w:lang w:val="de-AT"/>
-        </w:rPr>
-        <w:t>Dokumentation der CodeBase</w:t>
-      </w:r>
-    </w:p>
-    <w:p>
-      <w:pPr>
-        <w:pStyle w:val="Listenabsatz"/>
+          <w:b/>
+          <w:bCs/>
+          <w:lang w:val="de-AT"/>
+        </w:rPr>
+        <w:t>Module und Libraries zur Kommunikation:</w:t>
+      </w:r>
+      <w:r>
+        <w:rPr>
+          <w:lang w:val="de-AT"/>
+        </w:rPr>
+        <w:t xml:space="preserve"> </w:t>
+      </w:r>
+    </w:p>
+    <w:p>
+      <w:pPr>
+        <w:numPr>
+          <w:ilvl w:val="1"/>
+          <w:numId w:val="2"/>
+        </w:numPr>
+        <w:rPr>
+          <w:lang w:val="de-AT"/>
+        </w:rPr>
+      </w:pPr>
+      <w:r>
+        <w:rPr>
+          <w:b/>
+          <w:bCs/>
+          <w:lang w:val="de-AT"/>
+        </w:rPr>
+        <w:t>Ethernet:</w:t>
+      </w:r>
+      <w:r>
+        <w:rPr>
+          <w:lang w:val="de-AT"/>
+        </w:rPr>
+        <w:t xml:space="preserve"> Beschreibung der Integration und Nutzung.</w:t>
+      </w:r>
+    </w:p>
+    <w:p>
+      <w:pPr>
+        <w:numPr>
+          <w:ilvl w:val="1"/>
+          <w:numId w:val="2"/>
+        </w:numPr>
+        <w:rPr>
+          <w:lang w:val="de-AT"/>
+        </w:rPr>
+      </w:pPr>
+      <w:r>
+        <w:rPr>
+          <w:b/>
+          <w:bCs/>
+          <w:lang w:val="de-AT"/>
+        </w:rPr>
+        <w:t>SPI:</w:t>
+      </w:r>
+      <w:r>
+        <w:rPr>
+          <w:lang w:val="de-AT"/>
+        </w:rPr>
+        <w:t xml:space="preserve"> Funktionalität und Einsatzzwecke.</w:t>
+      </w:r>
+    </w:p>
+    <w:p>
+      <w:pPr>
+        <w:numPr>
+          <w:ilvl w:val="1"/>
+          <w:numId w:val="2"/>
+        </w:numPr>
+        <w:rPr>
+          <w:lang w:val="de-AT"/>
+        </w:rPr>
+      </w:pPr>
+      <w:r>
+        <w:rPr>
+          <w:b/>
+          <w:bCs/>
+          <w:lang w:val="de-AT"/>
+        </w:rPr>
+        <w:t>I2C:</w:t>
+      </w:r>
+      <w:r>
+        <w:rPr>
+          <w:lang w:val="de-AT"/>
+        </w:rPr>
+        <w:t xml:space="preserve"> Implementierung und Vorteile im Projekt.</w:t>
+      </w:r>
+    </w:p>
+    <w:p>
+      <w:pPr>
+        <w:numPr>
+          <w:ilvl w:val="1"/>
+          <w:numId w:val="2"/>
+        </w:numPr>
+        <w:rPr>
+          <w:lang w:val="de-AT"/>
+        </w:rPr>
+      </w:pPr>
+      <w:r>
+        <w:rPr>
+          <w:b/>
+          <w:bCs/>
+          <w:lang w:val="de-AT"/>
+        </w:rPr>
+        <w:t>Serial:</w:t>
+      </w:r>
+      <w:r>
+        <w:rPr>
+          <w:lang w:val="de-AT"/>
+        </w:rPr>
+        <w:t xml:space="preserve"> Verwendung für Debugging und Datenübertragung.</w:t>
+      </w:r>
+    </w:p>
+    <w:p>
+      <w:pPr>
+        <w:rPr>
+          <w:b/>
+          <w:bCs/>
+          <w:lang w:val="de-AT"/>
+        </w:rPr>
+      </w:pPr>
+      <w:r>
+        <w:rPr>
+          <w:b/>
+          <w:bCs/>
+          <w:lang w:val="de-AT"/>
+        </w:rPr>
+        <w:t>Module und Funktionen</w:t>
+      </w:r>
+    </w:p>
+    <w:p>
+      <w:pPr>
         <w:numPr>
           <w:ilvl w:val="0"/>
-          <w:numId w:val="1"/>
+          <w:numId w:val="3"/>
         </w:numPr>
         <w:rPr>
           <w:lang w:val="de-AT"/>
@@ -64,11 +245,741 @@
       </w:pPr>
       <w:r>
         <w:rPr>
-          <w:lang w:val="de-AT"/>
-        </w:rPr>
-        <w:t>Dokumentation über Tickets und Doxygen für Infos verwenden</w:t>
-      </w:r>
-    </w:p>
+          <w:b/>
+          <w:bCs/>
+          <w:lang w:val="de-AT"/>
+        </w:rPr>
+        <w:t>Berechnungs-Module:</w:t>
+      </w:r>
+      <w:r>
+        <w:rPr>
+          <w:lang w:val="de-AT"/>
+        </w:rPr>
+        <w:t xml:space="preserve"> Welche Berechnungen wurden implementiert und wie.</w:t>
+      </w:r>
+    </w:p>
+    <w:p>
+      <w:pPr>
+        <w:numPr>
+          <w:ilvl w:val="0"/>
+          <w:numId w:val="3"/>
+        </w:numPr>
+        <w:rPr>
+          <w:lang w:val="de-AT"/>
+        </w:rPr>
+      </w:pPr>
+      <w:r>
+        <w:rPr>
+          <w:b/>
+          <w:bCs/>
+          <w:lang w:val="de-AT"/>
+        </w:rPr>
+        <w:t>JSON-Verarbeitung:</w:t>
+      </w:r>
+      <w:r>
+        <w:rPr>
+          <w:lang w:val="de-AT"/>
+        </w:rPr>
+        <w:t xml:space="preserve"> Details zur Integration und Nutzung von JSON.</w:t>
+      </w:r>
+    </w:p>
+    <w:p>
+      <w:pPr>
+        <w:numPr>
+          <w:ilvl w:val="0"/>
+          <w:numId w:val="3"/>
+        </w:numPr>
+        <w:rPr>
+          <w:lang w:val="de-AT"/>
+        </w:rPr>
+      </w:pPr>
+      <w:r>
+        <w:rPr>
+          <w:b/>
+          <w:bCs/>
+          <w:lang w:val="de-AT"/>
+        </w:rPr>
+        <w:t>Serielles Menü:</w:t>
+      </w:r>
+      <w:r>
+        <w:rPr>
+          <w:lang w:val="de-AT"/>
+        </w:rPr>
+        <w:t xml:space="preserve"> Aufbau und Struktur.</w:t>
+      </w:r>
+    </w:p>
+    <w:p>
+      <w:pPr>
+        <w:numPr>
+          <w:ilvl w:val="0"/>
+          <w:numId w:val="3"/>
+        </w:numPr>
+        <w:rPr>
+          <w:lang w:val="de-AT"/>
+        </w:rPr>
+      </w:pPr>
+      <w:r>
+        <w:rPr>
+          <w:b/>
+          <w:bCs/>
+          <w:lang w:val="de-AT"/>
+        </w:rPr>
+        <w:t>Error-Handling:</w:t>
+      </w:r>
+      <w:r>
+        <w:rPr>
+          <w:lang w:val="de-AT"/>
+        </w:rPr>
+        <w:t xml:space="preserve"> Vorgehen und Strategien.</w:t>
+      </w:r>
+    </w:p>
+    <w:p>
+      <w:pPr>
+        <w:numPr>
+          <w:ilvl w:val="0"/>
+          <w:numId w:val="3"/>
+        </w:numPr>
+        <w:rPr>
+          <w:lang w:val="de-AT"/>
+        </w:rPr>
+      </w:pPr>
+      <w:r>
+        <w:rPr>
+          <w:b/>
+          <w:bCs/>
+          <w:lang w:val="de-AT"/>
+        </w:rPr>
+        <w:t>Schnittstellen:</w:t>
+      </w:r>
+      <w:r>
+        <w:rPr>
+          <w:lang w:val="de-AT"/>
+        </w:rPr>
+        <w:t xml:space="preserve"> Zweck und Funktionalitäten der entwickelten Schnittstellen.</w:t>
+      </w:r>
+    </w:p>
+    <w:p>
+      <w:pPr>
+        <w:rPr>
+          <w:b/>
+          <w:bCs/>
+          <w:lang w:val="de-AT"/>
+        </w:rPr>
+      </w:pPr>
+      <w:r>
+        <w:rPr>
+          <w:b/>
+          <w:bCs/>
+          <w:lang w:val="de-AT"/>
+        </w:rPr>
+        <w:t>2. Meetings und Zusammenarbeit</w:t>
+      </w:r>
+    </w:p>
+    <w:p>
+      <w:pPr>
+        <w:rPr>
+          <w:b/>
+          <w:bCs/>
+          <w:lang w:val="de-AT"/>
+        </w:rPr>
+      </w:pPr>
+      <w:r>
+        <w:rPr>
+          <w:b/>
+          <w:bCs/>
+          <w:lang w:val="de-AT"/>
+        </w:rPr>
+        <w:t>Meetings mit Felix</w:t>
+      </w:r>
+    </w:p>
+    <w:p>
+      <w:pPr>
+        <w:numPr>
+          <w:ilvl w:val="0"/>
+          <w:numId w:val="4"/>
+        </w:numPr>
+        <w:rPr>
+          <w:lang w:val="de-AT"/>
+        </w:rPr>
+      </w:pPr>
+      <w:r>
+        <w:rPr>
+          <w:b/>
+          <w:bCs/>
+          <w:lang w:val="de-AT"/>
+        </w:rPr>
+        <w:t>Thema:</w:t>
+      </w:r>
+      <w:r>
+        <w:rPr>
+          <w:lang w:val="de-AT"/>
+        </w:rPr>
+        <w:t xml:space="preserve"> Kommunikation zwischen HAS (Hardware Access Service) und ESW (Embedded Software).</w:t>
+      </w:r>
+    </w:p>
+    <w:p>
+      <w:pPr>
+        <w:numPr>
+          <w:ilvl w:val="0"/>
+          <w:numId w:val="4"/>
+        </w:numPr>
+        <w:rPr>
+          <w:lang w:val="de-AT"/>
+        </w:rPr>
+      </w:pPr>
+      <w:r>
+        <w:rPr>
+          <w:b/>
+          <w:bCs/>
+          <w:lang w:val="de-AT"/>
+        </w:rPr>
+        <w:t>Inhalt:</w:t>
+      </w:r>
+      <w:r>
+        <w:rPr>
+          <w:lang w:val="de-AT"/>
+        </w:rPr>
+        <w:t xml:space="preserve"> </w:t>
+      </w:r>
+    </w:p>
+    <w:p>
+      <w:pPr>
+        <w:numPr>
+          <w:ilvl w:val="1"/>
+          <w:numId w:val="4"/>
+        </w:numPr>
+        <w:rPr>
+          <w:lang w:val="de-AT"/>
+        </w:rPr>
+      </w:pPr>
+      <w:r>
+        <w:rPr>
+          <w:lang w:val="de-AT"/>
+        </w:rPr>
+        <w:t>Zielsetzung der Meetings.</w:t>
+      </w:r>
+    </w:p>
+    <w:p>
+      <w:pPr>
+        <w:numPr>
+          <w:ilvl w:val="1"/>
+          <w:numId w:val="4"/>
+        </w:numPr>
+        <w:rPr>
+          <w:lang w:val="de-AT"/>
+        </w:rPr>
+      </w:pPr>
+      <w:r>
+        <w:rPr>
+          <w:lang w:val="de-AT"/>
+        </w:rPr>
+        <w:t>Besprochene Lösungen und Fortschritte.</w:t>
+      </w:r>
+    </w:p>
+    <w:p>
+      <w:pPr>
+        <w:rPr>
+          <w:b/>
+          <w:bCs/>
+          <w:lang w:val="de-AT"/>
+        </w:rPr>
+      </w:pPr>
+      <w:r>
+        <w:rPr>
+          <w:b/>
+          <w:bCs/>
+          <w:lang w:val="de-AT"/>
+        </w:rPr>
+        <w:t>Meetings mit Dominik</w:t>
+      </w:r>
+    </w:p>
+    <w:p>
+      <w:pPr>
+        <w:numPr>
+          <w:ilvl w:val="0"/>
+          <w:numId w:val="5"/>
+        </w:numPr>
+        <w:rPr>
+          <w:lang w:val="de-AT"/>
+        </w:rPr>
+      </w:pPr>
+      <w:r>
+        <w:rPr>
+          <w:b/>
+          <w:bCs/>
+          <w:lang w:val="de-AT"/>
+        </w:rPr>
+        <w:t>Thema:</w:t>
+      </w:r>
+      <w:r>
+        <w:rPr>
+          <w:lang w:val="de-AT"/>
+        </w:rPr>
+        <w:t xml:space="preserve"> Einschulung in die Architektur.</w:t>
+      </w:r>
+    </w:p>
+    <w:p>
+      <w:pPr>
+        <w:numPr>
+          <w:ilvl w:val="0"/>
+          <w:numId w:val="5"/>
+        </w:numPr>
+        <w:rPr>
+          <w:lang w:val="de-AT"/>
+        </w:rPr>
+      </w:pPr>
+      <w:r>
+        <w:rPr>
+          <w:b/>
+          <w:bCs/>
+          <w:lang w:val="de-AT"/>
+        </w:rPr>
+        <w:t>Inhalt:</w:t>
+      </w:r>
+      <w:r>
+        <w:rPr>
+          <w:lang w:val="de-AT"/>
+        </w:rPr>
+        <w:t xml:space="preserve"> </w:t>
+      </w:r>
+    </w:p>
+    <w:p>
+      <w:pPr>
+        <w:numPr>
+          <w:ilvl w:val="1"/>
+          <w:numId w:val="5"/>
+        </w:numPr>
+        <w:rPr>
+          <w:lang w:val="de-AT"/>
+        </w:rPr>
+      </w:pPr>
+      <w:r>
+        <w:rPr>
+          <w:lang w:val="de-AT"/>
+        </w:rPr>
+        <w:t>Erklärung der Funktionsweise.</w:t>
+      </w:r>
+    </w:p>
+    <w:p>
+      <w:pPr>
+        <w:numPr>
+          <w:ilvl w:val="1"/>
+          <w:numId w:val="5"/>
+        </w:numPr>
+        <w:rPr>
+          <w:lang w:val="de-AT"/>
+        </w:rPr>
+      </w:pPr>
+      <w:r>
+        <w:rPr>
+          <w:lang w:val="de-AT"/>
+        </w:rPr>
+        <w:t>Anleitungen zur Erweiterung der Architektur.</w:t>
+      </w:r>
+    </w:p>
+    <w:p>
+      <w:pPr>
+        <w:rPr>
+          <w:b/>
+          <w:bCs/>
+          <w:lang w:val="de-AT"/>
+        </w:rPr>
+      </w:pPr>
+      <w:r>
+        <w:rPr>
+          <w:b/>
+          <w:bCs/>
+          <w:lang w:val="de-AT"/>
+        </w:rPr>
+        <w:t>3. Debugging</w:t>
+      </w:r>
+    </w:p>
+    <w:p>
+      <w:pPr>
+        <w:numPr>
+          <w:ilvl w:val="0"/>
+          <w:numId w:val="6"/>
+        </w:numPr>
+        <w:rPr>
+          <w:lang w:val="de-AT"/>
+        </w:rPr>
+      </w:pPr>
+      <w:r>
+        <w:rPr>
+          <w:b/>
+          <w:bCs/>
+          <w:lang w:val="de-AT"/>
+        </w:rPr>
+        <w:t>Methode:</w:t>
+      </w:r>
+      <w:r>
+        <w:rPr>
+          <w:lang w:val="de-AT"/>
+        </w:rPr>
+        <w:t xml:space="preserve"> Serial Prints, </w:t>
+      </w:r>
+      <w:proofErr w:type="spellStart"/>
+      <w:r>
+        <w:rPr>
+          <w:lang w:val="de-AT"/>
+        </w:rPr>
+        <w:t>StackOverflow</w:t>
+      </w:r>
+      <w:proofErr w:type="spellEnd"/>
+      <w:r>
+        <w:rPr>
+          <w:lang w:val="de-AT"/>
+        </w:rPr>
+        <w:t>, Blogposts, und LLMs.</w:t>
+      </w:r>
+    </w:p>
+    <w:p>
+      <w:pPr>
+        <w:numPr>
+          <w:ilvl w:val="0"/>
+          <w:numId w:val="6"/>
+        </w:numPr>
+        <w:rPr>
+          <w:lang w:val="de-AT"/>
+        </w:rPr>
+      </w:pPr>
+      <w:r>
+        <w:rPr>
+          <w:b/>
+          <w:bCs/>
+          <w:lang w:val="de-AT"/>
+        </w:rPr>
+        <w:t>Ergebnisse:</w:t>
+      </w:r>
+      <w:r>
+        <w:rPr>
+          <w:lang w:val="de-AT"/>
+        </w:rPr>
+        <w:t xml:space="preserve"> Verbesserungen und Lösungen, die implementiert wurden.</w:t>
+      </w:r>
+    </w:p>
+    <w:p>
+      <w:pPr>
+        <w:rPr>
+          <w:lang w:val="de-AT"/>
+        </w:rPr>
+      </w:pPr>
+    </w:p>
+    <w:p>
+      <w:pPr>
+        <w:rPr>
+          <w:b/>
+          <w:bCs/>
+          <w:lang w:val="de-AT"/>
+        </w:rPr>
+      </w:pPr>
+      <w:r>
+        <w:rPr>
+          <w:b/>
+          <w:bCs/>
+          <w:lang w:val="de-AT"/>
+        </w:rPr>
+        <w:lastRenderedPageBreak/>
+        <w:t>4. Programmierung und Libraries</w:t>
+      </w:r>
+    </w:p>
+    <w:p>
+      <w:pPr>
+        <w:numPr>
+          <w:ilvl w:val="0"/>
+          <w:numId w:val="7"/>
+        </w:numPr>
+        <w:rPr>
+          <w:lang w:val="de-AT"/>
+        </w:rPr>
+      </w:pPr>
+      <w:r>
+        <w:rPr>
+          <w:b/>
+          <w:bCs/>
+          <w:lang w:val="de-AT"/>
+        </w:rPr>
+        <w:t>Sprache:</w:t>
+      </w:r>
+      <w:r>
+        <w:rPr>
+          <w:lang w:val="de-AT"/>
+        </w:rPr>
+        <w:t xml:space="preserve"> C/C++.</w:t>
+      </w:r>
+    </w:p>
+    <w:p>
+      <w:pPr>
+        <w:numPr>
+          <w:ilvl w:val="0"/>
+          <w:numId w:val="7"/>
+        </w:numPr>
+        <w:rPr>
+          <w:lang w:val="de-AT"/>
+        </w:rPr>
+      </w:pPr>
+      <w:r>
+        <w:rPr>
+          <w:b/>
+          <w:bCs/>
+          <w:lang w:val="de-AT"/>
+        </w:rPr>
+        <w:t>Externe Libraries:</w:t>
+      </w:r>
+      <w:r>
+        <w:rPr>
+          <w:lang w:val="de-AT"/>
+        </w:rPr>
+        <w:t xml:space="preserve"> Beschreibung der verwendeten Libraries und ihrer Anpassung.</w:t>
+      </w:r>
+    </w:p>
+    <w:p>
+      <w:pPr>
+        <w:rPr>
+          <w:b/>
+          <w:bCs/>
+          <w:lang w:val="de-AT"/>
+        </w:rPr>
+      </w:pPr>
+      <w:r>
+        <w:rPr>
+          <w:b/>
+          <w:bCs/>
+          <w:lang w:val="de-AT"/>
+        </w:rPr>
+        <w:t>5. Dokumentation</w:t>
+      </w:r>
+    </w:p>
+    <w:p>
+      <w:pPr>
+        <w:rPr>
+          <w:b/>
+          <w:bCs/>
+          <w:lang w:val="de-AT"/>
+        </w:rPr>
+      </w:pPr>
+      <w:r>
+        <w:rPr>
+          <w:b/>
+          <w:bCs/>
+          <w:lang w:val="de-AT"/>
+        </w:rPr>
+        <w:t>Code-Dokumentation</w:t>
+      </w:r>
+    </w:p>
+    <w:p>
+      <w:pPr>
+        <w:numPr>
+          <w:ilvl w:val="0"/>
+          <w:numId w:val="8"/>
+        </w:numPr>
+        <w:rPr>
+          <w:lang w:val="de-AT"/>
+        </w:rPr>
+      </w:pPr>
+      <w:proofErr w:type="spellStart"/>
+      <w:r>
+        <w:rPr>
+          <w:b/>
+          <w:bCs/>
+          <w:lang w:val="de-AT"/>
+        </w:rPr>
+        <w:t>Doxygen</w:t>
+      </w:r>
+      <w:proofErr w:type="spellEnd"/>
+      <w:r>
+        <w:rPr>
+          <w:b/>
+          <w:bCs/>
+          <w:lang w:val="de-AT"/>
+        </w:rPr>
+        <w:t>:</w:t>
+      </w:r>
+      <w:r>
+        <w:rPr>
+          <w:lang w:val="de-AT"/>
+        </w:rPr>
+        <w:t xml:space="preserve"> </w:t>
+      </w:r>
+    </w:p>
+    <w:p>
+      <w:pPr>
+        <w:numPr>
+          <w:ilvl w:val="1"/>
+          <w:numId w:val="8"/>
+        </w:numPr>
+        <w:rPr>
+          <w:lang w:val="de-AT"/>
+        </w:rPr>
+      </w:pPr>
+      <w:r>
+        <w:rPr>
+          <w:lang w:val="de-AT"/>
+        </w:rPr>
+        <w:t>Einrichtung auf GitHub.</w:t>
+      </w:r>
+    </w:p>
+    <w:p>
+      <w:pPr>
+        <w:numPr>
+          <w:ilvl w:val="1"/>
+          <w:numId w:val="8"/>
+        </w:numPr>
+        <w:rPr>
+          <w:lang w:val="de-AT"/>
+        </w:rPr>
+      </w:pPr>
+      <w:r>
+        <w:rPr>
+          <w:lang w:val="de-AT"/>
+        </w:rPr>
+        <w:t xml:space="preserve">Generierung von HTML- und </w:t>
+      </w:r>
+      <w:proofErr w:type="spellStart"/>
+      <w:r>
+        <w:rPr>
+          <w:lang w:val="de-AT"/>
+        </w:rPr>
+        <w:t>LaTeX</w:t>
+      </w:r>
+      <w:proofErr w:type="spellEnd"/>
+      <w:r>
+        <w:rPr>
+          <w:lang w:val="de-AT"/>
+        </w:rPr>
+        <w:t>-Dokumenten.</w:t>
+      </w:r>
+    </w:p>
+    <w:p>
+      <w:pPr>
+        <w:rPr>
+          <w:b/>
+          <w:bCs/>
+          <w:lang w:val="de-AT"/>
+        </w:rPr>
+      </w:pPr>
+      <w:r>
+        <w:rPr>
+          <w:b/>
+          <w:bCs/>
+          <w:lang w:val="de-AT"/>
+        </w:rPr>
+        <w:t>Allgemeine Dokumentation</w:t>
+      </w:r>
+    </w:p>
+    <w:p>
+      <w:pPr>
+        <w:numPr>
+          <w:ilvl w:val="0"/>
+          <w:numId w:val="9"/>
+        </w:numPr>
+        <w:rPr>
+          <w:lang w:val="de-AT"/>
+        </w:rPr>
+      </w:pPr>
+      <w:r>
+        <w:rPr>
+          <w:lang w:val="de-AT"/>
+        </w:rPr>
+        <w:t xml:space="preserve">Strukturierte Dokumentation der </w:t>
+      </w:r>
+      <w:proofErr w:type="spellStart"/>
+      <w:r>
+        <w:rPr>
+          <w:lang w:val="de-AT"/>
+        </w:rPr>
+        <w:t>Codebase</w:t>
+      </w:r>
+      <w:proofErr w:type="spellEnd"/>
+      <w:r>
+        <w:rPr>
+          <w:lang w:val="de-AT"/>
+        </w:rPr>
+        <w:t>.</w:t>
+      </w:r>
+    </w:p>
+    <w:p>
+      <w:pPr>
+        <w:numPr>
+          <w:ilvl w:val="0"/>
+          <w:numId w:val="9"/>
+        </w:numPr>
+        <w:rPr>
+          <w:lang w:val="de-AT"/>
+        </w:rPr>
+      </w:pPr>
+      <w:r>
+        <w:rPr>
+          <w:lang w:val="de-AT"/>
+        </w:rPr>
+        <w:t>Zusätzliche Informationen und Anleitungen.</w:t>
+      </w:r>
+    </w:p>
+    <w:p>
+      <w:pPr>
+        <w:rPr>
+          <w:lang w:val="de-AT"/>
+        </w:rPr>
+      </w:pPr>
+      <w:r>
+        <w:rPr>
+          <w:lang w:val="de-AT"/>
+        </w:rPr>
+        <w:pict w14:anchorId="5657DF6B">
+          <v:rect id="_x0000_i1038" style="width:0;height:1.5pt" o:hralign="center" o:hrstd="t" o:hr="t" fillcolor="#a0a0a0" stroked="f"/>
+        </w:pict>
+      </w:r>
+    </w:p>
+    <w:p>
+      <w:pPr>
+        <w:rPr>
+          <w:lang w:val="de-AT"/>
+        </w:rPr>
+      </w:pPr>
+      <w:r>
+        <w:rPr>
+          <w:b/>
+          <w:bCs/>
+          <w:lang w:val="de-AT"/>
+        </w:rPr>
+        <w:t>Anmerkungen:</w:t>
+      </w:r>
+    </w:p>
+    <w:p>
+      <w:pPr>
+        <w:numPr>
+          <w:ilvl w:val="0"/>
+          <w:numId w:val="10"/>
+        </w:numPr>
+        <w:rPr>
+          <w:lang w:val="de-AT"/>
+        </w:rPr>
+      </w:pPr>
+      <w:r>
+        <w:rPr>
+          <w:lang w:val="de-AT"/>
+        </w:rPr>
+        <w:t>Zusätzliche Details können in den jeweiligen Abschnitten ergänzt werden.</w:t>
+      </w:r>
+    </w:p>
+    <w:p>
+      <w:pPr>
+        <w:numPr>
+          <w:ilvl w:val="0"/>
+          <w:numId w:val="10"/>
+        </w:numPr>
+        <w:rPr>
+          <w:lang w:val="de-AT"/>
+        </w:rPr>
+      </w:pPr>
+      <w:r>
+        <w:rPr>
+          <w:lang w:val="de-AT"/>
+        </w:rPr>
+        <w:t>Fortschritte können in einem separaten Bereich dokumentiert werden.</w:t>
+      </w:r>
+    </w:p>
+    <w:p/>
     <w:sectPr>
       <w:pgSz w:w="11906" w:h="16838"/>
       <w:pgMar w:top="1417" w:right="1417" w:bottom="1134" w:left="1417" w:header="708" w:footer="708" w:gutter="0"/>
@@ -82,6 +993,155 @@
 <file path=word/numbering.xml><?xml version="1.0" encoding="utf-8"?>
 <w:numbering xmlns:wpc="http://schemas.microsoft.com/office/word/2010/wordprocessingCanvas" xmlns:cx="http://schemas.microsoft.com/office/drawing/2014/chartex" xmlns:cx1="http://schemas.microsoft.com/office/drawing/2015/9/8/chartex" xmlns:cx2="http://schemas.microsoft.com/office/drawing/2015/10/21/chartex" xmlns:cx3="http://schemas.microsoft.com/office/drawing/2016/5/9/chartex" xmlns:cx4="http://schemas.microsoft.com/office/drawing/2016/5/10/chartex" xmlns:cx5="http://schemas.microsoft.com/office/drawing/2016/5/11/chartex" xmlns:cx6="http://schemas.microsoft.com/office/drawing/2016/5/12/chartex" xmlns:cx7="http://schemas.microsoft.com/office/drawing/2016/5/13/chartex" xmlns:cx8="http://schemas.microsoft.com/office/drawing/2016/5/14/chartex" xmlns:mc="http://schemas.openxmlformats.org/markup-compatibility/2006" xmlns:aink="http://schemas.microsoft.com/office/drawing/2016/ink" xmlns:am3d="http://schemas.microsoft.com/office/drawing/2017/model3d" xmlns:o="urn:schemas-microsoft-com:office:office" xmlns:oel="http://schemas.microsoft.com/office/2019/extlst" xmlns:r="http://schemas.openxmlformats.org/officeDocument/2006/relationships" xmlns:m="http://schemas.openxmlformats.org/officeDocument/2006/math" xmlns:v="urn:schemas-microsoft-com:vml" xmlns:wp14="http://schemas.microsoft.com/office/word/2010/wordprocessingDrawing" xmlns:wp="http://schemas.openxmlformats.org/drawingml/2006/wordprocessingDrawing" xmlns:w10="urn:schemas-microsoft-com:office:word" xmlns:w="http://schemas.openxmlformats.org/wordprocessingml/2006/main" xmlns:w14="http://schemas.microsoft.com/office/word/2010/wordml" xmlns:w15="http://schemas.microsoft.com/office/word/2012/wordml" xmlns:w16cex="http://schemas.microsoft.com/office/word/2018/wordml/cex" xmlns:w16cid="http://schemas.microsoft.com/office/word/2016/wordml/cid" xmlns:w16="http://schemas.microsoft.com/office/word/2018/wordml" xmlns:w16du="http://schemas.microsoft.com/office/word/2023/wordml/word16du" xmlns:w16sdtdh="http://schemas.microsoft.com/office/word/2020/wordml/sdtdatahash" xmlns:w16sdtfl="http://schemas.microsoft.com/office/word/2024/wordml/sdtformatlock" xmlns:w16se="http://schemas.microsoft.com/office/word/2015/wordml/symex" xmlns:wpg="http://schemas.microsoft.com/office/word/2010/wordprocessingGroup" xmlns:wpi="http://schemas.microsoft.com/office/word/2010/wordprocessingInk" xmlns:wne="http://schemas.microsoft.com/office/word/2006/wordml" xmlns:wps="http://schemas.microsoft.com/office/word/2010/wordprocessingShape" mc:Ignorable="w14 w15 w16se w16cid w16 w16cex w16sdtdh w16sdtfl w16du wp14">
   <w:abstractNum w:abstractNumId="0" w15:restartNumberingAfterBreak="0">
+    <w:nsid w:val="0380760E"/>
+    <w:multiLevelType w:val="multilevel"/>
+    <w:tmpl w:val="986E385C"/>
+    <w:lvl w:ilvl="0">
+      <w:start w:val="1"/>
+      <w:numFmt w:val="bullet"/>
+      <w:lvlText w:val=""/>
+      <w:lvlJc w:val="left"/>
+      <w:pPr>
+        <w:tabs>
+          <w:tab w:val="num" w:pos="720"/>
+        </w:tabs>
+        <w:ind w:left="720" w:hanging="360"/>
+      </w:pPr>
+      <w:rPr>
+        <w:rFonts w:ascii="Symbol" w:hAnsi="Symbol" w:hint="default"/>
+        <w:sz w:val="20"/>
+      </w:rPr>
+    </w:lvl>
+    <w:lvl w:ilvl="1">
+      <w:start w:val="1"/>
+      <w:numFmt w:val="bullet"/>
+      <w:lvlText w:val="o"/>
+      <w:lvlJc w:val="left"/>
+      <w:pPr>
+        <w:tabs>
+          <w:tab w:val="num" w:pos="1440"/>
+        </w:tabs>
+        <w:ind w:left="1440" w:hanging="360"/>
+      </w:pPr>
+      <w:rPr>
+        <w:rFonts w:ascii="Courier New" w:hAnsi="Courier New" w:hint="default"/>
+        <w:sz w:val="20"/>
+      </w:rPr>
+    </w:lvl>
+    <w:lvl w:ilvl="2" w:tentative="1">
+      <w:start w:val="1"/>
+      <w:numFmt w:val="bullet"/>
+      <w:lvlText w:val=""/>
+      <w:lvlJc w:val="left"/>
+      <w:pPr>
+        <w:tabs>
+          <w:tab w:val="num" w:pos="2160"/>
+        </w:tabs>
+        <w:ind w:left="2160" w:hanging="360"/>
+      </w:pPr>
+      <w:rPr>
+        <w:rFonts w:ascii="Wingdings" w:hAnsi="Wingdings" w:hint="default"/>
+        <w:sz w:val="20"/>
+      </w:rPr>
+    </w:lvl>
+    <w:lvl w:ilvl="3" w:tentative="1">
+      <w:start w:val="1"/>
+      <w:numFmt w:val="bullet"/>
+      <w:lvlText w:val=""/>
+      <w:lvlJc w:val="left"/>
+      <w:pPr>
+        <w:tabs>
+          <w:tab w:val="num" w:pos="2880"/>
+        </w:tabs>
+        <w:ind w:left="2880" w:hanging="360"/>
+      </w:pPr>
+      <w:rPr>
+        <w:rFonts w:ascii="Wingdings" w:hAnsi="Wingdings" w:hint="default"/>
+        <w:sz w:val="20"/>
+      </w:rPr>
+    </w:lvl>
+    <w:lvl w:ilvl="4" w:tentative="1">
+      <w:start w:val="1"/>
+      <w:numFmt w:val="bullet"/>
+      <w:lvlText w:val=""/>
+      <w:lvlJc w:val="left"/>
+      <w:pPr>
+        <w:tabs>
+          <w:tab w:val="num" w:pos="3600"/>
+        </w:tabs>
+        <w:ind w:left="3600" w:hanging="360"/>
+      </w:pPr>
+      <w:rPr>
+        <w:rFonts w:ascii="Wingdings" w:hAnsi="Wingdings" w:hint="default"/>
+        <w:sz w:val="20"/>
+      </w:rPr>
+    </w:lvl>
+    <w:lvl w:ilvl="5" w:tentative="1">
+      <w:start w:val="1"/>
+      <w:numFmt w:val="bullet"/>
+      <w:lvlText w:val=""/>
+      <w:lvlJc w:val="left"/>
+      <w:pPr>
+        <w:tabs>
+          <w:tab w:val="num" w:pos="4320"/>
+        </w:tabs>
+        <w:ind w:left="4320" w:hanging="360"/>
+      </w:pPr>
+      <w:rPr>
+        <w:rFonts w:ascii="Wingdings" w:hAnsi="Wingdings" w:hint="default"/>
+        <w:sz w:val="20"/>
+      </w:rPr>
+    </w:lvl>
+    <w:lvl w:ilvl="6" w:tentative="1">
+      <w:start w:val="1"/>
+      <w:numFmt w:val="bullet"/>
+      <w:lvlText w:val=""/>
+      <w:lvlJc w:val="left"/>
+      <w:pPr>
+        <w:tabs>
+          <w:tab w:val="num" w:pos="5040"/>
+        </w:tabs>
+        <w:ind w:left="5040" w:hanging="360"/>
+      </w:pPr>
+      <w:rPr>
+        <w:rFonts w:ascii="Wingdings" w:hAnsi="Wingdings" w:hint="default"/>
+        <w:sz w:val="20"/>
+      </w:rPr>
+    </w:lvl>
+    <w:lvl w:ilvl="7" w:tentative="1">
+      <w:start w:val="1"/>
+      <w:numFmt w:val="bullet"/>
+      <w:lvlText w:val=""/>
+      <w:lvlJc w:val="left"/>
+      <w:pPr>
+        <w:tabs>
+          <w:tab w:val="num" w:pos="5760"/>
+        </w:tabs>
+        <w:ind w:left="5760" w:hanging="360"/>
+      </w:pPr>
+      <w:rPr>
+        <w:rFonts w:ascii="Wingdings" w:hAnsi="Wingdings" w:hint="default"/>
+        <w:sz w:val="20"/>
+      </w:rPr>
+    </w:lvl>
+    <w:lvl w:ilvl="8" w:tentative="1">
+      <w:start w:val="1"/>
+      <w:numFmt w:val="bullet"/>
+      <w:lvlText w:val=""/>
+      <w:lvlJc w:val="left"/>
+      <w:pPr>
+        <w:tabs>
+          <w:tab w:val="num" w:pos="6480"/>
+        </w:tabs>
+        <w:ind w:left="6480" w:hanging="360"/>
+      </w:pPr>
+      <w:rPr>
+        <w:rFonts w:ascii="Wingdings" w:hAnsi="Wingdings" w:hint="default"/>
+        <w:sz w:val="20"/>
+      </w:rPr>
+    </w:lvl>
+  </w:abstractNum>
+  <w:abstractNum w:abstractNumId="1" w15:restartNumberingAfterBreak="0">
     <w:nsid w:val="1C9704FB"/>
     <w:multiLevelType w:val="hybridMultilevel"/>
     <w:tmpl w:val="5DF28FD0"/>
@@ -96,7 +1156,7 @@
         <w:rFonts w:ascii="Symbol" w:eastAsiaTheme="minorHAnsi" w:hAnsi="Symbol" w:cstheme="minorBidi" w:hint="default"/>
       </w:rPr>
     </w:lvl>
-    <w:lvl w:ilvl="1" w:tplc="0C070003" w:tentative="1">
+    <w:lvl w:ilvl="1" w:tplc="0C070003">
       <w:start w:val="1"/>
       <w:numFmt w:val="bullet"/>
       <w:lvlText w:val="o"/>
@@ -108,7 +1168,7 @@
         <w:rFonts w:ascii="Courier New" w:hAnsi="Courier New" w:cs="Courier New" w:hint="default"/>
       </w:rPr>
     </w:lvl>
-    <w:lvl w:ilvl="2" w:tplc="0C070005" w:tentative="1">
+    <w:lvl w:ilvl="2" w:tplc="0C070005">
       <w:start w:val="1"/>
       <w:numFmt w:val="bullet"/>
       <w:lvlText w:val=""/>
@@ -120,7 +1180,7 @@
         <w:rFonts w:ascii="Wingdings" w:hAnsi="Wingdings" w:hint="default"/>
       </w:rPr>
     </w:lvl>
-    <w:lvl w:ilvl="3" w:tplc="0C070001" w:tentative="1">
+    <w:lvl w:ilvl="3" w:tplc="0C070001">
       <w:start w:val="1"/>
       <w:numFmt w:val="bullet"/>
       <w:lvlText w:val=""/>
@@ -190,11 +1250,1230 @@
       </w:pPr>
       <w:rPr>
         <w:rFonts w:ascii="Wingdings" w:hAnsi="Wingdings" w:hint="default"/>
+      </w:rPr>
+    </w:lvl>
+  </w:abstractNum>
+  <w:abstractNum w:abstractNumId="2" w15:restartNumberingAfterBreak="0">
+    <w:nsid w:val="21212D6C"/>
+    <w:multiLevelType w:val="multilevel"/>
+    <w:tmpl w:val="9642D56A"/>
+    <w:lvl w:ilvl="0">
+      <w:start w:val="1"/>
+      <w:numFmt w:val="bullet"/>
+      <w:lvlText w:val=""/>
+      <w:lvlJc w:val="left"/>
+      <w:pPr>
+        <w:tabs>
+          <w:tab w:val="num" w:pos="720"/>
+        </w:tabs>
+        <w:ind w:left="720" w:hanging="360"/>
+      </w:pPr>
+      <w:rPr>
+        <w:rFonts w:ascii="Symbol" w:hAnsi="Symbol" w:hint="default"/>
+        <w:sz w:val="20"/>
+      </w:rPr>
+    </w:lvl>
+    <w:lvl w:ilvl="1" w:tentative="1">
+      <w:start w:val="1"/>
+      <w:numFmt w:val="bullet"/>
+      <w:lvlText w:val="o"/>
+      <w:lvlJc w:val="left"/>
+      <w:pPr>
+        <w:tabs>
+          <w:tab w:val="num" w:pos="1440"/>
+        </w:tabs>
+        <w:ind w:left="1440" w:hanging="360"/>
+      </w:pPr>
+      <w:rPr>
+        <w:rFonts w:ascii="Courier New" w:hAnsi="Courier New" w:hint="default"/>
+        <w:sz w:val="20"/>
+      </w:rPr>
+    </w:lvl>
+    <w:lvl w:ilvl="2" w:tentative="1">
+      <w:start w:val="1"/>
+      <w:numFmt w:val="bullet"/>
+      <w:lvlText w:val=""/>
+      <w:lvlJc w:val="left"/>
+      <w:pPr>
+        <w:tabs>
+          <w:tab w:val="num" w:pos="2160"/>
+        </w:tabs>
+        <w:ind w:left="2160" w:hanging="360"/>
+      </w:pPr>
+      <w:rPr>
+        <w:rFonts w:ascii="Wingdings" w:hAnsi="Wingdings" w:hint="default"/>
+        <w:sz w:val="20"/>
+      </w:rPr>
+    </w:lvl>
+    <w:lvl w:ilvl="3" w:tentative="1">
+      <w:start w:val="1"/>
+      <w:numFmt w:val="bullet"/>
+      <w:lvlText w:val=""/>
+      <w:lvlJc w:val="left"/>
+      <w:pPr>
+        <w:tabs>
+          <w:tab w:val="num" w:pos="2880"/>
+        </w:tabs>
+        <w:ind w:left="2880" w:hanging="360"/>
+      </w:pPr>
+      <w:rPr>
+        <w:rFonts w:ascii="Wingdings" w:hAnsi="Wingdings" w:hint="default"/>
+        <w:sz w:val="20"/>
+      </w:rPr>
+    </w:lvl>
+    <w:lvl w:ilvl="4" w:tentative="1">
+      <w:start w:val="1"/>
+      <w:numFmt w:val="bullet"/>
+      <w:lvlText w:val=""/>
+      <w:lvlJc w:val="left"/>
+      <w:pPr>
+        <w:tabs>
+          <w:tab w:val="num" w:pos="3600"/>
+        </w:tabs>
+        <w:ind w:left="3600" w:hanging="360"/>
+      </w:pPr>
+      <w:rPr>
+        <w:rFonts w:ascii="Wingdings" w:hAnsi="Wingdings" w:hint="default"/>
+        <w:sz w:val="20"/>
+      </w:rPr>
+    </w:lvl>
+    <w:lvl w:ilvl="5" w:tentative="1">
+      <w:start w:val="1"/>
+      <w:numFmt w:val="bullet"/>
+      <w:lvlText w:val=""/>
+      <w:lvlJc w:val="left"/>
+      <w:pPr>
+        <w:tabs>
+          <w:tab w:val="num" w:pos="4320"/>
+        </w:tabs>
+        <w:ind w:left="4320" w:hanging="360"/>
+      </w:pPr>
+      <w:rPr>
+        <w:rFonts w:ascii="Wingdings" w:hAnsi="Wingdings" w:hint="default"/>
+        <w:sz w:val="20"/>
+      </w:rPr>
+    </w:lvl>
+    <w:lvl w:ilvl="6" w:tentative="1">
+      <w:start w:val="1"/>
+      <w:numFmt w:val="bullet"/>
+      <w:lvlText w:val=""/>
+      <w:lvlJc w:val="left"/>
+      <w:pPr>
+        <w:tabs>
+          <w:tab w:val="num" w:pos="5040"/>
+        </w:tabs>
+        <w:ind w:left="5040" w:hanging="360"/>
+      </w:pPr>
+      <w:rPr>
+        <w:rFonts w:ascii="Wingdings" w:hAnsi="Wingdings" w:hint="default"/>
+        <w:sz w:val="20"/>
+      </w:rPr>
+    </w:lvl>
+    <w:lvl w:ilvl="7" w:tentative="1">
+      <w:start w:val="1"/>
+      <w:numFmt w:val="bullet"/>
+      <w:lvlText w:val=""/>
+      <w:lvlJc w:val="left"/>
+      <w:pPr>
+        <w:tabs>
+          <w:tab w:val="num" w:pos="5760"/>
+        </w:tabs>
+        <w:ind w:left="5760" w:hanging="360"/>
+      </w:pPr>
+      <w:rPr>
+        <w:rFonts w:ascii="Wingdings" w:hAnsi="Wingdings" w:hint="default"/>
+        <w:sz w:val="20"/>
+      </w:rPr>
+    </w:lvl>
+    <w:lvl w:ilvl="8" w:tentative="1">
+      <w:start w:val="1"/>
+      <w:numFmt w:val="bullet"/>
+      <w:lvlText w:val=""/>
+      <w:lvlJc w:val="left"/>
+      <w:pPr>
+        <w:tabs>
+          <w:tab w:val="num" w:pos="6480"/>
+        </w:tabs>
+        <w:ind w:left="6480" w:hanging="360"/>
+      </w:pPr>
+      <w:rPr>
+        <w:rFonts w:ascii="Wingdings" w:hAnsi="Wingdings" w:hint="default"/>
+        <w:sz w:val="20"/>
+      </w:rPr>
+    </w:lvl>
+  </w:abstractNum>
+  <w:abstractNum w:abstractNumId="3" w15:restartNumberingAfterBreak="0">
+    <w:nsid w:val="24BC7E58"/>
+    <w:multiLevelType w:val="multilevel"/>
+    <w:tmpl w:val="8A26364E"/>
+    <w:lvl w:ilvl="0">
+      <w:start w:val="1"/>
+      <w:numFmt w:val="bullet"/>
+      <w:lvlText w:val=""/>
+      <w:lvlJc w:val="left"/>
+      <w:pPr>
+        <w:tabs>
+          <w:tab w:val="num" w:pos="720"/>
+        </w:tabs>
+        <w:ind w:left="720" w:hanging="360"/>
+      </w:pPr>
+      <w:rPr>
+        <w:rFonts w:ascii="Symbol" w:hAnsi="Symbol" w:hint="default"/>
+        <w:sz w:val="20"/>
+      </w:rPr>
+    </w:lvl>
+    <w:lvl w:ilvl="1">
+      <w:start w:val="1"/>
+      <w:numFmt w:val="bullet"/>
+      <w:lvlText w:val="o"/>
+      <w:lvlJc w:val="left"/>
+      <w:pPr>
+        <w:tabs>
+          <w:tab w:val="num" w:pos="1440"/>
+        </w:tabs>
+        <w:ind w:left="1440" w:hanging="360"/>
+      </w:pPr>
+      <w:rPr>
+        <w:rFonts w:ascii="Courier New" w:hAnsi="Courier New" w:hint="default"/>
+        <w:sz w:val="20"/>
+      </w:rPr>
+    </w:lvl>
+    <w:lvl w:ilvl="2" w:tentative="1">
+      <w:start w:val="1"/>
+      <w:numFmt w:val="bullet"/>
+      <w:lvlText w:val=""/>
+      <w:lvlJc w:val="left"/>
+      <w:pPr>
+        <w:tabs>
+          <w:tab w:val="num" w:pos="2160"/>
+        </w:tabs>
+        <w:ind w:left="2160" w:hanging="360"/>
+      </w:pPr>
+      <w:rPr>
+        <w:rFonts w:ascii="Wingdings" w:hAnsi="Wingdings" w:hint="default"/>
+        <w:sz w:val="20"/>
+      </w:rPr>
+    </w:lvl>
+    <w:lvl w:ilvl="3" w:tentative="1">
+      <w:start w:val="1"/>
+      <w:numFmt w:val="bullet"/>
+      <w:lvlText w:val=""/>
+      <w:lvlJc w:val="left"/>
+      <w:pPr>
+        <w:tabs>
+          <w:tab w:val="num" w:pos="2880"/>
+        </w:tabs>
+        <w:ind w:left="2880" w:hanging="360"/>
+      </w:pPr>
+      <w:rPr>
+        <w:rFonts w:ascii="Wingdings" w:hAnsi="Wingdings" w:hint="default"/>
+        <w:sz w:val="20"/>
+      </w:rPr>
+    </w:lvl>
+    <w:lvl w:ilvl="4" w:tentative="1">
+      <w:start w:val="1"/>
+      <w:numFmt w:val="bullet"/>
+      <w:lvlText w:val=""/>
+      <w:lvlJc w:val="left"/>
+      <w:pPr>
+        <w:tabs>
+          <w:tab w:val="num" w:pos="3600"/>
+        </w:tabs>
+        <w:ind w:left="3600" w:hanging="360"/>
+      </w:pPr>
+      <w:rPr>
+        <w:rFonts w:ascii="Wingdings" w:hAnsi="Wingdings" w:hint="default"/>
+        <w:sz w:val="20"/>
+      </w:rPr>
+    </w:lvl>
+    <w:lvl w:ilvl="5" w:tentative="1">
+      <w:start w:val="1"/>
+      <w:numFmt w:val="bullet"/>
+      <w:lvlText w:val=""/>
+      <w:lvlJc w:val="left"/>
+      <w:pPr>
+        <w:tabs>
+          <w:tab w:val="num" w:pos="4320"/>
+        </w:tabs>
+        <w:ind w:left="4320" w:hanging="360"/>
+      </w:pPr>
+      <w:rPr>
+        <w:rFonts w:ascii="Wingdings" w:hAnsi="Wingdings" w:hint="default"/>
+        <w:sz w:val="20"/>
+      </w:rPr>
+    </w:lvl>
+    <w:lvl w:ilvl="6" w:tentative="1">
+      <w:start w:val="1"/>
+      <w:numFmt w:val="bullet"/>
+      <w:lvlText w:val=""/>
+      <w:lvlJc w:val="left"/>
+      <w:pPr>
+        <w:tabs>
+          <w:tab w:val="num" w:pos="5040"/>
+        </w:tabs>
+        <w:ind w:left="5040" w:hanging="360"/>
+      </w:pPr>
+      <w:rPr>
+        <w:rFonts w:ascii="Wingdings" w:hAnsi="Wingdings" w:hint="default"/>
+        <w:sz w:val="20"/>
+      </w:rPr>
+    </w:lvl>
+    <w:lvl w:ilvl="7" w:tentative="1">
+      <w:start w:val="1"/>
+      <w:numFmt w:val="bullet"/>
+      <w:lvlText w:val=""/>
+      <w:lvlJc w:val="left"/>
+      <w:pPr>
+        <w:tabs>
+          <w:tab w:val="num" w:pos="5760"/>
+        </w:tabs>
+        <w:ind w:left="5760" w:hanging="360"/>
+      </w:pPr>
+      <w:rPr>
+        <w:rFonts w:ascii="Wingdings" w:hAnsi="Wingdings" w:hint="default"/>
+        <w:sz w:val="20"/>
+      </w:rPr>
+    </w:lvl>
+    <w:lvl w:ilvl="8" w:tentative="1">
+      <w:start w:val="1"/>
+      <w:numFmt w:val="bullet"/>
+      <w:lvlText w:val=""/>
+      <w:lvlJc w:val="left"/>
+      <w:pPr>
+        <w:tabs>
+          <w:tab w:val="num" w:pos="6480"/>
+        </w:tabs>
+        <w:ind w:left="6480" w:hanging="360"/>
+      </w:pPr>
+      <w:rPr>
+        <w:rFonts w:ascii="Wingdings" w:hAnsi="Wingdings" w:hint="default"/>
+        <w:sz w:val="20"/>
+      </w:rPr>
+    </w:lvl>
+  </w:abstractNum>
+  <w:abstractNum w:abstractNumId="4" w15:restartNumberingAfterBreak="0">
+    <w:nsid w:val="273A2590"/>
+    <w:multiLevelType w:val="multilevel"/>
+    <w:tmpl w:val="7830698C"/>
+    <w:lvl w:ilvl="0">
+      <w:start w:val="1"/>
+      <w:numFmt w:val="bullet"/>
+      <w:lvlText w:val=""/>
+      <w:lvlJc w:val="left"/>
+      <w:pPr>
+        <w:tabs>
+          <w:tab w:val="num" w:pos="720"/>
+        </w:tabs>
+        <w:ind w:left="720" w:hanging="360"/>
+      </w:pPr>
+      <w:rPr>
+        <w:rFonts w:ascii="Symbol" w:hAnsi="Symbol" w:hint="default"/>
+        <w:sz w:val="20"/>
+      </w:rPr>
+    </w:lvl>
+    <w:lvl w:ilvl="1" w:tentative="1">
+      <w:start w:val="1"/>
+      <w:numFmt w:val="bullet"/>
+      <w:lvlText w:val="o"/>
+      <w:lvlJc w:val="left"/>
+      <w:pPr>
+        <w:tabs>
+          <w:tab w:val="num" w:pos="1440"/>
+        </w:tabs>
+        <w:ind w:left="1440" w:hanging="360"/>
+      </w:pPr>
+      <w:rPr>
+        <w:rFonts w:ascii="Courier New" w:hAnsi="Courier New" w:hint="default"/>
+        <w:sz w:val="20"/>
+      </w:rPr>
+    </w:lvl>
+    <w:lvl w:ilvl="2" w:tentative="1">
+      <w:start w:val="1"/>
+      <w:numFmt w:val="bullet"/>
+      <w:lvlText w:val=""/>
+      <w:lvlJc w:val="left"/>
+      <w:pPr>
+        <w:tabs>
+          <w:tab w:val="num" w:pos="2160"/>
+        </w:tabs>
+        <w:ind w:left="2160" w:hanging="360"/>
+      </w:pPr>
+      <w:rPr>
+        <w:rFonts w:ascii="Wingdings" w:hAnsi="Wingdings" w:hint="default"/>
+        <w:sz w:val="20"/>
+      </w:rPr>
+    </w:lvl>
+    <w:lvl w:ilvl="3" w:tentative="1">
+      <w:start w:val="1"/>
+      <w:numFmt w:val="bullet"/>
+      <w:lvlText w:val=""/>
+      <w:lvlJc w:val="left"/>
+      <w:pPr>
+        <w:tabs>
+          <w:tab w:val="num" w:pos="2880"/>
+        </w:tabs>
+        <w:ind w:left="2880" w:hanging="360"/>
+      </w:pPr>
+      <w:rPr>
+        <w:rFonts w:ascii="Wingdings" w:hAnsi="Wingdings" w:hint="default"/>
+        <w:sz w:val="20"/>
+      </w:rPr>
+    </w:lvl>
+    <w:lvl w:ilvl="4" w:tentative="1">
+      <w:start w:val="1"/>
+      <w:numFmt w:val="bullet"/>
+      <w:lvlText w:val=""/>
+      <w:lvlJc w:val="left"/>
+      <w:pPr>
+        <w:tabs>
+          <w:tab w:val="num" w:pos="3600"/>
+        </w:tabs>
+        <w:ind w:left="3600" w:hanging="360"/>
+      </w:pPr>
+      <w:rPr>
+        <w:rFonts w:ascii="Wingdings" w:hAnsi="Wingdings" w:hint="default"/>
+        <w:sz w:val="20"/>
+      </w:rPr>
+    </w:lvl>
+    <w:lvl w:ilvl="5" w:tentative="1">
+      <w:start w:val="1"/>
+      <w:numFmt w:val="bullet"/>
+      <w:lvlText w:val=""/>
+      <w:lvlJc w:val="left"/>
+      <w:pPr>
+        <w:tabs>
+          <w:tab w:val="num" w:pos="4320"/>
+        </w:tabs>
+        <w:ind w:left="4320" w:hanging="360"/>
+      </w:pPr>
+      <w:rPr>
+        <w:rFonts w:ascii="Wingdings" w:hAnsi="Wingdings" w:hint="default"/>
+        <w:sz w:val="20"/>
+      </w:rPr>
+    </w:lvl>
+    <w:lvl w:ilvl="6" w:tentative="1">
+      <w:start w:val="1"/>
+      <w:numFmt w:val="bullet"/>
+      <w:lvlText w:val=""/>
+      <w:lvlJc w:val="left"/>
+      <w:pPr>
+        <w:tabs>
+          <w:tab w:val="num" w:pos="5040"/>
+        </w:tabs>
+        <w:ind w:left="5040" w:hanging="360"/>
+      </w:pPr>
+      <w:rPr>
+        <w:rFonts w:ascii="Wingdings" w:hAnsi="Wingdings" w:hint="default"/>
+        <w:sz w:val="20"/>
+      </w:rPr>
+    </w:lvl>
+    <w:lvl w:ilvl="7" w:tentative="1">
+      <w:start w:val="1"/>
+      <w:numFmt w:val="bullet"/>
+      <w:lvlText w:val=""/>
+      <w:lvlJc w:val="left"/>
+      <w:pPr>
+        <w:tabs>
+          <w:tab w:val="num" w:pos="5760"/>
+        </w:tabs>
+        <w:ind w:left="5760" w:hanging="360"/>
+      </w:pPr>
+      <w:rPr>
+        <w:rFonts w:ascii="Wingdings" w:hAnsi="Wingdings" w:hint="default"/>
+        <w:sz w:val="20"/>
+      </w:rPr>
+    </w:lvl>
+    <w:lvl w:ilvl="8" w:tentative="1">
+      <w:start w:val="1"/>
+      <w:numFmt w:val="bullet"/>
+      <w:lvlText w:val=""/>
+      <w:lvlJc w:val="left"/>
+      <w:pPr>
+        <w:tabs>
+          <w:tab w:val="num" w:pos="6480"/>
+        </w:tabs>
+        <w:ind w:left="6480" w:hanging="360"/>
+      </w:pPr>
+      <w:rPr>
+        <w:rFonts w:ascii="Wingdings" w:hAnsi="Wingdings" w:hint="default"/>
+        <w:sz w:val="20"/>
+      </w:rPr>
+    </w:lvl>
+  </w:abstractNum>
+  <w:abstractNum w:abstractNumId="5" w15:restartNumberingAfterBreak="0">
+    <w:nsid w:val="50AD5514"/>
+    <w:multiLevelType w:val="multilevel"/>
+    <w:tmpl w:val="706EC86A"/>
+    <w:lvl w:ilvl="0">
+      <w:start w:val="1"/>
+      <w:numFmt w:val="bullet"/>
+      <w:lvlText w:val=""/>
+      <w:lvlJc w:val="left"/>
+      <w:pPr>
+        <w:tabs>
+          <w:tab w:val="num" w:pos="720"/>
+        </w:tabs>
+        <w:ind w:left="720" w:hanging="360"/>
+      </w:pPr>
+      <w:rPr>
+        <w:rFonts w:ascii="Symbol" w:hAnsi="Symbol" w:hint="default"/>
+        <w:sz w:val="20"/>
+      </w:rPr>
+    </w:lvl>
+    <w:lvl w:ilvl="1" w:tentative="1">
+      <w:start w:val="1"/>
+      <w:numFmt w:val="bullet"/>
+      <w:lvlText w:val="o"/>
+      <w:lvlJc w:val="left"/>
+      <w:pPr>
+        <w:tabs>
+          <w:tab w:val="num" w:pos="1440"/>
+        </w:tabs>
+        <w:ind w:left="1440" w:hanging="360"/>
+      </w:pPr>
+      <w:rPr>
+        <w:rFonts w:ascii="Courier New" w:hAnsi="Courier New" w:hint="default"/>
+        <w:sz w:val="20"/>
+      </w:rPr>
+    </w:lvl>
+    <w:lvl w:ilvl="2" w:tentative="1">
+      <w:start w:val="1"/>
+      <w:numFmt w:val="bullet"/>
+      <w:lvlText w:val=""/>
+      <w:lvlJc w:val="left"/>
+      <w:pPr>
+        <w:tabs>
+          <w:tab w:val="num" w:pos="2160"/>
+        </w:tabs>
+        <w:ind w:left="2160" w:hanging="360"/>
+      </w:pPr>
+      <w:rPr>
+        <w:rFonts w:ascii="Wingdings" w:hAnsi="Wingdings" w:hint="default"/>
+        <w:sz w:val="20"/>
+      </w:rPr>
+    </w:lvl>
+    <w:lvl w:ilvl="3" w:tentative="1">
+      <w:start w:val="1"/>
+      <w:numFmt w:val="bullet"/>
+      <w:lvlText w:val=""/>
+      <w:lvlJc w:val="left"/>
+      <w:pPr>
+        <w:tabs>
+          <w:tab w:val="num" w:pos="2880"/>
+        </w:tabs>
+        <w:ind w:left="2880" w:hanging="360"/>
+      </w:pPr>
+      <w:rPr>
+        <w:rFonts w:ascii="Wingdings" w:hAnsi="Wingdings" w:hint="default"/>
+        <w:sz w:val="20"/>
+      </w:rPr>
+    </w:lvl>
+    <w:lvl w:ilvl="4" w:tentative="1">
+      <w:start w:val="1"/>
+      <w:numFmt w:val="bullet"/>
+      <w:lvlText w:val=""/>
+      <w:lvlJc w:val="left"/>
+      <w:pPr>
+        <w:tabs>
+          <w:tab w:val="num" w:pos="3600"/>
+        </w:tabs>
+        <w:ind w:left="3600" w:hanging="360"/>
+      </w:pPr>
+      <w:rPr>
+        <w:rFonts w:ascii="Wingdings" w:hAnsi="Wingdings" w:hint="default"/>
+        <w:sz w:val="20"/>
+      </w:rPr>
+    </w:lvl>
+    <w:lvl w:ilvl="5" w:tentative="1">
+      <w:start w:val="1"/>
+      <w:numFmt w:val="bullet"/>
+      <w:lvlText w:val=""/>
+      <w:lvlJc w:val="left"/>
+      <w:pPr>
+        <w:tabs>
+          <w:tab w:val="num" w:pos="4320"/>
+        </w:tabs>
+        <w:ind w:left="4320" w:hanging="360"/>
+      </w:pPr>
+      <w:rPr>
+        <w:rFonts w:ascii="Wingdings" w:hAnsi="Wingdings" w:hint="default"/>
+        <w:sz w:val="20"/>
+      </w:rPr>
+    </w:lvl>
+    <w:lvl w:ilvl="6" w:tentative="1">
+      <w:start w:val="1"/>
+      <w:numFmt w:val="bullet"/>
+      <w:lvlText w:val=""/>
+      <w:lvlJc w:val="left"/>
+      <w:pPr>
+        <w:tabs>
+          <w:tab w:val="num" w:pos="5040"/>
+        </w:tabs>
+        <w:ind w:left="5040" w:hanging="360"/>
+      </w:pPr>
+      <w:rPr>
+        <w:rFonts w:ascii="Wingdings" w:hAnsi="Wingdings" w:hint="default"/>
+        <w:sz w:val="20"/>
+      </w:rPr>
+    </w:lvl>
+    <w:lvl w:ilvl="7" w:tentative="1">
+      <w:start w:val="1"/>
+      <w:numFmt w:val="bullet"/>
+      <w:lvlText w:val=""/>
+      <w:lvlJc w:val="left"/>
+      <w:pPr>
+        <w:tabs>
+          <w:tab w:val="num" w:pos="5760"/>
+        </w:tabs>
+        <w:ind w:left="5760" w:hanging="360"/>
+      </w:pPr>
+      <w:rPr>
+        <w:rFonts w:ascii="Wingdings" w:hAnsi="Wingdings" w:hint="default"/>
+        <w:sz w:val="20"/>
+      </w:rPr>
+    </w:lvl>
+    <w:lvl w:ilvl="8" w:tentative="1">
+      <w:start w:val="1"/>
+      <w:numFmt w:val="bullet"/>
+      <w:lvlText w:val=""/>
+      <w:lvlJc w:val="left"/>
+      <w:pPr>
+        <w:tabs>
+          <w:tab w:val="num" w:pos="6480"/>
+        </w:tabs>
+        <w:ind w:left="6480" w:hanging="360"/>
+      </w:pPr>
+      <w:rPr>
+        <w:rFonts w:ascii="Wingdings" w:hAnsi="Wingdings" w:hint="default"/>
+        <w:sz w:val="20"/>
+      </w:rPr>
+    </w:lvl>
+  </w:abstractNum>
+  <w:abstractNum w:abstractNumId="6" w15:restartNumberingAfterBreak="0">
+    <w:nsid w:val="531170BF"/>
+    <w:multiLevelType w:val="multilevel"/>
+    <w:tmpl w:val="59824A1C"/>
+    <w:lvl w:ilvl="0">
+      <w:start w:val="1"/>
+      <w:numFmt w:val="bullet"/>
+      <w:lvlText w:val=""/>
+      <w:lvlJc w:val="left"/>
+      <w:pPr>
+        <w:tabs>
+          <w:tab w:val="num" w:pos="720"/>
+        </w:tabs>
+        <w:ind w:left="720" w:hanging="360"/>
+      </w:pPr>
+      <w:rPr>
+        <w:rFonts w:ascii="Symbol" w:hAnsi="Symbol" w:hint="default"/>
+        <w:sz w:val="20"/>
+      </w:rPr>
+    </w:lvl>
+    <w:lvl w:ilvl="1" w:tentative="1">
+      <w:start w:val="1"/>
+      <w:numFmt w:val="bullet"/>
+      <w:lvlText w:val="o"/>
+      <w:lvlJc w:val="left"/>
+      <w:pPr>
+        <w:tabs>
+          <w:tab w:val="num" w:pos="1440"/>
+        </w:tabs>
+        <w:ind w:left="1440" w:hanging="360"/>
+      </w:pPr>
+      <w:rPr>
+        <w:rFonts w:ascii="Courier New" w:hAnsi="Courier New" w:hint="default"/>
+        <w:sz w:val="20"/>
+      </w:rPr>
+    </w:lvl>
+    <w:lvl w:ilvl="2" w:tentative="1">
+      <w:start w:val="1"/>
+      <w:numFmt w:val="bullet"/>
+      <w:lvlText w:val=""/>
+      <w:lvlJc w:val="left"/>
+      <w:pPr>
+        <w:tabs>
+          <w:tab w:val="num" w:pos="2160"/>
+        </w:tabs>
+        <w:ind w:left="2160" w:hanging="360"/>
+      </w:pPr>
+      <w:rPr>
+        <w:rFonts w:ascii="Wingdings" w:hAnsi="Wingdings" w:hint="default"/>
+        <w:sz w:val="20"/>
+      </w:rPr>
+    </w:lvl>
+    <w:lvl w:ilvl="3" w:tentative="1">
+      <w:start w:val="1"/>
+      <w:numFmt w:val="bullet"/>
+      <w:lvlText w:val=""/>
+      <w:lvlJc w:val="left"/>
+      <w:pPr>
+        <w:tabs>
+          <w:tab w:val="num" w:pos="2880"/>
+        </w:tabs>
+        <w:ind w:left="2880" w:hanging="360"/>
+      </w:pPr>
+      <w:rPr>
+        <w:rFonts w:ascii="Wingdings" w:hAnsi="Wingdings" w:hint="default"/>
+        <w:sz w:val="20"/>
+      </w:rPr>
+    </w:lvl>
+    <w:lvl w:ilvl="4" w:tentative="1">
+      <w:start w:val="1"/>
+      <w:numFmt w:val="bullet"/>
+      <w:lvlText w:val=""/>
+      <w:lvlJc w:val="left"/>
+      <w:pPr>
+        <w:tabs>
+          <w:tab w:val="num" w:pos="3600"/>
+        </w:tabs>
+        <w:ind w:left="3600" w:hanging="360"/>
+      </w:pPr>
+      <w:rPr>
+        <w:rFonts w:ascii="Wingdings" w:hAnsi="Wingdings" w:hint="default"/>
+        <w:sz w:val="20"/>
+      </w:rPr>
+    </w:lvl>
+    <w:lvl w:ilvl="5" w:tentative="1">
+      <w:start w:val="1"/>
+      <w:numFmt w:val="bullet"/>
+      <w:lvlText w:val=""/>
+      <w:lvlJc w:val="left"/>
+      <w:pPr>
+        <w:tabs>
+          <w:tab w:val="num" w:pos="4320"/>
+        </w:tabs>
+        <w:ind w:left="4320" w:hanging="360"/>
+      </w:pPr>
+      <w:rPr>
+        <w:rFonts w:ascii="Wingdings" w:hAnsi="Wingdings" w:hint="default"/>
+        <w:sz w:val="20"/>
+      </w:rPr>
+    </w:lvl>
+    <w:lvl w:ilvl="6" w:tentative="1">
+      <w:start w:val="1"/>
+      <w:numFmt w:val="bullet"/>
+      <w:lvlText w:val=""/>
+      <w:lvlJc w:val="left"/>
+      <w:pPr>
+        <w:tabs>
+          <w:tab w:val="num" w:pos="5040"/>
+        </w:tabs>
+        <w:ind w:left="5040" w:hanging="360"/>
+      </w:pPr>
+      <w:rPr>
+        <w:rFonts w:ascii="Wingdings" w:hAnsi="Wingdings" w:hint="default"/>
+        <w:sz w:val="20"/>
+      </w:rPr>
+    </w:lvl>
+    <w:lvl w:ilvl="7" w:tentative="1">
+      <w:start w:val="1"/>
+      <w:numFmt w:val="bullet"/>
+      <w:lvlText w:val=""/>
+      <w:lvlJc w:val="left"/>
+      <w:pPr>
+        <w:tabs>
+          <w:tab w:val="num" w:pos="5760"/>
+        </w:tabs>
+        <w:ind w:left="5760" w:hanging="360"/>
+      </w:pPr>
+      <w:rPr>
+        <w:rFonts w:ascii="Wingdings" w:hAnsi="Wingdings" w:hint="default"/>
+        <w:sz w:val="20"/>
+      </w:rPr>
+    </w:lvl>
+    <w:lvl w:ilvl="8" w:tentative="1">
+      <w:start w:val="1"/>
+      <w:numFmt w:val="bullet"/>
+      <w:lvlText w:val=""/>
+      <w:lvlJc w:val="left"/>
+      <w:pPr>
+        <w:tabs>
+          <w:tab w:val="num" w:pos="6480"/>
+        </w:tabs>
+        <w:ind w:left="6480" w:hanging="360"/>
+      </w:pPr>
+      <w:rPr>
+        <w:rFonts w:ascii="Wingdings" w:hAnsi="Wingdings" w:hint="default"/>
+        <w:sz w:val="20"/>
+      </w:rPr>
+    </w:lvl>
+  </w:abstractNum>
+  <w:abstractNum w:abstractNumId="7" w15:restartNumberingAfterBreak="0">
+    <w:nsid w:val="5B661EC1"/>
+    <w:multiLevelType w:val="multilevel"/>
+    <w:tmpl w:val="36C45A90"/>
+    <w:lvl w:ilvl="0">
+      <w:start w:val="1"/>
+      <w:numFmt w:val="bullet"/>
+      <w:lvlText w:val=""/>
+      <w:lvlJc w:val="left"/>
+      <w:pPr>
+        <w:tabs>
+          <w:tab w:val="num" w:pos="720"/>
+        </w:tabs>
+        <w:ind w:left="720" w:hanging="360"/>
+      </w:pPr>
+      <w:rPr>
+        <w:rFonts w:ascii="Symbol" w:hAnsi="Symbol" w:hint="default"/>
+        <w:sz w:val="20"/>
+      </w:rPr>
+    </w:lvl>
+    <w:lvl w:ilvl="1" w:tentative="1">
+      <w:start w:val="1"/>
+      <w:numFmt w:val="bullet"/>
+      <w:lvlText w:val="o"/>
+      <w:lvlJc w:val="left"/>
+      <w:pPr>
+        <w:tabs>
+          <w:tab w:val="num" w:pos="1440"/>
+        </w:tabs>
+        <w:ind w:left="1440" w:hanging="360"/>
+      </w:pPr>
+      <w:rPr>
+        <w:rFonts w:ascii="Courier New" w:hAnsi="Courier New" w:hint="default"/>
+        <w:sz w:val="20"/>
+      </w:rPr>
+    </w:lvl>
+    <w:lvl w:ilvl="2" w:tentative="1">
+      <w:start w:val="1"/>
+      <w:numFmt w:val="bullet"/>
+      <w:lvlText w:val=""/>
+      <w:lvlJc w:val="left"/>
+      <w:pPr>
+        <w:tabs>
+          <w:tab w:val="num" w:pos="2160"/>
+        </w:tabs>
+        <w:ind w:left="2160" w:hanging="360"/>
+      </w:pPr>
+      <w:rPr>
+        <w:rFonts w:ascii="Wingdings" w:hAnsi="Wingdings" w:hint="default"/>
+        <w:sz w:val="20"/>
+      </w:rPr>
+    </w:lvl>
+    <w:lvl w:ilvl="3" w:tentative="1">
+      <w:start w:val="1"/>
+      <w:numFmt w:val="bullet"/>
+      <w:lvlText w:val=""/>
+      <w:lvlJc w:val="left"/>
+      <w:pPr>
+        <w:tabs>
+          <w:tab w:val="num" w:pos="2880"/>
+        </w:tabs>
+        <w:ind w:left="2880" w:hanging="360"/>
+      </w:pPr>
+      <w:rPr>
+        <w:rFonts w:ascii="Wingdings" w:hAnsi="Wingdings" w:hint="default"/>
+        <w:sz w:val="20"/>
+      </w:rPr>
+    </w:lvl>
+    <w:lvl w:ilvl="4" w:tentative="1">
+      <w:start w:val="1"/>
+      <w:numFmt w:val="bullet"/>
+      <w:lvlText w:val=""/>
+      <w:lvlJc w:val="left"/>
+      <w:pPr>
+        <w:tabs>
+          <w:tab w:val="num" w:pos="3600"/>
+        </w:tabs>
+        <w:ind w:left="3600" w:hanging="360"/>
+      </w:pPr>
+      <w:rPr>
+        <w:rFonts w:ascii="Wingdings" w:hAnsi="Wingdings" w:hint="default"/>
+        <w:sz w:val="20"/>
+      </w:rPr>
+    </w:lvl>
+    <w:lvl w:ilvl="5" w:tentative="1">
+      <w:start w:val="1"/>
+      <w:numFmt w:val="bullet"/>
+      <w:lvlText w:val=""/>
+      <w:lvlJc w:val="left"/>
+      <w:pPr>
+        <w:tabs>
+          <w:tab w:val="num" w:pos="4320"/>
+        </w:tabs>
+        <w:ind w:left="4320" w:hanging="360"/>
+      </w:pPr>
+      <w:rPr>
+        <w:rFonts w:ascii="Wingdings" w:hAnsi="Wingdings" w:hint="default"/>
+        <w:sz w:val="20"/>
+      </w:rPr>
+    </w:lvl>
+    <w:lvl w:ilvl="6" w:tentative="1">
+      <w:start w:val="1"/>
+      <w:numFmt w:val="bullet"/>
+      <w:lvlText w:val=""/>
+      <w:lvlJc w:val="left"/>
+      <w:pPr>
+        <w:tabs>
+          <w:tab w:val="num" w:pos="5040"/>
+        </w:tabs>
+        <w:ind w:left="5040" w:hanging="360"/>
+      </w:pPr>
+      <w:rPr>
+        <w:rFonts w:ascii="Wingdings" w:hAnsi="Wingdings" w:hint="default"/>
+        <w:sz w:val="20"/>
+      </w:rPr>
+    </w:lvl>
+    <w:lvl w:ilvl="7" w:tentative="1">
+      <w:start w:val="1"/>
+      <w:numFmt w:val="bullet"/>
+      <w:lvlText w:val=""/>
+      <w:lvlJc w:val="left"/>
+      <w:pPr>
+        <w:tabs>
+          <w:tab w:val="num" w:pos="5760"/>
+        </w:tabs>
+        <w:ind w:left="5760" w:hanging="360"/>
+      </w:pPr>
+      <w:rPr>
+        <w:rFonts w:ascii="Wingdings" w:hAnsi="Wingdings" w:hint="default"/>
+        <w:sz w:val="20"/>
+      </w:rPr>
+    </w:lvl>
+    <w:lvl w:ilvl="8" w:tentative="1">
+      <w:start w:val="1"/>
+      <w:numFmt w:val="bullet"/>
+      <w:lvlText w:val=""/>
+      <w:lvlJc w:val="left"/>
+      <w:pPr>
+        <w:tabs>
+          <w:tab w:val="num" w:pos="6480"/>
+        </w:tabs>
+        <w:ind w:left="6480" w:hanging="360"/>
+      </w:pPr>
+      <w:rPr>
+        <w:rFonts w:ascii="Wingdings" w:hAnsi="Wingdings" w:hint="default"/>
+        <w:sz w:val="20"/>
+      </w:rPr>
+    </w:lvl>
+  </w:abstractNum>
+  <w:abstractNum w:abstractNumId="8" w15:restartNumberingAfterBreak="0">
+    <w:nsid w:val="5F79678F"/>
+    <w:multiLevelType w:val="multilevel"/>
+    <w:tmpl w:val="5C3023D4"/>
+    <w:lvl w:ilvl="0">
+      <w:start w:val="1"/>
+      <w:numFmt w:val="bullet"/>
+      <w:lvlText w:val=""/>
+      <w:lvlJc w:val="left"/>
+      <w:pPr>
+        <w:tabs>
+          <w:tab w:val="num" w:pos="720"/>
+        </w:tabs>
+        <w:ind w:left="720" w:hanging="360"/>
+      </w:pPr>
+      <w:rPr>
+        <w:rFonts w:ascii="Symbol" w:hAnsi="Symbol" w:hint="default"/>
+        <w:sz w:val="20"/>
+      </w:rPr>
+    </w:lvl>
+    <w:lvl w:ilvl="1">
+      <w:start w:val="1"/>
+      <w:numFmt w:val="bullet"/>
+      <w:lvlText w:val="o"/>
+      <w:lvlJc w:val="left"/>
+      <w:pPr>
+        <w:tabs>
+          <w:tab w:val="num" w:pos="1440"/>
+        </w:tabs>
+        <w:ind w:left="1440" w:hanging="360"/>
+      </w:pPr>
+      <w:rPr>
+        <w:rFonts w:ascii="Courier New" w:hAnsi="Courier New" w:hint="default"/>
+        <w:sz w:val="20"/>
+      </w:rPr>
+    </w:lvl>
+    <w:lvl w:ilvl="2" w:tentative="1">
+      <w:start w:val="1"/>
+      <w:numFmt w:val="bullet"/>
+      <w:lvlText w:val=""/>
+      <w:lvlJc w:val="left"/>
+      <w:pPr>
+        <w:tabs>
+          <w:tab w:val="num" w:pos="2160"/>
+        </w:tabs>
+        <w:ind w:left="2160" w:hanging="360"/>
+      </w:pPr>
+      <w:rPr>
+        <w:rFonts w:ascii="Wingdings" w:hAnsi="Wingdings" w:hint="default"/>
+        <w:sz w:val="20"/>
+      </w:rPr>
+    </w:lvl>
+    <w:lvl w:ilvl="3" w:tentative="1">
+      <w:start w:val="1"/>
+      <w:numFmt w:val="bullet"/>
+      <w:lvlText w:val=""/>
+      <w:lvlJc w:val="left"/>
+      <w:pPr>
+        <w:tabs>
+          <w:tab w:val="num" w:pos="2880"/>
+        </w:tabs>
+        <w:ind w:left="2880" w:hanging="360"/>
+      </w:pPr>
+      <w:rPr>
+        <w:rFonts w:ascii="Wingdings" w:hAnsi="Wingdings" w:hint="default"/>
+        <w:sz w:val="20"/>
+      </w:rPr>
+    </w:lvl>
+    <w:lvl w:ilvl="4" w:tentative="1">
+      <w:start w:val="1"/>
+      <w:numFmt w:val="bullet"/>
+      <w:lvlText w:val=""/>
+      <w:lvlJc w:val="left"/>
+      <w:pPr>
+        <w:tabs>
+          <w:tab w:val="num" w:pos="3600"/>
+        </w:tabs>
+        <w:ind w:left="3600" w:hanging="360"/>
+      </w:pPr>
+      <w:rPr>
+        <w:rFonts w:ascii="Wingdings" w:hAnsi="Wingdings" w:hint="default"/>
+        <w:sz w:val="20"/>
+      </w:rPr>
+    </w:lvl>
+    <w:lvl w:ilvl="5" w:tentative="1">
+      <w:start w:val="1"/>
+      <w:numFmt w:val="bullet"/>
+      <w:lvlText w:val=""/>
+      <w:lvlJc w:val="left"/>
+      <w:pPr>
+        <w:tabs>
+          <w:tab w:val="num" w:pos="4320"/>
+        </w:tabs>
+        <w:ind w:left="4320" w:hanging="360"/>
+      </w:pPr>
+      <w:rPr>
+        <w:rFonts w:ascii="Wingdings" w:hAnsi="Wingdings" w:hint="default"/>
+        <w:sz w:val="20"/>
+      </w:rPr>
+    </w:lvl>
+    <w:lvl w:ilvl="6" w:tentative="1">
+      <w:start w:val="1"/>
+      <w:numFmt w:val="bullet"/>
+      <w:lvlText w:val=""/>
+      <w:lvlJc w:val="left"/>
+      <w:pPr>
+        <w:tabs>
+          <w:tab w:val="num" w:pos="5040"/>
+        </w:tabs>
+        <w:ind w:left="5040" w:hanging="360"/>
+      </w:pPr>
+      <w:rPr>
+        <w:rFonts w:ascii="Wingdings" w:hAnsi="Wingdings" w:hint="default"/>
+        <w:sz w:val="20"/>
+      </w:rPr>
+    </w:lvl>
+    <w:lvl w:ilvl="7" w:tentative="1">
+      <w:start w:val="1"/>
+      <w:numFmt w:val="bullet"/>
+      <w:lvlText w:val=""/>
+      <w:lvlJc w:val="left"/>
+      <w:pPr>
+        <w:tabs>
+          <w:tab w:val="num" w:pos="5760"/>
+        </w:tabs>
+        <w:ind w:left="5760" w:hanging="360"/>
+      </w:pPr>
+      <w:rPr>
+        <w:rFonts w:ascii="Wingdings" w:hAnsi="Wingdings" w:hint="default"/>
+        <w:sz w:val="20"/>
+      </w:rPr>
+    </w:lvl>
+    <w:lvl w:ilvl="8" w:tentative="1">
+      <w:start w:val="1"/>
+      <w:numFmt w:val="bullet"/>
+      <w:lvlText w:val=""/>
+      <w:lvlJc w:val="left"/>
+      <w:pPr>
+        <w:tabs>
+          <w:tab w:val="num" w:pos="6480"/>
+        </w:tabs>
+        <w:ind w:left="6480" w:hanging="360"/>
+      </w:pPr>
+      <w:rPr>
+        <w:rFonts w:ascii="Wingdings" w:hAnsi="Wingdings" w:hint="default"/>
+        <w:sz w:val="20"/>
+      </w:rPr>
+    </w:lvl>
+  </w:abstractNum>
+  <w:abstractNum w:abstractNumId="9" w15:restartNumberingAfterBreak="0">
+    <w:nsid w:val="70B804B1"/>
+    <w:multiLevelType w:val="multilevel"/>
+    <w:tmpl w:val="4A2E4EDC"/>
+    <w:lvl w:ilvl="0">
+      <w:start w:val="1"/>
+      <w:numFmt w:val="bullet"/>
+      <w:lvlText w:val=""/>
+      <w:lvlJc w:val="left"/>
+      <w:pPr>
+        <w:tabs>
+          <w:tab w:val="num" w:pos="720"/>
+        </w:tabs>
+        <w:ind w:left="720" w:hanging="360"/>
+      </w:pPr>
+      <w:rPr>
+        <w:rFonts w:ascii="Symbol" w:hAnsi="Symbol" w:hint="default"/>
+        <w:sz w:val="20"/>
+      </w:rPr>
+    </w:lvl>
+    <w:lvl w:ilvl="1">
+      <w:start w:val="1"/>
+      <w:numFmt w:val="bullet"/>
+      <w:lvlText w:val="o"/>
+      <w:lvlJc w:val="left"/>
+      <w:pPr>
+        <w:tabs>
+          <w:tab w:val="num" w:pos="1440"/>
+        </w:tabs>
+        <w:ind w:left="1440" w:hanging="360"/>
+      </w:pPr>
+      <w:rPr>
+        <w:rFonts w:ascii="Courier New" w:hAnsi="Courier New" w:hint="default"/>
+        <w:sz w:val="20"/>
+      </w:rPr>
+    </w:lvl>
+    <w:lvl w:ilvl="2" w:tentative="1">
+      <w:start w:val="1"/>
+      <w:numFmt w:val="bullet"/>
+      <w:lvlText w:val=""/>
+      <w:lvlJc w:val="left"/>
+      <w:pPr>
+        <w:tabs>
+          <w:tab w:val="num" w:pos="2160"/>
+        </w:tabs>
+        <w:ind w:left="2160" w:hanging="360"/>
+      </w:pPr>
+      <w:rPr>
+        <w:rFonts w:ascii="Wingdings" w:hAnsi="Wingdings" w:hint="default"/>
+        <w:sz w:val="20"/>
+      </w:rPr>
+    </w:lvl>
+    <w:lvl w:ilvl="3" w:tentative="1">
+      <w:start w:val="1"/>
+      <w:numFmt w:val="bullet"/>
+      <w:lvlText w:val=""/>
+      <w:lvlJc w:val="left"/>
+      <w:pPr>
+        <w:tabs>
+          <w:tab w:val="num" w:pos="2880"/>
+        </w:tabs>
+        <w:ind w:left="2880" w:hanging="360"/>
+      </w:pPr>
+      <w:rPr>
+        <w:rFonts w:ascii="Wingdings" w:hAnsi="Wingdings" w:hint="default"/>
+        <w:sz w:val="20"/>
+      </w:rPr>
+    </w:lvl>
+    <w:lvl w:ilvl="4" w:tentative="1">
+      <w:start w:val="1"/>
+      <w:numFmt w:val="bullet"/>
+      <w:lvlText w:val=""/>
+      <w:lvlJc w:val="left"/>
+      <w:pPr>
+        <w:tabs>
+          <w:tab w:val="num" w:pos="3600"/>
+        </w:tabs>
+        <w:ind w:left="3600" w:hanging="360"/>
+      </w:pPr>
+      <w:rPr>
+        <w:rFonts w:ascii="Wingdings" w:hAnsi="Wingdings" w:hint="default"/>
+        <w:sz w:val="20"/>
+      </w:rPr>
+    </w:lvl>
+    <w:lvl w:ilvl="5" w:tentative="1">
+      <w:start w:val="1"/>
+      <w:numFmt w:val="bullet"/>
+      <w:lvlText w:val=""/>
+      <w:lvlJc w:val="left"/>
+      <w:pPr>
+        <w:tabs>
+          <w:tab w:val="num" w:pos="4320"/>
+        </w:tabs>
+        <w:ind w:left="4320" w:hanging="360"/>
+      </w:pPr>
+      <w:rPr>
+        <w:rFonts w:ascii="Wingdings" w:hAnsi="Wingdings" w:hint="default"/>
+        <w:sz w:val="20"/>
+      </w:rPr>
+    </w:lvl>
+    <w:lvl w:ilvl="6" w:tentative="1">
+      <w:start w:val="1"/>
+      <w:numFmt w:val="bullet"/>
+      <w:lvlText w:val=""/>
+      <w:lvlJc w:val="left"/>
+      <w:pPr>
+        <w:tabs>
+          <w:tab w:val="num" w:pos="5040"/>
+        </w:tabs>
+        <w:ind w:left="5040" w:hanging="360"/>
+      </w:pPr>
+      <w:rPr>
+        <w:rFonts w:ascii="Wingdings" w:hAnsi="Wingdings" w:hint="default"/>
+        <w:sz w:val="20"/>
+      </w:rPr>
+    </w:lvl>
+    <w:lvl w:ilvl="7" w:tentative="1">
+      <w:start w:val="1"/>
+      <w:numFmt w:val="bullet"/>
+      <w:lvlText w:val=""/>
+      <w:lvlJc w:val="left"/>
+      <w:pPr>
+        <w:tabs>
+          <w:tab w:val="num" w:pos="5760"/>
+        </w:tabs>
+        <w:ind w:left="5760" w:hanging="360"/>
+      </w:pPr>
+      <w:rPr>
+        <w:rFonts w:ascii="Wingdings" w:hAnsi="Wingdings" w:hint="default"/>
+        <w:sz w:val="20"/>
+      </w:rPr>
+    </w:lvl>
+    <w:lvl w:ilvl="8" w:tentative="1">
+      <w:start w:val="1"/>
+      <w:numFmt w:val="bullet"/>
+      <w:lvlText w:val=""/>
+      <w:lvlJc w:val="left"/>
+      <w:pPr>
+        <w:tabs>
+          <w:tab w:val="num" w:pos="6480"/>
+        </w:tabs>
+        <w:ind w:left="6480" w:hanging="360"/>
+      </w:pPr>
+      <w:rPr>
+        <w:rFonts w:ascii="Wingdings" w:hAnsi="Wingdings" w:hint="default"/>
+        <w:sz w:val="20"/>
       </w:rPr>
     </w:lvl>
   </w:abstractNum>
   <w:num w:numId="1" w16cid:durableId="503083515">
+    <w:abstractNumId w:val="1"/>
+  </w:num>
+  <w:num w:numId="2" w16cid:durableId="1739401275">
+    <w:abstractNumId w:val="9"/>
+  </w:num>
+  <w:num w:numId="3" w16cid:durableId="1292130973">
+    <w:abstractNumId w:val="4"/>
+  </w:num>
+  <w:num w:numId="4" w16cid:durableId="1058167192">
     <w:abstractNumId w:val="0"/>
+  </w:num>
+  <w:num w:numId="5" w16cid:durableId="1609511420">
+    <w:abstractNumId w:val="8"/>
+  </w:num>
+  <w:num w:numId="6" w16cid:durableId="541871468">
+    <w:abstractNumId w:val="5"/>
+  </w:num>
+  <w:num w:numId="7" w16cid:durableId="1447850612">
+    <w:abstractNumId w:val="7"/>
+  </w:num>
+  <w:num w:numId="8" w16cid:durableId="1835536473">
+    <w:abstractNumId w:val="3"/>
+  </w:num>
+  <w:num w:numId="9" w16cid:durableId="1180238147">
+    <w:abstractNumId w:val="6"/>
+  </w:num>
+  <w:num w:numId="10" w16cid:durableId="1675448844">
+    <w:abstractNumId w:val="2"/>
   </w:num>
 </w:numbering>
 </file>
@@ -805,7 +3084,6 @@
   <w:style w:type="character" w:default="1" w:styleId="Absatz-Standardschriftart">
     <w:name w:val="Default Paragraph Font"/>
     <w:uiPriority w:val="1"/>
-    <w:semiHidden/>
     <w:unhideWhenUsed/>
   </w:style>
   <w:style w:type="table" w:default="1" w:styleId="NormaleTabelle">

</xml_diff>

<commit_message>
[FFRESW][adrianDocs]update of private docs, this doc will be restructured and then merged in the real docs
Signed-off-by: Adrian <52537419+mendax0110@users.noreply.github.com>
</commit_message>
<xml_diff>
--- a/docs/AdriansDocumentation/Implement.docx
+++ b/docs/AdriansDocumentation/Implement.docx
@@ -28,7 +28,7 @@
           <w:lang w:val="de-AT"/>
         </w:rPr>
         <w:pict w14:anchorId="5739900B">
-          <v:rect id="_x0000_i1037" style="width:0;height:1.5pt" o:hralign="center" o:hrstd="t" o:hr="t" fillcolor="#a0a0a0" stroked="f"/>
+          <v:rect id="_x0000_i1025" style="width:0;height:1.5pt" o:hralign="center" o:hrstd="t" o:hr="t" fillcolor="#a0a0a0" stroked="f"/>
         </w:pict>
       </w:r>
     </w:p>
@@ -46,7 +46,15 @@
           <w:bCs/>
           <w:lang w:val="de-AT"/>
         </w:rPr>
-        <w:t>1. Tägliche/Wöchentliche Aktivitäten</w:t>
+        <w:t xml:space="preserve">1. </w:t>
+      </w:r>
+      <w:r>
+        <w:rPr>
+          <w:b/>
+          <w:bCs/>
+          <w:lang w:val="de-AT"/>
+        </w:rPr>
+        <w:t>Start</w:t>
       </w:r>
     </w:p>
     <w:p>
@@ -93,131 +101,6 @@
     </w:p>
     <w:p>
       <w:pPr>
-        <w:numPr>
-          <w:ilvl w:val="0"/>
-          <w:numId w:val="2"/>
-        </w:numPr>
-        <w:rPr>
-          <w:lang w:val="de-AT"/>
-        </w:rPr>
-      </w:pPr>
-      <w:r>
-        <w:rPr>
-          <w:b/>
-          <w:bCs/>
-          <w:lang w:val="de-AT"/>
-        </w:rPr>
-        <w:t>Module und Libraries zur Kommunikation:</w:t>
-      </w:r>
-      <w:r>
-        <w:rPr>
-          <w:lang w:val="de-AT"/>
-        </w:rPr>
-        <w:t xml:space="preserve"> </w:t>
-      </w:r>
-    </w:p>
-    <w:p>
-      <w:pPr>
-        <w:numPr>
-          <w:ilvl w:val="1"/>
-          <w:numId w:val="2"/>
-        </w:numPr>
-        <w:rPr>
-          <w:lang w:val="de-AT"/>
-        </w:rPr>
-      </w:pPr>
-      <w:r>
-        <w:rPr>
-          <w:b/>
-          <w:bCs/>
-          <w:lang w:val="de-AT"/>
-        </w:rPr>
-        <w:t>Ethernet:</w:t>
-      </w:r>
-      <w:r>
-        <w:rPr>
-          <w:lang w:val="de-AT"/>
-        </w:rPr>
-        <w:t xml:space="preserve"> Beschreibung der Integration und Nutzung.</w:t>
-      </w:r>
-    </w:p>
-    <w:p>
-      <w:pPr>
-        <w:numPr>
-          <w:ilvl w:val="1"/>
-          <w:numId w:val="2"/>
-        </w:numPr>
-        <w:rPr>
-          <w:lang w:val="de-AT"/>
-        </w:rPr>
-      </w:pPr>
-      <w:r>
-        <w:rPr>
-          <w:b/>
-          <w:bCs/>
-          <w:lang w:val="de-AT"/>
-        </w:rPr>
-        <w:t>SPI:</w:t>
-      </w:r>
-      <w:r>
-        <w:rPr>
-          <w:lang w:val="de-AT"/>
-        </w:rPr>
-        <w:t xml:space="preserve"> Funktionalität und Einsatzzwecke.</w:t>
-      </w:r>
-    </w:p>
-    <w:p>
-      <w:pPr>
-        <w:numPr>
-          <w:ilvl w:val="1"/>
-          <w:numId w:val="2"/>
-        </w:numPr>
-        <w:rPr>
-          <w:lang w:val="de-AT"/>
-        </w:rPr>
-      </w:pPr>
-      <w:r>
-        <w:rPr>
-          <w:b/>
-          <w:bCs/>
-          <w:lang w:val="de-AT"/>
-        </w:rPr>
-        <w:t>I2C:</w:t>
-      </w:r>
-      <w:r>
-        <w:rPr>
-          <w:lang w:val="de-AT"/>
-        </w:rPr>
-        <w:t xml:space="preserve"> Implementierung und Vorteile im Projekt.</w:t>
-      </w:r>
-    </w:p>
-    <w:p>
-      <w:pPr>
-        <w:numPr>
-          <w:ilvl w:val="1"/>
-          <w:numId w:val="2"/>
-        </w:numPr>
-        <w:rPr>
-          <w:lang w:val="de-AT"/>
-        </w:rPr>
-      </w:pPr>
-      <w:r>
-        <w:rPr>
-          <w:b/>
-          <w:bCs/>
-          <w:lang w:val="de-AT"/>
-        </w:rPr>
-        <w:t>Serial:</w:t>
-      </w:r>
-      <w:r>
-        <w:rPr>
-          <w:lang w:val="de-AT"/>
-        </w:rPr>
-        <w:t xml:space="preserve"> Verwendung für Debugging und Datenübertragung.</w:t>
-      </w:r>
-    </w:p>
-    <w:p>
-      <w:pPr>
         <w:rPr>
           <w:b/>
           <w:bCs/>
@@ -261,6 +144,24 @@
     <w:p>
       <w:pPr>
         <w:numPr>
+          <w:ilvl w:val="1"/>
+          <w:numId w:val="3"/>
+        </w:numPr>
+        <w:jc w:val="both"/>
+        <w:rPr>
+          <w:lang w:val="de-AT"/>
+        </w:rPr>
+      </w:pPr>
+      <w:r>
+        <w:rPr>
+          <w:lang w:val="de-AT"/>
+        </w:rPr>
+        <w:t>Methoden für verschiedenste Statistische Berechnungen, sowie Methoden für die Optimierung von Berechnungen</w:t>
+      </w:r>
+    </w:p>
+    <w:p>
+      <w:pPr>
+        <w:numPr>
           <w:ilvl w:val="0"/>
           <w:numId w:val="3"/>
         </w:numPr>
@@ -286,6 +187,64 @@
     <w:p>
       <w:pPr>
         <w:numPr>
+          <w:ilvl w:val="1"/>
+          <w:numId w:val="3"/>
+        </w:numPr>
+        <w:jc w:val="both"/>
+        <w:rPr>
+          <w:lang w:val="de-AT"/>
+        </w:rPr>
+      </w:pPr>
+      <w:r>
+        <w:rPr>
+          <w:lang w:val="de-AT"/>
+        </w:rPr>
+        <w:t xml:space="preserve">Verpacken, Serialisieren/Deserialisierung von Daten </w:t>
+      </w:r>
+      <w:proofErr w:type="spellStart"/>
+      <w:r>
+        <w:rPr>
+          <w:lang w:val="de-AT"/>
+        </w:rPr>
+        <w:t>bzw</w:t>
+      </w:r>
+      <w:proofErr w:type="spellEnd"/>
+      <w:r>
+        <w:rPr>
+          <w:lang w:val="de-AT"/>
+        </w:rPr>
+        <w:t xml:space="preserve"> </w:t>
+      </w:r>
+      <w:proofErr w:type="spellStart"/>
+      <w:r>
+        <w:rPr>
+          <w:lang w:val="de-AT"/>
+        </w:rPr>
+        <w:t>JsonStrings</w:t>
+      </w:r>
+      <w:proofErr w:type="spellEnd"/>
+      <w:r>
+        <w:rPr>
+          <w:lang w:val="de-AT"/>
+        </w:rPr>
+        <w:t xml:space="preserve">, für die Kommunikation mit dem HAS und die erleichterte </w:t>
+      </w:r>
+      <w:r>
+        <w:rPr>
+          <w:lang w:val="de-AT"/>
+        </w:rPr>
+        <w:t>Einpflegung</w:t>
+      </w:r>
+      <w:r>
+        <w:rPr>
+          <w:lang w:val="de-AT"/>
+        </w:rPr>
+        <w:t xml:space="preserve"> der Daten in die MongoDB Instanz</w:t>
+      </w:r>
+    </w:p>
+    <w:p>
+      <w:pPr>
+        <w:numPr>
           <w:ilvl w:val="0"/>
           <w:numId w:val="3"/>
         </w:numPr>
@@ -311,26 +270,115 @@
     <w:p>
       <w:pPr>
         <w:numPr>
+          <w:ilvl w:val="1"/>
+          <w:numId w:val="3"/>
+        </w:numPr>
+        <w:jc w:val="both"/>
+        <w:rPr>
+          <w:lang w:val="de-AT"/>
+        </w:rPr>
+      </w:pPr>
+      <w:r>
+        <w:rPr>
+          <w:lang w:val="de-AT"/>
+        </w:rPr>
+        <w:t xml:space="preserve">Einfaches Menü zur Steuerung von Basisfunktionen der </w:t>
+      </w:r>
+      <w:proofErr w:type="spellStart"/>
+      <w:r>
+        <w:rPr>
+          <w:lang w:val="de-AT"/>
+        </w:rPr>
+        <w:t>eSW</w:t>
+      </w:r>
+      <w:proofErr w:type="spellEnd"/>
+      <w:r>
+        <w:rPr>
+          <w:lang w:val="de-AT"/>
+        </w:rPr>
+        <w:t xml:space="preserve"> und des ArduinoMEGA2560</w:t>
+      </w:r>
+    </w:p>
+    <w:p>
+      <w:pPr>
+        <w:pStyle w:val="Listenabsatz"/>
+        <w:numPr>
           <w:ilvl w:val="0"/>
           <w:numId w:val="3"/>
         </w:numPr>
-        <w:rPr>
-          <w:lang w:val="de-AT"/>
-        </w:rPr>
-      </w:pPr>
-      <w:r>
-        <w:rPr>
-          <w:b/>
-          <w:bCs/>
-          <w:lang w:val="de-AT"/>
-        </w:rPr>
-        <w:t>Error-Handling:</w:t>
-      </w:r>
-      <w:r>
-        <w:rPr>
-          <w:lang w:val="de-AT"/>
-        </w:rPr>
-        <w:t xml:space="preserve"> Vorgehen und Strategien.</w:t>
+        <w:jc w:val="both"/>
+        <w:rPr>
+          <w:b/>
+          <w:bCs/>
+          <w:lang w:val="de-AT"/>
+        </w:rPr>
+      </w:pPr>
+      <w:r>
+        <w:rPr>
+          <w:b/>
+          <w:bCs/>
+          <w:lang w:val="de-AT"/>
+        </w:rPr>
+        <w:t>Zeit-Handling:</w:t>
+      </w:r>
+      <w:r>
+        <w:rPr>
+          <w:b/>
+          <w:bCs/>
+          <w:lang w:val="de-AT"/>
+        </w:rPr>
+        <w:t xml:space="preserve"> </w:t>
+      </w:r>
+      <w:r>
+        <w:rPr>
+          <w:lang w:val="de-AT"/>
+        </w:rPr>
+        <w:t>Nutzung von Zeit</w:t>
+      </w:r>
+    </w:p>
+    <w:p>
+      <w:pPr>
+        <w:pStyle w:val="Listenabsatz"/>
+        <w:numPr>
+          <w:ilvl w:val="1"/>
+          <w:numId w:val="3"/>
+        </w:numPr>
+        <w:jc w:val="both"/>
+        <w:rPr>
+          <w:lang w:val="de-AT"/>
+        </w:rPr>
+      </w:pPr>
+      <w:r>
+        <w:rPr>
+          <w:lang w:val="de-AT"/>
+        </w:rPr>
+        <w:t xml:space="preserve">Einfaches </w:t>
+      </w:r>
+      <w:r>
+        <w:rPr>
+          <w:lang w:val="de-AT"/>
+        </w:rPr>
+        <w:t>Modul,</w:t>
+      </w:r>
+      <w:r>
+        <w:rPr>
+          <w:lang w:val="de-AT"/>
+        </w:rPr>
+        <w:t xml:space="preserve"> um genaue Zeitstrings zu erstellen, basierend auf der </w:t>
+      </w:r>
+      <w:proofErr w:type="spellStart"/>
+      <w:r>
+        <w:rPr>
+          <w:lang w:val="de-AT"/>
+        </w:rPr>
+        <w:t>Compile</w:t>
+      </w:r>
+      <w:proofErr w:type="spellEnd"/>
+      <w:r>
+        <w:rPr>
+          <w:lang w:val="de-AT"/>
+        </w:rPr>
+        <w:t>/Upload Zeit</w:t>
       </w:r>
     </w:p>
     <w:p>
@@ -349,14 +397,1772 @@
           <w:bCs/>
           <w:lang w:val="de-AT"/>
         </w:rPr>
+        <w:t>Error-Handling:</w:t>
+      </w:r>
+      <w:r>
+        <w:rPr>
+          <w:lang w:val="de-AT"/>
+        </w:rPr>
+        <w:t xml:space="preserve"> Vorgehen und Strategien.</w:t>
+      </w:r>
+    </w:p>
+    <w:p>
+      <w:pPr>
+        <w:numPr>
+          <w:ilvl w:val="1"/>
+          <w:numId w:val="3"/>
+        </w:numPr>
+        <w:jc w:val="both"/>
+        <w:rPr>
+          <w:lang w:val="de-AT"/>
+        </w:rPr>
+      </w:pPr>
+      <w:r>
+        <w:rPr>
+          <w:lang w:val="de-AT"/>
+        </w:rPr>
+        <w:t xml:space="preserve">Zentrale Überwachung und Error Handling in der Embedded </w:t>
+      </w:r>
+      <w:r>
+        <w:rPr>
+          <w:lang w:val="de-AT"/>
+        </w:rPr>
+        <w:t>Software,</w:t>
+      </w:r>
+      <w:r>
+        <w:rPr>
+          <w:lang w:val="de-AT"/>
+        </w:rPr>
+        <w:t xml:space="preserve"> um frühzeitige Fehler zu erkennen und bei Problemen schnell zu handeln.</w:t>
+      </w:r>
+    </w:p>
+    <w:p>
+      <w:pPr>
+        <w:numPr>
+          <w:ilvl w:val="0"/>
+          <w:numId w:val="3"/>
+        </w:numPr>
+        <w:rPr>
+          <w:lang w:val="de-AT"/>
+        </w:rPr>
+      </w:pPr>
+      <w:r>
+        <w:rPr>
+          <w:b/>
+          <w:bCs/>
+          <w:lang w:val="de-AT"/>
+        </w:rPr>
         <w:t>Schnittstellen:</w:t>
       </w:r>
       <w:r>
         <w:rPr>
           <w:lang w:val="de-AT"/>
         </w:rPr>
-        <w:t xml:space="preserve"> Zweck und Funktionalitäten der entwickelten Schnittstellen.</w:t>
-      </w:r>
+        <w:t xml:space="preserve"> </w:t>
+      </w:r>
+      <w:r>
+        <w:rPr>
+          <w:lang w:val="de-AT"/>
+        </w:rPr>
+        <w:t xml:space="preserve"> Kommunikation mit verschiedenen Geräten</w:t>
+      </w:r>
+    </w:p>
+    <w:p>
+      <w:pPr>
+        <w:numPr>
+          <w:ilvl w:val="1"/>
+          <w:numId w:val="3"/>
+        </w:numPr>
+        <w:rPr>
+          <w:lang w:val="de-AT"/>
+        </w:rPr>
+      </w:pPr>
+      <w:r>
+        <w:rPr>
+          <w:b/>
+          <w:bCs/>
+          <w:lang w:val="de-AT"/>
+        </w:rPr>
+        <w:t>Ethernet:</w:t>
+      </w:r>
+      <w:r>
+        <w:rPr>
+          <w:lang w:val="de-AT"/>
+        </w:rPr>
+        <w:t xml:space="preserve"> Beschreibung der Integration und Nutzung.</w:t>
+      </w:r>
+    </w:p>
+    <w:p>
+      <w:pPr>
+        <w:numPr>
+          <w:ilvl w:val="2"/>
+          <w:numId w:val="3"/>
+        </w:numPr>
+        <w:rPr>
+          <w:lang w:val="de-AT"/>
+        </w:rPr>
+      </w:pPr>
+      <w:r>
+        <w:rPr>
+          <w:b/>
+          <w:bCs/>
+          <w:lang w:val="de-AT"/>
+        </w:rPr>
+        <w:t>Kommunikation mit HAS</w:t>
+      </w:r>
+    </w:p>
+    <w:p>
+      <w:pPr>
+        <w:numPr>
+          <w:ilvl w:val="2"/>
+          <w:numId w:val="3"/>
+        </w:numPr>
+        <w:rPr>
+          <w:lang w:val="de-AT"/>
+        </w:rPr>
+      </w:pPr>
+      <w:r>
+        <w:rPr>
+          <w:b/>
+          <w:bCs/>
+          <w:lang w:val="de-AT"/>
+        </w:rPr>
+        <w:t xml:space="preserve">Kommunikation mit </w:t>
+      </w:r>
+      <w:r>
+        <w:rPr>
+          <w:b/>
+          <w:bCs/>
+          <w:lang w:val="de-AT"/>
+        </w:rPr>
+        <w:t>VAT-Slave</w:t>
+      </w:r>
+      <w:r>
+        <w:rPr>
+          <w:b/>
+          <w:bCs/>
+          <w:lang w:val="de-AT"/>
+        </w:rPr>
+        <w:t xml:space="preserve"> </w:t>
+      </w:r>
+      <w:proofErr w:type="spellStart"/>
+      <w:r>
+        <w:rPr>
+          <w:b/>
+          <w:bCs/>
+          <w:lang w:val="de-AT"/>
+        </w:rPr>
+        <w:t>uC</w:t>
+      </w:r>
+      <w:proofErr w:type="spellEnd"/>
+    </w:p>
+    <w:p>
+      <w:pPr>
+        <w:numPr>
+          <w:ilvl w:val="1"/>
+          <w:numId w:val="3"/>
+        </w:numPr>
+        <w:rPr>
+          <w:lang w:val="de-AT"/>
+        </w:rPr>
+      </w:pPr>
+      <w:r>
+        <w:rPr>
+          <w:b/>
+          <w:bCs/>
+          <w:lang w:val="de-AT"/>
+        </w:rPr>
+        <w:t>SPI:</w:t>
+      </w:r>
+      <w:r>
+        <w:rPr>
+          <w:lang w:val="de-AT"/>
+        </w:rPr>
+        <w:t xml:space="preserve"> Funktionalität und Einsatzzwecke.</w:t>
+      </w:r>
+    </w:p>
+    <w:p>
+      <w:pPr>
+        <w:numPr>
+          <w:ilvl w:val="2"/>
+          <w:numId w:val="3"/>
+        </w:numPr>
+        <w:rPr>
+          <w:lang w:val="de-AT"/>
+        </w:rPr>
+      </w:pPr>
+      <w:r>
+        <w:rPr>
+          <w:b/>
+          <w:bCs/>
+          <w:lang w:val="de-AT"/>
+        </w:rPr>
+        <w:t>Kommunikation mit Sensoren/Aktoren</w:t>
+      </w:r>
+    </w:p>
+    <w:p>
+      <w:pPr>
+        <w:numPr>
+          <w:ilvl w:val="1"/>
+          <w:numId w:val="3"/>
+        </w:numPr>
+        <w:rPr>
+          <w:lang w:val="de-AT"/>
+        </w:rPr>
+      </w:pPr>
+      <w:r>
+        <w:rPr>
+          <w:b/>
+          <w:bCs/>
+          <w:lang w:val="de-AT"/>
+        </w:rPr>
+        <w:t>I2C:</w:t>
+      </w:r>
+      <w:r>
+        <w:rPr>
+          <w:lang w:val="de-AT"/>
+        </w:rPr>
+        <w:t xml:space="preserve"> Implementierung und Vorteile im Projekt.</w:t>
+      </w:r>
+    </w:p>
+    <w:p>
+      <w:pPr>
+        <w:numPr>
+          <w:ilvl w:val="2"/>
+          <w:numId w:val="3"/>
+        </w:numPr>
+        <w:rPr>
+          <w:lang w:val="de-AT"/>
+        </w:rPr>
+      </w:pPr>
+      <w:r>
+        <w:rPr>
+          <w:b/>
+          <w:bCs/>
+          <w:lang w:val="de-AT"/>
+        </w:rPr>
+        <w:t>Kommunikation mit Sensoren/Aktoren</w:t>
+      </w:r>
+    </w:p>
+    <w:p>
+      <w:pPr>
+        <w:numPr>
+          <w:ilvl w:val="1"/>
+          <w:numId w:val="3"/>
+        </w:numPr>
+        <w:rPr>
+          <w:lang w:val="de-AT"/>
+        </w:rPr>
+      </w:pPr>
+      <w:r>
+        <w:rPr>
+          <w:b/>
+          <w:bCs/>
+          <w:lang w:val="de-AT"/>
+        </w:rPr>
+        <w:t>Serial:</w:t>
+      </w:r>
+      <w:r>
+        <w:rPr>
+          <w:lang w:val="de-AT"/>
+        </w:rPr>
+        <w:t xml:space="preserve"> Verwendung für Debugging und Datenübertragung.</w:t>
+      </w:r>
+    </w:p>
+    <w:p>
+      <w:pPr>
+        <w:numPr>
+          <w:ilvl w:val="2"/>
+          <w:numId w:val="3"/>
+        </w:numPr>
+        <w:rPr>
+          <w:lang w:val="de-AT"/>
+        </w:rPr>
+      </w:pPr>
+      <w:r>
+        <w:rPr>
+          <w:b/>
+          <w:bCs/>
+          <w:lang w:val="de-AT"/>
+        </w:rPr>
+        <w:t>Debugging und Datenübertragung in der DIE, sowie mit anderen Tool</w:t>
+      </w:r>
+      <w:r>
+        <w:rPr>
+          <w:b/>
+          <w:bCs/>
+          <w:lang w:val="de-AT"/>
+        </w:rPr>
+        <w:t>s</w:t>
+      </w:r>
+    </w:p>
+    <w:p>
+      <w:pPr>
+        <w:numPr>
+          <w:ilvl w:val="0"/>
+          <w:numId w:val="3"/>
+        </w:numPr>
+        <w:rPr>
+          <w:lang w:val="de-AT"/>
+        </w:rPr>
+      </w:pPr>
+      <w:r>
+        <w:rPr>
+          <w:b/>
+          <w:bCs/>
+          <w:lang w:val="de-AT"/>
+        </w:rPr>
+        <w:t>Sensor Modul:</w:t>
+      </w:r>
+    </w:p>
+    <w:p>
+      <w:pPr>
+        <w:numPr>
+          <w:ilvl w:val="1"/>
+          <w:numId w:val="3"/>
+        </w:numPr>
+        <w:rPr>
+          <w:lang w:val="de-AT"/>
+        </w:rPr>
+      </w:pPr>
+      <w:r>
+        <w:rPr>
+          <w:lang w:val="de-AT"/>
+        </w:rPr>
+        <w:t xml:space="preserve">Druck- und Temperatursensoren zur Überwachung, die Sensoren </w:t>
+      </w:r>
+      <w:r>
+        <w:rPr>
+          <w:lang w:val="de-AT"/>
+        </w:rPr>
+        <w:t>wurden dann</w:t>
+      </w:r>
+      <w:r>
+        <w:rPr>
+          <w:lang w:val="de-AT"/>
+        </w:rPr>
+        <w:t xml:space="preserve"> in die </w:t>
+      </w:r>
+      <w:r>
+        <w:rPr>
+          <w:lang w:val="de-AT"/>
+        </w:rPr>
+        <w:t xml:space="preserve">Files </w:t>
+      </w:r>
+      <w:proofErr w:type="spellStart"/>
+      <w:r>
+        <w:rPr>
+          <w:lang w:val="de-AT"/>
+        </w:rPr>
+        <w:t>Pressure</w:t>
+      </w:r>
+      <w:proofErr w:type="spellEnd"/>
+      <w:r>
+        <w:rPr>
+          <w:lang w:val="de-AT"/>
+        </w:rPr>
+        <w:t xml:space="preserve"> und </w:t>
+      </w:r>
+      <w:proofErr w:type="spellStart"/>
+      <w:r>
+        <w:rPr>
+          <w:lang w:val="de-AT"/>
+        </w:rPr>
+        <w:t>Temperature</w:t>
+      </w:r>
+      <w:proofErr w:type="spellEnd"/>
+      <w:r>
+        <w:rPr>
+          <w:lang w:val="de-AT"/>
+        </w:rPr>
+        <w:t xml:space="preserve"> unterteilt</w:t>
+      </w:r>
+      <w:r>
+        <w:rPr>
+          <w:lang w:val="de-AT"/>
+        </w:rPr>
+        <w:t>.</w:t>
+      </w:r>
+    </w:p>
+    <w:p>
+      <w:pPr>
+        <w:numPr>
+          <w:ilvl w:val="0"/>
+          <w:numId w:val="3"/>
+        </w:numPr>
+        <w:rPr>
+          <w:b/>
+          <w:bCs/>
+          <w:lang w:val="de-AT"/>
+        </w:rPr>
+      </w:pPr>
+      <w:r>
+        <w:rPr>
+          <w:b/>
+          <w:bCs/>
+          <w:lang w:val="de-AT"/>
+        </w:rPr>
+        <w:lastRenderedPageBreak/>
+        <w:t>Pointer Utilities:</w:t>
+      </w:r>
+    </w:p>
+    <w:p>
+      <w:pPr>
+        <w:numPr>
+          <w:ilvl w:val="1"/>
+          <w:numId w:val="3"/>
+        </w:numPr>
+        <w:rPr>
+          <w:b/>
+          <w:bCs/>
+          <w:lang w:val="de-AT"/>
+        </w:rPr>
+      </w:pPr>
+      <w:r>
+        <w:rPr>
+          <w:lang w:val="de-AT"/>
+        </w:rPr>
+        <w:t xml:space="preserve">Diese Modul </w:t>
+      </w:r>
+      <w:proofErr w:type="gramStart"/>
+      <w:r>
+        <w:rPr>
+          <w:lang w:val="de-AT"/>
+        </w:rPr>
+        <w:t>Kümmert</w:t>
+      </w:r>
+      <w:proofErr w:type="gramEnd"/>
+      <w:r>
+        <w:rPr>
+          <w:lang w:val="de-AT"/>
+        </w:rPr>
+        <w:t xml:space="preserve"> sich hauptsächlich um das </w:t>
+      </w:r>
+      <w:proofErr w:type="spellStart"/>
+      <w:r>
+        <w:rPr>
+          <w:lang w:val="de-AT"/>
+        </w:rPr>
+        <w:t>Memorymangement</w:t>
+      </w:r>
+      <w:proofErr w:type="spellEnd"/>
+      <w:r>
+        <w:rPr>
+          <w:lang w:val="de-AT"/>
+        </w:rPr>
+        <w:t xml:space="preserve"> und </w:t>
+      </w:r>
+      <w:proofErr w:type="spellStart"/>
+      <w:r>
+        <w:rPr>
+          <w:lang w:val="de-AT"/>
+        </w:rPr>
+        <w:t>Pointermangement</w:t>
+      </w:r>
+      <w:proofErr w:type="spellEnd"/>
+    </w:p>
+    <w:p>
+      <w:pPr>
+        <w:rPr>
+          <w:lang w:val="de-AT"/>
+        </w:rPr>
+      </w:pPr>
+      <w:r>
+        <w:rPr>
+          <w:lang w:val="de-AT"/>
+        </w:rPr>
+        <w:t>Zusammengefasst haben wir also folgende Module:</w:t>
+      </w:r>
+    </w:p>
+    <w:p>
+      <w:pPr>
+        <w:pStyle w:val="Listenabsatz"/>
+        <w:numPr>
+          <w:ilvl w:val="0"/>
+          <w:numId w:val="3"/>
+        </w:numPr>
+        <w:rPr>
+          <w:b/>
+          <w:bCs/>
+          <w:lang w:val="de-AT"/>
+        </w:rPr>
+      </w:pPr>
+      <w:proofErr w:type="spellStart"/>
+      <w:r>
+        <w:rPr>
+          <w:b/>
+          <w:bCs/>
+          <w:lang w:val="de-AT"/>
+        </w:rPr>
+        <w:t>comModule</w:t>
+      </w:r>
+      <w:proofErr w:type="spellEnd"/>
+    </w:p>
+    <w:p>
+      <w:pPr>
+        <w:pStyle w:val="Listenabsatz"/>
+        <w:numPr>
+          <w:ilvl w:val="1"/>
+          <w:numId w:val="3"/>
+        </w:numPr>
+        <w:rPr>
+          <w:b/>
+          <w:bCs/>
+          <w:lang w:val="de-AT"/>
+        </w:rPr>
+      </w:pPr>
+      <w:r>
+        <w:rPr>
+          <w:lang w:val="de-AT"/>
+        </w:rPr>
+        <w:t>ETH</w:t>
+      </w:r>
+    </w:p>
+    <w:p>
+      <w:pPr>
+        <w:pStyle w:val="Listenabsatz"/>
+        <w:numPr>
+          <w:ilvl w:val="1"/>
+          <w:numId w:val="3"/>
+        </w:numPr>
+        <w:rPr>
+          <w:b/>
+          <w:bCs/>
+          <w:lang w:val="de-AT"/>
+        </w:rPr>
+      </w:pPr>
+      <w:r>
+        <w:rPr>
+          <w:lang w:val="de-AT"/>
+        </w:rPr>
+        <w:t>SER</w:t>
+      </w:r>
+    </w:p>
+    <w:p>
+      <w:pPr>
+        <w:pStyle w:val="Listenabsatz"/>
+        <w:numPr>
+          <w:ilvl w:val="1"/>
+          <w:numId w:val="3"/>
+        </w:numPr>
+        <w:rPr>
+          <w:b/>
+          <w:bCs/>
+          <w:lang w:val="de-AT"/>
+        </w:rPr>
+      </w:pPr>
+      <w:r>
+        <w:rPr>
+          <w:lang w:val="de-AT"/>
+        </w:rPr>
+        <w:t>SPI</w:t>
+      </w:r>
+    </w:p>
+    <w:p>
+      <w:pPr>
+        <w:pStyle w:val="Listenabsatz"/>
+        <w:numPr>
+          <w:ilvl w:val="1"/>
+          <w:numId w:val="3"/>
+        </w:numPr>
+        <w:rPr>
+          <w:b/>
+          <w:bCs/>
+          <w:lang w:val="de-AT"/>
+        </w:rPr>
+      </w:pPr>
+      <w:r>
+        <w:rPr>
+          <w:lang w:val="de-AT"/>
+        </w:rPr>
+        <w:t>I2C</w:t>
+      </w:r>
+    </w:p>
+    <w:p>
+      <w:pPr>
+        <w:pStyle w:val="Listenabsatz"/>
+        <w:numPr>
+          <w:ilvl w:val="0"/>
+          <w:numId w:val="3"/>
+        </w:numPr>
+        <w:rPr>
+          <w:b/>
+          <w:bCs/>
+          <w:lang w:val="de-AT"/>
+        </w:rPr>
+      </w:pPr>
+      <w:proofErr w:type="spellStart"/>
+      <w:r>
+        <w:rPr>
+          <w:b/>
+          <w:bCs/>
+          <w:lang w:val="de-AT"/>
+        </w:rPr>
+        <w:t>sensModule</w:t>
+      </w:r>
+      <w:proofErr w:type="spellEnd"/>
+    </w:p>
+    <w:p>
+      <w:pPr>
+        <w:pStyle w:val="Listenabsatz"/>
+        <w:numPr>
+          <w:ilvl w:val="1"/>
+          <w:numId w:val="3"/>
+        </w:numPr>
+        <w:rPr>
+          <w:b/>
+          <w:bCs/>
+          <w:lang w:val="de-AT"/>
+        </w:rPr>
+      </w:pPr>
+      <w:proofErr w:type="spellStart"/>
+      <w:r>
+        <w:rPr>
+          <w:lang w:val="de-AT"/>
+        </w:rPr>
+        <w:t>pressure</w:t>
+      </w:r>
+      <w:proofErr w:type="spellEnd"/>
+    </w:p>
+    <w:p>
+      <w:pPr>
+        <w:pStyle w:val="Listenabsatz"/>
+        <w:numPr>
+          <w:ilvl w:val="1"/>
+          <w:numId w:val="3"/>
+        </w:numPr>
+        <w:rPr>
+          <w:b/>
+          <w:bCs/>
+          <w:lang w:val="de-AT"/>
+        </w:rPr>
+      </w:pPr>
+      <w:proofErr w:type="spellStart"/>
+      <w:r>
+        <w:rPr>
+          <w:lang w:val="de-AT"/>
+        </w:rPr>
+        <w:t>temperature</w:t>
+      </w:r>
+      <w:proofErr w:type="spellEnd"/>
+    </w:p>
+    <w:p>
+      <w:pPr>
+        <w:pStyle w:val="Listenabsatz"/>
+        <w:numPr>
+          <w:ilvl w:val="0"/>
+          <w:numId w:val="3"/>
+        </w:numPr>
+        <w:rPr>
+          <w:b/>
+          <w:bCs/>
+          <w:lang w:val="de-AT"/>
+        </w:rPr>
+      </w:pPr>
+      <w:proofErr w:type="spellStart"/>
+      <w:r>
+        <w:rPr>
+          <w:b/>
+          <w:bCs/>
+          <w:lang w:val="de-AT"/>
+        </w:rPr>
+        <w:t>jsonModule</w:t>
+      </w:r>
+      <w:proofErr w:type="spellEnd"/>
+    </w:p>
+    <w:p>
+      <w:pPr>
+        <w:pStyle w:val="Listenabsatz"/>
+        <w:numPr>
+          <w:ilvl w:val="0"/>
+          <w:numId w:val="3"/>
+        </w:numPr>
+        <w:rPr>
+          <w:b/>
+          <w:bCs/>
+          <w:lang w:val="de-AT"/>
+        </w:rPr>
+      </w:pPr>
+      <w:proofErr w:type="spellStart"/>
+      <w:r>
+        <w:rPr>
+          <w:b/>
+          <w:bCs/>
+          <w:lang w:val="de-AT"/>
+        </w:rPr>
+        <w:t>calcModule</w:t>
+      </w:r>
+      <w:proofErr w:type="spellEnd"/>
+    </w:p>
+    <w:p>
+      <w:pPr>
+        <w:pStyle w:val="Listenabsatz"/>
+        <w:numPr>
+          <w:ilvl w:val="0"/>
+          <w:numId w:val="3"/>
+        </w:numPr>
+        <w:rPr>
+          <w:b/>
+          <w:bCs/>
+          <w:lang w:val="de-AT"/>
+        </w:rPr>
+      </w:pPr>
+      <w:proofErr w:type="spellStart"/>
+      <w:r>
+        <w:rPr>
+          <w:b/>
+          <w:bCs/>
+          <w:lang w:val="de-AT"/>
+        </w:rPr>
+        <w:t>timeModule</w:t>
+      </w:r>
+      <w:proofErr w:type="spellEnd"/>
+    </w:p>
+    <w:p>
+      <w:pPr>
+        <w:pStyle w:val="Listenabsatz"/>
+        <w:numPr>
+          <w:ilvl w:val="0"/>
+          <w:numId w:val="3"/>
+        </w:numPr>
+        <w:rPr>
+          <w:b/>
+          <w:bCs/>
+          <w:lang w:val="de-AT"/>
+        </w:rPr>
+      </w:pPr>
+      <w:proofErr w:type="spellStart"/>
+      <w:r>
+        <w:rPr>
+          <w:b/>
+          <w:bCs/>
+          <w:lang w:val="de-AT"/>
+        </w:rPr>
+        <w:t>reportSystem</w:t>
+      </w:r>
+      <w:proofErr w:type="spellEnd"/>
+    </w:p>
+    <w:p>
+      <w:pPr>
+        <w:pStyle w:val="Listenabsatz"/>
+        <w:numPr>
+          <w:ilvl w:val="0"/>
+          <w:numId w:val="3"/>
+        </w:numPr>
+        <w:rPr>
+          <w:b/>
+          <w:bCs/>
+          <w:lang w:val="de-AT"/>
+        </w:rPr>
+      </w:pPr>
+      <w:proofErr w:type="spellStart"/>
+      <w:r>
+        <w:rPr>
+          <w:b/>
+          <w:bCs/>
+          <w:lang w:val="de-AT"/>
+        </w:rPr>
+        <w:t>serialMenu</w:t>
+      </w:r>
+      <w:proofErr w:type="spellEnd"/>
+    </w:p>
+    <w:p>
+      <w:pPr>
+        <w:pStyle w:val="Listenabsatz"/>
+        <w:numPr>
+          <w:ilvl w:val="0"/>
+          <w:numId w:val="3"/>
+        </w:numPr>
+        <w:rPr>
+          <w:b/>
+          <w:bCs/>
+          <w:lang w:val="de-AT"/>
+        </w:rPr>
+      </w:pPr>
+      <w:proofErr w:type="spellStart"/>
+      <w:r>
+        <w:rPr>
+          <w:b/>
+          <w:bCs/>
+          <w:lang w:val="de-AT"/>
+        </w:rPr>
+        <w:t>ptrUtils</w:t>
+      </w:r>
+      <w:proofErr w:type="spellEnd"/>
+    </w:p>
+    <w:p>
+      <w:pPr>
+        <w:pStyle w:val="Listenabsatz"/>
+        <w:numPr>
+          <w:ilvl w:val="0"/>
+          <w:numId w:val="3"/>
+        </w:numPr>
+        <w:rPr>
+          <w:b/>
+          <w:bCs/>
+          <w:lang w:val="de-AT"/>
+        </w:rPr>
+      </w:pPr>
+      <w:proofErr w:type="spellStart"/>
+      <w:r>
+        <w:rPr>
+          <w:b/>
+          <w:bCs/>
+          <w:lang w:val="de-AT"/>
+        </w:rPr>
+        <w:t>config</w:t>
+      </w:r>
+      <w:proofErr w:type="spellEnd"/>
+    </w:p>
+    <w:p>
+      <w:pPr>
+        <w:pStyle w:val="Listenabsatz"/>
+        <w:rPr>
+          <w:b/>
+          <w:bCs/>
+          <w:lang w:val="de-AT"/>
+        </w:rPr>
+      </w:pPr>
+    </w:p>
+    <w:p>
+      <w:pPr>
+        <w:rPr>
+          <w:b/>
+          <w:bCs/>
+          <w:lang w:val="de-AT"/>
+        </w:rPr>
+      </w:pPr>
+      <w:r>
+        <w:rPr>
+          <w:b/>
+          <w:bCs/>
+          <w:lang w:val="de-AT"/>
+        </w:rPr>
+        <w:t>Auswahl der Software &amp; Tools</w:t>
+      </w:r>
+    </w:p>
+    <w:p>
+      <w:pPr>
+        <w:pStyle w:val="Listenabsatz"/>
+        <w:numPr>
+          <w:ilvl w:val="0"/>
+          <w:numId w:val="3"/>
+        </w:numPr>
+        <w:jc w:val="both"/>
+        <w:rPr>
+          <w:b/>
+          <w:bCs/>
+          <w:lang w:val="de-AT"/>
+        </w:rPr>
+      </w:pPr>
+      <w:r>
+        <w:rPr>
+          <w:lang w:val="de-AT"/>
+        </w:rPr>
+        <w:t xml:space="preserve">Nach </w:t>
+      </w:r>
+      <w:r>
+        <w:rPr>
+          <w:lang w:val="de-AT"/>
+        </w:rPr>
+        <w:t>Evaluierung</w:t>
+      </w:r>
+      <w:r>
+        <w:rPr>
+          <w:lang w:val="de-AT"/>
+        </w:rPr>
+        <w:t xml:space="preserve"> der Tools haben wir und für </w:t>
+      </w:r>
+      <w:proofErr w:type="spellStart"/>
+      <w:r>
+        <w:rPr>
+          <w:lang w:val="de-AT"/>
+        </w:rPr>
+        <w:t>Sloeber</w:t>
+      </w:r>
+      <w:proofErr w:type="spellEnd"/>
+      <w:r>
+        <w:rPr>
+          <w:lang w:val="de-AT"/>
+        </w:rPr>
+        <w:t xml:space="preserve"> IDE entschieden, besser für Projektstruktur und passende Plugins für </w:t>
+      </w:r>
+      <w:proofErr w:type="spellStart"/>
+      <w:r>
+        <w:rPr>
+          <w:lang w:val="de-AT"/>
+        </w:rPr>
+        <w:t>Eclipse</w:t>
+      </w:r>
+      <w:proofErr w:type="spellEnd"/>
+      <w:r>
+        <w:rPr>
+          <w:lang w:val="de-AT"/>
+        </w:rPr>
+        <w:t>.</w:t>
+      </w:r>
+      <w:r>
+        <w:rPr>
+          <w:lang w:val="de-AT"/>
+        </w:rPr>
+        <w:t xml:space="preserve"> Da besser und umfangreicher als Herkömmliche Arduino </w:t>
+      </w:r>
+      <w:r>
+        <w:rPr>
+          <w:lang w:val="de-AT"/>
+        </w:rPr>
+        <w:t>IDE.</w:t>
+      </w:r>
+    </w:p>
+    <w:p>
+      <w:pPr>
+        <w:pStyle w:val="Listenabsatz"/>
+        <w:jc w:val="both"/>
+        <w:rPr>
+          <w:b/>
+          <w:bCs/>
+          <w:lang w:val="de-AT"/>
+        </w:rPr>
+      </w:pPr>
+    </w:p>
+    <w:p>
+      <w:pPr>
+        <w:rPr>
+          <w:b/>
+          <w:bCs/>
+          <w:lang w:val="de-AT"/>
+        </w:rPr>
+      </w:pPr>
+      <w:r>
+        <w:rPr>
+          <w:b/>
+          <w:bCs/>
+          <w:lang w:val="de-AT"/>
+        </w:rPr>
+        <w:t>GitHub</w:t>
+      </w:r>
+      <w:r>
+        <w:rPr>
+          <w:b/>
+          <w:bCs/>
+          <w:lang w:val="de-AT"/>
+        </w:rPr>
+        <w:t xml:space="preserve"> und Versionsverwaltung</w:t>
+      </w:r>
+    </w:p>
+    <w:p>
+      <w:pPr>
+        <w:pStyle w:val="Listenabsatz"/>
+        <w:numPr>
+          <w:ilvl w:val="0"/>
+          <w:numId w:val="3"/>
+        </w:numPr>
+        <w:jc w:val="both"/>
+        <w:rPr>
+          <w:b/>
+          <w:bCs/>
+          <w:lang w:val="de-AT"/>
+        </w:rPr>
+      </w:pPr>
+      <w:r>
+        <w:rPr>
+          <w:lang w:val="de-AT"/>
+        </w:rPr>
+        <w:t xml:space="preserve">Anlegen der Repos für </w:t>
+      </w:r>
+      <w:proofErr w:type="spellStart"/>
+      <w:r>
+        <w:rPr>
+          <w:lang w:val="de-AT"/>
+        </w:rPr>
+        <w:t>EmbeddedSoftware</w:t>
+      </w:r>
+      <w:proofErr w:type="spellEnd"/>
+      <w:r>
+        <w:rPr>
+          <w:lang w:val="de-AT"/>
+        </w:rPr>
+        <w:t xml:space="preserve">, des </w:t>
+      </w:r>
+      <w:proofErr w:type="spellStart"/>
+      <w:r>
+        <w:rPr>
+          <w:lang w:val="de-AT"/>
+        </w:rPr>
+        <w:t>HardwareAccessService</w:t>
+      </w:r>
+      <w:proofErr w:type="spellEnd"/>
+      <w:r>
+        <w:rPr>
+          <w:lang w:val="de-AT"/>
+        </w:rPr>
+        <w:t xml:space="preserve"> und der </w:t>
+      </w:r>
+      <w:proofErr w:type="spellStart"/>
+      <w:r>
+        <w:rPr>
+          <w:lang w:val="de-AT"/>
+        </w:rPr>
+        <w:t>Dockerfiles</w:t>
+      </w:r>
+      <w:proofErr w:type="spellEnd"/>
+      <w:r>
+        <w:rPr>
+          <w:lang w:val="de-AT"/>
+        </w:rPr>
+        <w:t xml:space="preserve">. Sowie aufsetzten eines Projektes in </w:t>
+      </w:r>
+      <w:proofErr w:type="spellStart"/>
+      <w:r>
+        <w:rPr>
+          <w:lang w:val="de-AT"/>
+        </w:rPr>
+        <w:t>Github</w:t>
+      </w:r>
+      <w:proofErr w:type="spellEnd"/>
+      <w:r>
+        <w:rPr>
+          <w:lang w:val="de-AT"/>
+        </w:rPr>
+        <w:t xml:space="preserve"> zur Verwaltung von Tasks.</w:t>
+      </w:r>
+    </w:p>
+    <w:p>
+      <w:pPr>
+        <w:pStyle w:val="Listenabsatz"/>
+        <w:jc w:val="both"/>
+        <w:rPr>
+          <w:b/>
+          <w:bCs/>
+          <w:lang w:val="de-AT"/>
+        </w:rPr>
+      </w:pPr>
+    </w:p>
+    <w:p>
+      <w:pPr>
+        <w:rPr>
+          <w:b/>
+          <w:bCs/>
+          <w:lang w:val="de-AT"/>
+        </w:rPr>
+      </w:pPr>
+      <w:r>
+        <w:rPr>
+          <w:b/>
+          <w:bCs/>
+          <w:lang w:val="de-AT"/>
+        </w:rPr>
+        <w:t xml:space="preserve">Aufsetzten des Basic </w:t>
+      </w:r>
+      <w:proofErr w:type="spellStart"/>
+      <w:r>
+        <w:rPr>
+          <w:b/>
+          <w:bCs/>
+          <w:lang w:val="de-AT"/>
+        </w:rPr>
+        <w:t>Dockerfile</w:t>
+      </w:r>
+      <w:proofErr w:type="spellEnd"/>
+      <w:r>
+        <w:rPr>
+          <w:b/>
+          <w:bCs/>
+          <w:lang w:val="de-AT"/>
+        </w:rPr>
+        <w:t xml:space="preserve"> und </w:t>
+      </w:r>
+      <w:proofErr w:type="spellStart"/>
+      <w:r>
+        <w:rPr>
+          <w:b/>
+          <w:bCs/>
+          <w:lang w:val="de-AT"/>
+        </w:rPr>
+        <w:t>Compose</w:t>
+      </w:r>
+      <w:proofErr w:type="spellEnd"/>
+      <w:r>
+        <w:rPr>
+          <w:b/>
+          <w:bCs/>
+          <w:lang w:val="de-AT"/>
+        </w:rPr>
+        <w:t xml:space="preserve"> für unseren HAS</w:t>
+      </w:r>
+    </w:p>
+    <w:p>
+      <w:pPr>
+        <w:pStyle w:val="Listenabsatz"/>
+        <w:numPr>
+          <w:ilvl w:val="0"/>
+          <w:numId w:val="3"/>
+        </w:numPr>
+        <w:jc w:val="both"/>
+        <w:rPr>
+          <w:lang w:val="de-AT"/>
+        </w:rPr>
+      </w:pPr>
+      <w:r>
+        <w:rPr>
+          <w:lang w:val="de-AT"/>
+        </w:rPr>
+        <w:t xml:space="preserve">Aus Praxisgründen und wegen MongoDB Unterstützung, haben wir uns für Ubuntu entschieden, welches in dem </w:t>
+      </w:r>
+      <w:proofErr w:type="spellStart"/>
+      <w:r>
+        <w:rPr>
+          <w:lang w:val="de-AT"/>
+        </w:rPr>
+        <w:t>Dockercontainer</w:t>
+      </w:r>
+      <w:proofErr w:type="spellEnd"/>
+      <w:r>
+        <w:rPr>
+          <w:lang w:val="de-AT"/>
+        </w:rPr>
+        <w:t xml:space="preserve"> läuft. Mit diesem Betriebssystem führen wir dann auch unserer wichtigsten Applikationen aus (HAS, </w:t>
+      </w:r>
+      <w:proofErr w:type="spellStart"/>
+      <w:r>
+        <w:rPr>
+          <w:lang w:val="de-AT"/>
+        </w:rPr>
+        <w:t>Grafana</w:t>
+      </w:r>
+      <w:proofErr w:type="spellEnd"/>
+      <w:r>
+        <w:rPr>
+          <w:lang w:val="de-AT"/>
+        </w:rPr>
+        <w:t>, MongoDB)</w:t>
+      </w:r>
+    </w:p>
+    <w:p>
+      <w:pPr>
+        <w:pStyle w:val="Listenabsatz"/>
+        <w:numPr>
+          <w:ilvl w:val="1"/>
+          <w:numId w:val="3"/>
+        </w:numPr>
+        <w:jc w:val="both"/>
+        <w:rPr>
+          <w:lang w:val="de-AT"/>
+        </w:rPr>
+      </w:pPr>
+      <w:r>
+        <w:rPr>
+          <w:lang w:val="de-AT"/>
+        </w:rPr>
+        <w:t xml:space="preserve">Nach </w:t>
+      </w:r>
+      <w:r>
+        <w:rPr>
+          <w:lang w:val="de-AT"/>
+        </w:rPr>
+        <w:t>einigen</w:t>
+      </w:r>
+      <w:r>
+        <w:rPr>
+          <w:lang w:val="de-AT"/>
+        </w:rPr>
+        <w:t xml:space="preserve"> Optimierungen und </w:t>
+      </w:r>
+      <w:proofErr w:type="spellStart"/>
+      <w:r>
+        <w:rPr>
+          <w:lang w:val="de-AT"/>
+        </w:rPr>
+        <w:t>tryouts</w:t>
+      </w:r>
+      <w:proofErr w:type="spellEnd"/>
+      <w:r>
+        <w:rPr>
+          <w:lang w:val="de-AT"/>
+        </w:rPr>
+        <w:t xml:space="preserve"> habe ich mit Felix Latzer eine funktionierende Version des </w:t>
+      </w:r>
+      <w:proofErr w:type="spellStart"/>
+      <w:r>
+        <w:rPr>
+          <w:lang w:val="de-AT"/>
+        </w:rPr>
+        <w:t>Dokcerfiles</w:t>
+      </w:r>
+      <w:proofErr w:type="spellEnd"/>
+      <w:r>
+        <w:rPr>
+          <w:lang w:val="de-AT"/>
+        </w:rPr>
+        <w:t xml:space="preserve"> und </w:t>
+      </w:r>
+      <w:proofErr w:type="spellStart"/>
+      <w:r>
+        <w:rPr>
+          <w:lang w:val="de-AT"/>
+        </w:rPr>
+        <w:t>Dockercompose</w:t>
+      </w:r>
+      <w:proofErr w:type="spellEnd"/>
+      <w:r>
+        <w:rPr>
+          <w:lang w:val="de-AT"/>
+        </w:rPr>
+        <w:t xml:space="preserve"> </w:t>
+      </w:r>
+      <w:r>
+        <w:rPr>
+          <w:lang w:val="de-AT"/>
+        </w:rPr>
+        <w:t>entwickelt</w:t>
+      </w:r>
+      <w:r>
+        <w:rPr>
+          <w:lang w:val="de-AT"/>
+        </w:rPr>
+        <w:t>.</w:t>
+      </w:r>
+    </w:p>
+    <w:p>
+      <w:pPr>
+        <w:pStyle w:val="Listenabsatz"/>
+        <w:numPr>
+          <w:ilvl w:val="1"/>
+          <w:numId w:val="3"/>
+        </w:numPr>
+        <w:jc w:val="both"/>
+        <w:rPr>
+          <w:lang w:val="de-AT"/>
+        </w:rPr>
+      </w:pPr>
+      <w:r>
+        <w:rPr>
+          <w:lang w:val="de-AT"/>
+        </w:rPr>
+        <w:t xml:space="preserve">Integration des 3Third Party Plugin für die Verarbeitung von MongoDB </w:t>
+      </w:r>
+      <w:proofErr w:type="spellStart"/>
+      <w:r>
+        <w:rPr>
+          <w:lang w:val="de-AT"/>
+        </w:rPr>
+        <w:t>bzw</w:t>
+      </w:r>
+      <w:proofErr w:type="spellEnd"/>
+      <w:r>
+        <w:rPr>
+          <w:lang w:val="de-AT"/>
+        </w:rPr>
+        <w:t xml:space="preserve"> </w:t>
+      </w:r>
+      <w:proofErr w:type="spellStart"/>
+      <w:r>
+        <w:rPr>
+          <w:lang w:val="de-AT"/>
+        </w:rPr>
+        <w:t>json</w:t>
+      </w:r>
+      <w:proofErr w:type="spellEnd"/>
+      <w:r>
+        <w:rPr>
+          <w:lang w:val="de-AT"/>
+        </w:rPr>
+        <w:t xml:space="preserve"> daten.</w:t>
+      </w:r>
+    </w:p>
+    <w:p>
+      <w:pPr>
+        <w:pStyle w:val="Listenabsatz"/>
+        <w:numPr>
+          <w:ilvl w:val="1"/>
+          <w:numId w:val="3"/>
+        </w:numPr>
+        <w:jc w:val="both"/>
+        <w:rPr>
+          <w:lang w:val="de-AT"/>
+        </w:rPr>
+      </w:pPr>
+      <w:r>
+        <w:rPr>
+          <w:lang w:val="de-AT"/>
+        </w:rPr>
+        <w:t xml:space="preserve">Tryout der </w:t>
+      </w:r>
+      <w:proofErr w:type="spellStart"/>
+      <w:r>
+        <w:rPr>
+          <w:lang w:val="de-AT"/>
+        </w:rPr>
+        <w:t>Dockercontainer</w:t>
+      </w:r>
+      <w:proofErr w:type="spellEnd"/>
+      <w:r>
+        <w:rPr>
+          <w:lang w:val="de-AT"/>
+        </w:rPr>
+        <w:t xml:space="preserve"> auf verschieden </w:t>
+      </w:r>
+      <w:proofErr w:type="gramStart"/>
+      <w:r>
+        <w:rPr>
+          <w:lang w:val="de-AT"/>
+        </w:rPr>
+        <w:t>Hosts</w:t>
+      </w:r>
+      <w:proofErr w:type="gramEnd"/>
+      <w:r>
+        <w:rPr>
+          <w:lang w:val="de-AT"/>
+        </w:rPr>
+        <w:t xml:space="preserve"> um </w:t>
+      </w:r>
+      <w:r>
+        <w:rPr>
+          <w:lang w:val="de-AT"/>
+        </w:rPr>
+        <w:t>Kontinuität</w:t>
+      </w:r>
+      <w:r>
+        <w:rPr>
+          <w:lang w:val="de-AT"/>
+        </w:rPr>
+        <w:t xml:space="preserve"> zu garantieren</w:t>
+      </w:r>
+      <w:r>
+        <w:rPr>
+          <w:lang w:val="de-AT"/>
+        </w:rPr>
+        <w:t xml:space="preserve">, wir haben das Setup auf meinem privaten RasperryPi4B und auf dem </w:t>
+      </w:r>
+      <w:r>
+        <w:rPr>
+          <w:lang w:val="de-AT"/>
+        </w:rPr>
+        <w:t>RasperryPi4B</w:t>
+      </w:r>
+      <w:r>
+        <w:rPr>
+          <w:lang w:val="de-AT"/>
+        </w:rPr>
+        <w:t xml:space="preserve"> des Projektes ausprobiert.</w:t>
+      </w:r>
+    </w:p>
+    <w:p>
+      <w:pPr>
+        <w:jc w:val="both"/>
+        <w:rPr>
+          <w:lang w:val="de-AT"/>
+        </w:rPr>
+      </w:pPr>
+    </w:p>
+    <w:p>
+      <w:pPr>
+        <w:rPr>
+          <w:lang w:val="de-AT"/>
+        </w:rPr>
+      </w:pPr>
+    </w:p>
+    <w:p>
+      <w:pPr>
+        <w:rPr>
+          <w:b/>
+          <w:bCs/>
+          <w:lang w:val="de-AT"/>
+        </w:rPr>
+      </w:pPr>
+      <w:r>
+        <w:rPr>
+          <w:b/>
+          <w:bCs/>
+          <w:lang w:val="de-AT"/>
+        </w:rPr>
+        <w:lastRenderedPageBreak/>
+        <w:t>Me</w:t>
+      </w:r>
+      <w:r>
+        <w:rPr>
+          <w:b/>
+          <w:bCs/>
+          <w:lang w:val="de-AT"/>
+        </w:rPr>
+        <w:t>e</w:t>
+      </w:r>
+      <w:r>
+        <w:rPr>
+          <w:b/>
+          <w:bCs/>
+          <w:lang w:val="de-AT"/>
+        </w:rPr>
+        <w:t>ting und Emailverkehr mit VAT bezüglich der Hardware</w:t>
+      </w:r>
+    </w:p>
+    <w:p>
+      <w:pPr>
+        <w:pStyle w:val="Listenabsatz"/>
+        <w:numPr>
+          <w:ilvl w:val="0"/>
+          <w:numId w:val="11"/>
+        </w:numPr>
+        <w:jc w:val="both"/>
+        <w:rPr>
+          <w:lang w:val="de-AT"/>
+        </w:rPr>
+      </w:pPr>
+      <w:r>
+        <w:rPr>
+          <w:lang w:val="de-AT"/>
+        </w:rPr>
+        <w:t xml:space="preserve">Nach einigen Mails und einem Meeting in der Schweiz mit unseren Partnern von VAT haben wir entschlossen, den </w:t>
+      </w:r>
+      <w:proofErr w:type="spellStart"/>
+      <w:r>
+        <w:rPr>
+          <w:lang w:val="de-AT"/>
+        </w:rPr>
+        <w:t>uC</w:t>
+      </w:r>
+      <w:proofErr w:type="spellEnd"/>
+      <w:r>
+        <w:rPr>
+          <w:lang w:val="de-AT"/>
+        </w:rPr>
+        <w:t xml:space="preserve"> von VAT als Slave in unserem System anzusprechen. Vorerst wollten wir </w:t>
+      </w:r>
+      <w:r>
+        <w:rPr>
+          <w:lang w:val="de-AT"/>
+        </w:rPr>
+        <w:t>hierfür</w:t>
+      </w:r>
+      <w:r>
+        <w:rPr>
+          <w:lang w:val="de-AT"/>
+        </w:rPr>
+        <w:t xml:space="preserve"> aus Performancegründen und wegen den Industriestandards EtherCAT </w:t>
+      </w:r>
+      <w:r>
+        <w:rPr>
+          <w:lang w:val="de-AT"/>
+        </w:rPr>
+        <w:t>verwenden</w:t>
+      </w:r>
+      <w:r>
+        <w:rPr>
+          <w:lang w:val="de-AT"/>
+        </w:rPr>
+        <w:t xml:space="preserve">, da aber unsere MEGA2560 mit einem </w:t>
+      </w:r>
+      <w:proofErr w:type="spellStart"/>
+      <w:r>
+        <w:rPr>
+          <w:lang w:val="de-AT"/>
+        </w:rPr>
+        <w:t>Ethernetschield</w:t>
+      </w:r>
+      <w:proofErr w:type="spellEnd"/>
+      <w:r>
+        <w:rPr>
+          <w:lang w:val="de-AT"/>
+        </w:rPr>
+        <w:t xml:space="preserve"> mit dem HAS über einen Ethernet-Switch kommuniziert, </w:t>
+      </w:r>
+      <w:r>
+        <w:rPr>
+          <w:lang w:val="de-AT"/>
+        </w:rPr>
+        <w:t xml:space="preserve">war die Kommunikation via EtherCAT keine </w:t>
+      </w:r>
+      <w:proofErr w:type="spellStart"/>
+      <w:r>
+        <w:rPr>
+          <w:lang w:val="de-AT"/>
+        </w:rPr>
+        <w:t>option</w:t>
+      </w:r>
+      <w:proofErr w:type="spellEnd"/>
+      <w:r>
+        <w:rPr>
+          <w:lang w:val="de-AT"/>
+        </w:rPr>
+        <w:t xml:space="preserve"> mehr für uns. Ein Betreiben von EtherCAT und Ethernet über </w:t>
+      </w:r>
+      <w:r>
+        <w:rPr>
+          <w:lang w:val="de-AT"/>
+        </w:rPr>
+        <w:t>denselben</w:t>
+      </w:r>
+      <w:r>
+        <w:rPr>
+          <w:lang w:val="de-AT"/>
+        </w:rPr>
+        <w:t xml:space="preserve"> „normalen“ Switch ist nicht möglich. Daher haben wir uns für ein </w:t>
+      </w:r>
+      <w:proofErr w:type="spellStart"/>
+      <w:r>
+        <w:rPr>
+          <w:lang w:val="de-AT"/>
+        </w:rPr>
+        <w:t>Ethernetmodul</w:t>
+      </w:r>
+      <w:proofErr w:type="spellEnd"/>
+      <w:r>
+        <w:rPr>
+          <w:lang w:val="de-AT"/>
+        </w:rPr>
+        <w:t xml:space="preserve"> von VAT für den </w:t>
+      </w:r>
+      <w:proofErr w:type="spellStart"/>
+      <w:r>
+        <w:rPr>
+          <w:lang w:val="de-AT"/>
+        </w:rPr>
+        <w:t>uC</w:t>
+      </w:r>
+      <w:proofErr w:type="spellEnd"/>
+      <w:r>
+        <w:rPr>
+          <w:lang w:val="de-AT"/>
+        </w:rPr>
+        <w:t xml:space="preserve"> entschieden, diese ermöglicht es uns das </w:t>
+      </w:r>
+      <w:proofErr w:type="spellStart"/>
+      <w:r>
+        <w:rPr>
+          <w:lang w:val="de-AT"/>
+        </w:rPr>
+        <w:t>ethernetModul</w:t>
+      </w:r>
+      <w:proofErr w:type="spellEnd"/>
+      <w:r>
+        <w:rPr>
+          <w:lang w:val="de-AT"/>
+        </w:rPr>
+        <w:t xml:space="preserve"> des MEGA2560 </w:t>
+      </w:r>
+      <w:r>
+        <w:rPr>
+          <w:lang w:val="de-AT"/>
+        </w:rPr>
+        <w:t>anzupassen</w:t>
+      </w:r>
+      <w:r>
+        <w:rPr>
+          <w:lang w:val="de-AT"/>
+        </w:rPr>
+        <w:t xml:space="preserve"> und dann </w:t>
+      </w:r>
+      <w:proofErr w:type="spellStart"/>
+      <w:r>
+        <w:rPr>
+          <w:lang w:val="de-AT"/>
+        </w:rPr>
+        <w:t>it</w:t>
+      </w:r>
+      <w:proofErr w:type="spellEnd"/>
+      <w:r>
+        <w:rPr>
+          <w:lang w:val="de-AT"/>
+        </w:rPr>
+        <w:t xml:space="preserve"> simplen GET/SET </w:t>
+      </w:r>
+      <w:proofErr w:type="spellStart"/>
+      <w:r>
+        <w:rPr>
+          <w:lang w:val="de-AT"/>
+        </w:rPr>
+        <w:t>commands</w:t>
+      </w:r>
+      <w:proofErr w:type="spellEnd"/>
+      <w:r>
+        <w:rPr>
+          <w:lang w:val="de-AT"/>
+        </w:rPr>
+        <w:t xml:space="preserve"> </w:t>
+      </w:r>
+      <w:proofErr w:type="gramStart"/>
+      <w:r>
+        <w:rPr>
+          <w:lang w:val="de-AT"/>
+        </w:rPr>
+        <w:t>mit dem Slave</w:t>
+      </w:r>
+      <w:proofErr w:type="gramEnd"/>
+      <w:r>
+        <w:rPr>
+          <w:lang w:val="de-AT"/>
+        </w:rPr>
+        <w:t xml:space="preserve"> </w:t>
+      </w:r>
+      <w:r>
+        <w:rPr>
+          <w:lang w:val="de-AT"/>
+        </w:rPr>
+        <w:t xml:space="preserve">zu </w:t>
+      </w:r>
+      <w:r>
+        <w:rPr>
+          <w:lang w:val="de-AT"/>
+        </w:rPr>
+        <w:t>kommunizieren.</w:t>
+      </w:r>
+    </w:p>
+    <w:p>
+      <w:pPr>
+        <w:jc w:val="both"/>
+        <w:rPr>
+          <w:lang w:val="de-AT"/>
+        </w:rPr>
+      </w:pPr>
+    </w:p>
+    <w:p>
+      <w:pPr>
+        <w:jc w:val="both"/>
+        <w:rPr>
+          <w:lang w:val="de-AT"/>
+        </w:rPr>
+      </w:pPr>
+    </w:p>
+    <w:p>
+      <w:pPr>
+        <w:jc w:val="both"/>
+        <w:rPr>
+          <w:lang w:val="de-AT"/>
+        </w:rPr>
+      </w:pPr>
+    </w:p>
+    <w:p>
+      <w:pPr>
+        <w:rPr>
+          <w:lang w:val="de-AT"/>
+        </w:rPr>
+      </w:pPr>
+    </w:p>
+    <w:p>
+      <w:pPr>
+        <w:rPr>
+          <w:lang w:val="de-AT"/>
+        </w:rPr>
+      </w:pPr>
+    </w:p>
+    <w:p>
+      <w:pPr>
+        <w:rPr>
+          <w:lang w:val="de-AT"/>
+        </w:rPr>
+      </w:pPr>
+    </w:p>
+    <w:p>
+      <w:pPr>
+        <w:rPr>
+          <w:lang w:val="de-AT"/>
+        </w:rPr>
+      </w:pPr>
+    </w:p>
+    <w:p>
+      <w:pPr>
+        <w:rPr>
+          <w:lang w:val="de-AT"/>
+        </w:rPr>
+      </w:pPr>
+    </w:p>
+    <w:p>
+      <w:pPr>
+        <w:rPr>
+          <w:lang w:val="de-AT"/>
+        </w:rPr>
+      </w:pPr>
+    </w:p>
+    <w:p>
+      <w:pPr>
+        <w:rPr>
+          <w:lang w:val="de-AT"/>
+        </w:rPr>
+      </w:pPr>
+    </w:p>
+    <w:p>
+      <w:pPr>
+        <w:rPr>
+          <w:lang w:val="de-AT"/>
+        </w:rPr>
+      </w:pPr>
+    </w:p>
+    <w:p>
+      <w:pPr>
+        <w:rPr>
+          <w:lang w:val="de-AT"/>
+        </w:rPr>
+      </w:pPr>
+    </w:p>
+    <w:p>
+      <w:pPr>
+        <w:rPr>
+          <w:lang w:val="de-AT"/>
+        </w:rPr>
+      </w:pPr>
+    </w:p>
+    <w:p>
+      <w:pPr>
+        <w:rPr>
+          <w:lang w:val="de-AT"/>
+        </w:rPr>
+      </w:pPr>
+    </w:p>
+    <w:p>
+      <w:pPr>
+        <w:rPr>
+          <w:lang w:val="de-AT"/>
+        </w:rPr>
+      </w:pPr>
+    </w:p>
+    <w:p>
+      <w:pPr>
+        <w:rPr>
+          <w:lang w:val="de-AT"/>
+        </w:rPr>
+      </w:pPr>
+    </w:p>
+    <w:p>
+      <w:pPr>
+        <w:rPr>
+          <w:lang w:val="de-AT"/>
+        </w:rPr>
+      </w:pPr>
+    </w:p>
+    <w:p>
+      <w:pPr>
+        <w:rPr>
+          <w:lang w:val="de-AT"/>
+        </w:rPr>
+      </w:pPr>
+    </w:p>
+    <w:p>
+      <w:pPr>
+        <w:rPr>
+          <w:lang w:val="de-AT"/>
+        </w:rPr>
+      </w:pPr>
+    </w:p>
+    <w:p>
+      <w:pPr>
+        <w:rPr>
+          <w:lang w:val="de-AT"/>
+        </w:rPr>
+      </w:pPr>
+    </w:p>
+    <w:p>
+      <w:pPr>
+        <w:rPr>
+          <w:lang w:val="de-AT"/>
+        </w:rPr>
+      </w:pPr>
+    </w:p>
+    <w:p>
+      <w:pPr>
+        <w:rPr>
+          <w:lang w:val="de-AT"/>
+        </w:rPr>
+      </w:pPr>
     </w:p>
     <w:p>
       <w:pPr>
@@ -408,6 +2214,7 @@
           <w:bCs/>
           <w:lang w:val="de-AT"/>
         </w:rPr>
+        <w:lastRenderedPageBreak/>
         <w:t>Thema:</w:t>
       </w:r>
       <w:r>
@@ -478,6 +2285,145 @@
     </w:p>
     <w:p>
       <w:pPr>
+        <w:numPr>
+          <w:ilvl w:val="1"/>
+          <w:numId w:val="4"/>
+        </w:numPr>
+        <w:rPr>
+          <w:lang w:val="de-AT"/>
+        </w:rPr>
+      </w:pPr>
+      <w:r>
+        <w:rPr>
+          <w:lang w:val="de-AT"/>
+        </w:rPr>
+        <w:t xml:space="preserve">Kommunikation zwischen HAS und </w:t>
+      </w:r>
+      <w:proofErr w:type="spellStart"/>
+      <w:r>
+        <w:rPr>
+          <w:lang w:val="de-AT"/>
+        </w:rPr>
+        <w:t>eSW</w:t>
+      </w:r>
+      <w:proofErr w:type="spellEnd"/>
+    </w:p>
+    <w:p>
+      <w:pPr>
+        <w:numPr>
+          <w:ilvl w:val="1"/>
+          <w:numId w:val="4"/>
+        </w:numPr>
+        <w:rPr>
+          <w:lang w:val="de-AT"/>
+        </w:rPr>
+      </w:pPr>
+      <w:r>
+        <w:rPr>
+          <w:lang w:val="de-AT"/>
+        </w:rPr>
+        <w:t>Spikes und Tryouts für ein Simples End-</w:t>
+      </w:r>
+      <w:proofErr w:type="spellStart"/>
+      <w:r>
+        <w:rPr>
+          <w:lang w:val="de-AT"/>
+        </w:rPr>
+        <w:t>To</w:t>
+      </w:r>
+      <w:proofErr w:type="spellEnd"/>
+      <w:r>
+        <w:rPr>
+          <w:lang w:val="de-AT"/>
+        </w:rPr>
+        <w:t xml:space="preserve">-End </w:t>
+      </w:r>
+      <w:proofErr w:type="spellStart"/>
+      <w:r>
+        <w:rPr>
+          <w:lang w:val="de-AT"/>
+        </w:rPr>
+        <w:t>Testing</w:t>
+      </w:r>
+      <w:proofErr w:type="spellEnd"/>
+    </w:p>
+    <w:p>
+      <w:pPr>
+        <w:numPr>
+          <w:ilvl w:val="2"/>
+          <w:numId w:val="4"/>
+        </w:numPr>
+        <w:rPr>
+          <w:lang w:val="de-AT"/>
+        </w:rPr>
+      </w:pPr>
+      <w:r>
+        <w:rPr>
+          <w:lang w:val="de-AT"/>
+        </w:rPr>
+        <w:t xml:space="preserve">Sensoren auf </w:t>
+      </w:r>
+      <w:proofErr w:type="spellStart"/>
+      <w:r>
+        <w:rPr>
+          <w:lang w:val="de-AT"/>
+        </w:rPr>
+        <w:t>eSW</w:t>
+      </w:r>
+      <w:proofErr w:type="spellEnd"/>
+      <w:r>
+        <w:rPr>
+          <w:lang w:val="de-AT"/>
+        </w:rPr>
+        <w:t xml:space="preserve"> erfassen Messdaten, </w:t>
+      </w:r>
+      <w:proofErr w:type="spellStart"/>
+      <w:r>
+        <w:rPr>
+          <w:lang w:val="de-AT"/>
+        </w:rPr>
+        <w:t>eSW</w:t>
+      </w:r>
+      <w:proofErr w:type="spellEnd"/>
+      <w:r>
+        <w:rPr>
+          <w:lang w:val="de-AT"/>
+        </w:rPr>
+        <w:t xml:space="preserve"> verarbeitet diese und verpackt sie in passendem Format, Versendet via </w:t>
+      </w:r>
+      <w:proofErr w:type="spellStart"/>
+      <w:r>
+        <w:rPr>
+          <w:lang w:val="de-AT"/>
+        </w:rPr>
+        <w:t>ethernetModule</w:t>
+      </w:r>
+      <w:proofErr w:type="spellEnd"/>
+      <w:r>
+        <w:rPr>
+          <w:lang w:val="de-AT"/>
+        </w:rPr>
+        <w:t xml:space="preserve"> an HAS. HAS nimmt daten entgegen, speichert diese in die MongoDB und verarbeitet die Daten mithilfe von </w:t>
+      </w:r>
+      <w:proofErr w:type="spellStart"/>
+      <w:r>
+        <w:rPr>
+          <w:lang w:val="de-AT"/>
+        </w:rPr>
+        <w:t>Grafana</w:t>
+      </w:r>
+      <w:proofErr w:type="spellEnd"/>
+    </w:p>
+    <w:p>
+      <w:pPr>
+        <w:ind w:left="2160"/>
+        <w:rPr>
+          <w:lang w:val="de-AT"/>
+        </w:rPr>
+      </w:pPr>
+    </w:p>
+    <w:p>
+      <w:pPr>
         <w:rPr>
           <w:b/>
           <w:bCs/>
@@ -579,18 +2525,320 @@
     </w:p>
     <w:p>
       <w:pPr>
-        <w:rPr>
-          <w:b/>
-          <w:bCs/>
-          <w:lang w:val="de-AT"/>
-        </w:rPr>
-      </w:pPr>
-      <w:r>
-        <w:rPr>
-          <w:b/>
-          <w:bCs/>
-          <w:lang w:val="de-AT"/>
-        </w:rPr>
+        <w:numPr>
+          <w:ilvl w:val="1"/>
+          <w:numId w:val="5"/>
+        </w:numPr>
+        <w:rPr>
+          <w:lang w:val="de-AT"/>
+        </w:rPr>
+      </w:pPr>
+      <w:r>
+        <w:rPr>
+          <w:lang w:val="de-AT"/>
+        </w:rPr>
+        <w:t xml:space="preserve">Erstellung von Spikes, Debugging und Tryouts für sein </w:t>
+      </w:r>
+      <w:proofErr w:type="spellStart"/>
+      <w:r>
+        <w:rPr>
+          <w:lang w:val="de-AT"/>
+        </w:rPr>
+        <w:t>HighCurrent</w:t>
+      </w:r>
+      <w:proofErr w:type="spellEnd"/>
+      <w:r>
+        <w:rPr>
+          <w:lang w:val="de-AT"/>
+        </w:rPr>
+        <w:t>/</w:t>
+      </w:r>
+      <w:proofErr w:type="spellStart"/>
+      <w:r>
+        <w:rPr>
+          <w:lang w:val="de-AT"/>
+        </w:rPr>
+        <w:t>Flyback</w:t>
+      </w:r>
+      <w:proofErr w:type="spellEnd"/>
+      <w:r>
+        <w:rPr>
+          <w:lang w:val="de-AT"/>
+        </w:rPr>
+        <w:t xml:space="preserve"> </w:t>
+      </w:r>
+      <w:proofErr w:type="spellStart"/>
+      <w:r>
+        <w:rPr>
+          <w:lang w:val="de-AT"/>
+        </w:rPr>
+        <w:t>module</w:t>
+      </w:r>
+      <w:proofErr w:type="spellEnd"/>
+    </w:p>
+    <w:p>
+      <w:pPr>
+        <w:numPr>
+          <w:ilvl w:val="1"/>
+          <w:numId w:val="5"/>
+        </w:numPr>
+        <w:rPr>
+          <w:lang w:val="de-AT"/>
+        </w:rPr>
+      </w:pPr>
+      <w:r>
+        <w:rPr>
+          <w:lang w:val="de-AT"/>
+        </w:rPr>
+        <w:t>Rategeber und Brainstorming für Problemlösungen und neue Ansätze</w:t>
+      </w:r>
+    </w:p>
+    <w:p>
+      <w:pPr>
+        <w:ind w:left="1440"/>
+        <w:rPr>
+          <w:lang w:val="de-AT"/>
+        </w:rPr>
+      </w:pPr>
+    </w:p>
+    <w:p>
+      <w:pPr>
+        <w:rPr>
+          <w:b/>
+          <w:bCs/>
+          <w:lang w:val="de-AT"/>
+        </w:rPr>
+      </w:pPr>
+      <w:r>
+        <w:rPr>
+          <w:b/>
+          <w:bCs/>
+          <w:lang w:val="de-AT"/>
+        </w:rPr>
+        <w:t>Meetings mit Bonelli</w:t>
+      </w:r>
+    </w:p>
+    <w:p>
+      <w:pPr>
+        <w:pStyle w:val="Listenabsatz"/>
+        <w:numPr>
+          <w:ilvl w:val="0"/>
+          <w:numId w:val="5"/>
+        </w:numPr>
+        <w:rPr>
+          <w:b/>
+          <w:bCs/>
+          <w:lang w:val="de-AT"/>
+        </w:rPr>
+      </w:pPr>
+      <w:r>
+        <w:rPr>
+          <w:b/>
+          <w:bCs/>
+          <w:lang w:val="de-AT"/>
+        </w:rPr>
+        <w:t xml:space="preserve">Thema: </w:t>
+      </w:r>
+      <w:r>
+        <w:rPr>
+          <w:lang w:val="de-AT"/>
+        </w:rPr>
+        <w:t xml:space="preserve">Kommunikation von/zu Manual-Board mit </w:t>
+      </w:r>
+      <w:proofErr w:type="spellStart"/>
+      <w:r>
+        <w:rPr>
+          <w:lang w:val="de-AT"/>
+        </w:rPr>
+        <w:t>eSW</w:t>
+      </w:r>
+      <w:proofErr w:type="spellEnd"/>
+    </w:p>
+    <w:p>
+      <w:pPr>
+        <w:pStyle w:val="Listenabsatz"/>
+        <w:numPr>
+          <w:ilvl w:val="0"/>
+          <w:numId w:val="5"/>
+        </w:numPr>
+        <w:rPr>
+          <w:b/>
+          <w:bCs/>
+          <w:lang w:val="de-AT"/>
+        </w:rPr>
+      </w:pPr>
+      <w:r>
+        <w:rPr>
+          <w:b/>
+          <w:bCs/>
+          <w:lang w:val="de-AT"/>
+        </w:rPr>
+        <w:t>Inhalt:</w:t>
+      </w:r>
+    </w:p>
+    <w:p>
+      <w:pPr>
+        <w:pStyle w:val="Listenabsatz"/>
+        <w:numPr>
+          <w:ilvl w:val="1"/>
+          <w:numId w:val="5"/>
+        </w:numPr>
+        <w:rPr>
+          <w:b/>
+          <w:bCs/>
+          <w:lang w:val="de-AT"/>
+        </w:rPr>
+      </w:pPr>
+      <w:r>
+        <w:rPr>
+          <w:lang w:val="de-AT"/>
+        </w:rPr>
+        <w:t>Erklärung der Funktionsweise</w:t>
+      </w:r>
+    </w:p>
+    <w:p>
+      <w:pPr>
+        <w:pStyle w:val="Listenabsatz"/>
+        <w:numPr>
+          <w:ilvl w:val="1"/>
+          <w:numId w:val="5"/>
+        </w:numPr>
+        <w:rPr>
+          <w:b/>
+          <w:bCs/>
+          <w:lang w:val="de-AT"/>
+        </w:rPr>
+      </w:pPr>
+      <w:r>
+        <w:rPr>
+          <w:lang w:val="de-AT"/>
+        </w:rPr>
+        <w:t xml:space="preserve">Besprechung </w:t>
+      </w:r>
+      <w:r>
+        <w:rPr>
+          <w:lang w:val="de-AT"/>
+        </w:rPr>
+        <w:t>zu eventueller Erweiterung</w:t>
+      </w:r>
+      <w:r>
+        <w:rPr>
+          <w:lang w:val="de-AT"/>
+        </w:rPr>
+        <w:t xml:space="preserve"> der </w:t>
+      </w:r>
+      <w:r>
+        <w:rPr>
+          <w:lang w:val="de-AT"/>
+        </w:rPr>
+        <w:t>Architecture</w:t>
+      </w:r>
+    </w:p>
+    <w:p>
+      <w:pPr>
+        <w:pStyle w:val="Listenabsatz"/>
+        <w:numPr>
+          <w:ilvl w:val="1"/>
+          <w:numId w:val="5"/>
+        </w:numPr>
+        <w:rPr>
+          <w:b/>
+          <w:bCs/>
+          <w:lang w:val="de-AT"/>
+        </w:rPr>
+      </w:pPr>
+      <w:r>
+        <w:rPr>
+          <w:lang w:val="de-AT"/>
+        </w:rPr>
+        <w:t>Verwendete bzw. zu verwendende Hardware und deren Interfaces</w:t>
+      </w:r>
+    </w:p>
+    <w:p>
+      <w:pPr>
+        <w:rPr>
+          <w:lang w:val="de-AT"/>
+        </w:rPr>
+      </w:pPr>
+    </w:p>
+    <w:p>
+      <w:pPr>
+        <w:rPr>
+          <w:b/>
+          <w:bCs/>
+          <w:lang w:val="de-AT"/>
+        </w:rPr>
+      </w:pPr>
+    </w:p>
+    <w:p>
+      <w:pPr>
+        <w:rPr>
+          <w:b/>
+          <w:bCs/>
+          <w:lang w:val="de-AT"/>
+        </w:rPr>
+      </w:pPr>
+    </w:p>
+    <w:p>
+      <w:pPr>
+        <w:rPr>
+          <w:b/>
+          <w:bCs/>
+          <w:lang w:val="de-AT"/>
+        </w:rPr>
+      </w:pPr>
+    </w:p>
+    <w:p>
+      <w:pPr>
+        <w:rPr>
+          <w:b/>
+          <w:bCs/>
+          <w:lang w:val="de-AT"/>
+        </w:rPr>
+      </w:pPr>
+    </w:p>
+    <w:p>
+      <w:pPr>
+        <w:rPr>
+          <w:b/>
+          <w:bCs/>
+          <w:lang w:val="de-AT"/>
+        </w:rPr>
+      </w:pPr>
+    </w:p>
+    <w:p>
+      <w:pPr>
+        <w:rPr>
+          <w:b/>
+          <w:bCs/>
+          <w:lang w:val="de-AT"/>
+        </w:rPr>
+      </w:pPr>
+    </w:p>
+    <w:p>
+      <w:pPr>
+        <w:rPr>
+          <w:b/>
+          <w:bCs/>
+          <w:lang w:val="de-AT"/>
+        </w:rPr>
+      </w:pPr>
+    </w:p>
+    <w:p>
+      <w:pPr>
+        <w:rPr>
+          <w:b/>
+          <w:bCs/>
+          <w:lang w:val="de-AT"/>
+        </w:rPr>
+      </w:pPr>
+      <w:r>
+        <w:rPr>
+          <w:b/>
+          <w:bCs/>
+          <w:lang w:val="de-AT"/>
+        </w:rPr>
+        <w:lastRenderedPageBreak/>
         <w:t>3. Debugging</w:t>
       </w:r>
     </w:p>
@@ -616,8 +2864,36 @@
         <w:rPr>
           <w:lang w:val="de-AT"/>
         </w:rPr>
-        <w:t xml:space="preserve"> Serial Prints, </w:t>
-      </w:r>
+        <w:t xml:space="preserve"> </w:t>
+      </w:r>
+    </w:p>
+    <w:p>
+      <w:pPr>
+        <w:numPr>
+          <w:ilvl w:val="1"/>
+          <w:numId w:val="6"/>
+        </w:numPr>
+        <w:rPr>
+          <w:lang w:val="de-AT"/>
+        </w:rPr>
+      </w:pPr>
+      <w:r>
+        <w:rPr>
+          <w:lang w:val="de-AT"/>
+        </w:rPr>
+        <w:t>Serial Prints</w:t>
+      </w:r>
+    </w:p>
+    <w:p>
+      <w:pPr>
+        <w:numPr>
+          <w:ilvl w:val="1"/>
+          <w:numId w:val="6"/>
+        </w:numPr>
+        <w:rPr>
+          <w:lang w:val="de-AT"/>
+        </w:rPr>
+      </w:pPr>
       <w:proofErr w:type="spellStart"/>
       <w:r>
         <w:rPr>
@@ -626,11 +2902,56 @@
         <w:t>StackOverflow</w:t>
       </w:r>
       <w:proofErr w:type="spellEnd"/>
-      <w:r>
-        <w:rPr>
-          <w:lang w:val="de-AT"/>
-        </w:rPr>
-        <w:t>, Blogposts, und LLMs.</w:t>
+    </w:p>
+    <w:p>
+      <w:pPr>
+        <w:numPr>
+          <w:ilvl w:val="1"/>
+          <w:numId w:val="6"/>
+        </w:numPr>
+        <w:rPr>
+          <w:lang w:val="de-AT"/>
+        </w:rPr>
+      </w:pPr>
+      <w:r>
+        <w:rPr>
+          <w:lang w:val="de-AT"/>
+        </w:rPr>
+        <w:t>Blogposts</w:t>
+      </w:r>
+    </w:p>
+    <w:p>
+      <w:pPr>
+        <w:numPr>
+          <w:ilvl w:val="1"/>
+          <w:numId w:val="6"/>
+        </w:numPr>
+        <w:rPr>
+          <w:lang w:val="de-AT"/>
+        </w:rPr>
+      </w:pPr>
+      <w:r>
+        <w:rPr>
+          <w:lang w:val="de-AT"/>
+        </w:rPr>
+        <w:t>LLMs</w:t>
+      </w:r>
+    </w:p>
+    <w:p>
+      <w:pPr>
+        <w:numPr>
+          <w:ilvl w:val="1"/>
+          <w:numId w:val="6"/>
+        </w:numPr>
+        <w:rPr>
+          <w:lang w:val="de-AT"/>
+        </w:rPr>
+      </w:pPr>
+      <w:r>
+        <w:rPr>
+          <w:lang w:val="de-AT"/>
+        </w:rPr>
+        <w:t>Austausch mit den Kollegen</w:t>
       </w:r>
     </w:p>
     <w:p>
@@ -651,35 +2972,76 @@
         </w:rPr>
         <w:t>Ergebnisse:</w:t>
       </w:r>
-      <w:r>
-        <w:rPr>
-          <w:lang w:val="de-AT"/>
-        </w:rPr>
-        <w:t xml:space="preserve"> Verbesserungen und Lösungen, die implementiert wurden.</w:t>
-      </w:r>
-    </w:p>
-    <w:p>
-      <w:pPr>
-        <w:rPr>
-          <w:lang w:val="de-AT"/>
-        </w:rPr>
-      </w:pPr>
-    </w:p>
-    <w:p>
-      <w:pPr>
-        <w:rPr>
-          <w:b/>
-          <w:bCs/>
-          <w:lang w:val="de-AT"/>
-        </w:rPr>
-      </w:pPr>
-      <w:r>
-        <w:rPr>
-          <w:b/>
-          <w:bCs/>
-          <w:lang w:val="de-AT"/>
-        </w:rPr>
-        <w:lastRenderedPageBreak/>
+    </w:p>
+    <w:p>
+      <w:pPr>
+        <w:numPr>
+          <w:ilvl w:val="1"/>
+          <w:numId w:val="6"/>
+        </w:numPr>
+        <w:rPr>
+          <w:lang w:val="de-AT"/>
+        </w:rPr>
+      </w:pPr>
+      <w:r>
+        <w:rPr>
+          <w:lang w:val="de-AT"/>
+        </w:rPr>
+        <w:t>Verbesserungen und Lösungen, die implementiert wurden.</w:t>
+      </w:r>
+    </w:p>
+    <w:p>
+      <w:pPr>
+        <w:numPr>
+          <w:ilvl w:val="1"/>
+          <w:numId w:val="6"/>
+        </w:numPr>
+        <w:rPr>
+          <w:lang w:val="de-AT"/>
+        </w:rPr>
+      </w:pPr>
+      <w:r>
+        <w:rPr>
+          <w:lang w:val="de-AT"/>
+        </w:rPr>
+        <w:t xml:space="preserve">Änderungen von Kommunikationsinterfaces, </w:t>
+      </w:r>
+      <w:proofErr w:type="spellStart"/>
+      <w:r>
+        <w:rPr>
+          <w:lang w:val="de-AT"/>
+        </w:rPr>
+        <w:t>updates</w:t>
+      </w:r>
+      <w:proofErr w:type="spellEnd"/>
+      <w:r>
+        <w:rPr>
+          <w:lang w:val="de-AT"/>
+        </w:rPr>
+        <w:t xml:space="preserve"> für verschiedenste Modules</w:t>
+      </w:r>
+    </w:p>
+    <w:p>
+      <w:pPr>
+        <w:rPr>
+          <w:lang w:val="de-AT"/>
+        </w:rPr>
+      </w:pPr>
+    </w:p>
+    <w:p>
+      <w:pPr>
+        <w:rPr>
+          <w:b/>
+          <w:bCs/>
+          <w:lang w:val="de-AT"/>
+        </w:rPr>
+      </w:pPr>
+      <w:r>
+        <w:rPr>
+          <w:b/>
+          <w:bCs/>
+          <w:lang w:val="de-AT"/>
+        </w:rPr>
         <w:t>4. Programmierung und Libraries</w:t>
       </w:r>
     </w:p>
@@ -735,6 +3097,14 @@
     </w:p>
     <w:p>
       <w:pPr>
+        <w:ind w:left="720"/>
+        <w:rPr>
+          <w:lang w:val="de-AT"/>
+        </w:rPr>
+      </w:pPr>
+    </w:p>
+    <w:p>
+      <w:pPr>
         <w:rPr>
           <w:b/>
           <w:bCs/>
@@ -926,60 +3296,10 @@
           <w:lang w:val="de-AT"/>
         </w:rPr>
         <w:pict w14:anchorId="5657DF6B">
-          <v:rect id="_x0000_i1038" style="width:0;height:1.5pt" o:hralign="center" o:hrstd="t" o:hr="t" fillcolor="#a0a0a0" stroked="f"/>
+          <v:rect id="_x0000_i1029" style="width:0;height:1.5pt" o:hralign="center" o:hrstd="t" o:hr="t" fillcolor="#a0a0a0" stroked="f"/>
         </w:pict>
       </w:r>
     </w:p>
-    <w:p>
-      <w:pPr>
-        <w:rPr>
-          <w:lang w:val="de-AT"/>
-        </w:rPr>
-      </w:pPr>
-      <w:r>
-        <w:rPr>
-          <w:b/>
-          <w:bCs/>
-          <w:lang w:val="de-AT"/>
-        </w:rPr>
-        <w:t>Anmerkungen:</w:t>
-      </w:r>
-    </w:p>
-    <w:p>
-      <w:pPr>
-        <w:numPr>
-          <w:ilvl w:val="0"/>
-          <w:numId w:val="10"/>
-        </w:numPr>
-        <w:rPr>
-          <w:lang w:val="de-AT"/>
-        </w:rPr>
-      </w:pPr>
-      <w:r>
-        <w:rPr>
-          <w:lang w:val="de-AT"/>
-        </w:rPr>
-        <w:t>Zusätzliche Details können in den jeweiligen Abschnitten ergänzt werden.</w:t>
-      </w:r>
-    </w:p>
-    <w:p>
-      <w:pPr>
-        <w:numPr>
-          <w:ilvl w:val="0"/>
-          <w:numId w:val="10"/>
-        </w:numPr>
-        <w:rPr>
-          <w:lang w:val="de-AT"/>
-        </w:rPr>
-      </w:pPr>
-      <w:r>
-        <w:rPr>
-          <w:lang w:val="de-AT"/>
-        </w:rPr>
-        <w:t>Fortschritte können in einem separaten Bereich dokumentiert werden.</w:t>
-      </w:r>
-    </w:p>
-    <w:p/>
     <w:sectPr>
       <w:pgSz w:w="11906" w:h="16838"/>
       <w:pgMar w:top="1417" w:right="1417" w:bottom="1134" w:left="1417" w:header="708" w:footer="708" w:gutter="0"/>
@@ -1028,7 +3348,7 @@
         <w:sz w:val="20"/>
       </w:rPr>
     </w:lvl>
-    <w:lvl w:ilvl="2" w:tentative="1">
+    <w:lvl w:ilvl="2">
       <w:start w:val="1"/>
       <w:numFmt w:val="bullet"/>
       <w:lvlText w:val=""/>
@@ -1571,7 +3891,7 @@
         <w:sz w:val="20"/>
       </w:rPr>
     </w:lvl>
-    <w:lvl w:ilvl="1" w:tentative="1">
+    <w:lvl w:ilvl="1">
       <w:start w:val="1"/>
       <w:numFmt w:val="bullet"/>
       <w:lvlText w:val="o"/>
@@ -1587,7 +3907,7 @@
         <w:sz w:val="20"/>
       </w:rPr>
     </w:lvl>
-    <w:lvl w:ilvl="2" w:tentative="1">
+    <w:lvl w:ilvl="2">
       <w:start w:val="1"/>
       <w:numFmt w:val="bullet"/>
       <w:lvlText w:val=""/>
@@ -1720,7 +4040,7 @@
         <w:sz w:val="20"/>
       </w:rPr>
     </w:lvl>
-    <w:lvl w:ilvl="1" w:tentative="1">
+    <w:lvl w:ilvl="1">
       <w:start w:val="1"/>
       <w:numFmt w:val="bullet"/>
       <w:lvlText w:val="o"/>
@@ -2297,6 +4617,119 @@
     </w:lvl>
   </w:abstractNum>
   <w:abstractNum w:abstractNumId="9" w15:restartNumberingAfterBreak="0">
+    <w:nsid w:val="68085934"/>
+    <w:multiLevelType w:val="hybridMultilevel"/>
+    <w:tmpl w:val="AB625354"/>
+    <w:lvl w:ilvl="0" w:tplc="0C070001">
+      <w:start w:val="1"/>
+      <w:numFmt w:val="bullet"/>
+      <w:lvlText w:val=""/>
+      <w:lvlJc w:val="left"/>
+      <w:pPr>
+        <w:ind w:left="720" w:hanging="360"/>
+      </w:pPr>
+      <w:rPr>
+        <w:rFonts w:ascii="Symbol" w:hAnsi="Symbol" w:hint="default"/>
+      </w:rPr>
+    </w:lvl>
+    <w:lvl w:ilvl="1" w:tplc="0C070003" w:tentative="1">
+      <w:start w:val="1"/>
+      <w:numFmt w:val="bullet"/>
+      <w:lvlText w:val="o"/>
+      <w:lvlJc w:val="left"/>
+      <w:pPr>
+        <w:ind w:left="1440" w:hanging="360"/>
+      </w:pPr>
+      <w:rPr>
+        <w:rFonts w:ascii="Courier New" w:hAnsi="Courier New" w:cs="Courier New" w:hint="default"/>
+      </w:rPr>
+    </w:lvl>
+    <w:lvl w:ilvl="2" w:tplc="0C070005" w:tentative="1">
+      <w:start w:val="1"/>
+      <w:numFmt w:val="bullet"/>
+      <w:lvlText w:val=""/>
+      <w:lvlJc w:val="left"/>
+      <w:pPr>
+        <w:ind w:left="2160" w:hanging="360"/>
+      </w:pPr>
+      <w:rPr>
+        <w:rFonts w:ascii="Wingdings" w:hAnsi="Wingdings" w:hint="default"/>
+      </w:rPr>
+    </w:lvl>
+    <w:lvl w:ilvl="3" w:tplc="0C070001" w:tentative="1">
+      <w:start w:val="1"/>
+      <w:numFmt w:val="bullet"/>
+      <w:lvlText w:val=""/>
+      <w:lvlJc w:val="left"/>
+      <w:pPr>
+        <w:ind w:left="2880" w:hanging="360"/>
+      </w:pPr>
+      <w:rPr>
+        <w:rFonts w:ascii="Symbol" w:hAnsi="Symbol" w:hint="default"/>
+      </w:rPr>
+    </w:lvl>
+    <w:lvl w:ilvl="4" w:tplc="0C070003" w:tentative="1">
+      <w:start w:val="1"/>
+      <w:numFmt w:val="bullet"/>
+      <w:lvlText w:val="o"/>
+      <w:lvlJc w:val="left"/>
+      <w:pPr>
+        <w:ind w:left="3600" w:hanging="360"/>
+      </w:pPr>
+      <w:rPr>
+        <w:rFonts w:ascii="Courier New" w:hAnsi="Courier New" w:cs="Courier New" w:hint="default"/>
+      </w:rPr>
+    </w:lvl>
+    <w:lvl w:ilvl="5" w:tplc="0C070005" w:tentative="1">
+      <w:start w:val="1"/>
+      <w:numFmt w:val="bullet"/>
+      <w:lvlText w:val=""/>
+      <w:lvlJc w:val="left"/>
+      <w:pPr>
+        <w:ind w:left="4320" w:hanging="360"/>
+      </w:pPr>
+      <w:rPr>
+        <w:rFonts w:ascii="Wingdings" w:hAnsi="Wingdings" w:hint="default"/>
+      </w:rPr>
+    </w:lvl>
+    <w:lvl w:ilvl="6" w:tplc="0C070001" w:tentative="1">
+      <w:start w:val="1"/>
+      <w:numFmt w:val="bullet"/>
+      <w:lvlText w:val=""/>
+      <w:lvlJc w:val="left"/>
+      <w:pPr>
+        <w:ind w:left="5040" w:hanging="360"/>
+      </w:pPr>
+      <w:rPr>
+        <w:rFonts w:ascii="Symbol" w:hAnsi="Symbol" w:hint="default"/>
+      </w:rPr>
+    </w:lvl>
+    <w:lvl w:ilvl="7" w:tplc="0C070003" w:tentative="1">
+      <w:start w:val="1"/>
+      <w:numFmt w:val="bullet"/>
+      <w:lvlText w:val="o"/>
+      <w:lvlJc w:val="left"/>
+      <w:pPr>
+        <w:ind w:left="5760" w:hanging="360"/>
+      </w:pPr>
+      <w:rPr>
+        <w:rFonts w:ascii="Courier New" w:hAnsi="Courier New" w:cs="Courier New" w:hint="default"/>
+      </w:rPr>
+    </w:lvl>
+    <w:lvl w:ilvl="8" w:tplc="0C070005" w:tentative="1">
+      <w:start w:val="1"/>
+      <w:numFmt w:val="bullet"/>
+      <w:lvlText w:val=""/>
+      <w:lvlJc w:val="left"/>
+      <w:pPr>
+        <w:ind w:left="6480" w:hanging="360"/>
+      </w:pPr>
+      <w:rPr>
+        <w:rFonts w:ascii="Wingdings" w:hAnsi="Wingdings" w:hint="default"/>
+      </w:rPr>
+    </w:lvl>
+  </w:abstractNum>
+  <w:abstractNum w:abstractNumId="10" w15:restartNumberingAfterBreak="0">
     <w:nsid w:val="70B804B1"/>
     <w:multiLevelType w:val="multilevel"/>
     <w:tmpl w:val="4A2E4EDC"/>
@@ -2332,7 +4765,7 @@
         <w:sz w:val="20"/>
       </w:rPr>
     </w:lvl>
-    <w:lvl w:ilvl="2" w:tentative="1">
+    <w:lvl w:ilvl="2">
       <w:start w:val="1"/>
       <w:numFmt w:val="bullet"/>
       <w:lvlText w:val=""/>
@@ -2449,7 +4882,7 @@
     <w:abstractNumId w:val="1"/>
   </w:num>
   <w:num w:numId="2" w16cid:durableId="1739401275">
-    <w:abstractNumId w:val="9"/>
+    <w:abstractNumId w:val="10"/>
   </w:num>
   <w:num w:numId="3" w16cid:durableId="1292130973">
     <w:abstractNumId w:val="4"/>
@@ -2474,6 +4907,9 @@
   </w:num>
   <w:num w:numId="10" w16cid:durableId="1675448844">
     <w:abstractNumId w:val="2"/>
+  </w:num>
+  <w:num w:numId="11" w16cid:durableId="1182402145">
+    <w:abstractNumId w:val="9"/>
   </w:num>
 </w:numbering>
 </file>
@@ -2878,6 +5314,7 @@
   <w:style w:type="paragraph" w:default="1" w:styleId="Standard">
     <w:name w:val="Normal"/>
     <w:qFormat/>
+    <w:rsid w:val="00670246"/>
     <w:rPr>
       <w:lang w:val="de-DE"/>
     </w:rPr>
@@ -3084,6 +5521,7 @@
   <w:style w:type="character" w:default="1" w:styleId="Absatz-Standardschriftart">
     <w:name w:val="Default Paragraph Font"/>
     <w:uiPriority w:val="1"/>
+    <w:semiHidden/>
     <w:unhideWhenUsed/>
   </w:style>
   <w:style w:type="table" w:default="1" w:styleId="NormaleTabelle">

</xml_diff>

<commit_message>
[FFRESW][libraries][bugfix]added new features, added new flyback lib, bugfix, removed and moved comments, updated debugging, updated reportsystem
Signed-off-by: Adrian <52537419+mendax0110@users.noreply.github.com>
</commit_message>
<xml_diff>
--- a/docs/AdriansDocumentation/Implement.docx
+++ b/docs/AdriansDocumentation/Implement.docx
@@ -199,35 +199,7 @@
         <w:rPr>
           <w:lang w:val="de-AT"/>
         </w:rPr>
-        <w:t xml:space="preserve">Verpacken, Serialisieren/Deserialisierung von Daten </w:t>
-      </w:r>
-      <w:proofErr w:type="spellStart"/>
-      <w:r>
-        <w:rPr>
-          <w:lang w:val="de-AT"/>
-        </w:rPr>
-        <w:t>bzw</w:t>
-      </w:r>
-      <w:proofErr w:type="spellEnd"/>
-      <w:r>
-        <w:rPr>
-          <w:lang w:val="de-AT"/>
-        </w:rPr>
-        <w:t xml:space="preserve"> </w:t>
-      </w:r>
-      <w:proofErr w:type="spellStart"/>
-      <w:r>
-        <w:rPr>
-          <w:lang w:val="de-AT"/>
-        </w:rPr>
-        <w:t>JsonStrings</w:t>
-      </w:r>
-      <w:proofErr w:type="spellEnd"/>
-      <w:r>
-        <w:rPr>
-          <w:lang w:val="de-AT"/>
-        </w:rPr>
-        <w:t xml:space="preserve">, für die Kommunikation mit dem HAS und die erleichterte </w:t>
+        <w:t xml:space="preserve">Verpacken, Serialisieren/Deserialisierung von Daten bzw JsonStrings, für die Kommunikation mit dem HAS und die erleichterte </w:t>
       </w:r>
       <w:r>
         <w:rPr>
@@ -282,21 +254,7 @@
         <w:rPr>
           <w:lang w:val="de-AT"/>
         </w:rPr>
-        <w:t xml:space="preserve">Einfaches Menü zur Steuerung von Basisfunktionen der </w:t>
-      </w:r>
-      <w:proofErr w:type="spellStart"/>
-      <w:r>
-        <w:rPr>
-          <w:lang w:val="de-AT"/>
-        </w:rPr>
-        <w:t>eSW</w:t>
-      </w:r>
-      <w:proofErr w:type="spellEnd"/>
-      <w:r>
-        <w:rPr>
-          <w:lang w:val="de-AT"/>
-        </w:rPr>
-        <w:t xml:space="preserve"> und des ArduinoMEGA2560</w:t>
+        <w:t>Einfaches Menü zur Steuerung von Basisfunktionen der eSW und des ArduinoMEGA2560</w:t>
       </w:r>
     </w:p>
     <w:p>
@@ -364,21 +322,7 @@
         <w:rPr>
           <w:lang w:val="de-AT"/>
         </w:rPr>
-        <w:t xml:space="preserve"> um genaue Zeitstrings zu erstellen, basierend auf der </w:t>
-      </w:r>
-      <w:proofErr w:type="spellStart"/>
-      <w:r>
-        <w:rPr>
-          <w:lang w:val="de-AT"/>
-        </w:rPr>
-        <w:t>Compile</w:t>
-      </w:r>
-      <w:proofErr w:type="spellEnd"/>
-      <w:r>
-        <w:rPr>
-          <w:lang w:val="de-AT"/>
-        </w:rPr>
-        <w:t>/Upload Zeit</w:t>
+        <w:t xml:space="preserve"> um genaue Zeitstrings zu erstellen, basierend auf der Compile/Upload Zeit</w:t>
       </w:r>
     </w:p>
     <w:p>
@@ -543,18 +487,8 @@
           <w:bCs/>
           <w:lang w:val="de-AT"/>
         </w:rPr>
-        <w:t xml:space="preserve"> </w:t>
-      </w:r>
-      <w:proofErr w:type="spellStart"/>
-      <w:r>
-        <w:rPr>
-          <w:b/>
-          <w:bCs/>
-          <w:lang w:val="de-AT"/>
-        </w:rPr>
-        <w:t>uC</w:t>
-      </w:r>
-      <w:proofErr w:type="spellEnd"/>
+        <w:t xml:space="preserve"> uC</w:t>
+      </w:r>
     </w:p>
     <w:p>
       <w:pPr>
@@ -747,35 +681,7 @@
         <w:rPr>
           <w:lang w:val="de-AT"/>
         </w:rPr>
-        <w:t xml:space="preserve">Files </w:t>
-      </w:r>
-      <w:proofErr w:type="spellStart"/>
-      <w:r>
-        <w:rPr>
-          <w:lang w:val="de-AT"/>
-        </w:rPr>
-        <w:t>Pressure</w:t>
-      </w:r>
-      <w:proofErr w:type="spellEnd"/>
-      <w:r>
-        <w:rPr>
-          <w:lang w:val="de-AT"/>
-        </w:rPr>
-        <w:t xml:space="preserve"> und </w:t>
-      </w:r>
-      <w:proofErr w:type="spellStart"/>
-      <w:r>
-        <w:rPr>
-          <w:lang w:val="de-AT"/>
-        </w:rPr>
-        <w:t>Temperature</w:t>
-      </w:r>
-      <w:proofErr w:type="spellEnd"/>
-      <w:r>
-        <w:rPr>
-          <w:lang w:val="de-AT"/>
-        </w:rPr>
-        <w:t xml:space="preserve"> unterteilt</w:t>
+        <w:t>Files Pressure und Temperature unterteilt</w:t>
       </w:r>
       <w:r>
         <w:rPr>
@@ -822,44 +728,8 @@
         <w:rPr>
           <w:lang w:val="de-AT"/>
         </w:rPr>
-        <w:t xml:space="preserve">Diese Modul </w:t>
-      </w:r>
-      <w:proofErr w:type="gramStart"/>
-      <w:r>
-        <w:rPr>
-          <w:lang w:val="de-AT"/>
-        </w:rPr>
-        <w:t>Kümmert</w:t>
-      </w:r>
-      <w:proofErr w:type="gramEnd"/>
-      <w:r>
-        <w:rPr>
-          <w:lang w:val="de-AT"/>
-        </w:rPr>
-        <w:t xml:space="preserve"> sich hauptsächlich um das </w:t>
-      </w:r>
-      <w:proofErr w:type="spellStart"/>
-      <w:r>
-        <w:rPr>
-          <w:lang w:val="de-AT"/>
-        </w:rPr>
-        <w:t>Memorymangement</w:t>
-      </w:r>
-      <w:proofErr w:type="spellEnd"/>
-      <w:r>
-        <w:rPr>
-          <w:lang w:val="de-AT"/>
-        </w:rPr>
-        <w:t xml:space="preserve"> und </w:t>
-      </w:r>
-      <w:proofErr w:type="spellStart"/>
-      <w:r>
-        <w:rPr>
-          <w:lang w:val="de-AT"/>
-        </w:rPr>
-        <w:t>Pointermangement</w:t>
-      </w:r>
-      <w:proofErr w:type="spellEnd"/>
+        <w:t>Diese Modul Kümmert sich hauptsächlich um das Memorymangement und Pointermangement</w:t>
+      </w:r>
     </w:p>
     <w:p>
       <w:pPr>
@@ -887,7 +757,6 @@
           <w:lang w:val="de-AT"/>
         </w:rPr>
       </w:pPr>
-      <w:proofErr w:type="spellStart"/>
       <w:r>
         <w:rPr>
           <w:b/>
@@ -896,7 +765,6 @@
         </w:rPr>
         <w:t>comModule</w:t>
       </w:r>
-      <w:proofErr w:type="spellEnd"/>
     </w:p>
     <w:p>
       <w:pPr>
@@ -991,7 +859,6 @@
           <w:lang w:val="de-AT"/>
         </w:rPr>
       </w:pPr>
-      <w:proofErr w:type="spellStart"/>
       <w:r>
         <w:rPr>
           <w:b/>
@@ -1000,7 +867,6 @@
         </w:rPr>
         <w:t>sensModule</w:t>
       </w:r>
-      <w:proofErr w:type="spellEnd"/>
     </w:p>
     <w:p>
       <w:pPr>
@@ -1015,14 +881,12 @@
           <w:lang w:val="de-AT"/>
         </w:rPr>
       </w:pPr>
-      <w:proofErr w:type="spellStart"/>
       <w:r>
         <w:rPr>
           <w:lang w:val="de-AT"/>
         </w:rPr>
         <w:t>pressure</w:t>
       </w:r>
-      <w:proofErr w:type="spellEnd"/>
     </w:p>
     <w:p>
       <w:pPr>
@@ -1037,14 +901,12 @@
           <w:lang w:val="de-AT"/>
         </w:rPr>
       </w:pPr>
-      <w:proofErr w:type="spellStart"/>
       <w:r>
         <w:rPr>
           <w:lang w:val="de-AT"/>
         </w:rPr>
         <w:t>temperature</w:t>
       </w:r>
-      <w:proofErr w:type="spellEnd"/>
     </w:p>
     <w:p>
       <w:pPr>
@@ -1059,7 +921,6 @@
           <w:lang w:val="de-AT"/>
         </w:rPr>
       </w:pPr>
-      <w:proofErr w:type="spellStart"/>
       <w:r>
         <w:rPr>
           <w:b/>
@@ -1068,7 +929,6 @@
         </w:rPr>
         <w:t>jsonModule</w:t>
       </w:r>
-      <w:proofErr w:type="spellEnd"/>
     </w:p>
     <w:p>
       <w:pPr>
@@ -1083,7 +943,6 @@
           <w:lang w:val="de-AT"/>
         </w:rPr>
       </w:pPr>
-      <w:proofErr w:type="spellStart"/>
       <w:r>
         <w:rPr>
           <w:b/>
@@ -1092,7 +951,6 @@
         </w:rPr>
         <w:t>calcModule</w:t>
       </w:r>
-      <w:proofErr w:type="spellEnd"/>
     </w:p>
     <w:p>
       <w:pPr>
@@ -1107,7 +965,6 @@
           <w:lang w:val="de-AT"/>
         </w:rPr>
       </w:pPr>
-      <w:proofErr w:type="spellStart"/>
       <w:r>
         <w:rPr>
           <w:b/>
@@ -1116,7 +973,6 @@
         </w:rPr>
         <w:t>timeModule</w:t>
       </w:r>
-      <w:proofErr w:type="spellEnd"/>
     </w:p>
     <w:p>
       <w:pPr>
@@ -1131,7 +987,6 @@
           <w:lang w:val="de-AT"/>
         </w:rPr>
       </w:pPr>
-      <w:proofErr w:type="spellStart"/>
       <w:r>
         <w:rPr>
           <w:b/>
@@ -1140,7 +995,6 @@
         </w:rPr>
         <w:t>reportSystem</w:t>
       </w:r>
-      <w:proofErr w:type="spellEnd"/>
     </w:p>
     <w:p>
       <w:pPr>
@@ -1155,7 +1009,6 @@
           <w:lang w:val="de-AT"/>
         </w:rPr>
       </w:pPr>
-      <w:proofErr w:type="spellStart"/>
       <w:r>
         <w:rPr>
           <w:b/>
@@ -1164,7 +1017,6 @@
         </w:rPr>
         <w:t>serialMenu</w:t>
       </w:r>
-      <w:proofErr w:type="spellEnd"/>
     </w:p>
     <w:p>
       <w:pPr>
@@ -1179,7 +1031,6 @@
           <w:lang w:val="de-AT"/>
         </w:rPr>
       </w:pPr>
-      <w:proofErr w:type="spellStart"/>
       <w:r>
         <w:rPr>
           <w:b/>
@@ -1188,7 +1039,6 @@
         </w:rPr>
         <w:t>ptrUtils</w:t>
       </w:r>
-      <w:proofErr w:type="spellEnd"/>
     </w:p>
     <w:p>
       <w:pPr>
@@ -1203,7 +1053,6 @@
           <w:lang w:val="de-AT"/>
         </w:rPr>
       </w:pPr>
-      <w:proofErr w:type="spellStart"/>
       <w:r>
         <w:rPr>
           <w:b/>
@@ -1212,7 +1061,6 @@
         </w:rPr>
         <w:t>config</w:t>
       </w:r>
-      <w:proofErr w:type="spellEnd"/>
     </w:p>
     <w:p>
       <w:pPr>
@@ -1271,35 +1119,7 @@
         <w:rPr>
           <w:lang w:val="de-AT"/>
         </w:rPr>
-        <w:t xml:space="preserve"> der Tools haben wir und für </w:t>
-      </w:r>
-      <w:proofErr w:type="spellStart"/>
-      <w:r>
-        <w:rPr>
-          <w:lang w:val="de-AT"/>
-        </w:rPr>
-        <w:t>Sloeber</w:t>
-      </w:r>
-      <w:proofErr w:type="spellEnd"/>
-      <w:r>
-        <w:rPr>
-          <w:lang w:val="de-AT"/>
-        </w:rPr>
-        <w:t xml:space="preserve"> IDE entschieden, besser für Projektstruktur und passende Plugins für </w:t>
-      </w:r>
-      <w:proofErr w:type="spellStart"/>
-      <w:r>
-        <w:rPr>
-          <w:lang w:val="de-AT"/>
-        </w:rPr>
-        <w:t>Eclipse</w:t>
-      </w:r>
-      <w:proofErr w:type="spellEnd"/>
-      <w:r>
-        <w:rPr>
-          <w:lang w:val="de-AT"/>
-        </w:rPr>
-        <w:t>.</w:t>
+        <w:t xml:space="preserve"> der Tools haben wir und für Sloeber IDE entschieden, besser für Projektstruktur und passende Plugins für Eclipse.</w:t>
       </w:r>
       <w:r>
         <w:rPr>
@@ -1368,63 +1188,13 @@
         <w:rPr>
           <w:lang w:val="de-AT"/>
         </w:rPr>
-        <w:t xml:space="preserve">Anlegen der Repos für </w:t>
-      </w:r>
-      <w:proofErr w:type="spellStart"/>
-      <w:r>
-        <w:rPr>
-          <w:lang w:val="de-AT"/>
-        </w:rPr>
-        <w:t>EmbeddedSoftware</w:t>
-      </w:r>
-      <w:proofErr w:type="spellEnd"/>
-      <w:r>
-        <w:rPr>
-          <w:lang w:val="de-AT"/>
-        </w:rPr>
-        <w:t xml:space="preserve">, des </w:t>
-      </w:r>
-      <w:proofErr w:type="spellStart"/>
-      <w:r>
-        <w:rPr>
-          <w:lang w:val="de-AT"/>
-        </w:rPr>
-        <w:t>HardwareAccessService</w:t>
-      </w:r>
-      <w:proofErr w:type="spellEnd"/>
-      <w:r>
-        <w:rPr>
-          <w:lang w:val="de-AT"/>
-        </w:rPr>
-        <w:t xml:space="preserve"> und der </w:t>
-      </w:r>
-      <w:proofErr w:type="spellStart"/>
-      <w:r>
-        <w:rPr>
-          <w:lang w:val="de-AT"/>
-        </w:rPr>
-        <w:t>Dockerfiles</w:t>
-      </w:r>
-      <w:proofErr w:type="spellEnd"/>
-      <w:r>
-        <w:rPr>
-          <w:lang w:val="de-AT"/>
-        </w:rPr>
-        <w:t xml:space="preserve">. Sowie aufsetzten eines Projektes in </w:t>
-      </w:r>
-      <w:proofErr w:type="spellStart"/>
-      <w:r>
-        <w:rPr>
-          <w:lang w:val="de-AT"/>
-        </w:rPr>
-        <w:t>Github</w:t>
-      </w:r>
-      <w:proofErr w:type="spellEnd"/>
-      <w:r>
-        <w:rPr>
-          <w:lang w:val="de-AT"/>
-        </w:rPr>
-        <w:t xml:space="preserve"> zur Verwaltung von Tasks.</w:t>
+        <w:t>Anlegen der Repos für EmbeddedSoftware, des HardwareAccessService und der Dockerfiles</w:t>
+      </w:r>
+      <w:r>
+        <w:rPr>
+          <w:lang w:val="de-AT"/>
+        </w:rPr>
+        <w:t>. Sowie aufsetzten eines Projektes in Github zur Verwaltung von Tasks.</w:t>
       </w:r>
     </w:p>
     <w:p>
@@ -1452,43 +1222,7 @@
           <w:bCs/>
           <w:lang w:val="de-AT"/>
         </w:rPr>
-        <w:t xml:space="preserve">Aufsetzten des Basic </w:t>
-      </w:r>
-      <w:proofErr w:type="spellStart"/>
-      <w:r>
-        <w:rPr>
-          <w:b/>
-          <w:bCs/>
-          <w:lang w:val="de-AT"/>
-        </w:rPr>
-        <w:t>Dockerfile</w:t>
-      </w:r>
-      <w:proofErr w:type="spellEnd"/>
-      <w:r>
-        <w:rPr>
-          <w:b/>
-          <w:bCs/>
-          <w:lang w:val="de-AT"/>
-        </w:rPr>
-        <w:t xml:space="preserve"> und </w:t>
-      </w:r>
-      <w:proofErr w:type="spellStart"/>
-      <w:r>
-        <w:rPr>
-          <w:b/>
-          <w:bCs/>
-          <w:lang w:val="de-AT"/>
-        </w:rPr>
-        <w:t>Compose</w:t>
-      </w:r>
-      <w:proofErr w:type="spellEnd"/>
-      <w:r>
-        <w:rPr>
-          <w:b/>
-          <w:bCs/>
-          <w:lang w:val="de-AT"/>
-        </w:rPr>
-        <w:t xml:space="preserve"> für unseren HAS</w:t>
+        <w:t>Aufsetzten des Basic Dockerfile und Compose für unseren HAS</w:t>
       </w:r>
     </w:p>
     <w:p>
@@ -1507,35 +1241,7 @@
         <w:rPr>
           <w:lang w:val="de-AT"/>
         </w:rPr>
-        <w:t xml:space="preserve">Aus Praxisgründen und wegen MongoDB Unterstützung, haben wir uns für Ubuntu entschieden, welches in dem </w:t>
-      </w:r>
-      <w:proofErr w:type="spellStart"/>
-      <w:r>
-        <w:rPr>
-          <w:lang w:val="de-AT"/>
-        </w:rPr>
-        <w:t>Dockercontainer</w:t>
-      </w:r>
-      <w:proofErr w:type="spellEnd"/>
-      <w:r>
-        <w:rPr>
-          <w:lang w:val="de-AT"/>
-        </w:rPr>
-        <w:t xml:space="preserve"> läuft. Mit diesem Betriebssystem führen wir dann auch unserer wichtigsten Applikationen aus (HAS, </w:t>
-      </w:r>
-      <w:proofErr w:type="spellStart"/>
-      <w:r>
-        <w:rPr>
-          <w:lang w:val="de-AT"/>
-        </w:rPr>
-        <w:t>Grafana</w:t>
-      </w:r>
-      <w:proofErr w:type="spellEnd"/>
-      <w:r>
-        <w:rPr>
-          <w:lang w:val="de-AT"/>
-        </w:rPr>
-        <w:t>, MongoDB)</w:t>
+        <w:t>Aus Praxisgründen und wegen MongoDB Unterstützung, haben wir uns für Ubuntu entschieden, welches in dem Dockercontainer läuft. Mit diesem Betriebssystem führen wir dann auch unserer wichtigsten Applikationen aus (HAS, Grafana, MongoDB)</w:t>
       </w:r>
     </w:p>
     <w:p>
@@ -1566,49 +1272,7 @@
         <w:rPr>
           <w:lang w:val="de-AT"/>
         </w:rPr>
-        <w:t xml:space="preserve"> Optimierungen und </w:t>
-      </w:r>
-      <w:proofErr w:type="spellStart"/>
-      <w:r>
-        <w:rPr>
-          <w:lang w:val="de-AT"/>
-        </w:rPr>
-        <w:t>tryouts</w:t>
-      </w:r>
-      <w:proofErr w:type="spellEnd"/>
-      <w:r>
-        <w:rPr>
-          <w:lang w:val="de-AT"/>
-        </w:rPr>
-        <w:t xml:space="preserve"> habe ich mit Felix Latzer eine funktionierende Version des </w:t>
-      </w:r>
-      <w:proofErr w:type="spellStart"/>
-      <w:r>
-        <w:rPr>
-          <w:lang w:val="de-AT"/>
-        </w:rPr>
-        <w:t>Dokcerfiles</w:t>
-      </w:r>
-      <w:proofErr w:type="spellEnd"/>
-      <w:r>
-        <w:rPr>
-          <w:lang w:val="de-AT"/>
-        </w:rPr>
-        <w:t xml:space="preserve"> und </w:t>
-      </w:r>
-      <w:proofErr w:type="spellStart"/>
-      <w:r>
-        <w:rPr>
-          <w:lang w:val="de-AT"/>
-        </w:rPr>
-        <w:t>Dockercompose</w:t>
-      </w:r>
-      <w:proofErr w:type="spellEnd"/>
-      <w:r>
-        <w:rPr>
-          <w:lang w:val="de-AT"/>
-        </w:rPr>
-        <w:t xml:space="preserve"> </w:t>
+        <w:t xml:space="preserve"> Optimierungen und tryouts habe ich mit Felix Latzer eine funktionierende Version des Dokcerfiles und Dockercompose </w:t>
       </w:r>
       <w:r>
         <w:rPr>
@@ -1639,35 +1303,7 @@
         <w:rPr>
           <w:lang w:val="de-AT"/>
         </w:rPr>
-        <w:t xml:space="preserve">Integration des 3Third Party Plugin für die Verarbeitung von MongoDB </w:t>
-      </w:r>
-      <w:proofErr w:type="spellStart"/>
-      <w:r>
-        <w:rPr>
-          <w:lang w:val="de-AT"/>
-        </w:rPr>
-        <w:t>bzw</w:t>
-      </w:r>
-      <w:proofErr w:type="spellEnd"/>
-      <w:r>
-        <w:rPr>
-          <w:lang w:val="de-AT"/>
-        </w:rPr>
-        <w:t xml:space="preserve"> </w:t>
-      </w:r>
-      <w:proofErr w:type="spellStart"/>
-      <w:r>
-        <w:rPr>
-          <w:lang w:val="de-AT"/>
-        </w:rPr>
-        <w:t>json</w:t>
-      </w:r>
-      <w:proofErr w:type="spellEnd"/>
-      <w:r>
-        <w:rPr>
-          <w:lang w:val="de-AT"/>
-        </w:rPr>
-        <w:t xml:space="preserve"> daten.</w:t>
+        <w:t>Integration des 3Third Party Plugin für die Verarbeitung von MongoDB bzw json daten.</w:t>
       </w:r>
     </w:p>
     <w:p>
@@ -1686,35 +1322,7 @@
         <w:rPr>
           <w:lang w:val="de-AT"/>
         </w:rPr>
-        <w:t xml:space="preserve">Tryout der </w:t>
-      </w:r>
-      <w:proofErr w:type="spellStart"/>
-      <w:r>
-        <w:rPr>
-          <w:lang w:val="de-AT"/>
-        </w:rPr>
-        <w:t>Dockercontainer</w:t>
-      </w:r>
-      <w:proofErr w:type="spellEnd"/>
-      <w:r>
-        <w:rPr>
-          <w:lang w:val="de-AT"/>
-        </w:rPr>
-        <w:t xml:space="preserve"> auf verschieden </w:t>
-      </w:r>
-      <w:proofErr w:type="gramStart"/>
-      <w:r>
-        <w:rPr>
-          <w:lang w:val="de-AT"/>
-        </w:rPr>
-        <w:t>Hosts</w:t>
-      </w:r>
-      <w:proofErr w:type="gramEnd"/>
-      <w:r>
-        <w:rPr>
-          <w:lang w:val="de-AT"/>
-        </w:rPr>
-        <w:t xml:space="preserve"> um </w:t>
+        <w:t xml:space="preserve">Tryout der Dockercontainer auf verschieden Hosts um </w:t>
       </w:r>
       <w:r>
         <w:rPr>
@@ -1732,19 +1340,7 @@
         <w:rPr>
           <w:lang w:val="de-AT"/>
         </w:rPr>
-        <w:t xml:space="preserve">, wir haben das Setup auf meinem privaten RasperryPi4B und auf dem </w:t>
-      </w:r>
-      <w:r>
-        <w:rPr>
-          <w:lang w:val="de-AT"/>
-        </w:rPr>
-        <w:t>RasperryPi4B</w:t>
-      </w:r>
-      <w:r>
-        <w:rPr>
-          <w:lang w:val="de-AT"/>
-        </w:rPr>
-        <w:t xml:space="preserve"> des Projektes ausprobiert.</w:t>
+        <w:t>, wir haben das Setup auf meinem privaten RasperryPi4B und auf dem RasperryPi4B des Projektes ausprobiert.</w:t>
       </w:r>
     </w:p>
     <w:p>
@@ -1812,21 +1408,7 @@
         <w:rPr>
           <w:lang w:val="de-AT"/>
         </w:rPr>
-        <w:t xml:space="preserve">Nach einigen Mails und einem Meeting in der Schweiz mit unseren Partnern von VAT haben wir entschlossen, den </w:t>
-      </w:r>
-      <w:proofErr w:type="spellStart"/>
-      <w:r>
-        <w:rPr>
-          <w:lang w:val="de-AT"/>
-        </w:rPr>
-        <w:t>uC</w:t>
-      </w:r>
-      <w:proofErr w:type="spellEnd"/>
-      <w:r>
-        <w:rPr>
-          <w:lang w:val="de-AT"/>
-        </w:rPr>
-        <w:t xml:space="preserve"> von VAT als Slave in unserem System anzusprechen. Vorerst wollten wir </w:t>
+        <w:t xml:space="preserve">Nach einigen Mails und einem Meeting in der Schweiz mit unseren Partnern von VAT haben wir entschlossen, den uC von VAT als Slave in unserem System anzusprechen. Vorerst wollten wir </w:t>
       </w:r>
       <w:r>
         <w:rPr>
@@ -1850,41 +1432,13 @@
         <w:rPr>
           <w:lang w:val="de-AT"/>
         </w:rPr>
-        <w:t xml:space="preserve">, da aber unsere MEGA2560 mit einem </w:t>
-      </w:r>
-      <w:proofErr w:type="spellStart"/>
-      <w:r>
-        <w:rPr>
-          <w:lang w:val="de-AT"/>
-        </w:rPr>
-        <w:t>Ethernetschield</w:t>
-      </w:r>
-      <w:proofErr w:type="spellEnd"/>
-      <w:r>
-        <w:rPr>
-          <w:lang w:val="de-AT"/>
-        </w:rPr>
-        <w:t xml:space="preserve"> mit dem HAS über einen Ethernet-Switch kommuniziert, </w:t>
-      </w:r>
-      <w:r>
-        <w:rPr>
-          <w:lang w:val="de-AT"/>
-        </w:rPr>
-        <w:t xml:space="preserve">war die Kommunikation via EtherCAT keine </w:t>
-      </w:r>
-      <w:proofErr w:type="spellStart"/>
-      <w:r>
-        <w:rPr>
-          <w:lang w:val="de-AT"/>
-        </w:rPr>
-        <w:t>option</w:t>
-      </w:r>
-      <w:proofErr w:type="spellEnd"/>
-      <w:r>
-        <w:rPr>
-          <w:lang w:val="de-AT"/>
-        </w:rPr>
-        <w:t xml:space="preserve"> mehr für uns. Ein Betreiben von EtherCAT und Ethernet über </w:t>
+        <w:t xml:space="preserve">, da aber unsere MEGA2560 mit einem Ethernetschield mit dem HAS über einen Ethernet-Switch kommuniziert, </w:t>
+      </w:r>
+      <w:r>
+        <w:rPr>
+          <w:lang w:val="de-AT"/>
+        </w:rPr>
+        <w:t xml:space="preserve">war die Kommunikation via EtherCAT keine option mehr für uns. Ein Betreiben von EtherCAT und Ethernet über </w:t>
       </w:r>
       <w:r>
         <w:rPr>
@@ -1896,49 +1450,13 @@
         <w:rPr>
           <w:lang w:val="de-AT"/>
         </w:rPr>
-        <w:t xml:space="preserve"> „normalen“ Switch ist nicht möglich. Daher haben wir uns für ein </w:t>
-      </w:r>
-      <w:proofErr w:type="spellStart"/>
-      <w:r>
-        <w:rPr>
-          <w:lang w:val="de-AT"/>
-        </w:rPr>
-        <w:t>Ethernetmodul</w:t>
-      </w:r>
-      <w:proofErr w:type="spellEnd"/>
-      <w:r>
-        <w:rPr>
-          <w:lang w:val="de-AT"/>
-        </w:rPr>
-        <w:t xml:space="preserve"> von VAT für den </w:t>
-      </w:r>
-      <w:proofErr w:type="spellStart"/>
-      <w:r>
-        <w:rPr>
-          <w:lang w:val="de-AT"/>
-        </w:rPr>
-        <w:t>uC</w:t>
-      </w:r>
-      <w:proofErr w:type="spellEnd"/>
-      <w:r>
-        <w:rPr>
-          <w:lang w:val="de-AT"/>
-        </w:rPr>
-        <w:t xml:space="preserve"> entschieden, diese ermöglicht es uns das </w:t>
-      </w:r>
-      <w:proofErr w:type="spellStart"/>
-      <w:r>
-        <w:rPr>
-          <w:lang w:val="de-AT"/>
-        </w:rPr>
-        <w:t>ethernetModul</w:t>
-      </w:r>
-      <w:proofErr w:type="spellEnd"/>
-      <w:r>
-        <w:rPr>
-          <w:lang w:val="de-AT"/>
-        </w:rPr>
-        <w:t xml:space="preserve"> des MEGA2560 </w:t>
+        <w:t xml:space="preserve"> „normalen“ Switch ist nicht möglich. Daher haben wir uns für ein Ethernetmodul von VAT für den uC</w:t>
+      </w:r>
+      <w:r>
+        <w:rPr>
+          <w:lang w:val="de-AT"/>
+        </w:rPr>
+        <w:t xml:space="preserve"> entschieden, diese ermöglicht es uns das ethernetModul des MEGA2560 </w:t>
       </w:r>
       <w:r>
         <w:rPr>
@@ -1950,44 +1468,14 @@
         <w:rPr>
           <w:lang w:val="de-AT"/>
         </w:rPr>
-        <w:t xml:space="preserve"> und dann </w:t>
-      </w:r>
-      <w:proofErr w:type="spellStart"/>
-      <w:r>
-        <w:rPr>
-          <w:lang w:val="de-AT"/>
-        </w:rPr>
-        <w:t>it</w:t>
-      </w:r>
-      <w:proofErr w:type="spellEnd"/>
-      <w:r>
-        <w:rPr>
-          <w:lang w:val="de-AT"/>
-        </w:rPr>
-        <w:t xml:space="preserve"> simplen GET/SET </w:t>
-      </w:r>
-      <w:proofErr w:type="spellStart"/>
-      <w:r>
-        <w:rPr>
-          <w:lang w:val="de-AT"/>
-        </w:rPr>
-        <w:t>commands</w:t>
-      </w:r>
-      <w:proofErr w:type="spellEnd"/>
-      <w:r>
-        <w:rPr>
-          <w:lang w:val="de-AT"/>
-        </w:rPr>
-        <w:t xml:space="preserve"> </w:t>
-      </w:r>
-      <w:proofErr w:type="gramStart"/>
+        <w:t xml:space="preserve"> und dann it simplen GET/SET commands </w:t>
+      </w:r>
       <w:r>
         <w:rPr>
           <w:lang w:val="de-AT"/>
         </w:rPr>
         <w:t>mit dem Slave</w:t>
       </w:r>
-      <w:proofErr w:type="gramEnd"/>
       <w:r>
         <w:rPr>
           <w:lang w:val="de-AT"/>
@@ -2297,16 +1785,8 @@
         <w:rPr>
           <w:lang w:val="de-AT"/>
         </w:rPr>
-        <w:t xml:space="preserve">Kommunikation zwischen HAS und </w:t>
-      </w:r>
-      <w:proofErr w:type="spellStart"/>
-      <w:r>
-        <w:rPr>
-          <w:lang w:val="de-AT"/>
-        </w:rPr>
-        <w:t>eSW</w:t>
-      </w:r>
-      <w:proofErr w:type="spellEnd"/>
+        <w:t>Kommunikation zwischen HAS und eSW</w:t>
+      </w:r>
     </w:p>
     <w:p>
       <w:pPr>
@@ -2322,30 +1802,8 @@
         <w:rPr>
           <w:lang w:val="de-AT"/>
         </w:rPr>
-        <w:t>Spikes und Tryouts für ein Simples End-</w:t>
-      </w:r>
-      <w:proofErr w:type="spellStart"/>
-      <w:r>
-        <w:rPr>
-          <w:lang w:val="de-AT"/>
-        </w:rPr>
-        <w:t>To</w:t>
-      </w:r>
-      <w:proofErr w:type="spellEnd"/>
-      <w:r>
-        <w:rPr>
-          <w:lang w:val="de-AT"/>
-        </w:rPr>
-        <w:t xml:space="preserve">-End </w:t>
-      </w:r>
-      <w:proofErr w:type="spellStart"/>
-      <w:r>
-        <w:rPr>
-          <w:lang w:val="de-AT"/>
-        </w:rPr>
-        <w:t>Testing</w:t>
-      </w:r>
-      <w:proofErr w:type="spellEnd"/>
+        <w:t>Spikes und Tryouts für ein Simples End-To-End Testing</w:t>
+      </w:r>
     </w:p>
     <w:p>
       <w:pPr>
@@ -2361,58 +1819,8 @@
         <w:rPr>
           <w:lang w:val="de-AT"/>
         </w:rPr>
-        <w:t xml:space="preserve">Sensoren auf </w:t>
-      </w:r>
-      <w:proofErr w:type="spellStart"/>
-      <w:r>
-        <w:rPr>
-          <w:lang w:val="de-AT"/>
-        </w:rPr>
-        <w:t>eSW</w:t>
-      </w:r>
-      <w:proofErr w:type="spellEnd"/>
-      <w:r>
-        <w:rPr>
-          <w:lang w:val="de-AT"/>
-        </w:rPr>
-        <w:t xml:space="preserve"> erfassen Messdaten, </w:t>
-      </w:r>
-      <w:proofErr w:type="spellStart"/>
-      <w:r>
-        <w:rPr>
-          <w:lang w:val="de-AT"/>
-        </w:rPr>
-        <w:t>eSW</w:t>
-      </w:r>
-      <w:proofErr w:type="spellEnd"/>
-      <w:r>
-        <w:rPr>
-          <w:lang w:val="de-AT"/>
-        </w:rPr>
-        <w:t xml:space="preserve"> verarbeitet diese und verpackt sie in passendem Format, Versendet via </w:t>
-      </w:r>
-      <w:proofErr w:type="spellStart"/>
-      <w:r>
-        <w:rPr>
-          <w:lang w:val="de-AT"/>
-        </w:rPr>
-        <w:t>ethernetModule</w:t>
-      </w:r>
-      <w:proofErr w:type="spellEnd"/>
-      <w:r>
-        <w:rPr>
-          <w:lang w:val="de-AT"/>
-        </w:rPr>
-        <w:t xml:space="preserve"> an HAS. HAS nimmt daten entgegen, speichert diese in die MongoDB und verarbeitet die Daten mithilfe von </w:t>
-      </w:r>
-      <w:proofErr w:type="spellStart"/>
-      <w:r>
-        <w:rPr>
-          <w:lang w:val="de-AT"/>
-        </w:rPr>
-        <w:t>Grafana</w:t>
-      </w:r>
-      <w:proofErr w:type="spellEnd"/>
+        <w:t>Sensoren auf eSW erfassen Messdaten, eSW verarbeitet diese und verpackt sie in passendem Format, Versendet via ethernetModule an HAS. HAS nimmt daten entgegen, speichert diese in die MongoDB und verarbeitet die Daten mithilfe von Grafana</w:t>
+      </w:r>
     </w:p>
     <w:p>
       <w:pPr>
@@ -2537,44 +1945,8 @@
         <w:rPr>
           <w:lang w:val="de-AT"/>
         </w:rPr>
-        <w:t xml:space="preserve">Erstellung von Spikes, Debugging und Tryouts für sein </w:t>
-      </w:r>
-      <w:proofErr w:type="spellStart"/>
-      <w:r>
-        <w:rPr>
-          <w:lang w:val="de-AT"/>
-        </w:rPr>
-        <w:t>HighCurrent</w:t>
-      </w:r>
-      <w:proofErr w:type="spellEnd"/>
-      <w:r>
-        <w:rPr>
-          <w:lang w:val="de-AT"/>
-        </w:rPr>
-        <w:t>/</w:t>
-      </w:r>
-      <w:proofErr w:type="spellStart"/>
-      <w:r>
-        <w:rPr>
-          <w:lang w:val="de-AT"/>
-        </w:rPr>
-        <w:t>Flyback</w:t>
-      </w:r>
-      <w:proofErr w:type="spellEnd"/>
-      <w:r>
-        <w:rPr>
-          <w:lang w:val="de-AT"/>
-        </w:rPr>
-        <w:t xml:space="preserve"> </w:t>
-      </w:r>
-      <w:proofErr w:type="spellStart"/>
-      <w:r>
-        <w:rPr>
-          <w:lang w:val="de-AT"/>
-        </w:rPr>
-        <w:t>module</w:t>
-      </w:r>
-      <w:proofErr w:type="spellEnd"/>
+        <w:t>Erstellung von Spikes, Debugging und Tryouts für sein HighCurrent/Flyback module</w:t>
+      </w:r>
     </w:p>
     <w:p>
       <w:pPr>
@@ -2643,16 +2015,8 @@
         <w:rPr>
           <w:lang w:val="de-AT"/>
         </w:rPr>
-        <w:t xml:space="preserve">Kommunikation von/zu Manual-Board mit </w:t>
-      </w:r>
-      <w:proofErr w:type="spellStart"/>
-      <w:r>
-        <w:rPr>
-          <w:lang w:val="de-AT"/>
-        </w:rPr>
-        <w:t>eSW</w:t>
-      </w:r>
-      <w:proofErr w:type="spellEnd"/>
+        <w:t>Kommunikation von/zu Manual-Board mit eSW</w:t>
+      </w:r>
     </w:p>
     <w:p>
       <w:pPr>
@@ -2894,14 +2258,12 @@
           <w:lang w:val="de-AT"/>
         </w:rPr>
       </w:pPr>
-      <w:proofErr w:type="spellStart"/>
       <w:r>
         <w:rPr>
           <w:lang w:val="de-AT"/>
         </w:rPr>
         <w:t>StackOverflow</w:t>
       </w:r>
-      <w:proofErr w:type="spellEnd"/>
     </w:p>
     <w:p>
       <w:pPr>
@@ -3004,21 +2366,7 @@
         <w:rPr>
           <w:lang w:val="de-AT"/>
         </w:rPr>
-        <w:t xml:space="preserve">Änderungen von Kommunikationsinterfaces, </w:t>
-      </w:r>
-      <w:proofErr w:type="spellStart"/>
-      <w:r>
-        <w:rPr>
-          <w:lang w:val="de-AT"/>
-        </w:rPr>
-        <w:t>updates</w:t>
-      </w:r>
-      <w:proofErr w:type="spellEnd"/>
-      <w:r>
-        <w:rPr>
-          <w:lang w:val="de-AT"/>
-        </w:rPr>
-        <w:t xml:space="preserve"> für verschiedenste Modules</w:t>
+        <w:t>Änderungen von Kommunikationsinterfaces, updates für verschiedenste Modules</w:t>
       </w:r>
     </w:p>
     <w:p>
@@ -3147,23 +2495,13 @@
           <w:lang w:val="de-AT"/>
         </w:rPr>
       </w:pPr>
-      <w:proofErr w:type="spellStart"/>
-      <w:r>
-        <w:rPr>
-          <w:b/>
-          <w:bCs/>
-          <w:lang w:val="de-AT"/>
-        </w:rPr>
-        <w:t>Doxygen</w:t>
-      </w:r>
-      <w:proofErr w:type="spellEnd"/>
-      <w:r>
-        <w:rPr>
-          <w:b/>
-          <w:bCs/>
-          <w:lang w:val="de-AT"/>
-        </w:rPr>
-        <w:t>:</w:t>
+      <w:r>
+        <w:rPr>
+          <w:b/>
+          <w:bCs/>
+          <w:lang w:val="de-AT"/>
+        </w:rPr>
+        <w:t>Doxygen:</w:t>
       </w:r>
       <w:r>
         <w:rPr>
@@ -3203,21 +2541,7 @@
         <w:rPr>
           <w:lang w:val="de-AT"/>
         </w:rPr>
-        <w:t xml:space="preserve">Generierung von HTML- und </w:t>
-      </w:r>
-      <w:proofErr w:type="spellStart"/>
-      <w:r>
-        <w:rPr>
-          <w:lang w:val="de-AT"/>
-        </w:rPr>
-        <w:t>LaTeX</w:t>
-      </w:r>
-      <w:proofErr w:type="spellEnd"/>
-      <w:r>
-        <w:rPr>
-          <w:lang w:val="de-AT"/>
-        </w:rPr>
-        <w:t>-Dokumenten.</w:t>
+        <w:t>Generierung von HTML- und LaTeX-Dokumenten.</w:t>
       </w:r>
     </w:p>
     <w:p>
@@ -3251,21 +2575,7 @@
         <w:rPr>
           <w:lang w:val="de-AT"/>
         </w:rPr>
-        <w:t xml:space="preserve">Strukturierte Dokumentation der </w:t>
-      </w:r>
-      <w:proofErr w:type="spellStart"/>
-      <w:r>
-        <w:rPr>
-          <w:lang w:val="de-AT"/>
-        </w:rPr>
-        <w:t>Codebase</w:t>
-      </w:r>
-      <w:proofErr w:type="spellEnd"/>
-      <w:r>
-        <w:rPr>
-          <w:lang w:val="de-AT"/>
-        </w:rPr>
-        <w:t>.</w:t>
+        <w:t>Strukturierte Dokumentation der Codebase.</w:t>
       </w:r>
     </w:p>
     <w:p>
@@ -3296,10 +2606,1691 @@
           <w:lang w:val="de-AT"/>
         </w:rPr>
         <w:pict w14:anchorId="5657DF6B">
-          <v:rect id="_x0000_i1029" style="width:0;height:1.5pt" o:hralign="center" o:hrstd="t" o:hr="t" fillcolor="#a0a0a0" stroked="f"/>
+          <v:rect id="_x0000_i1026" style="width:0;height:1.5pt" o:hralign="center" o:hrstd="t" o:hr="t" fillcolor="#a0a0a0" stroked="f"/>
         </w:pict>
       </w:r>
     </w:p>
+    <w:p>
+      <w:pPr>
+        <w:rPr>
+          <w:lang w:val="de-AT"/>
+        </w:rPr>
+      </w:pPr>
+    </w:p>
+    <w:p>
+      <w:pPr>
+        <w:rPr>
+          <w:lang w:val="de-AT"/>
+        </w:rPr>
+      </w:pPr>
+    </w:p>
+    <w:p>
+      <w:pPr>
+        <w:rPr>
+          <w:lang w:val="de-AT"/>
+        </w:rPr>
+      </w:pPr>
+    </w:p>
+    <w:p>
+      <w:pPr>
+        <w:rPr>
+          <w:lang w:val="de-AT"/>
+        </w:rPr>
+      </w:pPr>
+    </w:p>
+    <w:p>
+      <w:pPr>
+        <w:rPr>
+          <w:lang w:val="de-AT"/>
+        </w:rPr>
+      </w:pPr>
+    </w:p>
+    <w:p>
+      <w:pPr>
+        <w:rPr>
+          <w:lang w:val="de-AT"/>
+        </w:rPr>
+      </w:pPr>
+    </w:p>
+    <w:p>
+      <w:pPr>
+        <w:rPr>
+          <w:lang w:val="de-AT"/>
+        </w:rPr>
+      </w:pPr>
+    </w:p>
+    <w:p>
+      <w:pPr>
+        <w:rPr>
+          <w:lang w:val="de-AT"/>
+        </w:rPr>
+      </w:pPr>
+    </w:p>
+    <w:p>
+      <w:pPr>
+        <w:jc w:val="center"/>
+        <w:rPr>
+          <w:sz w:val="32"/>
+          <w:szCs w:val="32"/>
+        </w:rPr>
+      </w:pPr>
+      <w:r>
+        <w:rPr>
+          <w:sz w:val="32"/>
+          <w:szCs w:val="32"/>
+        </w:rPr>
+        <w:t>Log-Buch</w:t>
+      </w:r>
+    </w:p>
+    <w:sdt>
+      <w:sdtPr>
+        <w:rPr>
+          <w:rFonts w:asciiTheme="minorHAnsi" w:eastAsiaTheme="minorHAnsi" w:hAnsiTheme="minorHAnsi" w:cstheme="minorBidi"/>
+          <w:color w:val="auto"/>
+          <w:kern w:val="2"/>
+          <w:sz w:val="22"/>
+          <w:szCs w:val="22"/>
+          <w:lang w:val="de-DE" w:eastAsia="en-US"/>
+          <w14:ligatures w14:val="standardContextual"/>
+        </w:rPr>
+        <w:id w:val="237372893"/>
+        <w:docPartObj>
+          <w:docPartGallery w:val="Table of Contents"/>
+          <w:docPartUnique/>
+        </w:docPartObj>
+      </w:sdtPr>
+      <w:sdtEndPr>
+        <w:rPr>
+          <w:b/>
+          <w:bCs/>
+        </w:rPr>
+      </w:sdtEndPr>
+      <w:sdtContent>
+        <w:p>
+          <w:pPr>
+            <w:pStyle w:val="Inhaltsverzeichnisberschrift"/>
+          </w:pPr>
+          <w:r>
+            <w:rPr>
+              <w:lang w:val="de-DE"/>
+            </w:rPr>
+            <w:t>Inhalt</w:t>
+          </w:r>
+        </w:p>
+        <w:p>
+          <w:pPr>
+            <w:pStyle w:val="Verzeichnis1"/>
+            <w:tabs>
+              <w:tab w:val="right" w:leader="dot" w:pos="9062"/>
+            </w:tabs>
+            <w:rPr>
+              <w:noProof/>
+            </w:rPr>
+          </w:pPr>
+          <w:r>
+            <w:fldChar w:fldCharType="begin"/>
+          </w:r>
+          <w:r>
+            <w:instrText xml:space="preserve"> TOC \o "1-3" \h \z \u </w:instrText>
+          </w:r>
+          <w:r>
+            <w:fldChar w:fldCharType="separate"/>
+          </w:r>
+          <w:hyperlink w:anchor="_Toc193491019" w:history="1">
+            <w:r>
+              <w:rPr>
+                <w:rStyle w:val="Hyperlink"/>
+                <w:noProof/>
+              </w:rPr>
+              <w:t>04.01.2025</w:t>
+            </w:r>
+            <w:r>
+              <w:rPr>
+                <w:noProof/>
+                <w:webHidden/>
+              </w:rPr>
+              <w:tab/>
+            </w:r>
+            <w:r>
+              <w:rPr>
+                <w:noProof/>
+                <w:webHidden/>
+              </w:rPr>
+              <w:fldChar w:fldCharType="begin"/>
+            </w:r>
+            <w:r>
+              <w:rPr>
+                <w:noProof/>
+                <w:webHidden/>
+              </w:rPr>
+              <w:instrText xml:space="preserve"> PAGEREF _Toc193491019 \h </w:instrText>
+            </w:r>
+            <w:r>
+              <w:rPr>
+                <w:noProof/>
+                <w:webHidden/>
+              </w:rPr>
+            </w:r>
+            <w:r>
+              <w:rPr>
+                <w:noProof/>
+                <w:webHidden/>
+              </w:rPr>
+              <w:fldChar w:fldCharType="separate"/>
+            </w:r>
+            <w:r>
+              <w:rPr>
+                <w:noProof/>
+                <w:webHidden/>
+              </w:rPr>
+              <w:t>2</w:t>
+            </w:r>
+            <w:r>
+              <w:rPr>
+                <w:noProof/>
+                <w:webHidden/>
+              </w:rPr>
+              <w:fldChar w:fldCharType="end"/>
+            </w:r>
+          </w:hyperlink>
+        </w:p>
+        <w:p>
+          <w:pPr>
+            <w:pStyle w:val="Verzeichnis1"/>
+            <w:tabs>
+              <w:tab w:val="right" w:leader="dot" w:pos="9062"/>
+            </w:tabs>
+            <w:rPr>
+              <w:noProof/>
+            </w:rPr>
+          </w:pPr>
+          <w:hyperlink w:anchor="_Toc193491020" w:history="1">
+            <w:r>
+              <w:rPr>
+                <w:rStyle w:val="Hyperlink"/>
+                <w:noProof/>
+              </w:rPr>
+              <w:t>17.01.2025</w:t>
+            </w:r>
+            <w:r>
+              <w:rPr>
+                <w:noProof/>
+                <w:webHidden/>
+              </w:rPr>
+              <w:tab/>
+            </w:r>
+            <w:r>
+              <w:rPr>
+                <w:noProof/>
+                <w:webHidden/>
+              </w:rPr>
+              <w:fldChar w:fldCharType="begin"/>
+            </w:r>
+            <w:r>
+              <w:rPr>
+                <w:noProof/>
+                <w:webHidden/>
+              </w:rPr>
+              <w:instrText xml:space="preserve"> PAGEREF _Toc193491020 \h </w:instrText>
+            </w:r>
+            <w:r>
+              <w:rPr>
+                <w:noProof/>
+                <w:webHidden/>
+              </w:rPr>
+            </w:r>
+            <w:r>
+              <w:rPr>
+                <w:noProof/>
+                <w:webHidden/>
+              </w:rPr>
+              <w:fldChar w:fldCharType="separate"/>
+            </w:r>
+            <w:r>
+              <w:rPr>
+                <w:noProof/>
+                <w:webHidden/>
+              </w:rPr>
+              <w:t>2</w:t>
+            </w:r>
+            <w:r>
+              <w:rPr>
+                <w:noProof/>
+                <w:webHidden/>
+              </w:rPr>
+              <w:fldChar w:fldCharType="end"/>
+            </w:r>
+          </w:hyperlink>
+        </w:p>
+        <w:p>
+          <w:pPr>
+            <w:pStyle w:val="Verzeichnis1"/>
+            <w:tabs>
+              <w:tab w:val="right" w:leader="dot" w:pos="9062"/>
+            </w:tabs>
+            <w:rPr>
+              <w:noProof/>
+            </w:rPr>
+          </w:pPr>
+          <w:hyperlink w:anchor="_Toc193491021" w:history="1">
+            <w:r>
+              <w:rPr>
+                <w:rStyle w:val="Hyperlink"/>
+                <w:noProof/>
+              </w:rPr>
+              <w:t>18.01.2025</w:t>
+            </w:r>
+            <w:r>
+              <w:rPr>
+                <w:noProof/>
+                <w:webHidden/>
+              </w:rPr>
+              <w:tab/>
+            </w:r>
+            <w:r>
+              <w:rPr>
+                <w:noProof/>
+                <w:webHidden/>
+              </w:rPr>
+              <w:fldChar w:fldCharType="begin"/>
+            </w:r>
+            <w:r>
+              <w:rPr>
+                <w:noProof/>
+                <w:webHidden/>
+              </w:rPr>
+              <w:instrText xml:space="preserve"> PAGEREF _Toc193491021 \h </w:instrText>
+            </w:r>
+            <w:r>
+              <w:rPr>
+                <w:noProof/>
+                <w:webHidden/>
+              </w:rPr>
+            </w:r>
+            <w:r>
+              <w:rPr>
+                <w:noProof/>
+                <w:webHidden/>
+              </w:rPr>
+              <w:fldChar w:fldCharType="separate"/>
+            </w:r>
+            <w:r>
+              <w:rPr>
+                <w:noProof/>
+                <w:webHidden/>
+              </w:rPr>
+              <w:t>2</w:t>
+            </w:r>
+            <w:r>
+              <w:rPr>
+                <w:noProof/>
+                <w:webHidden/>
+              </w:rPr>
+              <w:fldChar w:fldCharType="end"/>
+            </w:r>
+          </w:hyperlink>
+        </w:p>
+        <w:p>
+          <w:pPr>
+            <w:pStyle w:val="Verzeichnis1"/>
+            <w:tabs>
+              <w:tab w:val="right" w:leader="dot" w:pos="9062"/>
+            </w:tabs>
+            <w:rPr>
+              <w:noProof/>
+            </w:rPr>
+          </w:pPr>
+          <w:hyperlink w:anchor="_Toc193491022" w:history="1">
+            <w:r>
+              <w:rPr>
+                <w:rStyle w:val="Hyperlink"/>
+                <w:noProof/>
+              </w:rPr>
+              <w:t>24.01.2025</w:t>
+            </w:r>
+            <w:r>
+              <w:rPr>
+                <w:noProof/>
+                <w:webHidden/>
+              </w:rPr>
+              <w:tab/>
+            </w:r>
+            <w:r>
+              <w:rPr>
+                <w:noProof/>
+                <w:webHidden/>
+              </w:rPr>
+              <w:fldChar w:fldCharType="begin"/>
+            </w:r>
+            <w:r>
+              <w:rPr>
+                <w:noProof/>
+                <w:webHidden/>
+              </w:rPr>
+              <w:instrText xml:space="preserve"> PAGEREF _Toc193491022 \h </w:instrText>
+            </w:r>
+            <w:r>
+              <w:rPr>
+                <w:noProof/>
+                <w:webHidden/>
+              </w:rPr>
+            </w:r>
+            <w:r>
+              <w:rPr>
+                <w:noProof/>
+                <w:webHidden/>
+              </w:rPr>
+              <w:fldChar w:fldCharType="separate"/>
+            </w:r>
+            <w:r>
+              <w:rPr>
+                <w:noProof/>
+                <w:webHidden/>
+              </w:rPr>
+              <w:t>3</w:t>
+            </w:r>
+            <w:r>
+              <w:rPr>
+                <w:noProof/>
+                <w:webHidden/>
+              </w:rPr>
+              <w:fldChar w:fldCharType="end"/>
+            </w:r>
+          </w:hyperlink>
+        </w:p>
+        <w:p>
+          <w:pPr>
+            <w:pStyle w:val="Verzeichnis1"/>
+            <w:tabs>
+              <w:tab w:val="right" w:leader="dot" w:pos="9062"/>
+            </w:tabs>
+            <w:rPr>
+              <w:noProof/>
+            </w:rPr>
+          </w:pPr>
+          <w:hyperlink w:anchor="_Toc193491023" w:history="1">
+            <w:r>
+              <w:rPr>
+                <w:rStyle w:val="Hyperlink"/>
+                <w:noProof/>
+              </w:rPr>
+              <w:t>25.01.2025</w:t>
+            </w:r>
+            <w:r>
+              <w:rPr>
+                <w:noProof/>
+                <w:webHidden/>
+              </w:rPr>
+              <w:tab/>
+            </w:r>
+            <w:r>
+              <w:rPr>
+                <w:noProof/>
+                <w:webHidden/>
+              </w:rPr>
+              <w:fldChar w:fldCharType="begin"/>
+            </w:r>
+            <w:r>
+              <w:rPr>
+                <w:noProof/>
+                <w:webHidden/>
+              </w:rPr>
+              <w:instrText xml:space="preserve"> PAGEREF _Toc193491023 \h </w:instrText>
+            </w:r>
+            <w:r>
+              <w:rPr>
+                <w:noProof/>
+                <w:webHidden/>
+              </w:rPr>
+            </w:r>
+            <w:r>
+              <w:rPr>
+                <w:noProof/>
+                <w:webHidden/>
+              </w:rPr>
+              <w:fldChar w:fldCharType="separate"/>
+            </w:r>
+            <w:r>
+              <w:rPr>
+                <w:noProof/>
+                <w:webHidden/>
+              </w:rPr>
+              <w:t>4</w:t>
+            </w:r>
+            <w:r>
+              <w:rPr>
+                <w:noProof/>
+                <w:webHidden/>
+              </w:rPr>
+              <w:fldChar w:fldCharType="end"/>
+            </w:r>
+          </w:hyperlink>
+        </w:p>
+        <w:p>
+          <w:pPr>
+            <w:pStyle w:val="Verzeichnis1"/>
+            <w:tabs>
+              <w:tab w:val="right" w:leader="dot" w:pos="9062"/>
+            </w:tabs>
+            <w:rPr>
+              <w:noProof/>
+            </w:rPr>
+          </w:pPr>
+          <w:hyperlink w:anchor="_Toc193491024" w:history="1">
+            <w:r>
+              <w:rPr>
+                <w:rStyle w:val="Hyperlink"/>
+                <w:noProof/>
+              </w:rPr>
+              <w:t>07.02.2025</w:t>
+            </w:r>
+            <w:r>
+              <w:rPr>
+                <w:noProof/>
+                <w:webHidden/>
+              </w:rPr>
+              <w:tab/>
+            </w:r>
+            <w:r>
+              <w:rPr>
+                <w:noProof/>
+                <w:webHidden/>
+              </w:rPr>
+              <w:fldChar w:fldCharType="begin"/>
+            </w:r>
+            <w:r>
+              <w:rPr>
+                <w:noProof/>
+                <w:webHidden/>
+              </w:rPr>
+              <w:instrText xml:space="preserve"> PAGEREF _Toc193491024 \h </w:instrText>
+            </w:r>
+            <w:r>
+              <w:rPr>
+                <w:noProof/>
+                <w:webHidden/>
+              </w:rPr>
+            </w:r>
+            <w:r>
+              <w:rPr>
+                <w:noProof/>
+                <w:webHidden/>
+              </w:rPr>
+              <w:fldChar w:fldCharType="separate"/>
+            </w:r>
+            <w:r>
+              <w:rPr>
+                <w:noProof/>
+                <w:webHidden/>
+              </w:rPr>
+              <w:t>5</w:t>
+            </w:r>
+            <w:r>
+              <w:rPr>
+                <w:noProof/>
+                <w:webHidden/>
+              </w:rPr>
+              <w:fldChar w:fldCharType="end"/>
+            </w:r>
+          </w:hyperlink>
+        </w:p>
+        <w:p>
+          <w:pPr>
+            <w:pStyle w:val="Verzeichnis1"/>
+            <w:tabs>
+              <w:tab w:val="right" w:leader="dot" w:pos="9062"/>
+            </w:tabs>
+            <w:rPr>
+              <w:noProof/>
+            </w:rPr>
+          </w:pPr>
+          <w:hyperlink w:anchor="_Toc193491025" w:history="1">
+            <w:r>
+              <w:rPr>
+                <w:rStyle w:val="Hyperlink"/>
+                <w:noProof/>
+              </w:rPr>
+              <w:t>14.02.2025</w:t>
+            </w:r>
+            <w:r>
+              <w:rPr>
+                <w:noProof/>
+                <w:webHidden/>
+              </w:rPr>
+              <w:tab/>
+            </w:r>
+            <w:r>
+              <w:rPr>
+                <w:noProof/>
+                <w:webHidden/>
+              </w:rPr>
+              <w:fldChar w:fldCharType="begin"/>
+            </w:r>
+            <w:r>
+              <w:rPr>
+                <w:noProof/>
+                <w:webHidden/>
+              </w:rPr>
+              <w:instrText xml:space="preserve"> PAGEREF _Toc193491025 \h </w:instrText>
+            </w:r>
+            <w:r>
+              <w:rPr>
+                <w:noProof/>
+                <w:webHidden/>
+              </w:rPr>
+            </w:r>
+            <w:r>
+              <w:rPr>
+                <w:noProof/>
+                <w:webHidden/>
+              </w:rPr>
+              <w:fldChar w:fldCharType="separate"/>
+            </w:r>
+            <w:r>
+              <w:rPr>
+                <w:noProof/>
+                <w:webHidden/>
+              </w:rPr>
+              <w:t>5</w:t>
+            </w:r>
+            <w:r>
+              <w:rPr>
+                <w:noProof/>
+                <w:webHidden/>
+              </w:rPr>
+              <w:fldChar w:fldCharType="end"/>
+            </w:r>
+          </w:hyperlink>
+        </w:p>
+        <w:p>
+          <w:pPr>
+            <w:pStyle w:val="Verzeichnis1"/>
+            <w:tabs>
+              <w:tab w:val="right" w:leader="dot" w:pos="9062"/>
+            </w:tabs>
+            <w:rPr>
+              <w:noProof/>
+            </w:rPr>
+          </w:pPr>
+          <w:hyperlink w:anchor="_Toc193491026" w:history="1">
+            <w:r>
+              <w:rPr>
+                <w:rStyle w:val="Hyperlink"/>
+                <w:noProof/>
+              </w:rPr>
+              <w:t>22.02.2025</w:t>
+            </w:r>
+            <w:r>
+              <w:rPr>
+                <w:noProof/>
+                <w:webHidden/>
+              </w:rPr>
+              <w:tab/>
+            </w:r>
+            <w:r>
+              <w:rPr>
+                <w:noProof/>
+                <w:webHidden/>
+              </w:rPr>
+              <w:fldChar w:fldCharType="begin"/>
+            </w:r>
+            <w:r>
+              <w:rPr>
+                <w:noProof/>
+                <w:webHidden/>
+              </w:rPr>
+              <w:instrText xml:space="preserve"> PAGEREF _Toc193491026 \h </w:instrText>
+            </w:r>
+            <w:r>
+              <w:rPr>
+                <w:noProof/>
+                <w:webHidden/>
+              </w:rPr>
+            </w:r>
+            <w:r>
+              <w:rPr>
+                <w:noProof/>
+                <w:webHidden/>
+              </w:rPr>
+              <w:fldChar w:fldCharType="separate"/>
+            </w:r>
+            <w:r>
+              <w:rPr>
+                <w:noProof/>
+                <w:webHidden/>
+              </w:rPr>
+              <w:t>5</w:t>
+            </w:r>
+            <w:r>
+              <w:rPr>
+                <w:noProof/>
+                <w:webHidden/>
+              </w:rPr>
+              <w:fldChar w:fldCharType="end"/>
+            </w:r>
+          </w:hyperlink>
+        </w:p>
+        <w:p>
+          <w:pPr>
+            <w:pStyle w:val="Verzeichnis1"/>
+            <w:tabs>
+              <w:tab w:val="right" w:leader="dot" w:pos="9062"/>
+            </w:tabs>
+            <w:rPr>
+              <w:noProof/>
+            </w:rPr>
+          </w:pPr>
+          <w:hyperlink w:anchor="_Toc193491027" w:history="1">
+            <w:r>
+              <w:rPr>
+                <w:rStyle w:val="Hyperlink"/>
+                <w:noProof/>
+              </w:rPr>
+              <w:t>23.02.2025</w:t>
+            </w:r>
+            <w:r>
+              <w:rPr>
+                <w:noProof/>
+                <w:webHidden/>
+              </w:rPr>
+              <w:tab/>
+            </w:r>
+            <w:r>
+              <w:rPr>
+                <w:noProof/>
+                <w:webHidden/>
+              </w:rPr>
+              <w:fldChar w:fldCharType="begin"/>
+            </w:r>
+            <w:r>
+              <w:rPr>
+                <w:noProof/>
+                <w:webHidden/>
+              </w:rPr>
+              <w:instrText xml:space="preserve"> PAGEREF _Toc193491027 \h </w:instrText>
+            </w:r>
+            <w:r>
+              <w:rPr>
+                <w:noProof/>
+                <w:webHidden/>
+              </w:rPr>
+            </w:r>
+            <w:r>
+              <w:rPr>
+                <w:noProof/>
+                <w:webHidden/>
+              </w:rPr>
+              <w:fldChar w:fldCharType="separate"/>
+            </w:r>
+            <w:r>
+              <w:rPr>
+                <w:noProof/>
+                <w:webHidden/>
+              </w:rPr>
+              <w:t>5</w:t>
+            </w:r>
+            <w:r>
+              <w:rPr>
+                <w:noProof/>
+                <w:webHidden/>
+              </w:rPr>
+              <w:fldChar w:fldCharType="end"/>
+            </w:r>
+          </w:hyperlink>
+        </w:p>
+        <w:p>
+          <w:pPr>
+            <w:pStyle w:val="Verzeichnis1"/>
+            <w:tabs>
+              <w:tab w:val="right" w:leader="dot" w:pos="9062"/>
+            </w:tabs>
+            <w:rPr>
+              <w:noProof/>
+            </w:rPr>
+          </w:pPr>
+          <w:hyperlink w:anchor="_Toc193491028" w:history="1">
+            <w:r>
+              <w:rPr>
+                <w:rStyle w:val="Hyperlink"/>
+                <w:noProof/>
+              </w:rPr>
+              <w:t>07.03.2025</w:t>
+            </w:r>
+            <w:r>
+              <w:rPr>
+                <w:noProof/>
+                <w:webHidden/>
+              </w:rPr>
+              <w:tab/>
+            </w:r>
+            <w:r>
+              <w:rPr>
+                <w:noProof/>
+                <w:webHidden/>
+              </w:rPr>
+              <w:fldChar w:fldCharType="begin"/>
+            </w:r>
+            <w:r>
+              <w:rPr>
+                <w:noProof/>
+                <w:webHidden/>
+              </w:rPr>
+              <w:instrText xml:space="preserve"> PAGEREF _Toc193491028 \h </w:instrText>
+            </w:r>
+            <w:r>
+              <w:rPr>
+                <w:noProof/>
+                <w:webHidden/>
+              </w:rPr>
+            </w:r>
+            <w:r>
+              <w:rPr>
+                <w:noProof/>
+                <w:webHidden/>
+              </w:rPr>
+              <w:fldChar w:fldCharType="separate"/>
+            </w:r>
+            <w:r>
+              <w:rPr>
+                <w:noProof/>
+                <w:webHidden/>
+              </w:rPr>
+              <w:t>5</w:t>
+            </w:r>
+            <w:r>
+              <w:rPr>
+                <w:noProof/>
+                <w:webHidden/>
+              </w:rPr>
+              <w:fldChar w:fldCharType="end"/>
+            </w:r>
+          </w:hyperlink>
+        </w:p>
+        <w:p>
+          <w:pPr>
+            <w:pStyle w:val="Verzeichnis1"/>
+            <w:tabs>
+              <w:tab w:val="right" w:leader="dot" w:pos="9062"/>
+            </w:tabs>
+            <w:rPr>
+              <w:noProof/>
+            </w:rPr>
+          </w:pPr>
+          <w:hyperlink w:anchor="_Toc193491029" w:history="1">
+            <w:r>
+              <w:rPr>
+                <w:rStyle w:val="Hyperlink"/>
+                <w:noProof/>
+              </w:rPr>
+              <w:t>13.03.2025</w:t>
+            </w:r>
+            <w:r>
+              <w:rPr>
+                <w:noProof/>
+                <w:webHidden/>
+              </w:rPr>
+              <w:tab/>
+            </w:r>
+            <w:r>
+              <w:rPr>
+                <w:noProof/>
+                <w:webHidden/>
+              </w:rPr>
+              <w:fldChar w:fldCharType="begin"/>
+            </w:r>
+            <w:r>
+              <w:rPr>
+                <w:noProof/>
+                <w:webHidden/>
+              </w:rPr>
+              <w:instrText xml:space="preserve"> PAGEREF _Toc193491029 \h </w:instrText>
+            </w:r>
+            <w:r>
+              <w:rPr>
+                <w:noProof/>
+                <w:webHidden/>
+              </w:rPr>
+            </w:r>
+            <w:r>
+              <w:rPr>
+                <w:noProof/>
+                <w:webHidden/>
+              </w:rPr>
+              <w:fldChar w:fldCharType="separate"/>
+            </w:r>
+            <w:r>
+              <w:rPr>
+                <w:noProof/>
+                <w:webHidden/>
+              </w:rPr>
+              <w:t>5</w:t>
+            </w:r>
+            <w:r>
+              <w:rPr>
+                <w:noProof/>
+                <w:webHidden/>
+              </w:rPr>
+              <w:fldChar w:fldCharType="end"/>
+            </w:r>
+          </w:hyperlink>
+        </w:p>
+        <w:p>
+          <w:pPr>
+            <w:pStyle w:val="Verzeichnis1"/>
+            <w:tabs>
+              <w:tab w:val="right" w:leader="dot" w:pos="9062"/>
+            </w:tabs>
+            <w:rPr>
+              <w:noProof/>
+            </w:rPr>
+          </w:pPr>
+          <w:hyperlink w:anchor="_Toc193491030" w:history="1">
+            <w:r>
+              <w:rPr>
+                <w:rStyle w:val="Hyperlink"/>
+                <w:noProof/>
+              </w:rPr>
+              <w:t>14.03.2025</w:t>
+            </w:r>
+            <w:r>
+              <w:rPr>
+                <w:noProof/>
+                <w:webHidden/>
+              </w:rPr>
+              <w:tab/>
+            </w:r>
+            <w:r>
+              <w:rPr>
+                <w:noProof/>
+                <w:webHidden/>
+              </w:rPr>
+              <w:fldChar w:fldCharType="begin"/>
+            </w:r>
+            <w:r>
+              <w:rPr>
+                <w:noProof/>
+                <w:webHidden/>
+              </w:rPr>
+              <w:instrText xml:space="preserve"> PAGEREF _Toc193491030 \h </w:instrText>
+            </w:r>
+            <w:r>
+              <w:rPr>
+                <w:noProof/>
+                <w:webHidden/>
+              </w:rPr>
+            </w:r>
+            <w:r>
+              <w:rPr>
+                <w:noProof/>
+                <w:webHidden/>
+              </w:rPr>
+              <w:fldChar w:fldCharType="separate"/>
+            </w:r>
+            <w:r>
+              <w:rPr>
+                <w:noProof/>
+                <w:webHidden/>
+              </w:rPr>
+              <w:t>5</w:t>
+            </w:r>
+            <w:r>
+              <w:rPr>
+                <w:noProof/>
+                <w:webHidden/>
+              </w:rPr>
+              <w:fldChar w:fldCharType="end"/>
+            </w:r>
+          </w:hyperlink>
+        </w:p>
+        <w:p>
+          <w:pPr>
+            <w:pStyle w:val="Verzeichnis1"/>
+            <w:tabs>
+              <w:tab w:val="right" w:leader="dot" w:pos="9062"/>
+            </w:tabs>
+            <w:rPr>
+              <w:noProof/>
+            </w:rPr>
+          </w:pPr>
+          <w:hyperlink w:anchor="_Toc193491031" w:history="1">
+            <w:r>
+              <w:rPr>
+                <w:rStyle w:val="Hyperlink"/>
+                <w:noProof/>
+              </w:rPr>
+              <w:t>15.03.2025</w:t>
+            </w:r>
+            <w:r>
+              <w:rPr>
+                <w:noProof/>
+                <w:webHidden/>
+              </w:rPr>
+              <w:tab/>
+            </w:r>
+            <w:r>
+              <w:rPr>
+                <w:noProof/>
+                <w:webHidden/>
+              </w:rPr>
+              <w:fldChar w:fldCharType="begin"/>
+            </w:r>
+            <w:r>
+              <w:rPr>
+                <w:noProof/>
+                <w:webHidden/>
+              </w:rPr>
+              <w:instrText xml:space="preserve"> PAGEREF _Toc193491031 \h </w:instrText>
+            </w:r>
+            <w:r>
+              <w:rPr>
+                <w:noProof/>
+                <w:webHidden/>
+              </w:rPr>
+            </w:r>
+            <w:r>
+              <w:rPr>
+                <w:noProof/>
+                <w:webHidden/>
+              </w:rPr>
+              <w:fldChar w:fldCharType="separate"/>
+            </w:r>
+            <w:r>
+              <w:rPr>
+                <w:noProof/>
+                <w:webHidden/>
+              </w:rPr>
+              <w:t>6</w:t>
+            </w:r>
+            <w:r>
+              <w:rPr>
+                <w:noProof/>
+                <w:webHidden/>
+              </w:rPr>
+              <w:fldChar w:fldCharType="end"/>
+            </w:r>
+          </w:hyperlink>
+        </w:p>
+        <w:p>
+          <w:pPr>
+            <w:pStyle w:val="Verzeichnis1"/>
+            <w:tabs>
+              <w:tab w:val="right" w:leader="dot" w:pos="9062"/>
+            </w:tabs>
+            <w:rPr>
+              <w:noProof/>
+            </w:rPr>
+          </w:pPr>
+          <w:hyperlink w:anchor="_Toc193491032" w:history="1">
+            <w:r>
+              <w:rPr>
+                <w:rStyle w:val="Hyperlink"/>
+                <w:noProof/>
+              </w:rPr>
+              <w:t>16.03.2025</w:t>
+            </w:r>
+            <w:r>
+              <w:rPr>
+                <w:noProof/>
+                <w:webHidden/>
+              </w:rPr>
+              <w:tab/>
+            </w:r>
+            <w:r>
+              <w:rPr>
+                <w:noProof/>
+                <w:webHidden/>
+              </w:rPr>
+              <w:fldChar w:fldCharType="begin"/>
+            </w:r>
+            <w:r>
+              <w:rPr>
+                <w:noProof/>
+                <w:webHidden/>
+              </w:rPr>
+              <w:instrText xml:space="preserve"> PAGEREF _Toc193491032 \h </w:instrText>
+            </w:r>
+            <w:r>
+              <w:rPr>
+                <w:noProof/>
+                <w:webHidden/>
+              </w:rPr>
+            </w:r>
+            <w:r>
+              <w:rPr>
+                <w:noProof/>
+                <w:webHidden/>
+              </w:rPr>
+              <w:fldChar w:fldCharType="separate"/>
+            </w:r>
+            <w:r>
+              <w:rPr>
+                <w:noProof/>
+                <w:webHidden/>
+              </w:rPr>
+              <w:t>6</w:t>
+            </w:r>
+            <w:r>
+              <w:rPr>
+                <w:noProof/>
+                <w:webHidden/>
+              </w:rPr>
+              <w:fldChar w:fldCharType="end"/>
+            </w:r>
+          </w:hyperlink>
+        </w:p>
+        <w:p>
+          <w:pPr>
+            <w:pStyle w:val="Verzeichnis1"/>
+            <w:tabs>
+              <w:tab w:val="right" w:leader="dot" w:pos="9062"/>
+            </w:tabs>
+            <w:rPr>
+              <w:noProof/>
+            </w:rPr>
+          </w:pPr>
+          <w:hyperlink w:anchor="_Toc193491033" w:history="1">
+            <w:r>
+              <w:rPr>
+                <w:rStyle w:val="Hyperlink"/>
+                <w:noProof/>
+              </w:rPr>
+              <w:t>21.03.2025</w:t>
+            </w:r>
+            <w:r>
+              <w:rPr>
+                <w:noProof/>
+                <w:webHidden/>
+              </w:rPr>
+              <w:tab/>
+            </w:r>
+            <w:r>
+              <w:rPr>
+                <w:noProof/>
+                <w:webHidden/>
+              </w:rPr>
+              <w:fldChar w:fldCharType="begin"/>
+            </w:r>
+            <w:r>
+              <w:rPr>
+                <w:noProof/>
+                <w:webHidden/>
+              </w:rPr>
+              <w:instrText xml:space="preserve"> PAGEREF _Toc193491033 \h </w:instrText>
+            </w:r>
+            <w:r>
+              <w:rPr>
+                <w:noProof/>
+                <w:webHidden/>
+              </w:rPr>
+            </w:r>
+            <w:r>
+              <w:rPr>
+                <w:noProof/>
+                <w:webHidden/>
+              </w:rPr>
+              <w:fldChar w:fldCharType="separate"/>
+            </w:r>
+            <w:r>
+              <w:rPr>
+                <w:noProof/>
+                <w:webHidden/>
+              </w:rPr>
+              <w:t>6</w:t>
+            </w:r>
+            <w:r>
+              <w:rPr>
+                <w:noProof/>
+                <w:webHidden/>
+              </w:rPr>
+              <w:fldChar w:fldCharType="end"/>
+            </w:r>
+          </w:hyperlink>
+        </w:p>
+        <w:p>
+          <w:r>
+            <w:rPr>
+              <w:b/>
+              <w:bCs/>
+            </w:rPr>
+            <w:fldChar w:fldCharType="end"/>
+          </w:r>
+        </w:p>
+      </w:sdtContent>
+    </w:sdt>
+    <w:p>
+      <w:pPr>
+        <w:rPr>
+          <w:sz w:val="32"/>
+          <w:szCs w:val="32"/>
+        </w:rPr>
+      </w:pPr>
+      <w:r>
+        <w:rPr>
+          <w:sz w:val="32"/>
+          <w:szCs w:val="32"/>
+        </w:rPr>
+        <w:br w:type="page"/>
+      </w:r>
+    </w:p>
+    <w:p>
+      <w:pPr>
+        <w:pStyle w:val="berschrift1"/>
+      </w:pPr>
+      <w:bookmarkStart w:id="0" w:name="_04.01.2025"/>
+      <w:bookmarkStart w:id="1" w:name="_Toc193491019"/>
+      <w:bookmarkEnd w:id="0"/>
+      <w:r>
+        <w:lastRenderedPageBreak/>
+        <w:t>04.01.2025</w:t>
+      </w:r>
+      <w:bookmarkEnd w:id="1"/>
+    </w:p>
+    <w:p/>
+    <w:p>
+      <w:pPr>
+        <w:pStyle w:val="berschrift1"/>
+      </w:pPr>
+      <w:bookmarkStart w:id="2" w:name="_Toc193491020"/>
+      <w:r>
+        <w:t>17.01.2025</w:t>
+      </w:r>
+      <w:bookmarkEnd w:id="2"/>
+    </w:p>
+    <w:p/>
+    <w:p>
+      <w:pPr>
+        <w:pStyle w:val="berschrift1"/>
+      </w:pPr>
+      <w:bookmarkStart w:id="3" w:name="_Toc193491021"/>
+      <w:r>
+        <w:t>18.01.2025</w:t>
+      </w:r>
+      <w:bookmarkEnd w:id="3"/>
+    </w:p>
+    <w:p/>
+    <w:p>
+      <w:pPr>
+        <w:pStyle w:val="berschrift1"/>
+      </w:pPr>
+      <w:bookmarkStart w:id="4" w:name="_Toc193491022"/>
+      <w:r>
+        <w:t>24.01.2025</w:t>
+      </w:r>
+      <w:bookmarkEnd w:id="4"/>
+    </w:p>
+    <w:p/>
+    <w:p>
+      <w:pPr>
+        <w:pStyle w:val="berschrift1"/>
+      </w:pPr>
+      <w:bookmarkStart w:id="5" w:name="_Toc193491023"/>
+      <w:r>
+        <w:t>25.01.2025</w:t>
+      </w:r>
+      <w:bookmarkEnd w:id="5"/>
+    </w:p>
+    <w:p/>
+    <w:p>
+      <w:pPr>
+        <w:pStyle w:val="berschrift1"/>
+      </w:pPr>
+      <w:bookmarkStart w:id="6" w:name="_Toc193491024"/>
+      <w:r>
+        <w:t>07.02.2025</w:t>
+      </w:r>
+      <w:bookmarkEnd w:id="6"/>
+    </w:p>
+    <w:p>
+      <w:pPr>
+        <w:pStyle w:val="berschrift1"/>
+      </w:pPr>
+      <w:bookmarkStart w:id="7" w:name="_Toc193491025"/>
+      <w:r>
+        <w:t>14.02.2025</w:t>
+      </w:r>
+      <w:bookmarkEnd w:id="7"/>
+    </w:p>
+    <w:p/>
+    <w:p>
+      <w:pPr>
+        <w:pStyle w:val="berschrift1"/>
+      </w:pPr>
+      <w:bookmarkStart w:id="8" w:name="_Toc193491026"/>
+      <w:r>
+        <w:t>22.02.2025</w:t>
+      </w:r>
+      <w:bookmarkEnd w:id="8"/>
+    </w:p>
+    <w:p>
+      <w:pPr>
+        <w:pStyle w:val="berschrift1"/>
+      </w:pPr>
+      <w:bookmarkStart w:id="9" w:name="_Toc193491027"/>
+      <w:r>
+        <w:t>23.02.2025</w:t>
+      </w:r>
+      <w:bookmarkEnd w:id="9"/>
+    </w:p>
+    <w:p/>
+    <w:p>
+      <w:pPr>
+        <w:pStyle w:val="berschrift1"/>
+      </w:pPr>
+      <w:bookmarkStart w:id="10" w:name="_Toc193491028"/>
+      <w:r>
+        <w:lastRenderedPageBreak/>
+        <w:t>07.03.2025</w:t>
+      </w:r>
+      <w:bookmarkEnd w:id="10"/>
+    </w:p>
+    <w:p>
+      <w:pPr>
+        <w:pStyle w:val="berschrift1"/>
+      </w:pPr>
+      <w:bookmarkStart w:id="11" w:name="_Toc193491029"/>
+      <w:r>
+        <w:t>13.03.2025</w:t>
+      </w:r>
+      <w:bookmarkEnd w:id="11"/>
+    </w:p>
+    <w:p>
+      <w:pPr>
+        <w:pStyle w:val="berschrift1"/>
+      </w:pPr>
+      <w:bookmarkStart w:id="12" w:name="_Toc193491030"/>
+      <w:r>
+        <w:t>14.03.2025</w:t>
+      </w:r>
+      <w:bookmarkEnd w:id="12"/>
+    </w:p>
+    <w:p>
+      <w:pPr>
+        <w:pStyle w:val="berschrift1"/>
+      </w:pPr>
+      <w:bookmarkStart w:id="13" w:name="_Toc193491031"/>
+      <w:r>
+        <w:t>15.03.2025</w:t>
+      </w:r>
+      <w:bookmarkEnd w:id="13"/>
+    </w:p>
+    <w:p>
+      <w:pPr>
+        <w:pStyle w:val="berschrift1"/>
+      </w:pPr>
+      <w:bookmarkStart w:id="14" w:name="_Toc193491032"/>
+      <w:r>
+        <w:t>16.03.2025</w:t>
+      </w:r>
+      <w:bookmarkEnd w:id="14"/>
+    </w:p>
+    <w:p>
+      <w:pPr>
+        <w:pStyle w:val="berschrift1"/>
+      </w:pPr>
+      <w:bookmarkStart w:id="15" w:name="_Toc193491033"/>
+      <w:r>
+        <w:t>21.03.2025</w:t>
+      </w:r>
+      <w:bookmarkEnd w:id="15"/>
+    </w:p>
+    <w:p>
+      <w:pPr>
+        <w:pStyle w:val="berschrift1"/>
+      </w:pPr>
+      <w:r>
+        <w:t>22.03.2025</w:t>
+      </w:r>
+    </w:p>
+    <w:p>
+      <w:r>
+        <w:t>Agenda Auf Gitub:</w:t>
+      </w:r>
+    </w:p>
+    <w:p>
+      <w:pPr>
+        <w:rPr>
+          <w:lang w:val="de-AT"/>
+        </w:rPr>
+      </w:pPr>
+      <w:r>
+        <w:rPr>
+          <w:b/>
+          <w:bCs/>
+          <w:lang w:val="de-AT"/>
+        </w:rPr>
+        <w:t>Flyback Module</w:t>
+      </w:r>
+      <w:r>
+        <w:rPr>
+          <w:lang w:val="de-AT"/>
+        </w:rPr>
+        <w:br/>
+        <w:t>-Flyback check (testingbranch, main branch)</w:t>
+      </w:r>
+      <w:r>
+        <w:rPr>
+          <w:lang w:val="de-AT"/>
+        </w:rPr>
+        <w:br/>
+        <w:t>-Interrupt für Frequenzmessung (andere Lösung)</w:t>
+      </w:r>
+    </w:p>
+    <w:p>
+      <w:pPr>
+        <w:rPr>
+          <w:lang w:val="de-AT"/>
+        </w:rPr>
+      </w:pPr>
+      <w:r>
+        <w:rPr>
+          <w:b/>
+          <w:bCs/>
+          <w:lang w:val="de-AT"/>
+        </w:rPr>
+        <w:t>Flyback working</w:t>
+      </w:r>
+    </w:p>
+    <w:p>
+      <w:pPr>
+        <w:numPr>
+          <w:ilvl w:val="0"/>
+          <w:numId w:val="12"/>
+        </w:numPr>
+        <w:rPr>
+          <w:lang w:val="de-AT"/>
+        </w:rPr>
+      </w:pPr>
+      <w:r>
+        <w:rPr>
+          <w:lang w:val="de-AT"/>
+        </w:rPr>
+        <w:t>Kommunikation für HAS (Endpoint)</w:t>
+      </w:r>
+    </w:p>
+    <w:p>
+      <w:pPr>
+        <w:rPr>
+          <w:lang w:val="de-AT"/>
+        </w:rPr>
+      </w:pPr>
+      <w:r>
+        <w:rPr>
+          <w:b/>
+          <w:bCs/>
+          <w:lang w:val="de-AT"/>
+        </w:rPr>
+        <w:t>Versuchsaufbau</w:t>
+      </w:r>
+    </w:p>
+    <w:p>
+      <w:pPr>
+        <w:numPr>
+          <w:ilvl w:val="0"/>
+          <w:numId w:val="13"/>
+        </w:numPr>
+        <w:rPr>
+          <w:lang w:val="de-AT"/>
+        </w:rPr>
+      </w:pPr>
+      <w:r>
+        <w:rPr>
+          <w:lang w:val="de-AT"/>
+        </w:rPr>
+        <w:t>Flyback funktionalität</w:t>
+      </w:r>
+    </w:p>
+    <w:p>
+      <w:pPr>
+        <w:numPr>
+          <w:ilvl w:val="0"/>
+          <w:numId w:val="13"/>
+        </w:numPr>
+        <w:rPr>
+          <w:lang w:val="de-AT"/>
+        </w:rPr>
+      </w:pPr>
+      <w:r>
+        <w:rPr>
+          <w:lang w:val="de-AT"/>
+        </w:rPr>
+        <w:t>Mit TEST SOFTWARE auslesen</w:t>
+      </w:r>
+    </w:p>
+    <w:p>
+      <w:pPr>
+        <w:numPr>
+          <w:ilvl w:val="0"/>
+          <w:numId w:val="13"/>
+        </w:numPr>
+        <w:rPr>
+          <w:lang w:val="de-AT"/>
+        </w:rPr>
+      </w:pPr>
+      <w:r>
+        <w:rPr>
+          <w:lang w:val="de-AT"/>
+        </w:rPr>
+        <w:t>Vakuum testen (Ziel Vakuum erreicht oder in der Nähe)</w:t>
+      </w:r>
+    </w:p>
+    <w:p>
+      <w:pPr>
+        <w:rPr>
+          <w:lang w:val="de-AT"/>
+        </w:rPr>
+      </w:pPr>
+      <w:r>
+        <w:rPr>
+          <w:b/>
+          <w:bCs/>
+          <w:lang w:val="de-AT"/>
+        </w:rPr>
+        <w:t>Thermosensor</w:t>
+      </w:r>
+    </w:p>
+    <w:p>
+      <w:pPr>
+        <w:numPr>
+          <w:ilvl w:val="0"/>
+          <w:numId w:val="14"/>
+        </w:numPr>
+        <w:rPr>
+          <w:lang w:val="de-AT"/>
+        </w:rPr>
+      </w:pPr>
+      <w:r>
+        <w:rPr>
+          <w:lang w:val="de-AT"/>
+        </w:rPr>
+        <w:t>Bestellen</w:t>
+      </w:r>
+    </w:p>
+    <w:p>
+      <w:pPr>
+        <w:rPr>
+          <w:lang w:val="de-AT"/>
+        </w:rPr>
+      </w:pPr>
+      <w:r>
+        <w:rPr>
+          <w:b/>
+          <w:bCs/>
+          <w:lang w:val="de-AT"/>
+        </w:rPr>
+        <w:t>Steuerung</w:t>
+      </w:r>
+    </w:p>
+    <w:p>
+      <w:pPr>
+        <w:numPr>
+          <w:ilvl w:val="0"/>
+          <w:numId w:val="15"/>
+        </w:numPr>
+        <w:rPr>
+          <w:lang w:val="de-AT"/>
+        </w:rPr>
+      </w:pPr>
+      <w:r>
+        <w:rPr>
+          <w:lang w:val="de-AT"/>
+        </w:rPr>
+        <w:t>Besprechung der Funktion (Kraus Naimer Schalter)</w:t>
+      </w:r>
+    </w:p>
+    <w:p>
+      <w:pPr>
+        <w:rPr>
+          <w:lang w:val="de-AT"/>
+        </w:rPr>
+      </w:pPr>
+      <w:r>
+        <w:rPr>
+          <w:b/>
+          <w:bCs/>
+          <w:lang w:val="de-AT"/>
+        </w:rPr>
+        <w:t>Klemmenmodul</w:t>
+      </w:r>
+    </w:p>
+    <w:p>
+      <w:pPr>
+        <w:numPr>
+          <w:ilvl w:val="0"/>
+          <w:numId w:val="16"/>
+        </w:numPr>
+        <w:rPr>
+          <w:lang w:val="de-AT"/>
+        </w:rPr>
+      </w:pPr>
+      <w:r>
+        <w:rPr>
+          <w:lang w:val="de-AT"/>
+        </w:rPr>
+        <w:t>gemeinsame Lösung ( wenn ja --&gt; Illwerke)</w:t>
+      </w:r>
+    </w:p>
+    <w:p>
+      <w:pPr>
+        <w:rPr>
+          <w:lang w:val="de-AT"/>
+        </w:rPr>
+      </w:pPr>
+      <w:r>
+        <w:rPr>
+          <w:b/>
+          <w:bCs/>
+          <w:lang w:val="de-AT"/>
+        </w:rPr>
+        <w:t>VAT Komponenten</w:t>
+      </w:r>
+    </w:p>
+    <w:p>
+      <w:pPr>
+        <w:numPr>
+          <w:ilvl w:val="0"/>
+          <w:numId w:val="17"/>
+        </w:numPr>
+        <w:rPr>
+          <w:lang w:val="de-AT"/>
+        </w:rPr>
+      </w:pPr>
+      <w:r>
+        <w:rPr>
+          <w:lang w:val="de-AT"/>
+        </w:rPr>
+        <w:t>HAS REQUESTS GET SET (ENDPOINT)</w:t>
+      </w:r>
+    </w:p>
+    <w:p>
+      <w:pPr>
+        <w:numPr>
+          <w:ilvl w:val="0"/>
+          <w:numId w:val="17"/>
+        </w:numPr>
+        <w:rPr>
+          <w:lang w:val="de-AT"/>
+        </w:rPr>
+      </w:pPr>
+      <w:r>
+        <w:rPr>
+          <w:lang w:val="de-AT"/>
+        </w:rPr>
+        <w:t>Fully Implement GET; SET Compound (1,2,3)</w:t>
+      </w:r>
+    </w:p>
+    <w:p>
+      <w:pPr>
+        <w:numPr>
+          <w:ilvl w:val="0"/>
+          <w:numId w:val="17"/>
+        </w:numPr>
+        <w:rPr>
+          <w:lang w:val="de-AT"/>
+        </w:rPr>
+      </w:pPr>
+      <w:r>
+        <w:rPr>
+          <w:lang w:val="de-AT"/>
+        </w:rPr>
+        <w:lastRenderedPageBreak/>
+        <w:t>Testing mit HAS</w:t>
+      </w:r>
+    </w:p>
+    <w:p>
+      <w:pPr>
+        <w:rPr>
+          <w:lang w:val="de-AT"/>
+        </w:rPr>
+      </w:pPr>
+      <w:r>
+        <w:rPr>
+          <w:b/>
+          <w:bCs/>
+          <w:lang w:val="de-AT"/>
+        </w:rPr>
+        <w:t>Schaltplan</w:t>
+      </w:r>
+      <w:r>
+        <w:rPr>
+          <w:lang w:val="de-AT"/>
+        </w:rPr>
+        <w:br/>
+        <w:t>-BONELLI erklären</w:t>
+      </w:r>
+    </w:p>
+    <w:p>
+      <w:pPr>
+        <w:rPr>
+          <w:lang w:val="de-AT"/>
+        </w:rPr>
+      </w:pPr>
+      <w:r>
+        <w:rPr>
+          <w:b/>
+          <w:bCs/>
+          <w:lang w:val="de-AT"/>
+        </w:rPr>
+        <w:t>DISPLAY</w:t>
+      </w:r>
+    </w:p>
+    <w:p>
+      <w:pPr>
+        <w:numPr>
+          <w:ilvl w:val="0"/>
+          <w:numId w:val="18"/>
+        </w:numPr>
+        <w:rPr>
+          <w:lang w:val="de-AT"/>
+        </w:rPr>
+      </w:pPr>
+      <w:r>
+        <w:rPr>
+          <w:lang w:val="de-AT"/>
+        </w:rPr>
+        <w:t>PI Lösung finden</w:t>
+      </w:r>
+    </w:p>
+    <w:p/>
     <w:sectPr>
       <w:pgSz w:w="11906" w:h="16838"/>
       <w:pgMar w:top="1417" w:right="1417" w:bottom="1134" w:left="1417" w:header="708" w:footer="708" w:gutter="0"/>
@@ -3313,6 +4304,155 @@
 <file path=word/numbering.xml><?xml version="1.0" encoding="utf-8"?>
 <w:numbering xmlns:wpc="http://schemas.microsoft.com/office/word/2010/wordprocessingCanvas" xmlns:cx="http://schemas.microsoft.com/office/drawing/2014/chartex" xmlns:cx1="http://schemas.microsoft.com/office/drawing/2015/9/8/chartex" xmlns:cx2="http://schemas.microsoft.com/office/drawing/2015/10/21/chartex" xmlns:cx3="http://schemas.microsoft.com/office/drawing/2016/5/9/chartex" xmlns:cx4="http://schemas.microsoft.com/office/drawing/2016/5/10/chartex" xmlns:cx5="http://schemas.microsoft.com/office/drawing/2016/5/11/chartex" xmlns:cx6="http://schemas.microsoft.com/office/drawing/2016/5/12/chartex" xmlns:cx7="http://schemas.microsoft.com/office/drawing/2016/5/13/chartex" xmlns:cx8="http://schemas.microsoft.com/office/drawing/2016/5/14/chartex" xmlns:mc="http://schemas.openxmlformats.org/markup-compatibility/2006" xmlns:aink="http://schemas.microsoft.com/office/drawing/2016/ink" xmlns:am3d="http://schemas.microsoft.com/office/drawing/2017/model3d" xmlns:o="urn:schemas-microsoft-com:office:office" xmlns:oel="http://schemas.microsoft.com/office/2019/extlst" xmlns:r="http://schemas.openxmlformats.org/officeDocument/2006/relationships" xmlns:m="http://schemas.openxmlformats.org/officeDocument/2006/math" xmlns:v="urn:schemas-microsoft-com:vml" xmlns:wp14="http://schemas.microsoft.com/office/word/2010/wordprocessingDrawing" xmlns:wp="http://schemas.openxmlformats.org/drawingml/2006/wordprocessingDrawing" xmlns:w10="urn:schemas-microsoft-com:office:word" xmlns:w="http://schemas.openxmlformats.org/wordprocessingml/2006/main" xmlns:w14="http://schemas.microsoft.com/office/word/2010/wordml" xmlns:w15="http://schemas.microsoft.com/office/word/2012/wordml" xmlns:w16cex="http://schemas.microsoft.com/office/word/2018/wordml/cex" xmlns:w16cid="http://schemas.microsoft.com/office/word/2016/wordml/cid" xmlns:w16="http://schemas.microsoft.com/office/word/2018/wordml" xmlns:w16du="http://schemas.microsoft.com/office/word/2023/wordml/word16du" xmlns:w16sdtdh="http://schemas.microsoft.com/office/word/2020/wordml/sdtdatahash" xmlns:w16sdtfl="http://schemas.microsoft.com/office/word/2024/wordml/sdtformatlock" xmlns:w16se="http://schemas.microsoft.com/office/word/2015/wordml/symex" xmlns:wpg="http://schemas.microsoft.com/office/word/2010/wordprocessingGroup" xmlns:wpi="http://schemas.microsoft.com/office/word/2010/wordprocessingInk" xmlns:wne="http://schemas.microsoft.com/office/word/2006/wordml" xmlns:wps="http://schemas.microsoft.com/office/word/2010/wordprocessingShape" mc:Ignorable="w14 w15 w16se w16cid w16 w16cex w16sdtdh w16sdtfl w16du wp14">
   <w:abstractNum w:abstractNumId="0" w15:restartNumberingAfterBreak="0">
+    <w:nsid w:val="021E5923"/>
+    <w:multiLevelType w:val="multilevel"/>
+    <w:tmpl w:val="A2E6F566"/>
+    <w:lvl w:ilvl="0">
+      <w:start w:val="1"/>
+      <w:numFmt w:val="bullet"/>
+      <w:lvlText w:val=""/>
+      <w:lvlJc w:val="left"/>
+      <w:pPr>
+        <w:tabs>
+          <w:tab w:val="num" w:pos="720"/>
+        </w:tabs>
+        <w:ind w:left="720" w:hanging="360"/>
+      </w:pPr>
+      <w:rPr>
+        <w:rFonts w:ascii="Symbol" w:hAnsi="Symbol" w:hint="default"/>
+        <w:sz w:val="20"/>
+      </w:rPr>
+    </w:lvl>
+    <w:lvl w:ilvl="1" w:tentative="1">
+      <w:start w:val="1"/>
+      <w:numFmt w:val="bullet"/>
+      <w:lvlText w:val="o"/>
+      <w:lvlJc w:val="left"/>
+      <w:pPr>
+        <w:tabs>
+          <w:tab w:val="num" w:pos="1440"/>
+        </w:tabs>
+        <w:ind w:left="1440" w:hanging="360"/>
+      </w:pPr>
+      <w:rPr>
+        <w:rFonts w:ascii="Courier New" w:hAnsi="Courier New" w:hint="default"/>
+        <w:sz w:val="20"/>
+      </w:rPr>
+    </w:lvl>
+    <w:lvl w:ilvl="2" w:tentative="1">
+      <w:start w:val="1"/>
+      <w:numFmt w:val="bullet"/>
+      <w:lvlText w:val=""/>
+      <w:lvlJc w:val="left"/>
+      <w:pPr>
+        <w:tabs>
+          <w:tab w:val="num" w:pos="2160"/>
+        </w:tabs>
+        <w:ind w:left="2160" w:hanging="360"/>
+      </w:pPr>
+      <w:rPr>
+        <w:rFonts w:ascii="Wingdings" w:hAnsi="Wingdings" w:hint="default"/>
+        <w:sz w:val="20"/>
+      </w:rPr>
+    </w:lvl>
+    <w:lvl w:ilvl="3" w:tentative="1">
+      <w:start w:val="1"/>
+      <w:numFmt w:val="bullet"/>
+      <w:lvlText w:val=""/>
+      <w:lvlJc w:val="left"/>
+      <w:pPr>
+        <w:tabs>
+          <w:tab w:val="num" w:pos="2880"/>
+        </w:tabs>
+        <w:ind w:left="2880" w:hanging="360"/>
+      </w:pPr>
+      <w:rPr>
+        <w:rFonts w:ascii="Wingdings" w:hAnsi="Wingdings" w:hint="default"/>
+        <w:sz w:val="20"/>
+      </w:rPr>
+    </w:lvl>
+    <w:lvl w:ilvl="4" w:tentative="1">
+      <w:start w:val="1"/>
+      <w:numFmt w:val="bullet"/>
+      <w:lvlText w:val=""/>
+      <w:lvlJc w:val="left"/>
+      <w:pPr>
+        <w:tabs>
+          <w:tab w:val="num" w:pos="3600"/>
+        </w:tabs>
+        <w:ind w:left="3600" w:hanging="360"/>
+      </w:pPr>
+      <w:rPr>
+        <w:rFonts w:ascii="Wingdings" w:hAnsi="Wingdings" w:hint="default"/>
+        <w:sz w:val="20"/>
+      </w:rPr>
+    </w:lvl>
+    <w:lvl w:ilvl="5" w:tentative="1">
+      <w:start w:val="1"/>
+      <w:numFmt w:val="bullet"/>
+      <w:lvlText w:val=""/>
+      <w:lvlJc w:val="left"/>
+      <w:pPr>
+        <w:tabs>
+          <w:tab w:val="num" w:pos="4320"/>
+        </w:tabs>
+        <w:ind w:left="4320" w:hanging="360"/>
+      </w:pPr>
+      <w:rPr>
+        <w:rFonts w:ascii="Wingdings" w:hAnsi="Wingdings" w:hint="default"/>
+        <w:sz w:val="20"/>
+      </w:rPr>
+    </w:lvl>
+    <w:lvl w:ilvl="6" w:tentative="1">
+      <w:start w:val="1"/>
+      <w:numFmt w:val="bullet"/>
+      <w:lvlText w:val=""/>
+      <w:lvlJc w:val="left"/>
+      <w:pPr>
+        <w:tabs>
+          <w:tab w:val="num" w:pos="5040"/>
+        </w:tabs>
+        <w:ind w:left="5040" w:hanging="360"/>
+      </w:pPr>
+      <w:rPr>
+        <w:rFonts w:ascii="Wingdings" w:hAnsi="Wingdings" w:hint="default"/>
+        <w:sz w:val="20"/>
+      </w:rPr>
+    </w:lvl>
+    <w:lvl w:ilvl="7" w:tentative="1">
+      <w:start w:val="1"/>
+      <w:numFmt w:val="bullet"/>
+      <w:lvlText w:val=""/>
+      <w:lvlJc w:val="left"/>
+      <w:pPr>
+        <w:tabs>
+          <w:tab w:val="num" w:pos="5760"/>
+        </w:tabs>
+        <w:ind w:left="5760" w:hanging="360"/>
+      </w:pPr>
+      <w:rPr>
+        <w:rFonts w:ascii="Wingdings" w:hAnsi="Wingdings" w:hint="default"/>
+        <w:sz w:val="20"/>
+      </w:rPr>
+    </w:lvl>
+    <w:lvl w:ilvl="8" w:tentative="1">
+      <w:start w:val="1"/>
+      <w:numFmt w:val="bullet"/>
+      <w:lvlText w:val=""/>
+      <w:lvlJc w:val="left"/>
+      <w:pPr>
+        <w:tabs>
+          <w:tab w:val="num" w:pos="6480"/>
+        </w:tabs>
+        <w:ind w:left="6480" w:hanging="360"/>
+      </w:pPr>
+      <w:rPr>
+        <w:rFonts w:ascii="Wingdings" w:hAnsi="Wingdings" w:hint="default"/>
+        <w:sz w:val="20"/>
+      </w:rPr>
+    </w:lvl>
+  </w:abstractNum>
+  <w:abstractNum w:abstractNumId="1" w15:restartNumberingAfterBreak="0">
     <w:nsid w:val="0380760E"/>
     <w:multiLevelType w:val="multilevel"/>
     <w:tmpl w:val="986E385C"/>
@@ -3461,7 +4601,7 @@
       </w:rPr>
     </w:lvl>
   </w:abstractNum>
-  <w:abstractNum w:abstractNumId="1" w15:restartNumberingAfterBreak="0">
+  <w:abstractNum w:abstractNumId="2" w15:restartNumberingAfterBreak="0">
     <w:nsid w:val="1C9704FB"/>
     <w:multiLevelType w:val="hybridMultilevel"/>
     <w:tmpl w:val="5DF28FD0"/>
@@ -3573,7 +4713,7 @@
       </w:rPr>
     </w:lvl>
   </w:abstractNum>
-  <w:abstractNum w:abstractNumId="2" w15:restartNumberingAfterBreak="0">
+  <w:abstractNum w:abstractNumId="3" w15:restartNumberingAfterBreak="0">
     <w:nsid w:val="21212D6C"/>
     <w:multiLevelType w:val="multilevel"/>
     <w:tmpl w:val="9642D56A"/>
@@ -3722,7 +4862,305 @@
       </w:rPr>
     </w:lvl>
   </w:abstractNum>
-  <w:abstractNum w:abstractNumId="3" w15:restartNumberingAfterBreak="0">
+  <w:abstractNum w:abstractNumId="4" w15:restartNumberingAfterBreak="0">
+    <w:nsid w:val="21684B01"/>
+    <w:multiLevelType w:val="multilevel"/>
+    <w:tmpl w:val="735CFA8E"/>
+    <w:lvl w:ilvl="0">
+      <w:start w:val="1"/>
+      <w:numFmt w:val="bullet"/>
+      <w:lvlText w:val=""/>
+      <w:lvlJc w:val="left"/>
+      <w:pPr>
+        <w:tabs>
+          <w:tab w:val="num" w:pos="720"/>
+        </w:tabs>
+        <w:ind w:left="720" w:hanging="360"/>
+      </w:pPr>
+      <w:rPr>
+        <w:rFonts w:ascii="Symbol" w:hAnsi="Symbol" w:hint="default"/>
+        <w:sz w:val="20"/>
+      </w:rPr>
+    </w:lvl>
+    <w:lvl w:ilvl="1" w:tentative="1">
+      <w:start w:val="1"/>
+      <w:numFmt w:val="bullet"/>
+      <w:lvlText w:val="o"/>
+      <w:lvlJc w:val="left"/>
+      <w:pPr>
+        <w:tabs>
+          <w:tab w:val="num" w:pos="1440"/>
+        </w:tabs>
+        <w:ind w:left="1440" w:hanging="360"/>
+      </w:pPr>
+      <w:rPr>
+        <w:rFonts w:ascii="Courier New" w:hAnsi="Courier New" w:hint="default"/>
+        <w:sz w:val="20"/>
+      </w:rPr>
+    </w:lvl>
+    <w:lvl w:ilvl="2" w:tentative="1">
+      <w:start w:val="1"/>
+      <w:numFmt w:val="bullet"/>
+      <w:lvlText w:val=""/>
+      <w:lvlJc w:val="left"/>
+      <w:pPr>
+        <w:tabs>
+          <w:tab w:val="num" w:pos="2160"/>
+        </w:tabs>
+        <w:ind w:left="2160" w:hanging="360"/>
+      </w:pPr>
+      <w:rPr>
+        <w:rFonts w:ascii="Wingdings" w:hAnsi="Wingdings" w:hint="default"/>
+        <w:sz w:val="20"/>
+      </w:rPr>
+    </w:lvl>
+    <w:lvl w:ilvl="3" w:tentative="1">
+      <w:start w:val="1"/>
+      <w:numFmt w:val="bullet"/>
+      <w:lvlText w:val=""/>
+      <w:lvlJc w:val="left"/>
+      <w:pPr>
+        <w:tabs>
+          <w:tab w:val="num" w:pos="2880"/>
+        </w:tabs>
+        <w:ind w:left="2880" w:hanging="360"/>
+      </w:pPr>
+      <w:rPr>
+        <w:rFonts w:ascii="Wingdings" w:hAnsi="Wingdings" w:hint="default"/>
+        <w:sz w:val="20"/>
+      </w:rPr>
+    </w:lvl>
+    <w:lvl w:ilvl="4" w:tentative="1">
+      <w:start w:val="1"/>
+      <w:numFmt w:val="bullet"/>
+      <w:lvlText w:val=""/>
+      <w:lvlJc w:val="left"/>
+      <w:pPr>
+        <w:tabs>
+          <w:tab w:val="num" w:pos="3600"/>
+        </w:tabs>
+        <w:ind w:left="3600" w:hanging="360"/>
+      </w:pPr>
+      <w:rPr>
+        <w:rFonts w:ascii="Wingdings" w:hAnsi="Wingdings" w:hint="default"/>
+        <w:sz w:val="20"/>
+      </w:rPr>
+    </w:lvl>
+    <w:lvl w:ilvl="5" w:tentative="1">
+      <w:start w:val="1"/>
+      <w:numFmt w:val="bullet"/>
+      <w:lvlText w:val=""/>
+      <w:lvlJc w:val="left"/>
+      <w:pPr>
+        <w:tabs>
+          <w:tab w:val="num" w:pos="4320"/>
+        </w:tabs>
+        <w:ind w:left="4320" w:hanging="360"/>
+      </w:pPr>
+      <w:rPr>
+        <w:rFonts w:ascii="Wingdings" w:hAnsi="Wingdings" w:hint="default"/>
+        <w:sz w:val="20"/>
+      </w:rPr>
+    </w:lvl>
+    <w:lvl w:ilvl="6" w:tentative="1">
+      <w:start w:val="1"/>
+      <w:numFmt w:val="bullet"/>
+      <w:lvlText w:val=""/>
+      <w:lvlJc w:val="left"/>
+      <w:pPr>
+        <w:tabs>
+          <w:tab w:val="num" w:pos="5040"/>
+        </w:tabs>
+        <w:ind w:left="5040" w:hanging="360"/>
+      </w:pPr>
+      <w:rPr>
+        <w:rFonts w:ascii="Wingdings" w:hAnsi="Wingdings" w:hint="default"/>
+        <w:sz w:val="20"/>
+      </w:rPr>
+    </w:lvl>
+    <w:lvl w:ilvl="7" w:tentative="1">
+      <w:start w:val="1"/>
+      <w:numFmt w:val="bullet"/>
+      <w:lvlText w:val=""/>
+      <w:lvlJc w:val="left"/>
+      <w:pPr>
+        <w:tabs>
+          <w:tab w:val="num" w:pos="5760"/>
+        </w:tabs>
+        <w:ind w:left="5760" w:hanging="360"/>
+      </w:pPr>
+      <w:rPr>
+        <w:rFonts w:ascii="Wingdings" w:hAnsi="Wingdings" w:hint="default"/>
+        <w:sz w:val="20"/>
+      </w:rPr>
+    </w:lvl>
+    <w:lvl w:ilvl="8" w:tentative="1">
+      <w:start w:val="1"/>
+      <w:numFmt w:val="bullet"/>
+      <w:lvlText w:val=""/>
+      <w:lvlJc w:val="left"/>
+      <w:pPr>
+        <w:tabs>
+          <w:tab w:val="num" w:pos="6480"/>
+        </w:tabs>
+        <w:ind w:left="6480" w:hanging="360"/>
+      </w:pPr>
+      <w:rPr>
+        <w:rFonts w:ascii="Wingdings" w:hAnsi="Wingdings" w:hint="default"/>
+        <w:sz w:val="20"/>
+      </w:rPr>
+    </w:lvl>
+  </w:abstractNum>
+  <w:abstractNum w:abstractNumId="5" w15:restartNumberingAfterBreak="0">
+    <w:nsid w:val="23D84F5C"/>
+    <w:multiLevelType w:val="multilevel"/>
+    <w:tmpl w:val="9F10B3E2"/>
+    <w:lvl w:ilvl="0">
+      <w:start w:val="1"/>
+      <w:numFmt w:val="bullet"/>
+      <w:lvlText w:val=""/>
+      <w:lvlJc w:val="left"/>
+      <w:pPr>
+        <w:tabs>
+          <w:tab w:val="num" w:pos="720"/>
+        </w:tabs>
+        <w:ind w:left="720" w:hanging="360"/>
+      </w:pPr>
+      <w:rPr>
+        <w:rFonts w:ascii="Symbol" w:hAnsi="Symbol" w:hint="default"/>
+        <w:sz w:val="20"/>
+      </w:rPr>
+    </w:lvl>
+    <w:lvl w:ilvl="1" w:tentative="1">
+      <w:start w:val="1"/>
+      <w:numFmt w:val="bullet"/>
+      <w:lvlText w:val="o"/>
+      <w:lvlJc w:val="left"/>
+      <w:pPr>
+        <w:tabs>
+          <w:tab w:val="num" w:pos="1440"/>
+        </w:tabs>
+        <w:ind w:left="1440" w:hanging="360"/>
+      </w:pPr>
+      <w:rPr>
+        <w:rFonts w:ascii="Courier New" w:hAnsi="Courier New" w:hint="default"/>
+        <w:sz w:val="20"/>
+      </w:rPr>
+    </w:lvl>
+    <w:lvl w:ilvl="2" w:tentative="1">
+      <w:start w:val="1"/>
+      <w:numFmt w:val="bullet"/>
+      <w:lvlText w:val=""/>
+      <w:lvlJc w:val="left"/>
+      <w:pPr>
+        <w:tabs>
+          <w:tab w:val="num" w:pos="2160"/>
+        </w:tabs>
+        <w:ind w:left="2160" w:hanging="360"/>
+      </w:pPr>
+      <w:rPr>
+        <w:rFonts w:ascii="Wingdings" w:hAnsi="Wingdings" w:hint="default"/>
+        <w:sz w:val="20"/>
+      </w:rPr>
+    </w:lvl>
+    <w:lvl w:ilvl="3" w:tentative="1">
+      <w:start w:val="1"/>
+      <w:numFmt w:val="bullet"/>
+      <w:lvlText w:val=""/>
+      <w:lvlJc w:val="left"/>
+      <w:pPr>
+        <w:tabs>
+          <w:tab w:val="num" w:pos="2880"/>
+        </w:tabs>
+        <w:ind w:left="2880" w:hanging="360"/>
+      </w:pPr>
+      <w:rPr>
+        <w:rFonts w:ascii="Wingdings" w:hAnsi="Wingdings" w:hint="default"/>
+        <w:sz w:val="20"/>
+      </w:rPr>
+    </w:lvl>
+    <w:lvl w:ilvl="4" w:tentative="1">
+      <w:start w:val="1"/>
+      <w:numFmt w:val="bullet"/>
+      <w:lvlText w:val=""/>
+      <w:lvlJc w:val="left"/>
+      <w:pPr>
+        <w:tabs>
+          <w:tab w:val="num" w:pos="3600"/>
+        </w:tabs>
+        <w:ind w:left="3600" w:hanging="360"/>
+      </w:pPr>
+      <w:rPr>
+        <w:rFonts w:ascii="Wingdings" w:hAnsi="Wingdings" w:hint="default"/>
+        <w:sz w:val="20"/>
+      </w:rPr>
+    </w:lvl>
+    <w:lvl w:ilvl="5" w:tentative="1">
+      <w:start w:val="1"/>
+      <w:numFmt w:val="bullet"/>
+      <w:lvlText w:val=""/>
+      <w:lvlJc w:val="left"/>
+      <w:pPr>
+        <w:tabs>
+          <w:tab w:val="num" w:pos="4320"/>
+        </w:tabs>
+        <w:ind w:left="4320" w:hanging="360"/>
+      </w:pPr>
+      <w:rPr>
+        <w:rFonts w:ascii="Wingdings" w:hAnsi="Wingdings" w:hint="default"/>
+        <w:sz w:val="20"/>
+      </w:rPr>
+    </w:lvl>
+    <w:lvl w:ilvl="6" w:tentative="1">
+      <w:start w:val="1"/>
+      <w:numFmt w:val="bullet"/>
+      <w:lvlText w:val=""/>
+      <w:lvlJc w:val="left"/>
+      <w:pPr>
+        <w:tabs>
+          <w:tab w:val="num" w:pos="5040"/>
+        </w:tabs>
+        <w:ind w:left="5040" w:hanging="360"/>
+      </w:pPr>
+      <w:rPr>
+        <w:rFonts w:ascii="Wingdings" w:hAnsi="Wingdings" w:hint="default"/>
+        <w:sz w:val="20"/>
+      </w:rPr>
+    </w:lvl>
+    <w:lvl w:ilvl="7" w:tentative="1">
+      <w:start w:val="1"/>
+      <w:numFmt w:val="bullet"/>
+      <w:lvlText w:val=""/>
+      <w:lvlJc w:val="left"/>
+      <w:pPr>
+        <w:tabs>
+          <w:tab w:val="num" w:pos="5760"/>
+        </w:tabs>
+        <w:ind w:left="5760" w:hanging="360"/>
+      </w:pPr>
+      <w:rPr>
+        <w:rFonts w:ascii="Wingdings" w:hAnsi="Wingdings" w:hint="default"/>
+        <w:sz w:val="20"/>
+      </w:rPr>
+    </w:lvl>
+    <w:lvl w:ilvl="8" w:tentative="1">
+      <w:start w:val="1"/>
+      <w:numFmt w:val="bullet"/>
+      <w:lvlText w:val=""/>
+      <w:lvlJc w:val="left"/>
+      <w:pPr>
+        <w:tabs>
+          <w:tab w:val="num" w:pos="6480"/>
+        </w:tabs>
+        <w:ind w:left="6480" w:hanging="360"/>
+      </w:pPr>
+      <w:rPr>
+        <w:rFonts w:ascii="Wingdings" w:hAnsi="Wingdings" w:hint="default"/>
+        <w:sz w:val="20"/>
+      </w:rPr>
+    </w:lvl>
+  </w:abstractNum>
+  <w:abstractNum w:abstractNumId="6" w15:restartNumberingAfterBreak="0">
     <w:nsid w:val="24BC7E58"/>
     <w:multiLevelType w:val="multilevel"/>
     <w:tmpl w:val="8A26364E"/>
@@ -3871,7 +5309,156 @@
       </w:rPr>
     </w:lvl>
   </w:abstractNum>
-  <w:abstractNum w:abstractNumId="4" w15:restartNumberingAfterBreak="0">
+  <w:abstractNum w:abstractNumId="7" w15:restartNumberingAfterBreak="0">
+    <w:nsid w:val="25224914"/>
+    <w:multiLevelType w:val="multilevel"/>
+    <w:tmpl w:val="A072CEA8"/>
+    <w:lvl w:ilvl="0">
+      <w:start w:val="1"/>
+      <w:numFmt w:val="bullet"/>
+      <w:lvlText w:val=""/>
+      <w:lvlJc w:val="left"/>
+      <w:pPr>
+        <w:tabs>
+          <w:tab w:val="num" w:pos="720"/>
+        </w:tabs>
+        <w:ind w:left="720" w:hanging="360"/>
+      </w:pPr>
+      <w:rPr>
+        <w:rFonts w:ascii="Symbol" w:hAnsi="Symbol" w:hint="default"/>
+        <w:sz w:val="20"/>
+      </w:rPr>
+    </w:lvl>
+    <w:lvl w:ilvl="1" w:tentative="1">
+      <w:start w:val="1"/>
+      <w:numFmt w:val="bullet"/>
+      <w:lvlText w:val="o"/>
+      <w:lvlJc w:val="left"/>
+      <w:pPr>
+        <w:tabs>
+          <w:tab w:val="num" w:pos="1440"/>
+        </w:tabs>
+        <w:ind w:left="1440" w:hanging="360"/>
+      </w:pPr>
+      <w:rPr>
+        <w:rFonts w:ascii="Courier New" w:hAnsi="Courier New" w:hint="default"/>
+        <w:sz w:val="20"/>
+      </w:rPr>
+    </w:lvl>
+    <w:lvl w:ilvl="2" w:tentative="1">
+      <w:start w:val="1"/>
+      <w:numFmt w:val="bullet"/>
+      <w:lvlText w:val=""/>
+      <w:lvlJc w:val="left"/>
+      <w:pPr>
+        <w:tabs>
+          <w:tab w:val="num" w:pos="2160"/>
+        </w:tabs>
+        <w:ind w:left="2160" w:hanging="360"/>
+      </w:pPr>
+      <w:rPr>
+        <w:rFonts w:ascii="Wingdings" w:hAnsi="Wingdings" w:hint="default"/>
+        <w:sz w:val="20"/>
+      </w:rPr>
+    </w:lvl>
+    <w:lvl w:ilvl="3" w:tentative="1">
+      <w:start w:val="1"/>
+      <w:numFmt w:val="bullet"/>
+      <w:lvlText w:val=""/>
+      <w:lvlJc w:val="left"/>
+      <w:pPr>
+        <w:tabs>
+          <w:tab w:val="num" w:pos="2880"/>
+        </w:tabs>
+        <w:ind w:left="2880" w:hanging="360"/>
+      </w:pPr>
+      <w:rPr>
+        <w:rFonts w:ascii="Wingdings" w:hAnsi="Wingdings" w:hint="default"/>
+        <w:sz w:val="20"/>
+      </w:rPr>
+    </w:lvl>
+    <w:lvl w:ilvl="4" w:tentative="1">
+      <w:start w:val="1"/>
+      <w:numFmt w:val="bullet"/>
+      <w:lvlText w:val=""/>
+      <w:lvlJc w:val="left"/>
+      <w:pPr>
+        <w:tabs>
+          <w:tab w:val="num" w:pos="3600"/>
+        </w:tabs>
+        <w:ind w:left="3600" w:hanging="360"/>
+      </w:pPr>
+      <w:rPr>
+        <w:rFonts w:ascii="Wingdings" w:hAnsi="Wingdings" w:hint="default"/>
+        <w:sz w:val="20"/>
+      </w:rPr>
+    </w:lvl>
+    <w:lvl w:ilvl="5" w:tentative="1">
+      <w:start w:val="1"/>
+      <w:numFmt w:val="bullet"/>
+      <w:lvlText w:val=""/>
+      <w:lvlJc w:val="left"/>
+      <w:pPr>
+        <w:tabs>
+          <w:tab w:val="num" w:pos="4320"/>
+        </w:tabs>
+        <w:ind w:left="4320" w:hanging="360"/>
+      </w:pPr>
+      <w:rPr>
+        <w:rFonts w:ascii="Wingdings" w:hAnsi="Wingdings" w:hint="default"/>
+        <w:sz w:val="20"/>
+      </w:rPr>
+    </w:lvl>
+    <w:lvl w:ilvl="6" w:tentative="1">
+      <w:start w:val="1"/>
+      <w:numFmt w:val="bullet"/>
+      <w:lvlText w:val=""/>
+      <w:lvlJc w:val="left"/>
+      <w:pPr>
+        <w:tabs>
+          <w:tab w:val="num" w:pos="5040"/>
+        </w:tabs>
+        <w:ind w:left="5040" w:hanging="360"/>
+      </w:pPr>
+      <w:rPr>
+        <w:rFonts w:ascii="Wingdings" w:hAnsi="Wingdings" w:hint="default"/>
+        <w:sz w:val="20"/>
+      </w:rPr>
+    </w:lvl>
+    <w:lvl w:ilvl="7" w:tentative="1">
+      <w:start w:val="1"/>
+      <w:numFmt w:val="bullet"/>
+      <w:lvlText w:val=""/>
+      <w:lvlJc w:val="left"/>
+      <w:pPr>
+        <w:tabs>
+          <w:tab w:val="num" w:pos="5760"/>
+        </w:tabs>
+        <w:ind w:left="5760" w:hanging="360"/>
+      </w:pPr>
+      <w:rPr>
+        <w:rFonts w:ascii="Wingdings" w:hAnsi="Wingdings" w:hint="default"/>
+        <w:sz w:val="20"/>
+      </w:rPr>
+    </w:lvl>
+    <w:lvl w:ilvl="8" w:tentative="1">
+      <w:start w:val="1"/>
+      <w:numFmt w:val="bullet"/>
+      <w:lvlText w:val=""/>
+      <w:lvlJc w:val="left"/>
+      <w:pPr>
+        <w:tabs>
+          <w:tab w:val="num" w:pos="6480"/>
+        </w:tabs>
+        <w:ind w:left="6480" w:hanging="360"/>
+      </w:pPr>
+      <w:rPr>
+        <w:rFonts w:ascii="Wingdings" w:hAnsi="Wingdings" w:hint="default"/>
+        <w:sz w:val="20"/>
+      </w:rPr>
+    </w:lvl>
+  </w:abstractNum>
+  <w:abstractNum w:abstractNumId="8" w15:restartNumberingAfterBreak="0">
     <w:nsid w:val="273A2590"/>
     <w:multiLevelType w:val="multilevel"/>
     <w:tmpl w:val="7830698C"/>
@@ -4020,7 +5607,305 @@
       </w:rPr>
     </w:lvl>
   </w:abstractNum>
-  <w:abstractNum w:abstractNumId="5" w15:restartNumberingAfterBreak="0">
+  <w:abstractNum w:abstractNumId="9" w15:restartNumberingAfterBreak="0">
+    <w:nsid w:val="2E913AC3"/>
+    <w:multiLevelType w:val="multilevel"/>
+    <w:tmpl w:val="FB9ADEE0"/>
+    <w:lvl w:ilvl="0">
+      <w:start w:val="1"/>
+      <w:numFmt w:val="bullet"/>
+      <w:lvlText w:val=""/>
+      <w:lvlJc w:val="left"/>
+      <w:pPr>
+        <w:tabs>
+          <w:tab w:val="num" w:pos="720"/>
+        </w:tabs>
+        <w:ind w:left="720" w:hanging="360"/>
+      </w:pPr>
+      <w:rPr>
+        <w:rFonts w:ascii="Symbol" w:hAnsi="Symbol" w:hint="default"/>
+        <w:sz w:val="20"/>
+      </w:rPr>
+    </w:lvl>
+    <w:lvl w:ilvl="1" w:tentative="1">
+      <w:start w:val="1"/>
+      <w:numFmt w:val="bullet"/>
+      <w:lvlText w:val="o"/>
+      <w:lvlJc w:val="left"/>
+      <w:pPr>
+        <w:tabs>
+          <w:tab w:val="num" w:pos="1440"/>
+        </w:tabs>
+        <w:ind w:left="1440" w:hanging="360"/>
+      </w:pPr>
+      <w:rPr>
+        <w:rFonts w:ascii="Courier New" w:hAnsi="Courier New" w:hint="default"/>
+        <w:sz w:val="20"/>
+      </w:rPr>
+    </w:lvl>
+    <w:lvl w:ilvl="2" w:tentative="1">
+      <w:start w:val="1"/>
+      <w:numFmt w:val="bullet"/>
+      <w:lvlText w:val=""/>
+      <w:lvlJc w:val="left"/>
+      <w:pPr>
+        <w:tabs>
+          <w:tab w:val="num" w:pos="2160"/>
+        </w:tabs>
+        <w:ind w:left="2160" w:hanging="360"/>
+      </w:pPr>
+      <w:rPr>
+        <w:rFonts w:ascii="Wingdings" w:hAnsi="Wingdings" w:hint="default"/>
+        <w:sz w:val="20"/>
+      </w:rPr>
+    </w:lvl>
+    <w:lvl w:ilvl="3" w:tentative="1">
+      <w:start w:val="1"/>
+      <w:numFmt w:val="bullet"/>
+      <w:lvlText w:val=""/>
+      <w:lvlJc w:val="left"/>
+      <w:pPr>
+        <w:tabs>
+          <w:tab w:val="num" w:pos="2880"/>
+        </w:tabs>
+        <w:ind w:left="2880" w:hanging="360"/>
+      </w:pPr>
+      <w:rPr>
+        <w:rFonts w:ascii="Wingdings" w:hAnsi="Wingdings" w:hint="default"/>
+        <w:sz w:val="20"/>
+      </w:rPr>
+    </w:lvl>
+    <w:lvl w:ilvl="4" w:tentative="1">
+      <w:start w:val="1"/>
+      <w:numFmt w:val="bullet"/>
+      <w:lvlText w:val=""/>
+      <w:lvlJc w:val="left"/>
+      <w:pPr>
+        <w:tabs>
+          <w:tab w:val="num" w:pos="3600"/>
+        </w:tabs>
+        <w:ind w:left="3600" w:hanging="360"/>
+      </w:pPr>
+      <w:rPr>
+        <w:rFonts w:ascii="Wingdings" w:hAnsi="Wingdings" w:hint="default"/>
+        <w:sz w:val="20"/>
+      </w:rPr>
+    </w:lvl>
+    <w:lvl w:ilvl="5" w:tentative="1">
+      <w:start w:val="1"/>
+      <w:numFmt w:val="bullet"/>
+      <w:lvlText w:val=""/>
+      <w:lvlJc w:val="left"/>
+      <w:pPr>
+        <w:tabs>
+          <w:tab w:val="num" w:pos="4320"/>
+        </w:tabs>
+        <w:ind w:left="4320" w:hanging="360"/>
+      </w:pPr>
+      <w:rPr>
+        <w:rFonts w:ascii="Wingdings" w:hAnsi="Wingdings" w:hint="default"/>
+        <w:sz w:val="20"/>
+      </w:rPr>
+    </w:lvl>
+    <w:lvl w:ilvl="6" w:tentative="1">
+      <w:start w:val="1"/>
+      <w:numFmt w:val="bullet"/>
+      <w:lvlText w:val=""/>
+      <w:lvlJc w:val="left"/>
+      <w:pPr>
+        <w:tabs>
+          <w:tab w:val="num" w:pos="5040"/>
+        </w:tabs>
+        <w:ind w:left="5040" w:hanging="360"/>
+      </w:pPr>
+      <w:rPr>
+        <w:rFonts w:ascii="Wingdings" w:hAnsi="Wingdings" w:hint="default"/>
+        <w:sz w:val="20"/>
+      </w:rPr>
+    </w:lvl>
+    <w:lvl w:ilvl="7" w:tentative="1">
+      <w:start w:val="1"/>
+      <w:numFmt w:val="bullet"/>
+      <w:lvlText w:val=""/>
+      <w:lvlJc w:val="left"/>
+      <w:pPr>
+        <w:tabs>
+          <w:tab w:val="num" w:pos="5760"/>
+        </w:tabs>
+        <w:ind w:left="5760" w:hanging="360"/>
+      </w:pPr>
+      <w:rPr>
+        <w:rFonts w:ascii="Wingdings" w:hAnsi="Wingdings" w:hint="default"/>
+        <w:sz w:val="20"/>
+      </w:rPr>
+    </w:lvl>
+    <w:lvl w:ilvl="8" w:tentative="1">
+      <w:start w:val="1"/>
+      <w:numFmt w:val="bullet"/>
+      <w:lvlText w:val=""/>
+      <w:lvlJc w:val="left"/>
+      <w:pPr>
+        <w:tabs>
+          <w:tab w:val="num" w:pos="6480"/>
+        </w:tabs>
+        <w:ind w:left="6480" w:hanging="360"/>
+      </w:pPr>
+      <w:rPr>
+        <w:rFonts w:ascii="Wingdings" w:hAnsi="Wingdings" w:hint="default"/>
+        <w:sz w:val="20"/>
+      </w:rPr>
+    </w:lvl>
+  </w:abstractNum>
+  <w:abstractNum w:abstractNumId="10" w15:restartNumberingAfterBreak="0">
+    <w:nsid w:val="4C6E4C0A"/>
+    <w:multiLevelType w:val="multilevel"/>
+    <w:tmpl w:val="E4ECD8B4"/>
+    <w:lvl w:ilvl="0">
+      <w:start w:val="1"/>
+      <w:numFmt w:val="bullet"/>
+      <w:lvlText w:val=""/>
+      <w:lvlJc w:val="left"/>
+      <w:pPr>
+        <w:tabs>
+          <w:tab w:val="num" w:pos="720"/>
+        </w:tabs>
+        <w:ind w:left="720" w:hanging="360"/>
+      </w:pPr>
+      <w:rPr>
+        <w:rFonts w:ascii="Symbol" w:hAnsi="Symbol" w:hint="default"/>
+        <w:sz w:val="20"/>
+      </w:rPr>
+    </w:lvl>
+    <w:lvl w:ilvl="1" w:tentative="1">
+      <w:start w:val="1"/>
+      <w:numFmt w:val="bullet"/>
+      <w:lvlText w:val="o"/>
+      <w:lvlJc w:val="left"/>
+      <w:pPr>
+        <w:tabs>
+          <w:tab w:val="num" w:pos="1440"/>
+        </w:tabs>
+        <w:ind w:left="1440" w:hanging="360"/>
+      </w:pPr>
+      <w:rPr>
+        <w:rFonts w:ascii="Courier New" w:hAnsi="Courier New" w:hint="default"/>
+        <w:sz w:val="20"/>
+      </w:rPr>
+    </w:lvl>
+    <w:lvl w:ilvl="2" w:tentative="1">
+      <w:start w:val="1"/>
+      <w:numFmt w:val="bullet"/>
+      <w:lvlText w:val=""/>
+      <w:lvlJc w:val="left"/>
+      <w:pPr>
+        <w:tabs>
+          <w:tab w:val="num" w:pos="2160"/>
+        </w:tabs>
+        <w:ind w:left="2160" w:hanging="360"/>
+      </w:pPr>
+      <w:rPr>
+        <w:rFonts w:ascii="Wingdings" w:hAnsi="Wingdings" w:hint="default"/>
+        <w:sz w:val="20"/>
+      </w:rPr>
+    </w:lvl>
+    <w:lvl w:ilvl="3" w:tentative="1">
+      <w:start w:val="1"/>
+      <w:numFmt w:val="bullet"/>
+      <w:lvlText w:val=""/>
+      <w:lvlJc w:val="left"/>
+      <w:pPr>
+        <w:tabs>
+          <w:tab w:val="num" w:pos="2880"/>
+        </w:tabs>
+        <w:ind w:left="2880" w:hanging="360"/>
+      </w:pPr>
+      <w:rPr>
+        <w:rFonts w:ascii="Wingdings" w:hAnsi="Wingdings" w:hint="default"/>
+        <w:sz w:val="20"/>
+      </w:rPr>
+    </w:lvl>
+    <w:lvl w:ilvl="4" w:tentative="1">
+      <w:start w:val="1"/>
+      <w:numFmt w:val="bullet"/>
+      <w:lvlText w:val=""/>
+      <w:lvlJc w:val="left"/>
+      <w:pPr>
+        <w:tabs>
+          <w:tab w:val="num" w:pos="3600"/>
+        </w:tabs>
+        <w:ind w:left="3600" w:hanging="360"/>
+      </w:pPr>
+      <w:rPr>
+        <w:rFonts w:ascii="Wingdings" w:hAnsi="Wingdings" w:hint="default"/>
+        <w:sz w:val="20"/>
+      </w:rPr>
+    </w:lvl>
+    <w:lvl w:ilvl="5" w:tentative="1">
+      <w:start w:val="1"/>
+      <w:numFmt w:val="bullet"/>
+      <w:lvlText w:val=""/>
+      <w:lvlJc w:val="left"/>
+      <w:pPr>
+        <w:tabs>
+          <w:tab w:val="num" w:pos="4320"/>
+        </w:tabs>
+        <w:ind w:left="4320" w:hanging="360"/>
+      </w:pPr>
+      <w:rPr>
+        <w:rFonts w:ascii="Wingdings" w:hAnsi="Wingdings" w:hint="default"/>
+        <w:sz w:val="20"/>
+      </w:rPr>
+    </w:lvl>
+    <w:lvl w:ilvl="6" w:tentative="1">
+      <w:start w:val="1"/>
+      <w:numFmt w:val="bullet"/>
+      <w:lvlText w:val=""/>
+      <w:lvlJc w:val="left"/>
+      <w:pPr>
+        <w:tabs>
+          <w:tab w:val="num" w:pos="5040"/>
+        </w:tabs>
+        <w:ind w:left="5040" w:hanging="360"/>
+      </w:pPr>
+      <w:rPr>
+        <w:rFonts w:ascii="Wingdings" w:hAnsi="Wingdings" w:hint="default"/>
+        <w:sz w:val="20"/>
+      </w:rPr>
+    </w:lvl>
+    <w:lvl w:ilvl="7" w:tentative="1">
+      <w:start w:val="1"/>
+      <w:numFmt w:val="bullet"/>
+      <w:lvlText w:val=""/>
+      <w:lvlJc w:val="left"/>
+      <w:pPr>
+        <w:tabs>
+          <w:tab w:val="num" w:pos="5760"/>
+        </w:tabs>
+        <w:ind w:left="5760" w:hanging="360"/>
+      </w:pPr>
+      <w:rPr>
+        <w:rFonts w:ascii="Wingdings" w:hAnsi="Wingdings" w:hint="default"/>
+        <w:sz w:val="20"/>
+      </w:rPr>
+    </w:lvl>
+    <w:lvl w:ilvl="8" w:tentative="1">
+      <w:start w:val="1"/>
+      <w:numFmt w:val="bullet"/>
+      <w:lvlText w:val=""/>
+      <w:lvlJc w:val="left"/>
+      <w:pPr>
+        <w:tabs>
+          <w:tab w:val="num" w:pos="6480"/>
+        </w:tabs>
+        <w:ind w:left="6480" w:hanging="360"/>
+      </w:pPr>
+      <w:rPr>
+        <w:rFonts w:ascii="Wingdings" w:hAnsi="Wingdings" w:hint="default"/>
+        <w:sz w:val="20"/>
+      </w:rPr>
+    </w:lvl>
+  </w:abstractNum>
+  <w:abstractNum w:abstractNumId="11" w15:restartNumberingAfterBreak="0">
     <w:nsid w:val="50AD5514"/>
     <w:multiLevelType w:val="multilevel"/>
     <w:tmpl w:val="706EC86A"/>
@@ -4169,7 +6054,7 @@
       </w:rPr>
     </w:lvl>
   </w:abstractNum>
-  <w:abstractNum w:abstractNumId="6" w15:restartNumberingAfterBreak="0">
+  <w:abstractNum w:abstractNumId="12" w15:restartNumberingAfterBreak="0">
     <w:nsid w:val="531170BF"/>
     <w:multiLevelType w:val="multilevel"/>
     <w:tmpl w:val="59824A1C"/>
@@ -4318,7 +6203,7 @@
       </w:rPr>
     </w:lvl>
   </w:abstractNum>
-  <w:abstractNum w:abstractNumId="7" w15:restartNumberingAfterBreak="0">
+  <w:abstractNum w:abstractNumId="13" w15:restartNumberingAfterBreak="0">
     <w:nsid w:val="5B661EC1"/>
     <w:multiLevelType w:val="multilevel"/>
     <w:tmpl w:val="36C45A90"/>
@@ -4467,7 +6352,156 @@
       </w:rPr>
     </w:lvl>
   </w:abstractNum>
-  <w:abstractNum w:abstractNumId="8" w15:restartNumberingAfterBreak="0">
+  <w:abstractNum w:abstractNumId="14" w15:restartNumberingAfterBreak="0">
+    <w:nsid w:val="5F2678CB"/>
+    <w:multiLevelType w:val="multilevel"/>
+    <w:tmpl w:val="9EA6AC3E"/>
+    <w:lvl w:ilvl="0">
+      <w:start w:val="1"/>
+      <w:numFmt w:val="bullet"/>
+      <w:lvlText w:val=""/>
+      <w:lvlJc w:val="left"/>
+      <w:pPr>
+        <w:tabs>
+          <w:tab w:val="num" w:pos="720"/>
+        </w:tabs>
+        <w:ind w:left="720" w:hanging="360"/>
+      </w:pPr>
+      <w:rPr>
+        <w:rFonts w:ascii="Symbol" w:hAnsi="Symbol" w:hint="default"/>
+        <w:sz w:val="20"/>
+      </w:rPr>
+    </w:lvl>
+    <w:lvl w:ilvl="1" w:tentative="1">
+      <w:start w:val="1"/>
+      <w:numFmt w:val="bullet"/>
+      <w:lvlText w:val="o"/>
+      <w:lvlJc w:val="left"/>
+      <w:pPr>
+        <w:tabs>
+          <w:tab w:val="num" w:pos="1440"/>
+        </w:tabs>
+        <w:ind w:left="1440" w:hanging="360"/>
+      </w:pPr>
+      <w:rPr>
+        <w:rFonts w:ascii="Courier New" w:hAnsi="Courier New" w:hint="default"/>
+        <w:sz w:val="20"/>
+      </w:rPr>
+    </w:lvl>
+    <w:lvl w:ilvl="2" w:tentative="1">
+      <w:start w:val="1"/>
+      <w:numFmt w:val="bullet"/>
+      <w:lvlText w:val=""/>
+      <w:lvlJc w:val="left"/>
+      <w:pPr>
+        <w:tabs>
+          <w:tab w:val="num" w:pos="2160"/>
+        </w:tabs>
+        <w:ind w:left="2160" w:hanging="360"/>
+      </w:pPr>
+      <w:rPr>
+        <w:rFonts w:ascii="Wingdings" w:hAnsi="Wingdings" w:hint="default"/>
+        <w:sz w:val="20"/>
+      </w:rPr>
+    </w:lvl>
+    <w:lvl w:ilvl="3" w:tentative="1">
+      <w:start w:val="1"/>
+      <w:numFmt w:val="bullet"/>
+      <w:lvlText w:val=""/>
+      <w:lvlJc w:val="left"/>
+      <w:pPr>
+        <w:tabs>
+          <w:tab w:val="num" w:pos="2880"/>
+        </w:tabs>
+        <w:ind w:left="2880" w:hanging="360"/>
+      </w:pPr>
+      <w:rPr>
+        <w:rFonts w:ascii="Wingdings" w:hAnsi="Wingdings" w:hint="default"/>
+        <w:sz w:val="20"/>
+      </w:rPr>
+    </w:lvl>
+    <w:lvl w:ilvl="4" w:tentative="1">
+      <w:start w:val="1"/>
+      <w:numFmt w:val="bullet"/>
+      <w:lvlText w:val=""/>
+      <w:lvlJc w:val="left"/>
+      <w:pPr>
+        <w:tabs>
+          <w:tab w:val="num" w:pos="3600"/>
+        </w:tabs>
+        <w:ind w:left="3600" w:hanging="360"/>
+      </w:pPr>
+      <w:rPr>
+        <w:rFonts w:ascii="Wingdings" w:hAnsi="Wingdings" w:hint="default"/>
+        <w:sz w:val="20"/>
+      </w:rPr>
+    </w:lvl>
+    <w:lvl w:ilvl="5" w:tentative="1">
+      <w:start w:val="1"/>
+      <w:numFmt w:val="bullet"/>
+      <w:lvlText w:val=""/>
+      <w:lvlJc w:val="left"/>
+      <w:pPr>
+        <w:tabs>
+          <w:tab w:val="num" w:pos="4320"/>
+        </w:tabs>
+        <w:ind w:left="4320" w:hanging="360"/>
+      </w:pPr>
+      <w:rPr>
+        <w:rFonts w:ascii="Wingdings" w:hAnsi="Wingdings" w:hint="default"/>
+        <w:sz w:val="20"/>
+      </w:rPr>
+    </w:lvl>
+    <w:lvl w:ilvl="6" w:tentative="1">
+      <w:start w:val="1"/>
+      <w:numFmt w:val="bullet"/>
+      <w:lvlText w:val=""/>
+      <w:lvlJc w:val="left"/>
+      <w:pPr>
+        <w:tabs>
+          <w:tab w:val="num" w:pos="5040"/>
+        </w:tabs>
+        <w:ind w:left="5040" w:hanging="360"/>
+      </w:pPr>
+      <w:rPr>
+        <w:rFonts w:ascii="Wingdings" w:hAnsi="Wingdings" w:hint="default"/>
+        <w:sz w:val="20"/>
+      </w:rPr>
+    </w:lvl>
+    <w:lvl w:ilvl="7" w:tentative="1">
+      <w:start w:val="1"/>
+      <w:numFmt w:val="bullet"/>
+      <w:lvlText w:val=""/>
+      <w:lvlJc w:val="left"/>
+      <w:pPr>
+        <w:tabs>
+          <w:tab w:val="num" w:pos="5760"/>
+        </w:tabs>
+        <w:ind w:left="5760" w:hanging="360"/>
+      </w:pPr>
+      <w:rPr>
+        <w:rFonts w:ascii="Wingdings" w:hAnsi="Wingdings" w:hint="default"/>
+        <w:sz w:val="20"/>
+      </w:rPr>
+    </w:lvl>
+    <w:lvl w:ilvl="8" w:tentative="1">
+      <w:start w:val="1"/>
+      <w:numFmt w:val="bullet"/>
+      <w:lvlText w:val=""/>
+      <w:lvlJc w:val="left"/>
+      <w:pPr>
+        <w:tabs>
+          <w:tab w:val="num" w:pos="6480"/>
+        </w:tabs>
+        <w:ind w:left="6480" w:hanging="360"/>
+      </w:pPr>
+      <w:rPr>
+        <w:rFonts w:ascii="Wingdings" w:hAnsi="Wingdings" w:hint="default"/>
+        <w:sz w:val="20"/>
+      </w:rPr>
+    </w:lvl>
+  </w:abstractNum>
+  <w:abstractNum w:abstractNumId="15" w15:restartNumberingAfterBreak="0">
     <w:nsid w:val="5F79678F"/>
     <w:multiLevelType w:val="multilevel"/>
     <w:tmpl w:val="5C3023D4"/>
@@ -4616,7 +6650,7 @@
       </w:rPr>
     </w:lvl>
   </w:abstractNum>
-  <w:abstractNum w:abstractNumId="9" w15:restartNumberingAfterBreak="0">
+  <w:abstractNum w:abstractNumId="16" w15:restartNumberingAfterBreak="0">
     <w:nsid w:val="68085934"/>
     <w:multiLevelType w:val="hybridMultilevel"/>
     <w:tmpl w:val="AB625354"/>
@@ -4729,7 +6763,7 @@
       </w:rPr>
     </w:lvl>
   </w:abstractNum>
-  <w:abstractNum w:abstractNumId="10" w15:restartNumberingAfterBreak="0">
+  <w:abstractNum w:abstractNumId="17" w15:restartNumberingAfterBreak="0">
     <w:nsid w:val="70B804B1"/>
     <w:multiLevelType w:val="multilevel"/>
     <w:tmpl w:val="4A2E4EDC"/>
@@ -4879,37 +6913,58 @@
     </w:lvl>
   </w:abstractNum>
   <w:num w:numId="1" w16cid:durableId="503083515">
+    <w:abstractNumId w:val="2"/>
+  </w:num>
+  <w:num w:numId="2" w16cid:durableId="1739401275">
+    <w:abstractNumId w:val="17"/>
+  </w:num>
+  <w:num w:numId="3" w16cid:durableId="1292130973">
+    <w:abstractNumId w:val="8"/>
+  </w:num>
+  <w:num w:numId="4" w16cid:durableId="1058167192">
     <w:abstractNumId w:val="1"/>
   </w:num>
-  <w:num w:numId="2" w16cid:durableId="1739401275">
+  <w:num w:numId="5" w16cid:durableId="1609511420">
+    <w:abstractNumId w:val="15"/>
+  </w:num>
+  <w:num w:numId="6" w16cid:durableId="541871468">
+    <w:abstractNumId w:val="11"/>
+  </w:num>
+  <w:num w:numId="7" w16cid:durableId="1447850612">
+    <w:abstractNumId w:val="13"/>
+  </w:num>
+  <w:num w:numId="8" w16cid:durableId="1835536473">
+    <w:abstractNumId w:val="6"/>
+  </w:num>
+  <w:num w:numId="9" w16cid:durableId="1180238147">
+    <w:abstractNumId w:val="12"/>
+  </w:num>
+  <w:num w:numId="10" w16cid:durableId="1675448844">
+    <w:abstractNumId w:val="3"/>
+  </w:num>
+  <w:num w:numId="11" w16cid:durableId="1182402145">
+    <w:abstractNumId w:val="16"/>
+  </w:num>
+  <w:num w:numId="12" w16cid:durableId="1635141002">
+    <w:abstractNumId w:val="7"/>
+  </w:num>
+  <w:num w:numId="13" w16cid:durableId="1877232126">
+    <w:abstractNumId w:val="0"/>
+  </w:num>
+  <w:num w:numId="14" w16cid:durableId="774322724">
+    <w:abstractNumId w:val="14"/>
+  </w:num>
+  <w:num w:numId="15" w16cid:durableId="1076126511">
+    <w:abstractNumId w:val="5"/>
+  </w:num>
+  <w:num w:numId="16" w16cid:durableId="411050196">
     <w:abstractNumId w:val="10"/>
   </w:num>
-  <w:num w:numId="3" w16cid:durableId="1292130973">
+  <w:num w:numId="17" w16cid:durableId="1967155727">
+    <w:abstractNumId w:val="9"/>
+  </w:num>
+  <w:num w:numId="18" w16cid:durableId="1859616620">
     <w:abstractNumId w:val="4"/>
-  </w:num>
-  <w:num w:numId="4" w16cid:durableId="1058167192">
-    <w:abstractNumId w:val="0"/>
-  </w:num>
-  <w:num w:numId="5" w16cid:durableId="1609511420">
-    <w:abstractNumId w:val="8"/>
-  </w:num>
-  <w:num w:numId="6" w16cid:durableId="541871468">
-    <w:abstractNumId w:val="5"/>
-  </w:num>
-  <w:num w:numId="7" w16cid:durableId="1447850612">
-    <w:abstractNumId w:val="7"/>
-  </w:num>
-  <w:num w:numId="8" w16cid:durableId="1835536473">
-    <w:abstractNumId w:val="3"/>
-  </w:num>
-  <w:num w:numId="9" w16cid:durableId="1180238147">
-    <w:abstractNumId w:val="6"/>
-  </w:num>
-  <w:num w:numId="10" w16cid:durableId="1675448844">
-    <w:abstractNumId w:val="2"/>
-  </w:num>
-  <w:num w:numId="11" w16cid:durableId="1182402145">
-    <w:abstractNumId w:val="9"/>
   </w:num>
 </w:numbering>
 </file>
@@ -5521,7 +7576,6 @@
   <w:style w:type="character" w:default="1" w:styleId="Absatz-Standardschriftart">
     <w:name w:val="Default Paragraph Font"/>
     <w:uiPriority w:val="1"/>
-    <w:semiHidden/>
     <w:unhideWhenUsed/>
   </w:style>
   <w:style w:type="table" w:default="1" w:styleId="NormaleTabelle">
@@ -5848,6 +7902,52 @@
       <w:spacing w:val="5"/>
     </w:rPr>
   </w:style>
+  <w:style w:type="paragraph" w:styleId="Inhaltsverzeichnisberschrift">
+    <w:name w:val="TOC Heading"/>
+    <w:basedOn w:val="berschrift1"/>
+    <w:next w:val="Standard"/>
+    <w:uiPriority w:val="39"/>
+    <w:unhideWhenUsed/>
+    <w:qFormat/>
+    <w:rsid w:val="0030748E"/>
+    <w:pPr>
+      <w:spacing w:before="240" w:after="0"/>
+      <w:outlineLvl w:val="9"/>
+    </w:pPr>
+    <w:rPr>
+      <w:kern w:val="0"/>
+      <w:sz w:val="32"/>
+      <w:szCs w:val="32"/>
+      <w:lang w:val="de-AT" w:eastAsia="de-AT"/>
+      <w14:ligatures w14:val="none"/>
+    </w:rPr>
+  </w:style>
+  <w:style w:type="character" w:styleId="Hyperlink">
+    <w:name w:val="Hyperlink"/>
+    <w:basedOn w:val="Absatz-Standardschriftart"/>
+    <w:uiPriority w:val="99"/>
+    <w:unhideWhenUsed/>
+    <w:rsid w:val="0030748E"/>
+    <w:rPr>
+      <w:color w:val="467886" w:themeColor="hyperlink"/>
+      <w:u w:val="single"/>
+    </w:rPr>
+  </w:style>
+  <w:style w:type="paragraph" w:styleId="Verzeichnis1">
+    <w:name w:val="toc 1"/>
+    <w:basedOn w:val="Standard"/>
+    <w:next w:val="Standard"/>
+    <w:autoRedefine/>
+    <w:uiPriority w:val="39"/>
+    <w:unhideWhenUsed/>
+    <w:rsid w:val="0030748E"/>
+    <w:pPr>
+      <w:spacing w:after="100"/>
+    </w:pPr>
+    <w:rPr>
+      <w:lang w:val="de-AT"/>
+    </w:rPr>
+  </w:style>
 </w:styles>
 </file>
 

</xml_diff>

<commit_message>
[FFRESW][docs][doxygen][word]updated codedocs as well as personal project documentation.
</commit_message>
<xml_diff>
--- a/docs/AdriansDocumentation/Implement.docx
+++ b/docs/AdriansDocumentation/Implement.docx
@@ -8956,69 +8956,6 @@
     </w:p>
     <w:p>
       <w:pPr>
-        <w:rPr>
-          <w:lang w:val="de-AT"/>
-        </w:rPr>
-      </w:pPr>
-    </w:p>
-    <w:p>
-      <w:pPr>
-        <w:rPr>
-          <w:lang w:val="de-AT"/>
-        </w:rPr>
-      </w:pPr>
-    </w:p>
-    <w:p>
-      <w:pPr>
-        <w:rPr>
-          <w:lang w:val="de-AT"/>
-        </w:rPr>
-      </w:pPr>
-    </w:p>
-    <w:p>
-      <w:pPr>
-        <w:rPr>
-          <w:lang w:val="de-AT"/>
-        </w:rPr>
-      </w:pPr>
-    </w:p>
-    <w:p>
-      <w:pPr>
-        <w:rPr>
-          <w:lang w:val="de-AT"/>
-        </w:rPr>
-      </w:pPr>
-    </w:p>
-    <w:p>
-      <w:pPr>
-        <w:rPr>
-          <w:lang w:val="de-AT"/>
-        </w:rPr>
-      </w:pPr>
-    </w:p>
-    <w:p>
-      <w:pPr>
-        <w:rPr>
-          <w:lang w:val="de-AT"/>
-        </w:rPr>
-      </w:pPr>
-    </w:p>
-    <w:p>
-      <w:pPr>
-        <w:rPr>
-          <w:lang w:val="de-AT"/>
-        </w:rPr>
-      </w:pPr>
-    </w:p>
-    <w:p>
-      <w:pPr>
-        <w:rPr>
-          <w:lang w:val="de-AT"/>
-        </w:rPr>
-      </w:pPr>
-    </w:p>
-    <w:p>
-      <w:pPr>
         <w:pStyle w:val="berschrift1"/>
         <w:rPr>
           <w:b/>
@@ -9032,6 +8969,288 @@
           <w:bCs/>
           <w:lang w:val="de-AT"/>
         </w:rPr>
+        <w:lastRenderedPageBreak/>
+        <w:t>1</w:t>
+      </w:r>
+      <w:r>
+        <w:rPr>
+          <w:b/>
+          <w:bCs/>
+          <w:lang w:val="de-AT"/>
+        </w:rPr>
+        <w:t>7</w:t>
+      </w:r>
+      <w:r>
+        <w:rPr>
+          <w:b/>
+          <w:bCs/>
+          <w:lang w:val="de-AT"/>
+        </w:rPr>
+        <w:t>.05.2025</w:t>
+      </w:r>
+    </w:p>
+    <w:p>
+      <w:pPr>
+        <w:pStyle w:val="Listenabsatz"/>
+        <w:numPr>
+          <w:ilvl w:val="0"/>
+          <w:numId w:val="71"/>
+        </w:numPr>
+        <w:rPr>
+          <w:lang w:val="de-AT"/>
+        </w:rPr>
+      </w:pPr>
+      <w:r>
+        <w:rPr>
+          <w:lang w:val="de-AT"/>
+        </w:rPr>
+        <w:t>Versuchsaufbau mit Arduino-Extendershield und Schaltbare Netzteile.</w:t>
+      </w:r>
+    </w:p>
+    <w:p>
+      <w:pPr>
+        <w:ind w:left="720"/>
+        <w:rPr>
+          <w:lang w:val="de-AT"/>
+        </w:rPr>
+      </w:pPr>
+      <w:r>
+        <w:rPr>
+          <w:lang w:val="de-AT"/>
+        </w:rPr>
+        <w:t>Erkentniss:</w:t>
+      </w:r>
+    </w:p>
+    <w:p>
+      <w:pPr>
+        <w:pStyle w:val="Listenabsatz"/>
+        <w:numPr>
+          <w:ilvl w:val="0"/>
+          <w:numId w:val="71"/>
+        </w:numPr>
+        <w:ind w:left="1440"/>
+        <w:rPr>
+          <w:lang w:val="de-AT"/>
+        </w:rPr>
+      </w:pPr>
+      <w:r>
+        <w:rPr>
+          <w:lang w:val="de-AT"/>
+        </w:rPr>
+        <w:t xml:space="preserve">BC635 – IC 4Ampere </w:t>
+      </w:r>
+    </w:p>
+    <w:p>
+      <w:pPr>
+        <w:pStyle w:val="Listenabsatz"/>
+        <w:numPr>
+          <w:ilvl w:val="0"/>
+          <w:numId w:val="71"/>
+        </w:numPr>
+        <w:ind w:left="1440"/>
+        <w:rPr>
+          <w:lang w:val="de-AT"/>
+        </w:rPr>
+      </w:pPr>
+      <w:r>
+        <w:rPr>
+          <w:lang w:val="de-AT"/>
+        </w:rPr>
+        <w:t>B337 – IC 800mA</w:t>
+      </w:r>
+    </w:p>
+    <w:p>
+      <w:pPr>
+        <w:ind w:left="720"/>
+        <w:rPr>
+          <w:lang w:val="de-AT"/>
+        </w:rPr>
+      </w:pPr>
+      <w:r>
+        <w:rPr>
+          <w:lang w:val="de-AT"/>
+        </w:rPr>
+        <w:t>Kurze größere Einschaltströme vorhanden, aber nur sehr kurz daher kaum bis keine Wärmeentwicklung.</w:t>
+      </w:r>
+    </w:p>
+    <w:p>
+      <w:pPr>
+        <w:ind w:left="720"/>
+        <w:rPr>
+          <w:lang w:val="de-AT"/>
+        </w:rPr>
+      </w:pPr>
+      <w:r>
+        <w:rPr>
+          <w:lang w:val="de-AT"/>
+        </w:rPr>
+        <w:t>Auf Polung achten bei Netzteilsteuerung, sollte nicht Funktionieren nochmals Polung überprüfen und ausprobieren -&gt; In Zukunft Kabel markieren.</w:t>
+      </w:r>
+    </w:p>
+    <w:p>
+      <w:pPr>
+        <w:pStyle w:val="Listenabsatz"/>
+        <w:numPr>
+          <w:ilvl w:val="0"/>
+          <w:numId w:val="71"/>
+        </w:numPr>
+        <w:rPr>
+          <w:lang w:val="de-AT"/>
+        </w:rPr>
+      </w:pPr>
+      <w:r>
+        <w:rPr>
+          <w:lang w:val="de-AT"/>
+        </w:rPr>
+        <w:t>Überarbeitung der Librarys für Temperture, SensorModule und I2C Communication</w:t>
+      </w:r>
+    </w:p>
+    <w:p>
+      <w:pPr>
+        <w:pStyle w:val="Listenabsatz"/>
+        <w:numPr>
+          <w:ilvl w:val="1"/>
+          <w:numId w:val="71"/>
+        </w:numPr>
+        <w:rPr>
+          <w:lang w:val="de-AT"/>
+        </w:rPr>
+      </w:pPr>
+      <w:r>
+        <w:rPr>
+          <w:lang w:val="de-AT"/>
+        </w:rPr>
+        <w:t>Einpflegung der neuen MCP9601 Board und anpassung sowie kontrolle der Sensoren</w:t>
+      </w:r>
+    </w:p>
+    <w:p>
+      <w:pPr>
+        <w:pStyle w:val="Listenabsatz"/>
+        <w:numPr>
+          <w:ilvl w:val="1"/>
+          <w:numId w:val="71"/>
+        </w:numPr>
+        <w:rPr>
+          <w:lang w:val="de-AT"/>
+        </w:rPr>
+      </w:pPr>
+      <w:r>
+        <w:rPr>
+          <w:lang w:val="de-AT"/>
+        </w:rPr>
+        <w:t>Pläne erstellt und Bei Felix in Auftrag gegeben für Gehäuse für Externes PCB für beide MCP9601</w:t>
+      </w:r>
+    </w:p>
+    <w:p>
+      <w:pPr>
+        <w:pStyle w:val="Listenabsatz"/>
+        <w:numPr>
+          <w:ilvl w:val="0"/>
+          <w:numId w:val="71"/>
+        </w:numPr>
+        <w:rPr>
+          <w:lang w:val="de-AT"/>
+        </w:rPr>
+      </w:pPr>
+      <w:r>
+        <w:rPr>
+          <w:lang w:val="de-AT"/>
+        </w:rPr>
+        <w:t>Pipeline Runs überprüft und durch statische Analyse Warnings im Code gefunden und diese Behoben.</w:t>
+      </w:r>
+    </w:p>
+    <w:p>
+      <w:pPr>
+        <w:rPr>
+          <w:lang w:val="de-AT"/>
+        </w:rPr>
+      </w:pPr>
+    </w:p>
+    <w:p>
+      <w:pPr>
+        <w:rPr>
+          <w:lang w:val="de-AT"/>
+        </w:rPr>
+      </w:pPr>
+    </w:p>
+    <w:p>
+      <w:pPr>
+        <w:rPr>
+          <w:lang w:val="de-AT"/>
+        </w:rPr>
+      </w:pPr>
+    </w:p>
+    <w:p>
+      <w:pPr>
+        <w:rPr>
+          <w:lang w:val="de-AT"/>
+        </w:rPr>
+      </w:pPr>
+    </w:p>
+    <w:p>
+      <w:pPr>
+        <w:rPr>
+          <w:lang w:val="de-AT"/>
+        </w:rPr>
+      </w:pPr>
+    </w:p>
+    <w:p>
+      <w:pPr>
+        <w:rPr>
+          <w:lang w:val="de-AT"/>
+        </w:rPr>
+      </w:pPr>
+    </w:p>
+    <w:p>
+      <w:pPr>
+        <w:rPr>
+          <w:lang w:val="de-AT"/>
+        </w:rPr>
+      </w:pPr>
+    </w:p>
+    <w:p>
+      <w:pPr>
+        <w:rPr>
+          <w:lang w:val="de-AT"/>
+        </w:rPr>
+      </w:pPr>
+    </w:p>
+    <w:p>
+      <w:pPr>
+        <w:rPr>
+          <w:lang w:val="de-AT"/>
+        </w:rPr>
+      </w:pPr>
+    </w:p>
+    <w:p>
+      <w:pPr>
+        <w:rPr>
+          <w:lang w:val="de-AT"/>
+        </w:rPr>
+      </w:pPr>
+    </w:p>
+    <w:p>
+      <w:pPr>
+        <w:rPr>
+          <w:lang w:val="de-AT"/>
+        </w:rPr>
+      </w:pPr>
+    </w:p>
+    <w:p>
+      <w:pPr>
+        <w:pStyle w:val="berschrift1"/>
+        <w:rPr>
+          <w:b/>
+          <w:bCs/>
+          <w:lang w:val="de-AT"/>
+        </w:rPr>
+      </w:pPr>
+      <w:r>
+        <w:rPr>
+          <w:b/>
+          <w:bCs/>
+          <w:lang w:val="de-AT"/>
+        </w:rPr>
         <w:t>Architekturübersicht – FFRESW (Farnsworth Fusion Reactor Embedded Software)</w:t>
       </w:r>
     </w:p>
@@ -9075,6 +9294,7 @@
         <w:rPr>
           <w:lang w:val="de-AT"/>
         </w:rPr>
+        <w:lastRenderedPageBreak/>
         <w:t xml:space="preserve">Die Software ist in </w:t>
       </w:r>
       <w:r>
@@ -9341,7 +9561,6 @@
         <w:rPr>
           <w:lang w:val="de-AT"/>
         </w:rPr>
-        <w:lastRenderedPageBreak/>
         <w:t>Finalisierung, Parsing und Bearbeitung von Rohdaten</w:t>
       </w:r>
     </w:p>
@@ -9593,6 +9812,7 @@
         <w:rPr>
           <w:lang w:val="de-AT"/>
         </w:rPr>
+        <w:lastRenderedPageBreak/>
         <w:t>Ermöglicht das kontinuierliche Logging auf der SD-Karte im Ethernet-Shield:</w:t>
       </w:r>
     </w:p>
@@ -9835,7 +10055,6 @@
         <w:rPr>
           <w:lang w:val="de-AT"/>
         </w:rPr>
-        <w:lastRenderedPageBreak/>
         <w:t>Kontrolle aller Kommunikationswege</w:t>
       </w:r>
     </w:p>
@@ -10070,6 +10289,7 @@
           <w:bCs/>
           <w:lang w:val="de-AT"/>
         </w:rPr>
+        <w:lastRenderedPageBreak/>
         <w:t>1.10 vacControl</w:t>
       </w:r>
     </w:p>
@@ -10368,7 +10588,6 @@
           <w:bCs/>
           <w:lang w:val="de-AT"/>
         </w:rPr>
-        <w:lastRenderedPageBreak/>
         <w:t>Frt.h</w:t>
       </w:r>
       <w:r>
@@ -10873,14 +11092,7 @@
         <w:rPr>
           <w:lang w:val="de-AT"/>
         </w:rPr>
-        <w:t xml:space="preserve"> ist ein integraler Bestandteil der Core-Libraries, da wir das JSON-Format verwenden, um Daten zu versenden oder zu empfangen. Diese Library übernimmt die wichtigsten </w:t>
-      </w:r>
-      <w:r>
-        <w:rPr>
-          <w:lang w:val="de-AT"/>
-        </w:rPr>
-        <w:lastRenderedPageBreak/>
-        <w:t>Grundaufgaben in der Gestaltung der JSON-Strings/Objekte und hat selbst einige Sicherheitsmechanismen, um valide JSONs zu garantieren.</w:t>
+        <w:t xml:space="preserve"> ist ein integraler Bestandteil der Core-Libraries, da wir das JSON-Format verwenden, um Daten zu versenden oder zu empfangen. Diese Library übernimmt die wichtigsten Grundaufgaben in der Gestaltung der JSON-Strings/Objekte und hat selbst einige Sicherheitsmechanismen, um valide JSONs zu garantieren.</w:t>
       </w:r>
     </w:p>
     <w:p>
@@ -11109,6 +11321,7 @@
         <w:rPr>
           <w:lang w:val="de-AT"/>
         </w:rPr>
+        <w:lastRenderedPageBreak/>
         <w:t xml:space="preserve">Die </w:t>
       </w:r>
       <w:r>
@@ -11420,7 +11633,14 @@
         <w:rPr>
           <w:lang w:val="de-AT"/>
         </w:rPr>
-        <w:t xml:space="preserve"> gewählt. Dieser Mikrocontroller zeichnet sich durch eine hohe Anzahl an digitalen und analogen Ports aus, die eine flexible Anbindung verschiedener Peripheriegeräte ermöglichen. Mit 54 digitalen I/O-Pins, 16 analogen Eingängen und 4 UARTs bietet der MEGA 2560 eine exzellente Basis für die Erweiterung des Systems und den Anschluss zahlreicher Sensoren und Aktoren. Die Leistungsfähigkeit dieses Mikrocontrollers ist für den Preis hervorragend und stellt sicher, dass auch komplexe Aufgaben in Echtzeit verarbeitet werden können.</w:t>
+        <w:t xml:space="preserve"> gewählt. Dieser Mikrocontroller zeichnet sich durch eine hohe Anzahl an digitalen und analogen Ports aus, die eine flexible Anbindung verschiedener Peripheriegeräte ermöglichen. Mit 54 digitalen I/O-Pins, 16 analogen Eingängen und 4 UARTs bietet der MEGA 2560 eine exzellente Basis für die Erweiterung des Systems und den Anschluss zahlreicher Sensoren und Aktoren. Die Leistungsfähigkeit dieses Mikrocontrollers ist </w:t>
+      </w:r>
+      <w:r>
+        <w:rPr>
+          <w:lang w:val="de-AT"/>
+        </w:rPr>
+        <w:lastRenderedPageBreak/>
+        <w:t>für den Preis hervorragend und stellt sicher, dass auch komplexe Aufgaben in Echtzeit verarbeitet werden können.</w:t>
       </w:r>
     </w:p>
     <w:p>
@@ -11583,14 +11803,7 @@
         <w:rPr>
           <w:lang w:val="de-AT"/>
         </w:rPr>
-        <w:t xml:space="preserve">, der für die Speicherung von Logdateien und anderen Daten verwendet werden kann. Diese Funktion war für das Projekt besonders relevant, da wir eine Lösung benötigten, die sowohl die Kommunikation über Ethernet als auch die Speicherung von Daten auf einer SD-Karte ermöglicht. Das Shield </w:t>
-      </w:r>
-      <w:r>
-        <w:rPr>
-          <w:lang w:val="de-AT"/>
-        </w:rPr>
-        <w:lastRenderedPageBreak/>
-        <w:t>unterstützt TCP/IP-Verbindungen und ermöglicht die schnelle Übertragung von Daten zwischen dem Arduino-Board und einem externen Server oder anderen Geräten im Netzwerk.</w:t>
+        <w:t>, der für die Speicherung von Logdateien und anderen Daten verwendet werden kann. Diese Funktion war für das Projekt besonders relevant, da wir eine Lösung benötigten, die sowohl die Kommunikation über Ethernet als auch die Speicherung von Daten auf einer SD-Karte ermöglicht. Das Shield unterstützt TCP/IP-Verbindungen und ermöglicht die schnelle Übertragung von Daten zwischen dem Arduino-Board und einem externen Server oder anderen Geräten im Netzwerk.</w:t>
       </w:r>
     </w:p>
     <w:p>
@@ -11812,6 +12025,7 @@
         <w:rPr>
           <w:lang w:val="de-AT"/>
         </w:rPr>
+        <w:lastRenderedPageBreak/>
         <w:t>Umfangreiche Arduino-Community und Libraries</w:t>
       </w:r>
     </w:p>
@@ -12039,7 +12253,6 @@
           <w:bCs/>
           <w:lang w:val="de-AT"/>
         </w:rPr>
-        <w:lastRenderedPageBreak/>
         <w:t>FFRESW</w:t>
       </w:r>
       <w:r>
@@ -12394,7 +12607,14 @@
         <w:rPr>
           <w:lang w:val="de-AT"/>
         </w:rPr>
-        <w:t>Durch die graphische Visualisierung von Funktionsaufrufen, Klassenhierarchien und Datenabhängigkeiten war es uns möglich, einen tiefen Einblick in den Aufbau und die Abläufe unseres Codes zu gewinnen. Insbesondere bei der Arbeit an einem umfangreichen Embedded-Projekt mit Echtzeit-Anforderungen erwies sich dies als großer Vorteil, da wir damit nicht nur das Zusammenspiel der einzelnen Module nachvollziehen konnten, sondern auch versteckte Designfehler, zyklische Abhängigkeiten oder unübersichtliche Strukturen identifizieren konnten.</w:t>
+        <w:t xml:space="preserve">Durch die graphische Visualisierung von Funktionsaufrufen, Klassenhierarchien und Datenabhängigkeiten war es uns möglich, einen tiefen Einblick in den Aufbau und die Abläufe </w:t>
+      </w:r>
+      <w:r>
+        <w:rPr>
+          <w:lang w:val="de-AT"/>
+        </w:rPr>
+        <w:lastRenderedPageBreak/>
+        <w:t>unseres Codes zu gewinnen. Insbesondere bei der Arbeit an einem umfangreichen Embedded-Projekt mit Echtzeit-Anforderungen erwies sich dies als großer Vorteil, da wir damit nicht nur das Zusammenspiel der einzelnen Module nachvollziehen konnten, sondern auch versteckte Designfehler, zyklische Abhängigkeiten oder unübersichtliche Strukturen identifizieren konnten.</w:t>
       </w:r>
     </w:p>
     <w:p>
@@ -19356,7 +19576,7 @@
   <w:abstractNum w:abstractNumId="9" w15:restartNumberingAfterBreak="0">
     <w:nsid w:val="13083C3F"/>
     <w:multiLevelType w:val="hybridMultilevel"/>
-    <w:tmpl w:val="1444B618"/>
+    <w:tmpl w:val="749CDEF8"/>
     <w:lvl w:ilvl="0" w:tplc="0C070001">
       <w:start w:val="1"/>
       <w:numFmt w:val="bullet"/>

</xml_diff>

<commit_message>
[FFRESW][docs]Update Word Project docs.
Signed-off-by: Adrian <52537419+mendax0110@users.noreply.github.com>
</commit_message>
<xml_diff>
--- a/docs/AdriansDocumentation/Implement.docx
+++ b/docs/AdriansDocumentation/Implement.docx
@@ -6705,15 +6705,30 @@
         <w:rPr>
           <w:lang w:val="de-AT"/>
         </w:rPr>
-        <w:t>gemeinsame Lösung ( wenn ja --&gt; Illwerke)</w:t>
-      </w:r>
-    </w:p>
-    <w:p>
-      <w:pPr>
-        <w:rPr>
-          <w:lang w:val="de-AT"/>
-        </w:rPr>
-      </w:pPr>
+        <w:t xml:space="preserve">gemeinsame Lösung </w:t>
+      </w:r>
+      <w:proofErr w:type="gramStart"/>
+      <w:r>
+        <w:rPr>
+          <w:lang w:val="de-AT"/>
+        </w:rPr>
+        <w:t>( wenn</w:t>
+      </w:r>
+      <w:proofErr w:type="gramEnd"/>
+      <w:r>
+        <w:rPr>
+          <w:lang w:val="de-AT"/>
+        </w:rPr>
+        <w:t xml:space="preserve"> ja --&gt; Illwerke)</w:t>
+      </w:r>
+    </w:p>
+    <w:p>
+      <w:pPr>
+        <w:rPr>
+          <w:lang w:val="de-AT"/>
+        </w:rPr>
+      </w:pPr>
+      <w:proofErr w:type="gramStart"/>
       <w:r>
         <w:rPr>
           <w:b/>
@@ -6722,6 +6737,7 @@
         </w:rPr>
         <w:t>VAT Komponenten</w:t>
       </w:r>
+      <w:proofErr w:type="gramEnd"/>
     </w:p>
     <w:p>
       <w:pPr>
@@ -6821,11 +6837,19 @@
           <w:lang w:val="de-AT"/>
         </w:rPr>
       </w:pPr>
-      <w:r>
-        <w:rPr>
-          <w:lang w:val="de-AT"/>
-        </w:rPr>
-        <w:t>PI Lösung finden</w:t>
+      <w:proofErr w:type="gramStart"/>
+      <w:r>
+        <w:rPr>
+          <w:lang w:val="de-AT"/>
+        </w:rPr>
+        <w:t>PI Lösung</w:t>
+      </w:r>
+      <w:proofErr w:type="gramEnd"/>
+      <w:r>
+        <w:rPr>
+          <w:lang w:val="de-AT"/>
+        </w:rPr>
+        <w:t xml:space="preserve"> finden</w:t>
       </w:r>
     </w:p>
     <w:p/>
@@ -6960,7 +6984,21 @@
         <w:rPr>
           <w:lang w:val="de-AT"/>
         </w:rPr>
-        <w:t>Sollte Logic funktionieren ( Architektur für einen Controlling Task) //not done</w:t>
+        <w:t xml:space="preserve">Sollte Logic funktionieren </w:t>
+      </w:r>
+      <w:proofErr w:type="gramStart"/>
+      <w:r>
+        <w:rPr>
+          <w:lang w:val="de-AT"/>
+        </w:rPr>
+        <w:t>( Architektur</w:t>
+      </w:r>
+      <w:proofErr w:type="gramEnd"/>
+      <w:r>
+        <w:rPr>
+          <w:lang w:val="de-AT"/>
+        </w:rPr>
+        <w:t xml:space="preserve"> für einen Controlling Task) //not done</w:t>
       </w:r>
     </w:p>
     <w:p>
@@ -7137,15 +7175,30 @@
         <w:rPr>
           <w:lang w:val="de-AT"/>
         </w:rPr>
-        <w:t>gemeinsame Lösung ( wenn ja --&gt; Illwerke) // open nice to have</w:t>
-      </w:r>
-    </w:p>
-    <w:p>
-      <w:pPr>
-        <w:rPr>
-          <w:lang w:val="de-AT"/>
-        </w:rPr>
-      </w:pPr>
+        <w:t xml:space="preserve">gemeinsame Lösung </w:t>
+      </w:r>
+      <w:proofErr w:type="gramStart"/>
+      <w:r>
+        <w:rPr>
+          <w:lang w:val="de-AT"/>
+        </w:rPr>
+        <w:t>( wenn</w:t>
+      </w:r>
+      <w:proofErr w:type="gramEnd"/>
+      <w:r>
+        <w:rPr>
+          <w:lang w:val="de-AT"/>
+        </w:rPr>
+        <w:t xml:space="preserve"> ja --&gt; Illwerke) // open nice to have</w:t>
+      </w:r>
+    </w:p>
+    <w:p>
+      <w:pPr>
+        <w:rPr>
+          <w:lang w:val="de-AT"/>
+        </w:rPr>
+      </w:pPr>
+      <w:proofErr w:type="gramStart"/>
       <w:r>
         <w:rPr>
           <w:b/>
@@ -7154,6 +7207,7 @@
         </w:rPr>
         <w:t>VAT Komponenten</w:t>
       </w:r>
+      <w:proofErr w:type="gramEnd"/>
     </w:p>
     <w:p>
       <w:pPr>
@@ -7344,7 +7398,35 @@
         <w:rPr>
           <w:lang w:val="de-AT"/>
         </w:rPr>
-        <w:t>Tryout mit Pfeiffer Vaccum  Gerät um Drücke zu überprüfen.</w:t>
+        <w:t xml:space="preserve">Tryout mit Pfeiffer </w:t>
+      </w:r>
+      <w:proofErr w:type="gramStart"/>
+      <w:r>
+        <w:rPr>
+          <w:lang w:val="de-AT"/>
+        </w:rPr>
+        <w:t>Vaccum  Gerät</w:t>
+      </w:r>
+      <w:proofErr w:type="gramEnd"/>
+      <w:r>
+        <w:rPr>
+          <w:lang w:val="de-AT"/>
+        </w:rPr>
+        <w:t xml:space="preserve"> um </w:t>
+      </w:r>
+      <w:proofErr w:type="gramStart"/>
+      <w:r>
+        <w:rPr>
+          <w:lang w:val="de-AT"/>
+        </w:rPr>
+        <w:t>Drücke</w:t>
+      </w:r>
+      <w:proofErr w:type="gramEnd"/>
+      <w:r>
+        <w:rPr>
+          <w:lang w:val="de-AT"/>
+        </w:rPr>
+        <w:t xml:space="preserve"> zu überprüfen.</w:t>
       </w:r>
     </w:p>
     <w:p>
@@ -7362,7 +7444,21 @@
         <w:rPr>
           <w:lang w:val="de-AT"/>
         </w:rPr>
-        <w:t>Falsche einstellungen in VAT Software, diese durch Parameter in UI konfiguriert</w:t>
+        <w:t xml:space="preserve">Falsche einstellungen in </w:t>
+      </w:r>
+      <w:proofErr w:type="gramStart"/>
+      <w:r>
+        <w:rPr>
+          <w:lang w:val="de-AT"/>
+        </w:rPr>
+        <w:t>VAT Software</w:t>
+      </w:r>
+      <w:proofErr w:type="gramEnd"/>
+      <w:r>
+        <w:rPr>
+          <w:lang w:val="de-AT"/>
+        </w:rPr>
+        <w:t>, diese durch Parameter in UI konfiguriert</w:t>
       </w:r>
     </w:p>
     <w:p>
@@ -7643,12 +7739,14 @@
         </w:rPr>
         <w:t xml:space="preserve">(Passive Kühlung) </w:t>
       </w:r>
+      <w:proofErr w:type="gramStart"/>
       <w:r>
         <w:rPr>
           <w:lang w:val="de-AT"/>
         </w:rPr>
         <w:t>um dem Problem</w:t>
       </w:r>
+      <w:proofErr w:type="gramEnd"/>
       <w:r>
         <w:rPr>
           <w:lang w:val="de-AT"/>
@@ -7689,7 +7787,21 @@
         <w:rPr>
           <w:lang w:val="de-AT"/>
         </w:rPr>
-        <w:t>Optimierung der Speichernutztung unter Verwendung von Flashstrings um SRAM zu schonen, Optimierung des SerialMenu, analyze mittels:</w:t>
+        <w:t xml:space="preserve">Optimierung der Speichernutztung unter Verwendung von </w:t>
+      </w:r>
+      <w:proofErr w:type="gramStart"/>
+      <w:r>
+        <w:rPr>
+          <w:lang w:val="de-AT"/>
+        </w:rPr>
+        <w:t>Flashstrings</w:t>
+      </w:r>
+      <w:proofErr w:type="gramEnd"/>
+      <w:r>
+        <w:rPr>
+          <w:lang w:val="de-AT"/>
+        </w:rPr>
+        <w:t xml:space="preserve"> um SRAM zu schonen, Optimierung des SerialMenu, analyze mittels:</w:t>
       </w:r>
       <w:r>
         <w:rPr>
@@ -8432,7 +8544,21 @@
         <w:rPr>
           <w:lang w:val="de-AT"/>
         </w:rPr>
-        <w:t>PI- Regler Einstellungen vorgenommen um Pressure Control mode zu optimieren.</w:t>
+        <w:t xml:space="preserve">PI- Regler Einstellungen </w:t>
+      </w:r>
+      <w:proofErr w:type="gramStart"/>
+      <w:r>
+        <w:rPr>
+          <w:lang w:val="de-AT"/>
+        </w:rPr>
+        <w:t>vorgenommen</w:t>
+      </w:r>
+      <w:proofErr w:type="gramEnd"/>
+      <w:r>
+        <w:rPr>
+          <w:lang w:val="de-AT"/>
+        </w:rPr>
+        <w:t xml:space="preserve"> um Pressure Control mode zu optimieren.</w:t>
       </w:r>
     </w:p>
     <w:p>
@@ -8450,7 +8576,21 @@
         <w:rPr>
           <w:lang w:val="de-AT"/>
         </w:rPr>
-        <w:t>Anstatt Downstream Mode wurde nun der Upstream Mode verwendet und 2 x Learning Mode ausgeführt um Daten im CSV zu sammeln.</w:t>
+        <w:t xml:space="preserve">Anstatt Downstream Mode wurde nun der Upstream Mode verwendet und 2 x Learning Mode </w:t>
+      </w:r>
+      <w:proofErr w:type="gramStart"/>
+      <w:r>
+        <w:rPr>
+          <w:lang w:val="de-AT"/>
+        </w:rPr>
+        <w:t>ausgeführt</w:t>
+      </w:r>
+      <w:proofErr w:type="gramEnd"/>
+      <w:r>
+        <w:rPr>
+          <w:lang w:val="de-AT"/>
+        </w:rPr>
+        <w:t xml:space="preserve"> um Daten im CSV zu sammeln.</w:t>
       </w:r>
     </w:p>
     <w:p>
@@ -8523,7 +8663,21 @@
         <w:rPr>
           <w:lang w:val="de-AT"/>
         </w:rPr>
-        <w:t>erhöhung der max. Erlaubten Stacksize um overflow zu verhindern</w:t>
+        <w:t xml:space="preserve">erhöhung der max. Erlaubten </w:t>
+      </w:r>
+      <w:proofErr w:type="gramStart"/>
+      <w:r>
+        <w:rPr>
+          <w:lang w:val="de-AT"/>
+        </w:rPr>
+        <w:t>Stacksize</w:t>
+      </w:r>
+      <w:proofErr w:type="gramEnd"/>
+      <w:r>
+        <w:rPr>
+          <w:lang w:val="de-AT"/>
+        </w:rPr>
+        <w:t xml:space="preserve"> um overflow zu verhindern</w:t>
       </w:r>
     </w:p>
     <w:p>
@@ -8601,7 +8755,21 @@
         <w:rPr>
           <w:lang w:val="de-AT"/>
         </w:rPr>
-        <w:t>Bugfix und einige Tryouts im logManager, Probleme mit SPI Zugriff bzw setzten der States der betroffenen Ports</w:t>
+        <w:t xml:space="preserve">Bugfix und einige Tryouts im logManager, Probleme mit </w:t>
+      </w:r>
+      <w:proofErr w:type="gramStart"/>
+      <w:r>
+        <w:rPr>
+          <w:lang w:val="de-AT"/>
+        </w:rPr>
+        <w:t>SPI Zugriff</w:t>
+      </w:r>
+      <w:proofErr w:type="gramEnd"/>
+      <w:r>
+        <w:rPr>
+          <w:lang w:val="de-AT"/>
+        </w:rPr>
+        <w:t xml:space="preserve"> bzw setzten der States der betroffenen Ports</w:t>
       </w:r>
     </w:p>
     <w:p>
@@ -8723,7 +8891,23 @@
           <w:highlight w:val="yellow"/>
           <w:lang w:val="de-AT"/>
         </w:rPr>
-        <w:t xml:space="preserve"> Einge Graphen Anpassen und UML’s sowie Dokumentation</w:t>
+        <w:t xml:space="preserve"> Einge Graphen Anpassen und </w:t>
+      </w:r>
+      <w:proofErr w:type="gramStart"/>
+      <w:r>
+        <w:rPr>
+          <w:highlight w:val="yellow"/>
+          <w:lang w:val="de-AT"/>
+        </w:rPr>
+        <w:t>UML’s</w:t>
+      </w:r>
+      <w:proofErr w:type="gramEnd"/>
+      <w:r>
+        <w:rPr>
+          <w:highlight w:val="yellow"/>
+          <w:lang w:val="de-AT"/>
+        </w:rPr>
+        <w:t xml:space="preserve"> sowie Dokumentation</w:t>
       </w:r>
     </w:p>
     <w:p>
@@ -9168,76 +9352,6 @@
     </w:p>
     <w:p>
       <w:pPr>
-        <w:rPr>
-          <w:lang w:val="de-AT"/>
-        </w:rPr>
-      </w:pPr>
-    </w:p>
-    <w:p>
-      <w:pPr>
-        <w:rPr>
-          <w:lang w:val="de-AT"/>
-        </w:rPr>
-      </w:pPr>
-    </w:p>
-    <w:p>
-      <w:pPr>
-        <w:rPr>
-          <w:lang w:val="de-AT"/>
-        </w:rPr>
-      </w:pPr>
-    </w:p>
-    <w:p>
-      <w:pPr>
-        <w:rPr>
-          <w:lang w:val="de-AT"/>
-        </w:rPr>
-      </w:pPr>
-    </w:p>
-    <w:p>
-      <w:pPr>
-        <w:rPr>
-          <w:lang w:val="de-AT"/>
-        </w:rPr>
-      </w:pPr>
-    </w:p>
-    <w:p>
-      <w:pPr>
-        <w:rPr>
-          <w:lang w:val="de-AT"/>
-        </w:rPr>
-      </w:pPr>
-    </w:p>
-    <w:p>
-      <w:pPr>
-        <w:rPr>
-          <w:lang w:val="de-AT"/>
-        </w:rPr>
-      </w:pPr>
-    </w:p>
-    <w:p>
-      <w:pPr>
-        <w:rPr>
-          <w:lang w:val="de-AT"/>
-        </w:rPr>
-      </w:pPr>
-    </w:p>
-    <w:p>
-      <w:pPr>
-        <w:rPr>
-          <w:lang w:val="de-AT"/>
-        </w:rPr>
-      </w:pPr>
-    </w:p>
-    <w:p>
-      <w:pPr>
-        <w:rPr>
-          <w:lang w:val="de-AT"/>
-        </w:rPr>
-      </w:pPr>
-    </w:p>
-    <w:p>
-      <w:pPr>
         <w:pStyle w:val="berschrift1"/>
         <w:rPr>
           <w:b/>
@@ -9251,6 +9365,359 @@
           <w:bCs/>
           <w:lang w:val="de-AT"/>
         </w:rPr>
+        <w:t>30</w:t>
+      </w:r>
+      <w:r>
+        <w:rPr>
+          <w:b/>
+          <w:bCs/>
+          <w:lang w:val="de-AT"/>
+        </w:rPr>
+        <w:t>.05.2025</w:t>
+      </w:r>
+    </w:p>
+    <w:p>
+      <w:pPr>
+        <w:pStyle w:val="Listenabsatz"/>
+        <w:numPr>
+          <w:ilvl w:val="0"/>
+          <w:numId w:val="72"/>
+        </w:numPr>
+        <w:rPr>
+          <w:lang w:val="de-AT"/>
+        </w:rPr>
+      </w:pPr>
+      <w:r>
+        <w:rPr>
+          <w:lang w:val="de-AT"/>
+        </w:rPr>
+        <w:t>Bestückung des Rasperrypi mit Kühlrippen und aktivem Kühler</w:t>
+      </w:r>
+    </w:p>
+    <w:p>
+      <w:pPr>
+        <w:pStyle w:val="Listenabsatz"/>
+        <w:numPr>
+          <w:ilvl w:val="0"/>
+          <w:numId w:val="72"/>
+        </w:numPr>
+        <w:rPr>
+          <w:lang w:val="de-AT"/>
+        </w:rPr>
+      </w:pPr>
+      <w:r>
+        <w:rPr>
+          <w:lang w:val="de-AT"/>
+        </w:rPr>
+        <w:t>Umbau des Case für Rasperrypi mit neuer Railmount Halteung.</w:t>
+      </w:r>
+    </w:p>
+    <w:p>
+      <w:pPr>
+        <w:ind w:left="360"/>
+        <w:rPr>
+          <w:lang w:val="de-AT"/>
+        </w:rPr>
+      </w:pPr>
+    </w:p>
+    <w:p>
+      <w:pPr>
+        <w:pStyle w:val="StandardWeb"/>
+        <w:ind w:left="720"/>
+      </w:pPr>
+      <w:r>
+        <w:rPr>
+          <w:noProof/>
+        </w:rPr>
+        <w:drawing>
+          <wp:inline distT="0" distB="0" distL="0" distR="0" wp14:anchorId="21026436" wp14:editId="1320967C">
+            <wp:extent cx="3048000" cy="2286000"/>
+            <wp:effectExtent l="0" t="0" r="0" b="0"/>
+            <wp:docPr id="1306958493" name="Grafik 2" descr="Ein Bild, das Text, Screenshot, Karte, Electric Blue (Farbe) enthält.&#10;&#10;KI-generierte Inhalte können fehlerhaft sein."/>
+            <wp:cNvGraphicFramePr>
+              <a:graphicFrameLocks xmlns:a="http://schemas.openxmlformats.org/drawingml/2006/main" noChangeAspect="1"/>
+            </wp:cNvGraphicFramePr>
+            <a:graphic xmlns:a="http://schemas.openxmlformats.org/drawingml/2006/main">
+              <a:graphicData uri="http://schemas.openxmlformats.org/drawingml/2006/picture">
+                <pic:pic xmlns:pic="http://schemas.openxmlformats.org/drawingml/2006/picture">
+                  <pic:nvPicPr>
+                    <pic:cNvPr id="1306958493" name="Grafik 2" descr="Ein Bild, das Text, Screenshot, Karte, Electric Blue (Farbe) enthält.&#10;&#10;KI-generierte Inhalte können fehlerhaft sein."/>
+                    <pic:cNvPicPr>
+                      <a:picLocks noChangeAspect="1" noChangeArrowheads="1"/>
+                    </pic:cNvPicPr>
+                  </pic:nvPicPr>
+                  <pic:blipFill>
+                    <a:blip r:embed="rId9">
+                      <a:extLst>
+                        <a:ext uri="{28A0092B-C50C-407E-A947-70E740481C1C}">
+                          <a14:useLocalDpi xmlns:a14="http://schemas.microsoft.com/office/drawing/2010/main" val="0"/>
+                        </a:ext>
+                      </a:extLst>
+                    </a:blip>
+                    <a:srcRect/>
+                    <a:stretch>
+                      <a:fillRect/>
+                    </a:stretch>
+                  </pic:blipFill>
+                  <pic:spPr bwMode="auto">
+                    <a:xfrm>
+                      <a:off x="0" y="0"/>
+                      <a:ext cx="3048000" cy="2286000"/>
+                    </a:xfrm>
+                    <a:prstGeom prst="rect">
+                      <a:avLst/>
+                    </a:prstGeom>
+                    <a:noFill/>
+                    <a:ln>
+                      <a:noFill/>
+                    </a:ln>
+                  </pic:spPr>
+                </pic:pic>
+              </a:graphicData>
+            </a:graphic>
+          </wp:inline>
+        </w:drawing>
+      </w:r>
+    </w:p>
+    <w:p>
+      <w:pPr>
+        <w:rPr>
+          <w:lang w:val="de-AT"/>
+        </w:rPr>
+      </w:pPr>
+    </w:p>
+    <w:p>
+      <w:pPr>
+        <w:rPr>
+          <w:lang w:val="de-AT"/>
+        </w:rPr>
+      </w:pPr>
+    </w:p>
+    <w:p>
+      <w:pPr>
+        <w:rPr>
+          <w:lang w:val="de-AT"/>
+        </w:rPr>
+      </w:pPr>
+    </w:p>
+    <w:p>
+      <w:pPr>
+        <w:rPr>
+          <w:lang w:val="de-AT"/>
+        </w:rPr>
+      </w:pPr>
+    </w:p>
+    <w:p>
+      <w:pPr>
+        <w:rPr>
+          <w:lang w:val="de-AT"/>
+        </w:rPr>
+      </w:pPr>
+    </w:p>
+    <w:p>
+      <w:pPr>
+        <w:rPr>
+          <w:lang w:val="de-AT"/>
+        </w:rPr>
+      </w:pPr>
+    </w:p>
+    <w:p>
+      <w:pPr>
+        <w:pStyle w:val="Listenabsatz"/>
+        <w:numPr>
+          <w:ilvl w:val="0"/>
+          <w:numId w:val="72"/>
+        </w:numPr>
+        <w:rPr>
+          <w:lang w:val="de-AT"/>
+        </w:rPr>
+      </w:pPr>
+      <w:r>
+        <w:rPr>
+          <w:lang w:val="de-AT"/>
+        </w:rPr>
+        <w:t>Test der neuen Kühlrippen auf dem Ethernetshield des Arduinos.</w:t>
+      </w:r>
+    </w:p>
+    <w:p>
+      <w:pPr>
+        <w:pStyle w:val="StandardWeb"/>
+        <w:ind w:left="720"/>
+      </w:pPr>
+      <w:r>
+        <w:rPr>
+          <w:noProof/>
+        </w:rPr>
+        <w:drawing>
+          <wp:inline distT="0" distB="0" distL="0" distR="0" wp14:anchorId="6A4AEE72" wp14:editId="160C7461">
+            <wp:extent cx="3048000" cy="2286000"/>
+            <wp:effectExtent l="0" t="0" r="0" b="0"/>
+            <wp:docPr id="394317353" name="Grafik 1" descr="Ein Bild, das Text, Screenshot, Electric Blue (Farbe), Multimedia-Software enthält.&#10;&#10;KI-generierte Inhalte können fehlerhaft sein."/>
+            <wp:cNvGraphicFramePr>
+              <a:graphicFrameLocks xmlns:a="http://schemas.openxmlformats.org/drawingml/2006/main" noChangeAspect="1"/>
+            </wp:cNvGraphicFramePr>
+            <a:graphic xmlns:a="http://schemas.openxmlformats.org/drawingml/2006/main">
+              <a:graphicData uri="http://schemas.openxmlformats.org/drawingml/2006/picture">
+                <pic:pic xmlns:pic="http://schemas.openxmlformats.org/drawingml/2006/picture">
+                  <pic:nvPicPr>
+                    <pic:cNvPr id="394317353" name="Grafik 1" descr="Ein Bild, das Text, Screenshot, Electric Blue (Farbe), Multimedia-Software enthält.&#10;&#10;KI-generierte Inhalte können fehlerhaft sein."/>
+                    <pic:cNvPicPr>
+                      <a:picLocks noChangeAspect="1" noChangeArrowheads="1"/>
+                    </pic:cNvPicPr>
+                  </pic:nvPicPr>
+                  <pic:blipFill>
+                    <a:blip r:embed="rId10">
+                      <a:extLst>
+                        <a:ext uri="{28A0092B-C50C-407E-A947-70E740481C1C}">
+                          <a14:useLocalDpi xmlns:a14="http://schemas.microsoft.com/office/drawing/2010/main" val="0"/>
+                        </a:ext>
+                      </a:extLst>
+                    </a:blip>
+                    <a:srcRect/>
+                    <a:stretch>
+                      <a:fillRect/>
+                    </a:stretch>
+                  </pic:blipFill>
+                  <pic:spPr bwMode="auto">
+                    <a:xfrm>
+                      <a:off x="0" y="0"/>
+                      <a:ext cx="3048000" cy="2286000"/>
+                    </a:xfrm>
+                    <a:prstGeom prst="rect">
+                      <a:avLst/>
+                    </a:prstGeom>
+                    <a:noFill/>
+                    <a:ln>
+                      <a:noFill/>
+                    </a:ln>
+                  </pic:spPr>
+                </pic:pic>
+              </a:graphicData>
+            </a:graphic>
+          </wp:inline>
+        </w:drawing>
+      </w:r>
+    </w:p>
+    <w:p>
+      <w:pPr>
+        <w:rPr>
+          <w:lang w:val="de-AT"/>
+        </w:rPr>
+      </w:pPr>
+    </w:p>
+    <w:p>
+      <w:pPr>
+        <w:rPr>
+          <w:lang w:val="de-AT"/>
+        </w:rPr>
+      </w:pPr>
+    </w:p>
+    <w:p>
+      <w:pPr>
+        <w:rPr>
+          <w:lang w:val="de-AT"/>
+        </w:rPr>
+      </w:pPr>
+    </w:p>
+    <w:p>
+      <w:pPr>
+        <w:rPr>
+          <w:lang w:val="de-AT"/>
+        </w:rPr>
+      </w:pPr>
+    </w:p>
+    <w:p>
+      <w:pPr>
+        <w:rPr>
+          <w:lang w:val="de-AT"/>
+        </w:rPr>
+      </w:pPr>
+    </w:p>
+    <w:p>
+      <w:pPr>
+        <w:rPr>
+          <w:lang w:val="de-AT"/>
+        </w:rPr>
+      </w:pPr>
+    </w:p>
+    <w:p>
+      <w:pPr>
+        <w:rPr>
+          <w:lang w:val="de-AT"/>
+        </w:rPr>
+      </w:pPr>
+    </w:p>
+    <w:p>
+      <w:pPr>
+        <w:rPr>
+          <w:lang w:val="de-AT"/>
+        </w:rPr>
+      </w:pPr>
+    </w:p>
+    <w:p>
+      <w:pPr>
+        <w:rPr>
+          <w:lang w:val="de-AT"/>
+        </w:rPr>
+      </w:pPr>
+    </w:p>
+    <w:p>
+      <w:pPr>
+        <w:rPr>
+          <w:lang w:val="de-AT"/>
+        </w:rPr>
+      </w:pPr>
+    </w:p>
+    <w:p>
+      <w:pPr>
+        <w:rPr>
+          <w:lang w:val="de-AT"/>
+        </w:rPr>
+      </w:pPr>
+    </w:p>
+    <w:p>
+      <w:pPr>
+        <w:rPr>
+          <w:lang w:val="de-AT"/>
+        </w:rPr>
+      </w:pPr>
+    </w:p>
+    <w:p>
+      <w:pPr>
+        <w:rPr>
+          <w:lang w:val="de-AT"/>
+        </w:rPr>
+      </w:pPr>
+    </w:p>
+    <w:p>
+      <w:pPr>
+        <w:rPr>
+          <w:lang w:val="de-AT"/>
+        </w:rPr>
+      </w:pPr>
+    </w:p>
+    <w:p>
+      <w:pPr>
+        <w:rPr>
+          <w:lang w:val="de-AT"/>
+        </w:rPr>
+      </w:pPr>
+    </w:p>
+    <w:p>
+      <w:pPr>
+        <w:pStyle w:val="berschrift1"/>
+        <w:rPr>
+          <w:b/>
+          <w:bCs/>
+          <w:lang w:val="de-AT"/>
+        </w:rPr>
+      </w:pPr>
+      <w:r>
+        <w:rPr>
+          <w:b/>
+          <w:bCs/>
+          <w:lang w:val="de-AT"/>
+        </w:rPr>
         <w:t>Architekturübersicht – FFRESW (Farnsworth Fusion Reactor Embedded Software)</w:t>
       </w:r>
     </w:p>
@@ -9281,20 +9748,34 @@
         <w:rPr>
           <w:lang w:val="de-AT"/>
         </w:rPr>
-        <w:t>FFRESW ist die Embedded Software des Farnsworth Fusionsreaktors. Sie basiert auf C++ und läuft auf einem Arduino MEGA2560. Aufgrund der Plattform wurde C++ gewählt, da diese mit .ino-Dateien und der Arduino-IDE kompatibel ist. Der objektorientierte Aufbau erleichtert Wartung, Erweiterbarkeit und Modularisierung.</w:t>
-      </w:r>
-    </w:p>
-    <w:p>
-      <w:pPr>
-        <w:rPr>
-          <w:lang w:val="de-AT"/>
-        </w:rPr>
-      </w:pPr>
-      <w:r>
-        <w:rPr>
-          <w:lang w:val="de-AT"/>
-        </w:rPr>
         <w:lastRenderedPageBreak/>
+        <w:t xml:space="preserve">FFRESW ist die Embedded Software des Farnsworth Fusionsreaktors. Sie basiert auf C++ und läuft auf einem Arduino MEGA2560. Aufgrund der Plattform wurde C++ gewählt, da diese </w:t>
+      </w:r>
+      <w:proofErr w:type="gramStart"/>
+      <w:r>
+        <w:rPr>
+          <w:lang w:val="de-AT"/>
+        </w:rPr>
+        <w:t>mit .ino</w:t>
+      </w:r>
+      <w:proofErr w:type="gramEnd"/>
+      <w:r>
+        <w:rPr>
+          <w:lang w:val="de-AT"/>
+        </w:rPr>
+        <w:t>-Dateien und der Arduino-IDE kompatibel ist. Der objektorientierte Aufbau erleichtert Wartung, Erweiterbarkeit und Modularisierung.</w:t>
+      </w:r>
+    </w:p>
+    <w:p>
+      <w:pPr>
+        <w:rPr>
+          <w:lang w:val="de-AT"/>
+        </w:rPr>
+      </w:pPr>
+      <w:r>
+        <w:rPr>
+          <w:lang w:val="de-AT"/>
+        </w:rPr>
         <w:t xml:space="preserve">Die Software ist in </w:t>
       </w:r>
       <w:r>
@@ -9775,6 +10256,7 @@
         <w:rPr>
           <w:lang w:val="de-AT"/>
         </w:rPr>
+        <w:lastRenderedPageBreak/>
         <w:t>Sicherheitsmechanismen zur Gewährleistung valider Daten</w:t>
       </w:r>
     </w:p>
@@ -9812,7 +10294,6 @@
         <w:rPr>
           <w:lang w:val="de-AT"/>
         </w:rPr>
-        <w:lastRenderedPageBreak/>
         <w:t>Ermöglicht das kontinuierliche Logging auf der SD-Karte im Ethernet-Shield:</w:t>
       </w:r>
     </w:p>
@@ -9879,7 +10360,25 @@
           <w:iCs/>
           <w:lang w:val="de-AT"/>
         </w:rPr>
-        <w:t>Hinweis: [Hier können zukünftig Links oder Referenzen eingefügt werden]</w:t>
+        <w:t>Hinweis: [</w:t>
+      </w:r>
+      <w:proofErr w:type="gramStart"/>
+      <w:r>
+        <w:rPr>
+          <w:i/>
+          <w:iCs/>
+          <w:lang w:val="de-AT"/>
+        </w:rPr>
+        <w:t>Hier</w:t>
+      </w:r>
+      <w:proofErr w:type="gramEnd"/>
+      <w:r>
+        <w:rPr>
+          <w:i/>
+          <w:iCs/>
+          <w:lang w:val="de-AT"/>
+        </w:rPr>
+        <w:t xml:space="preserve"> können zukünftig Links oder Referenzen eingefügt werden]</w:t>
       </w:r>
     </w:p>
     <w:p>
@@ -9933,7 +10432,21 @@
         <w:rPr>
           <w:lang w:val="de-AT"/>
         </w:rPr>
-        <w:t>Thread-Sicherheit durch Mutexes (FreeRTOS)</w:t>
+        <w:t xml:space="preserve">Thread-Sicherheit </w:t>
+      </w:r>
+      <w:proofErr w:type="gramStart"/>
+      <w:r>
+        <w:rPr>
+          <w:lang w:val="de-AT"/>
+        </w:rPr>
+        <w:t>durch Mutexes</w:t>
+      </w:r>
+      <w:proofErr w:type="gramEnd"/>
+      <w:r>
+        <w:rPr>
+          <w:lang w:val="de-AT"/>
+        </w:rPr>
+        <w:t xml:space="preserve"> (FreeRTOS)</w:t>
       </w:r>
     </w:p>
     <w:p>
@@ -10248,6 +10761,7 @@
         <w:rPr>
           <w:lang w:val="de-AT"/>
         </w:rPr>
+        <w:lastRenderedPageBreak/>
         <w:t>Überprüfung und Validierung</w:t>
       </w:r>
     </w:p>
@@ -10289,7 +10803,6 @@
           <w:bCs/>
           <w:lang w:val="de-AT"/>
         </w:rPr>
-        <w:lastRenderedPageBreak/>
         <w:t>1.10 vacControl</w:t>
       </w:r>
     </w:p>
@@ -10717,7 +11230,21 @@
         <w:rPr>
           <w:lang w:val="de-AT"/>
         </w:rPr>
-        <w:t>Die Entscheidung für C++ basiert auf den technischen Gegebenheiten des Arduino MEGA2560 und der nativen Unterstützung von .ino-Dateien. Das objektorientierte Design erleichtert:</w:t>
+        <w:t xml:space="preserve">Die Entscheidung für C++ basiert auf den technischen Gegebenheiten des Arduino MEGA2560 und der nativen Unterstützung </w:t>
+      </w:r>
+      <w:proofErr w:type="gramStart"/>
+      <w:r>
+        <w:rPr>
+          <w:lang w:val="de-AT"/>
+        </w:rPr>
+        <w:t>von .ino</w:t>
+      </w:r>
+      <w:proofErr w:type="gramEnd"/>
+      <w:r>
+        <w:rPr>
+          <w:lang w:val="de-AT"/>
+        </w:rPr>
+        <w:t>-Dateien. Das objektorientierte Design erleichtert:</w:t>
       </w:r>
     </w:p>
     <w:p>
@@ -10822,6 +11349,7 @@
         <w:rPr>
           <w:lang w:val="de-AT"/>
         </w:rPr>
+        <w:lastRenderedPageBreak/>
         <w:t>Neue Module können analog zu den bestehenden Sections hinzugefügt werden</w:t>
       </w:r>
     </w:p>
@@ -10896,7 +11424,21 @@
         <w:rPr>
           <w:lang w:val="de-AT"/>
         </w:rPr>
-        <w:t>Ich habe mich für C++ entschieden, da wir aufgrund des Arduino MEGA2560 bereits mit C++/.ino arbeiten. Objektorientierter Ansatz beim Aufbau.</w:t>
+        <w:t>Ich habe mich für C++ entschieden, da wir aufgrund des Arduino MEGA2560 bereits mit C++</w:t>
+      </w:r>
+      <w:proofErr w:type="gramStart"/>
+      <w:r>
+        <w:rPr>
+          <w:lang w:val="de-AT"/>
+        </w:rPr>
+        <w:t>/.ino</w:t>
+      </w:r>
+      <w:proofErr w:type="gramEnd"/>
+      <w:r>
+        <w:rPr>
+          <w:lang w:val="de-AT"/>
+        </w:rPr>
+        <w:t xml:space="preserve"> arbeiten. Objektorientierter Ansatz beim Aufbau.</w:t>
       </w:r>
     </w:p>
     <w:p>
@@ -11293,6 +11835,7 @@
         <w:rPr>
           <w:lang w:val="de-AT"/>
         </w:rPr>
+        <w:lastRenderedPageBreak/>
         <w:t xml:space="preserve">Das </w:t>
       </w:r>
       <w:r>
@@ -11321,7 +11864,6 @@
         <w:rPr>
           <w:lang w:val="de-AT"/>
         </w:rPr>
-        <w:lastRenderedPageBreak/>
         <w:t xml:space="preserve">Die </w:t>
       </w:r>
       <w:r>
@@ -11619,6 +12161,7 @@
         <w:rPr>
           <w:lang w:val="de-AT"/>
         </w:rPr>
+        <w:lastRenderedPageBreak/>
         <w:t xml:space="preserve">Für das Projekt wurde der </w:t>
       </w:r>
       <w:r>
@@ -11633,14 +12176,7 @@
         <w:rPr>
           <w:lang w:val="de-AT"/>
         </w:rPr>
-        <w:t xml:space="preserve"> gewählt. Dieser Mikrocontroller zeichnet sich durch eine hohe Anzahl an digitalen und analogen Ports aus, die eine flexible Anbindung verschiedener Peripheriegeräte ermöglichen. Mit 54 digitalen I/O-Pins, 16 analogen Eingängen und 4 UARTs bietet der MEGA 2560 eine exzellente Basis für die Erweiterung des Systems und den Anschluss zahlreicher Sensoren und Aktoren. Die Leistungsfähigkeit dieses Mikrocontrollers ist </w:t>
-      </w:r>
-      <w:r>
-        <w:rPr>
-          <w:lang w:val="de-AT"/>
-        </w:rPr>
-        <w:lastRenderedPageBreak/>
-        <w:t>für den Preis hervorragend und stellt sicher, dass auch komplexe Aufgaben in Echtzeit verarbeitet werden können.</w:t>
+        <w:t xml:space="preserve"> gewählt. Dieser Mikrocontroller zeichnet sich durch eine hohe Anzahl an digitalen und analogen Ports aus, die eine flexible Anbindung verschiedener Peripheriegeräte ermöglichen. Mit 54 digitalen I/O-Pins, 16 analogen Eingängen und 4 UARTs bietet der MEGA 2560 eine exzellente Basis für die Erweiterung des Systems und den Anschluss zahlreicher Sensoren und Aktoren. Die Leistungsfähigkeit dieses Mikrocontrollers ist für den Preis hervorragend und stellt sicher, dass auch komplexe Aufgaben in Echtzeit verarbeitet werden können.</w:t>
       </w:r>
     </w:p>
     <w:p>
@@ -11968,6 +12504,7 @@
           <w:bCs/>
           <w:lang w:val="de-AT"/>
         </w:rPr>
+        <w:lastRenderedPageBreak/>
         <w:t>Arduino MEGA 2560 R3</w:t>
       </w:r>
       <w:r>
@@ -12025,7 +12562,6 @@
         <w:rPr>
           <w:lang w:val="de-AT"/>
         </w:rPr>
-        <w:lastRenderedPageBreak/>
         <w:t>Umfangreiche Arduino-Community und Libraries</w:t>
       </w:r>
     </w:p>
@@ -12593,28 +13129,28 @@
         <w:rPr>
           <w:lang w:val="de-AT"/>
         </w:rPr>
-        <w:t xml:space="preserve"> verwendet. Sourcetrail ermöglicht es, komplexe Softwareprojekte in C/C++, aber auch in anderen Sprachen wie Java oder Python, effizient zu indexieren, zu scannen, zu parsen und grafisch darzustellen.</w:t>
-      </w:r>
-    </w:p>
-    <w:p>
-      <w:pPr>
-        <w:jc w:val="both"/>
-        <w:rPr>
-          <w:lang w:val="de-AT"/>
-        </w:rPr>
-      </w:pPr>
-      <w:r>
-        <w:rPr>
-          <w:lang w:val="de-AT"/>
-        </w:rPr>
-        <w:t xml:space="preserve">Durch die graphische Visualisierung von Funktionsaufrufen, Klassenhierarchien und Datenabhängigkeiten war es uns möglich, einen tiefen Einblick in den Aufbau und die Abläufe </w:t>
+        <w:t xml:space="preserve"> verwendet. Sourcetrail </w:t>
       </w:r>
       <w:r>
         <w:rPr>
           <w:lang w:val="de-AT"/>
         </w:rPr>
         <w:lastRenderedPageBreak/>
-        <w:t>unseres Codes zu gewinnen. Insbesondere bei der Arbeit an einem umfangreichen Embedded-Projekt mit Echtzeit-Anforderungen erwies sich dies als großer Vorteil, da wir damit nicht nur das Zusammenspiel der einzelnen Module nachvollziehen konnten, sondern auch versteckte Designfehler, zyklische Abhängigkeiten oder unübersichtliche Strukturen identifizieren konnten.</w:t>
+        <w:t>ermöglicht es, komplexe Softwareprojekte in C/C++, aber auch in anderen Sprachen wie Java oder Python, effizient zu indexieren, zu scannen, zu parsen und grafisch darzustellen.</w:t>
+      </w:r>
+    </w:p>
+    <w:p>
+      <w:pPr>
+        <w:jc w:val="both"/>
+        <w:rPr>
+          <w:lang w:val="de-AT"/>
+        </w:rPr>
+      </w:pPr>
+      <w:r>
+        <w:rPr>
+          <w:lang w:val="de-AT"/>
+        </w:rPr>
+        <w:t>Durch die graphische Visualisierung von Funktionsaufrufen, Klassenhierarchien und Datenabhängigkeiten war es uns möglich, einen tiefen Einblick in den Aufbau und die Abläufe unseres Codes zu gewinnen. Insbesondere bei der Arbeit an einem umfangreichen Embedded-Projekt mit Echtzeit-Anforderungen erwies sich dies als großer Vorteil, da wir damit nicht nur das Zusammenspiel der einzelnen Module nachvollziehen konnten, sondern auch versteckte Designfehler, zyklische Abhängigkeiten oder unübersichtliche Strukturen identifizieren konnten.</w:t>
       </w:r>
     </w:p>
     <w:p>
@@ -12718,7 +13254,7 @@
         </w:rPr>
         <w:t xml:space="preserve">Original Repository: </w:t>
       </w:r>
-      <w:hyperlink r:id="rId9" w:tgtFrame="_new" w:history="1">
+      <w:hyperlink r:id="rId11" w:tgtFrame="_new" w:history="1">
         <w:r>
           <w:rPr>
             <w:rStyle w:val="Hyperlink"/>
@@ -12745,7 +13281,7 @@
         </w:rPr>
         <w:t xml:space="preserve">Aktuell gepflegter Fork: </w:t>
       </w:r>
-      <w:hyperlink r:id="rId10" w:tgtFrame="_new" w:history="1">
+      <w:hyperlink r:id="rId12" w:tgtFrame="_new" w:history="1">
         <w:r>
           <w:rPr>
             <w:rStyle w:val="Hyperlink"/>
@@ -12923,7 +13459,7 @@
                     </pic:cNvPicPr>
                   </pic:nvPicPr>
                   <pic:blipFill>
-                    <a:blip r:embed="rId11">
+                    <a:blip r:embed="rId13">
                       <a:extLst>
                         <a:ext uri="{28A0092B-C50C-407E-A947-70E740481C1C}">
                           <a14:useLocalDpi xmlns:a14="http://schemas.microsoft.com/office/drawing/2010/main" val="0"/>
@@ -13098,7 +13634,21 @@
         <w:rPr>
           <w:lang w:val="de-AT"/>
         </w:rPr>
-        <w:t xml:space="preserve">. Bei Arduino-Projekten ist die Dateiendung .ino standardisiert für sogenannte </w:t>
+        <w:t xml:space="preserve">. Bei Arduino-Projekten ist die </w:t>
+      </w:r>
+      <w:proofErr w:type="gramStart"/>
+      <w:r>
+        <w:rPr>
+          <w:lang w:val="de-AT"/>
+        </w:rPr>
+        <w:t>Dateiendung .ino</w:t>
+      </w:r>
+      <w:proofErr w:type="gramEnd"/>
+      <w:r>
+        <w:rPr>
+          <w:lang w:val="de-AT"/>
+        </w:rPr>
+        <w:t xml:space="preserve"> standardisiert für sogenannte </w:t>
       </w:r>
       <w:r>
         <w:rPr>
@@ -13168,7 +13718,21 @@
         <w:rPr>
           <w:lang w:val="de-AT"/>
         </w:rPr>
-        <w:t>, welche eine objektorientierte Schnittstelle (OOP-Wrapper) für FreeRTOS bereitstellt. Dadurch wird eine saubere und strukturierte Umsetzung mehrerer parallel laufender Tasks ermöglicht.</w:t>
+        <w:t xml:space="preserve">, welche eine objektorientierte Schnittstelle (OOP-Wrapper) für FreeRTOS bereitstellt. Dadurch wird eine saubere und strukturierte Umsetzung mehrerer </w:t>
+      </w:r>
+      <w:proofErr w:type="gramStart"/>
+      <w:r>
+        <w:rPr>
+          <w:lang w:val="de-AT"/>
+        </w:rPr>
+        <w:t>parallel laufender</w:t>
+      </w:r>
+      <w:proofErr w:type="gramEnd"/>
+      <w:r>
+        <w:rPr>
+          <w:lang w:val="de-AT"/>
+        </w:rPr>
+        <w:t xml:space="preserve"> Tasks ermöglicht.</w:t>
       </w:r>
     </w:p>
     <w:p>
@@ -13302,7 +13866,7 @@
                     </pic:cNvPicPr>
                   </pic:nvPicPr>
                   <pic:blipFill>
-                    <a:blip r:embed="rId12">
+                    <a:blip r:embed="rId14">
                       <a:extLst>
                         <a:ext uri="{28A0092B-C50C-407E-A947-70E740481C1C}">
                           <a14:useLocalDpi xmlns:a14="http://schemas.microsoft.com/office/drawing/2010/main" val="0"/>
@@ -13453,7 +14017,21 @@
         <w:rPr>
           <w:lang w:val="de-AT"/>
         </w:rPr>
-        <w:t xml:space="preserve">B. Neustart der betroffenen Task) ist vorgesehen, wurde aber zum aktuellen Stand noch </w:t>
+        <w:t xml:space="preserve">B. Neustart </w:t>
+      </w:r>
+      <w:proofErr w:type="gramStart"/>
+      <w:r>
+        <w:rPr>
+          <w:lang w:val="de-AT"/>
+        </w:rPr>
+        <w:t>der betroffenen Task</w:t>
+      </w:r>
+      <w:proofErr w:type="gramEnd"/>
+      <w:r>
+        <w:rPr>
+          <w:lang w:val="de-AT"/>
+        </w:rPr>
+        <w:t xml:space="preserve">) ist vorgesehen, wurde aber zum aktuellen Stand noch </w:t>
       </w:r>
       <w:r>
         <w:rPr>
@@ -13516,7 +14094,7 @@
                     </pic:cNvPicPr>
                   </pic:nvPicPr>
                   <pic:blipFill>
-                    <a:blip r:embed="rId13">
+                    <a:blip r:embed="rId15">
                       <a:extLst>
                         <a:ext uri="{28A0092B-C50C-407E-A947-70E740481C1C}">
                           <a14:useLocalDpi xmlns:a14="http://schemas.microsoft.com/office/drawing/2010/main" val="0"/>
@@ -13769,7 +14347,7 @@
                     </pic:cNvPicPr>
                   </pic:nvPicPr>
                   <pic:blipFill>
-                    <a:blip r:embed="rId14">
+                    <a:blip r:embed="rId16">
                       <a:extLst>
                         <a:ext uri="{28A0092B-C50C-407E-A947-70E740481C1C}">
                           <a14:useLocalDpi xmlns:a14="http://schemas.microsoft.com/office/drawing/2010/main" val="0"/>
@@ -13968,7 +14546,7 @@
                     <pic:cNvPicPr/>
                   </pic:nvPicPr>
                   <pic:blipFill>
-                    <a:blip r:embed="rId15">
+                    <a:blip r:embed="rId17">
                       <a:extLst>
                         <a:ext uri="{28A0092B-C50C-407E-A947-70E740481C1C}">
                           <a14:useLocalDpi xmlns:a14="http://schemas.microsoft.com/office/drawing/2010/main" val="0"/>
@@ -14199,7 +14777,7 @@
                     </pic:cNvPicPr>
                   </pic:nvPicPr>
                   <pic:blipFill>
-                    <a:blip r:embed="rId16">
+                    <a:blip r:embed="rId18">
                       <a:extLst>
                         <a:ext uri="{28A0092B-C50C-407E-A947-70E740481C1C}">
                           <a14:useLocalDpi xmlns:a14="http://schemas.microsoft.com/office/drawing/2010/main" val="0"/>
@@ -15040,6 +15618,7 @@
         </w:rPr>
         <w:t xml:space="preserve">. Der FlybackVacControlTask übernimmt in diesem Fall die selbstständige Regelung des Vakuumsystems, unter anderem durch Ansteuerung des </w:t>
       </w:r>
+      <w:proofErr w:type="gramStart"/>
       <w:r>
         <w:rPr>
           <w:b/>
@@ -15048,6 +15627,7 @@
         </w:rPr>
         <w:t>VAT Mikrocontrollers</w:t>
       </w:r>
+      <w:proofErr w:type="gramEnd"/>
       <w:r>
         <w:rPr>
           <w:lang w:val="de-AT"/>
@@ -17360,7 +17940,7 @@
         <w:br/>
         <w:t xml:space="preserve">→ </w:t>
       </w:r>
-      <w:hyperlink r:id="rId17" w:tgtFrame="_new" w:history="1">
+      <w:hyperlink r:id="rId19" w:tgtFrame="_new" w:history="1">
         <w:r>
           <w:rPr>
             <w:rStyle w:val="Hyperlink"/>
@@ -17431,7 +18011,7 @@
         <w:br/>
         <w:t xml:space="preserve">→ </w:t>
       </w:r>
-      <w:hyperlink r:id="rId18" w:tgtFrame="_new" w:history="1">
+      <w:hyperlink r:id="rId20" w:tgtFrame="_new" w:history="1">
         <w:r>
           <w:rPr>
             <w:rStyle w:val="Hyperlink"/>
@@ -17605,7 +18185,21 @@
         <w:rPr>
           <w:lang w:val="de-AT"/>
         </w:rPr>
-        <w:t>B. .text, .data, .bss) präzise aufzulisten und ggf. Engpässe sichtbar zu machen. Mit diesen Tools lässt sich auch über Zeit hinweg die Speicherentwicklung im Projekt nachvollziehen.</w:t>
+        <w:t>B. .text, .data</w:t>
+      </w:r>
+      <w:proofErr w:type="gramStart"/>
+      <w:r>
+        <w:rPr>
+          <w:lang w:val="de-AT"/>
+        </w:rPr>
+        <w:t>, .bss</w:t>
+      </w:r>
+      <w:proofErr w:type="gramEnd"/>
+      <w:r>
+        <w:rPr>
+          <w:lang w:val="de-AT"/>
+        </w:rPr>
+        <w:t>) präzise aufzulisten und ggf. Engpässe sichtbar zu machen. Mit diesen Tools lässt sich auch über Zeit hinweg die Speicherentwicklung im Projekt nachvollziehen.</w:t>
       </w:r>
     </w:p>
     <w:p>
@@ -17661,7 +18255,33 @@
           <w:szCs w:val="40"/>
           <w:lang w:val="de-AT"/>
         </w:rPr>
-        <w:t>WAS SIND „.INO“ files und warum verwenden wir diese?</w:t>
+        <w:t xml:space="preserve">WAS SIND </w:t>
+      </w:r>
+      <w:proofErr w:type="gramStart"/>
+      <w:r>
+        <w:rPr>
+          <w:rFonts w:asciiTheme="majorHAnsi" w:eastAsiaTheme="majorEastAsia" w:hAnsiTheme="majorHAnsi" w:cstheme="majorBidi"/>
+          <w:b/>
+          <w:bCs/>
+          <w:color w:val="0F4761" w:themeColor="accent1" w:themeShade="BF"/>
+          <w:sz w:val="40"/>
+          <w:szCs w:val="40"/>
+          <w:lang w:val="de-AT"/>
+        </w:rPr>
+        <w:t>„.INO</w:t>
+      </w:r>
+      <w:proofErr w:type="gramEnd"/>
+      <w:r>
+        <w:rPr>
+          <w:rFonts w:asciiTheme="majorHAnsi" w:eastAsiaTheme="majorEastAsia" w:hAnsiTheme="majorHAnsi" w:cstheme="majorBidi"/>
+          <w:b/>
+          <w:bCs/>
+          <w:color w:val="0F4761" w:themeColor="accent1" w:themeShade="BF"/>
+          <w:sz w:val="40"/>
+          <w:szCs w:val="40"/>
+          <w:lang w:val="de-AT"/>
+        </w:rPr>
+        <w:t>“ files und warum verwenden wir diese?</w:t>
       </w:r>
     </w:p>
     <w:p>
@@ -17721,11 +18341,33 @@
           <w:lang w:val="de-AT"/>
         </w:rPr>
       </w:pPr>
-      <w:r>
-        <w:rPr>
-          <w:lang w:val="de-AT"/>
-        </w:rPr>
-        <w:t>Alle .ino- und .pde-Dateien im Sketch-Ordner werden zusammengeführt. Die Hauptdatei (gleicher Name wie der Ordner) wird zuerst verarbeitet.</w:t>
+      <w:proofErr w:type="gramStart"/>
+      <w:r>
+        <w:rPr>
+          <w:lang w:val="de-AT"/>
+        </w:rPr>
+        <w:t>Alle .ino</w:t>
+      </w:r>
+      <w:proofErr w:type="gramEnd"/>
+      <w:r>
+        <w:rPr>
+          <w:lang w:val="de-AT"/>
+        </w:rPr>
+        <w:t xml:space="preserve">- </w:t>
+      </w:r>
+      <w:proofErr w:type="gramStart"/>
+      <w:r>
+        <w:rPr>
+          <w:lang w:val="de-AT"/>
+        </w:rPr>
+        <w:t>und .pde</w:t>
+      </w:r>
+      <w:proofErr w:type="gramEnd"/>
+      <w:r>
+        <w:rPr>
+          <w:lang w:val="de-AT"/>
+        </w:rPr>
+        <w:t>-Dateien im Sketch-Ordner werden zusammengeführt. Die Hauptdatei (gleicher Name wie der Ordner) wird zuerst verarbeitet.</w:t>
       </w:r>
     </w:p>
     <w:p>
@@ -17976,7 +18618,21 @@
         <w:rPr>
           <w:lang w:val="de-AT"/>
         </w:rPr>
-        <w:t xml:space="preserve">, wenn in ihrer library.properties-Datei die passende Architektur (avr, *, oder leer) angegeben ist. Sie ist </w:t>
+        <w:t xml:space="preserve">, wenn in ihrer </w:t>
+      </w:r>
+      <w:proofErr w:type="gramStart"/>
+      <w:r>
+        <w:rPr>
+          <w:lang w:val="de-AT"/>
+        </w:rPr>
+        <w:t>library.properties</w:t>
+      </w:r>
+      <w:proofErr w:type="gramEnd"/>
+      <w:r>
+        <w:rPr>
+          <w:lang w:val="de-AT"/>
+        </w:rPr>
+        <w:t xml:space="preserve">-Datei die passende Architektur (avr, *, oder leer) angegeben ist. Sie ist </w:t>
       </w:r>
       <w:r>
         <w:rPr>
@@ -18040,7 +18696,35 @@
         <w:rPr>
           <w:lang w:val="de-AT"/>
         </w:rPr>
-        <w:t>Quellcode-Dateien (.cpp, .c, .S) und Bibliotheken werden zu Objektdateien (.o) kompiliert.</w:t>
+        <w:t>Quellcode-Dateien (.cpp, .c</w:t>
+      </w:r>
+      <w:proofErr w:type="gramStart"/>
+      <w:r>
+        <w:rPr>
+          <w:lang w:val="de-AT"/>
+        </w:rPr>
+        <w:t>, .S</w:t>
+      </w:r>
+      <w:proofErr w:type="gramEnd"/>
+      <w:r>
+        <w:rPr>
+          <w:lang w:val="de-AT"/>
+        </w:rPr>
+        <w:t xml:space="preserve">) und Bibliotheken werden zu Objektdateien </w:t>
+      </w:r>
+      <w:proofErr w:type="gramStart"/>
+      <w:r>
+        <w:rPr>
+          <w:lang w:val="de-AT"/>
+        </w:rPr>
+        <w:t>(.o</w:t>
+      </w:r>
+      <w:proofErr w:type="gramEnd"/>
+      <w:r>
+        <w:rPr>
+          <w:lang w:val="de-AT"/>
+        </w:rPr>
+        <w:t>) kompiliert.</w:t>
       </w:r>
     </w:p>
     <w:p>
@@ -18058,7 +18742,21 @@
         <w:rPr>
           <w:lang w:val="de-AT"/>
         </w:rPr>
-        <w:t>Nur geänderte Dateien werden neu kompiliert (abhängig von Zeitstempeln und .d-Abhängigkeitsdateien).</w:t>
+        <w:t xml:space="preserve">Nur geänderte Dateien werden neu kompiliert (abhängig von Zeitstempeln </w:t>
+      </w:r>
+      <w:proofErr w:type="gramStart"/>
+      <w:r>
+        <w:rPr>
+          <w:lang w:val="de-AT"/>
+        </w:rPr>
+        <w:t>und .d</w:t>
+      </w:r>
+      <w:proofErr w:type="gramEnd"/>
+      <w:r>
+        <w:rPr>
+          <w:lang w:val="de-AT"/>
+        </w:rPr>
+        <w:t>-Abhängigkeitsdateien).</w:t>
       </w:r>
     </w:p>
     <w:p>
@@ -18094,7 +18792,21 @@
         <w:rPr>
           <w:lang w:val="de-AT"/>
         </w:rPr>
-        <w:t>Ergebnis ist eine .hex-Datei – diese enthält den binären Code für das Arduino-Board.</w:t>
+        <w:t xml:space="preserve">Ergebnis ist </w:t>
+      </w:r>
+      <w:proofErr w:type="gramStart"/>
+      <w:r>
+        <w:rPr>
+          <w:lang w:val="de-AT"/>
+        </w:rPr>
+        <w:t>eine .hex</w:t>
+      </w:r>
+      <w:proofErr w:type="gramEnd"/>
+      <w:r>
+        <w:rPr>
+          <w:lang w:val="de-AT"/>
+        </w:rPr>
+        <w:t>-Datei – diese enthält den binären Code für das Arduino-Board.</w:t>
       </w:r>
     </w:p>
     <w:p>
@@ -18140,11 +18852,19 @@
           <w:lang w:val="de-AT"/>
         </w:rPr>
       </w:pPr>
-      <w:r>
-        <w:rPr>
-          <w:lang w:val="de-AT"/>
-        </w:rPr>
-        <w:t>Die .hex-Datei wird via USB oder serielle Schnittstelle (über den Bootloader oder Programmer) auf das Board übertragen.</w:t>
+      <w:proofErr w:type="gramStart"/>
+      <w:r>
+        <w:rPr>
+          <w:lang w:val="de-AT"/>
+        </w:rPr>
+        <w:t>Die .hex</w:t>
+      </w:r>
+      <w:proofErr w:type="gramEnd"/>
+      <w:r>
+        <w:rPr>
+          <w:lang w:val="de-AT"/>
+        </w:rPr>
+        <w:t>-Datei wird via USB oder serielle Schnittstelle (über den Bootloader oder Programmer) auf das Board übertragen.</w:t>
       </w:r>
     </w:p>
     <w:p>
@@ -18179,7 +18899,7 @@
         <w:lastRenderedPageBreak/>
         <w:t xml:space="preserve">QUELLE: </w:t>
       </w:r>
-      <w:hyperlink r:id="rId19" w:history="1">
+      <w:hyperlink r:id="rId21" w:history="1">
         <w:r>
           <w:rPr>
             <w:rStyle w:val="Hyperlink"/>
@@ -18202,7 +18922,7 @@
         </w:rPr>
         <w:t xml:space="preserve">QUELLE: </w:t>
       </w:r>
-      <w:hyperlink r:id="rId20" w:history="1">
+      <w:hyperlink r:id="rId22" w:history="1">
         <w:r>
           <w:rPr>
             <w:rStyle w:val="Hyperlink"/>
@@ -24906,6 +25626,119 @@
     </w:lvl>
   </w:abstractNum>
   <w:abstractNum w:abstractNumId="46" w15:restartNumberingAfterBreak="0">
+    <w:nsid w:val="48F40C14"/>
+    <w:multiLevelType w:val="hybridMultilevel"/>
+    <w:tmpl w:val="FCB8A250"/>
+    <w:lvl w:ilvl="0" w:tplc="0C070001">
+      <w:start w:val="1"/>
+      <w:numFmt w:val="bullet"/>
+      <w:lvlText w:val=""/>
+      <w:lvlJc w:val="left"/>
+      <w:pPr>
+        <w:ind w:left="720" w:hanging="360"/>
+      </w:pPr>
+      <w:rPr>
+        <w:rFonts w:ascii="Symbol" w:hAnsi="Symbol" w:hint="default"/>
+      </w:rPr>
+    </w:lvl>
+    <w:lvl w:ilvl="1" w:tplc="0C070003">
+      <w:start w:val="1"/>
+      <w:numFmt w:val="bullet"/>
+      <w:lvlText w:val="o"/>
+      <w:lvlJc w:val="left"/>
+      <w:pPr>
+        <w:ind w:left="1440" w:hanging="360"/>
+      </w:pPr>
+      <w:rPr>
+        <w:rFonts w:ascii="Courier New" w:hAnsi="Courier New" w:cs="Courier New" w:hint="default"/>
+      </w:rPr>
+    </w:lvl>
+    <w:lvl w:ilvl="2" w:tplc="0C070005" w:tentative="1">
+      <w:start w:val="1"/>
+      <w:numFmt w:val="bullet"/>
+      <w:lvlText w:val=""/>
+      <w:lvlJc w:val="left"/>
+      <w:pPr>
+        <w:ind w:left="2160" w:hanging="360"/>
+      </w:pPr>
+      <w:rPr>
+        <w:rFonts w:ascii="Wingdings" w:hAnsi="Wingdings" w:hint="default"/>
+      </w:rPr>
+    </w:lvl>
+    <w:lvl w:ilvl="3" w:tplc="0C070001" w:tentative="1">
+      <w:start w:val="1"/>
+      <w:numFmt w:val="bullet"/>
+      <w:lvlText w:val=""/>
+      <w:lvlJc w:val="left"/>
+      <w:pPr>
+        <w:ind w:left="2880" w:hanging="360"/>
+      </w:pPr>
+      <w:rPr>
+        <w:rFonts w:ascii="Symbol" w:hAnsi="Symbol" w:hint="default"/>
+      </w:rPr>
+    </w:lvl>
+    <w:lvl w:ilvl="4" w:tplc="0C070003" w:tentative="1">
+      <w:start w:val="1"/>
+      <w:numFmt w:val="bullet"/>
+      <w:lvlText w:val="o"/>
+      <w:lvlJc w:val="left"/>
+      <w:pPr>
+        <w:ind w:left="3600" w:hanging="360"/>
+      </w:pPr>
+      <w:rPr>
+        <w:rFonts w:ascii="Courier New" w:hAnsi="Courier New" w:cs="Courier New" w:hint="default"/>
+      </w:rPr>
+    </w:lvl>
+    <w:lvl w:ilvl="5" w:tplc="0C070005" w:tentative="1">
+      <w:start w:val="1"/>
+      <w:numFmt w:val="bullet"/>
+      <w:lvlText w:val=""/>
+      <w:lvlJc w:val="left"/>
+      <w:pPr>
+        <w:ind w:left="4320" w:hanging="360"/>
+      </w:pPr>
+      <w:rPr>
+        <w:rFonts w:ascii="Wingdings" w:hAnsi="Wingdings" w:hint="default"/>
+      </w:rPr>
+    </w:lvl>
+    <w:lvl w:ilvl="6" w:tplc="0C070001" w:tentative="1">
+      <w:start w:val="1"/>
+      <w:numFmt w:val="bullet"/>
+      <w:lvlText w:val=""/>
+      <w:lvlJc w:val="left"/>
+      <w:pPr>
+        <w:ind w:left="5040" w:hanging="360"/>
+      </w:pPr>
+      <w:rPr>
+        <w:rFonts w:ascii="Symbol" w:hAnsi="Symbol" w:hint="default"/>
+      </w:rPr>
+    </w:lvl>
+    <w:lvl w:ilvl="7" w:tplc="0C070003" w:tentative="1">
+      <w:start w:val="1"/>
+      <w:numFmt w:val="bullet"/>
+      <w:lvlText w:val="o"/>
+      <w:lvlJc w:val="left"/>
+      <w:pPr>
+        <w:ind w:left="5760" w:hanging="360"/>
+      </w:pPr>
+      <w:rPr>
+        <w:rFonts w:ascii="Courier New" w:hAnsi="Courier New" w:cs="Courier New" w:hint="default"/>
+      </w:rPr>
+    </w:lvl>
+    <w:lvl w:ilvl="8" w:tplc="0C070005" w:tentative="1">
+      <w:start w:val="1"/>
+      <w:numFmt w:val="bullet"/>
+      <w:lvlText w:val=""/>
+      <w:lvlJc w:val="left"/>
+      <w:pPr>
+        <w:ind w:left="6480" w:hanging="360"/>
+      </w:pPr>
+      <w:rPr>
+        <w:rFonts w:ascii="Wingdings" w:hAnsi="Wingdings" w:hint="default"/>
+      </w:rPr>
+    </w:lvl>
+  </w:abstractNum>
+  <w:abstractNum w:abstractNumId="47" w15:restartNumberingAfterBreak="0">
     <w:nsid w:val="4AF029F0"/>
     <w:multiLevelType w:val="multilevel"/>
     <w:tmpl w:val="47C01B02"/>
@@ -25054,7 +25887,7 @@
       </w:rPr>
     </w:lvl>
   </w:abstractNum>
-  <w:abstractNum w:abstractNumId="47" w15:restartNumberingAfterBreak="0">
+  <w:abstractNum w:abstractNumId="48" w15:restartNumberingAfterBreak="0">
     <w:nsid w:val="4B2C1763"/>
     <w:multiLevelType w:val="hybridMultilevel"/>
     <w:tmpl w:val="AE7C4576"/>
@@ -25167,7 +26000,7 @@
       </w:rPr>
     </w:lvl>
   </w:abstractNum>
-  <w:abstractNum w:abstractNumId="48" w15:restartNumberingAfterBreak="0">
+  <w:abstractNum w:abstractNumId="49" w15:restartNumberingAfterBreak="0">
     <w:nsid w:val="4BA71C51"/>
     <w:multiLevelType w:val="multilevel"/>
     <w:tmpl w:val="1EECCB68"/>
@@ -25316,7 +26149,7 @@
       </w:rPr>
     </w:lvl>
   </w:abstractNum>
-  <w:abstractNum w:abstractNumId="49" w15:restartNumberingAfterBreak="0">
+  <w:abstractNum w:abstractNumId="50" w15:restartNumberingAfterBreak="0">
     <w:nsid w:val="4C6E4C0A"/>
     <w:multiLevelType w:val="multilevel"/>
     <w:tmpl w:val="E4ECD8B4"/>
@@ -25465,7 +26298,7 @@
       </w:rPr>
     </w:lvl>
   </w:abstractNum>
-  <w:abstractNum w:abstractNumId="50" w15:restartNumberingAfterBreak="0">
+  <w:abstractNum w:abstractNumId="51" w15:restartNumberingAfterBreak="0">
     <w:nsid w:val="4E3F0FA4"/>
     <w:multiLevelType w:val="multilevel"/>
     <w:tmpl w:val="9148E3E8"/>
@@ -25614,7 +26447,7 @@
       </w:rPr>
     </w:lvl>
   </w:abstractNum>
-  <w:abstractNum w:abstractNumId="51" w15:restartNumberingAfterBreak="0">
+  <w:abstractNum w:abstractNumId="52" w15:restartNumberingAfterBreak="0">
     <w:nsid w:val="4EDF76E9"/>
     <w:multiLevelType w:val="multilevel"/>
     <w:tmpl w:val="17F80A8C"/>
@@ -25763,7 +26596,7 @@
       </w:rPr>
     </w:lvl>
   </w:abstractNum>
-  <w:abstractNum w:abstractNumId="52" w15:restartNumberingAfterBreak="0">
+  <w:abstractNum w:abstractNumId="53" w15:restartNumberingAfterBreak="0">
     <w:nsid w:val="4FC211D4"/>
     <w:multiLevelType w:val="multilevel"/>
     <w:tmpl w:val="3B105492"/>
@@ -25912,7 +26745,7 @@
       </w:rPr>
     </w:lvl>
   </w:abstractNum>
-  <w:abstractNum w:abstractNumId="53" w15:restartNumberingAfterBreak="0">
+  <w:abstractNum w:abstractNumId="54" w15:restartNumberingAfterBreak="0">
     <w:nsid w:val="50AD5514"/>
     <w:multiLevelType w:val="multilevel"/>
     <w:tmpl w:val="706EC86A"/>
@@ -26061,7 +26894,7 @@
       </w:rPr>
     </w:lvl>
   </w:abstractNum>
-  <w:abstractNum w:abstractNumId="54" w15:restartNumberingAfterBreak="0">
+  <w:abstractNum w:abstractNumId="55" w15:restartNumberingAfterBreak="0">
     <w:nsid w:val="50FD4D09"/>
     <w:multiLevelType w:val="multilevel"/>
     <w:tmpl w:val="4940928C"/>
@@ -26210,7 +27043,7 @@
       </w:rPr>
     </w:lvl>
   </w:abstractNum>
-  <w:abstractNum w:abstractNumId="55" w15:restartNumberingAfterBreak="0">
+  <w:abstractNum w:abstractNumId="56" w15:restartNumberingAfterBreak="0">
     <w:nsid w:val="520A0849"/>
     <w:multiLevelType w:val="multilevel"/>
     <w:tmpl w:val="24BCC390"/>
@@ -26359,7 +27192,7 @@
       </w:rPr>
     </w:lvl>
   </w:abstractNum>
-  <w:abstractNum w:abstractNumId="56" w15:restartNumberingAfterBreak="0">
+  <w:abstractNum w:abstractNumId="57" w15:restartNumberingAfterBreak="0">
     <w:nsid w:val="531170BF"/>
     <w:multiLevelType w:val="multilevel"/>
     <w:tmpl w:val="59824A1C"/>
@@ -26508,7 +27341,7 @@
       </w:rPr>
     </w:lvl>
   </w:abstractNum>
-  <w:abstractNum w:abstractNumId="57" w15:restartNumberingAfterBreak="0">
+  <w:abstractNum w:abstractNumId="58" w15:restartNumberingAfterBreak="0">
     <w:nsid w:val="5B661EC1"/>
     <w:multiLevelType w:val="multilevel"/>
     <w:tmpl w:val="36C45A90"/>
@@ -26657,7 +27490,7 @@
       </w:rPr>
     </w:lvl>
   </w:abstractNum>
-  <w:abstractNum w:abstractNumId="58" w15:restartNumberingAfterBreak="0">
+  <w:abstractNum w:abstractNumId="59" w15:restartNumberingAfterBreak="0">
     <w:nsid w:val="5F2678CB"/>
     <w:multiLevelType w:val="multilevel"/>
     <w:tmpl w:val="9EA6AC3E"/>
@@ -26806,7 +27639,7 @@
       </w:rPr>
     </w:lvl>
   </w:abstractNum>
-  <w:abstractNum w:abstractNumId="59" w15:restartNumberingAfterBreak="0">
+  <w:abstractNum w:abstractNumId="60" w15:restartNumberingAfterBreak="0">
     <w:nsid w:val="5F79678F"/>
     <w:multiLevelType w:val="multilevel"/>
     <w:tmpl w:val="5C3023D4"/>
@@ -26955,7 +27788,7 @@
       </w:rPr>
     </w:lvl>
   </w:abstractNum>
-  <w:abstractNum w:abstractNumId="60" w15:restartNumberingAfterBreak="0">
+  <w:abstractNum w:abstractNumId="61" w15:restartNumberingAfterBreak="0">
     <w:nsid w:val="68085934"/>
     <w:multiLevelType w:val="hybridMultilevel"/>
     <w:tmpl w:val="AB625354"/>
@@ -27068,7 +27901,7 @@
       </w:rPr>
     </w:lvl>
   </w:abstractNum>
-  <w:abstractNum w:abstractNumId="61" w15:restartNumberingAfterBreak="0">
+  <w:abstractNum w:abstractNumId="62" w15:restartNumberingAfterBreak="0">
     <w:nsid w:val="69291ABA"/>
     <w:multiLevelType w:val="multilevel"/>
     <w:tmpl w:val="01207896"/>
@@ -27181,7 +28014,7 @@
       </w:pPr>
     </w:lvl>
   </w:abstractNum>
-  <w:abstractNum w:abstractNumId="62" w15:restartNumberingAfterBreak="0">
+  <w:abstractNum w:abstractNumId="63" w15:restartNumberingAfterBreak="0">
     <w:nsid w:val="6B514811"/>
     <w:multiLevelType w:val="multilevel"/>
     <w:tmpl w:val="CC86E748"/>
@@ -27330,7 +28163,7 @@
       </w:rPr>
     </w:lvl>
   </w:abstractNum>
-  <w:abstractNum w:abstractNumId="63" w15:restartNumberingAfterBreak="0">
+  <w:abstractNum w:abstractNumId="64" w15:restartNumberingAfterBreak="0">
     <w:nsid w:val="6D1F07B4"/>
     <w:multiLevelType w:val="multilevel"/>
     <w:tmpl w:val="7994922C"/>
@@ -27479,7 +28312,7 @@
       </w:rPr>
     </w:lvl>
   </w:abstractNum>
-  <w:abstractNum w:abstractNumId="64" w15:restartNumberingAfterBreak="0">
+  <w:abstractNum w:abstractNumId="65" w15:restartNumberingAfterBreak="0">
     <w:nsid w:val="6FD20B9B"/>
     <w:multiLevelType w:val="multilevel"/>
     <w:tmpl w:val="F3D00CA4"/>
@@ -27628,7 +28461,7 @@
       </w:rPr>
     </w:lvl>
   </w:abstractNum>
-  <w:abstractNum w:abstractNumId="65" w15:restartNumberingAfterBreak="0">
+  <w:abstractNum w:abstractNumId="66" w15:restartNumberingAfterBreak="0">
     <w:nsid w:val="70B804B1"/>
     <w:multiLevelType w:val="multilevel"/>
     <w:tmpl w:val="4A2E4EDC"/>
@@ -27777,7 +28610,7 @@
       </w:rPr>
     </w:lvl>
   </w:abstractNum>
-  <w:abstractNum w:abstractNumId="66" w15:restartNumberingAfterBreak="0">
+  <w:abstractNum w:abstractNumId="67" w15:restartNumberingAfterBreak="0">
     <w:nsid w:val="752A0F06"/>
     <w:multiLevelType w:val="multilevel"/>
     <w:tmpl w:val="35C6572A"/>
@@ -27926,7 +28759,7 @@
       </w:rPr>
     </w:lvl>
   </w:abstractNum>
-  <w:abstractNum w:abstractNumId="67" w15:restartNumberingAfterBreak="0">
+  <w:abstractNum w:abstractNumId="68" w15:restartNumberingAfterBreak="0">
     <w:nsid w:val="75F45DBD"/>
     <w:multiLevelType w:val="multilevel"/>
     <w:tmpl w:val="EAF0A780"/>
@@ -28039,7 +28872,7 @@
       </w:pPr>
     </w:lvl>
   </w:abstractNum>
-  <w:abstractNum w:abstractNumId="68" w15:restartNumberingAfterBreak="0">
+  <w:abstractNum w:abstractNumId="69" w15:restartNumberingAfterBreak="0">
     <w:nsid w:val="768C25A2"/>
     <w:multiLevelType w:val="multilevel"/>
     <w:tmpl w:val="01602E40"/>
@@ -28188,7 +29021,7 @@
       </w:rPr>
     </w:lvl>
   </w:abstractNum>
-  <w:abstractNum w:abstractNumId="69" w15:restartNumberingAfterBreak="0">
+  <w:abstractNum w:abstractNumId="70" w15:restartNumberingAfterBreak="0">
     <w:nsid w:val="7ACA67D8"/>
     <w:multiLevelType w:val="multilevel"/>
     <w:tmpl w:val="0E345250"/>
@@ -28337,7 +29170,7 @@
       </w:rPr>
     </w:lvl>
   </w:abstractNum>
-  <w:abstractNum w:abstractNumId="70" w15:restartNumberingAfterBreak="0">
+  <w:abstractNum w:abstractNumId="71" w15:restartNumberingAfterBreak="0">
     <w:nsid w:val="7B4D0110"/>
     <w:multiLevelType w:val="multilevel"/>
     <w:tmpl w:val="E918DCA6"/>
@@ -28490,7 +29323,7 @@
     <w:abstractNumId w:val="16"/>
   </w:num>
   <w:num w:numId="2" w16cid:durableId="1739401275">
-    <w:abstractNumId w:val="65"/>
+    <w:abstractNumId w:val="66"/>
   </w:num>
   <w:num w:numId="3" w16cid:durableId="1292130973">
     <w:abstractNumId w:val="30"/>
@@ -28499,25 +29332,25 @@
     <w:abstractNumId w:val="1"/>
   </w:num>
   <w:num w:numId="5" w16cid:durableId="1609511420">
-    <w:abstractNumId w:val="59"/>
+    <w:abstractNumId w:val="60"/>
   </w:num>
   <w:num w:numId="6" w16cid:durableId="541871468">
-    <w:abstractNumId w:val="53"/>
+    <w:abstractNumId w:val="54"/>
   </w:num>
   <w:num w:numId="7" w16cid:durableId="1447850612">
-    <w:abstractNumId w:val="57"/>
+    <w:abstractNumId w:val="58"/>
   </w:num>
   <w:num w:numId="8" w16cid:durableId="1835536473">
     <w:abstractNumId w:val="25"/>
   </w:num>
   <w:num w:numId="9" w16cid:durableId="1180238147">
-    <w:abstractNumId w:val="56"/>
+    <w:abstractNumId w:val="57"/>
   </w:num>
   <w:num w:numId="10" w16cid:durableId="1675448844">
     <w:abstractNumId w:val="20"/>
   </w:num>
   <w:num w:numId="11" w16cid:durableId="1182402145">
-    <w:abstractNumId w:val="60"/>
+    <w:abstractNumId w:val="61"/>
   </w:num>
   <w:num w:numId="12" w16cid:durableId="1635141002">
     <w:abstractNumId w:val="29"/>
@@ -28526,13 +29359,13 @@
     <w:abstractNumId w:val="0"/>
   </w:num>
   <w:num w:numId="14" w16cid:durableId="774322724">
-    <w:abstractNumId w:val="58"/>
+    <w:abstractNumId w:val="59"/>
   </w:num>
   <w:num w:numId="15" w16cid:durableId="1076126511">
     <w:abstractNumId w:val="24"/>
   </w:num>
   <w:num w:numId="16" w16cid:durableId="411050196">
-    <w:abstractNumId w:val="49"/>
+    <w:abstractNumId w:val="50"/>
   </w:num>
   <w:num w:numId="17" w16cid:durableId="1967155727">
     <w:abstractNumId w:val="34"/>
@@ -28547,7 +29380,7 @@
     <w:abstractNumId w:val="43"/>
   </w:num>
   <w:num w:numId="21" w16cid:durableId="1395162681">
-    <w:abstractNumId w:val="68"/>
+    <w:abstractNumId w:val="69"/>
   </w:num>
   <w:num w:numId="22" w16cid:durableId="1420520729">
     <w:abstractNumId w:val="18"/>
@@ -28562,19 +29395,19 @@
     <w:abstractNumId w:val="28"/>
   </w:num>
   <w:num w:numId="26" w16cid:durableId="579564576">
-    <w:abstractNumId w:val="63"/>
+    <w:abstractNumId w:val="64"/>
   </w:num>
   <w:num w:numId="27" w16cid:durableId="14187291">
-    <w:abstractNumId w:val="55"/>
+    <w:abstractNumId w:val="56"/>
   </w:num>
   <w:num w:numId="28" w16cid:durableId="921059923">
-    <w:abstractNumId w:val="70"/>
+    <w:abstractNumId w:val="71"/>
   </w:num>
   <w:num w:numId="29" w16cid:durableId="1407847630">
     <w:abstractNumId w:val="23"/>
   </w:num>
   <w:num w:numId="30" w16cid:durableId="553539527">
-    <w:abstractNumId w:val="66"/>
+    <w:abstractNumId w:val="67"/>
   </w:num>
   <w:num w:numId="31" w16cid:durableId="703947735">
     <w:abstractNumId w:val="32"/>
@@ -28595,7 +29428,7 @@
     <w:abstractNumId w:val="31"/>
   </w:num>
   <w:num w:numId="37" w16cid:durableId="1912038234">
-    <w:abstractNumId w:val="50"/>
+    <w:abstractNumId w:val="51"/>
   </w:num>
   <w:num w:numId="38" w16cid:durableId="372586146">
     <w:abstractNumId w:val="35"/>
@@ -28607,25 +29440,25 @@
     <w:abstractNumId w:val="4"/>
   </w:num>
   <w:num w:numId="41" w16cid:durableId="700133877">
-    <w:abstractNumId w:val="64"/>
+    <w:abstractNumId w:val="65"/>
   </w:num>
   <w:num w:numId="42" w16cid:durableId="1155494436">
-    <w:abstractNumId w:val="54"/>
+    <w:abstractNumId w:val="55"/>
   </w:num>
   <w:num w:numId="43" w16cid:durableId="1411541074">
     <w:abstractNumId w:val="19"/>
   </w:num>
   <w:num w:numId="44" w16cid:durableId="472337284">
-    <w:abstractNumId w:val="47"/>
+    <w:abstractNumId w:val="48"/>
   </w:num>
   <w:num w:numId="45" w16cid:durableId="479225837">
     <w:abstractNumId w:val="36"/>
   </w:num>
   <w:num w:numId="46" w16cid:durableId="485753697">
-    <w:abstractNumId w:val="69"/>
+    <w:abstractNumId w:val="70"/>
   </w:num>
   <w:num w:numId="47" w16cid:durableId="1871332230">
-    <w:abstractNumId w:val="52"/>
+    <w:abstractNumId w:val="53"/>
   </w:num>
   <w:num w:numId="48" w16cid:durableId="909118141">
     <w:abstractNumId w:val="38"/>
@@ -28649,13 +29482,13 @@
     <w:abstractNumId w:val="6"/>
   </w:num>
   <w:num w:numId="55" w16cid:durableId="780564112">
-    <w:abstractNumId w:val="46"/>
+    <w:abstractNumId w:val="47"/>
   </w:num>
   <w:num w:numId="56" w16cid:durableId="291059286">
     <w:abstractNumId w:val="44"/>
   </w:num>
   <w:num w:numId="57" w16cid:durableId="1682511988">
-    <w:abstractNumId w:val="48"/>
+    <w:abstractNumId w:val="49"/>
   </w:num>
   <w:num w:numId="58" w16cid:durableId="2124035748">
     <w:abstractNumId w:val="10"/>
@@ -28670,7 +29503,7 @@
     <w:abstractNumId w:val="14"/>
   </w:num>
   <w:num w:numId="62" w16cid:durableId="2115663479">
-    <w:abstractNumId w:val="51"/>
+    <w:abstractNumId w:val="52"/>
   </w:num>
   <w:num w:numId="63" w16cid:durableId="1948270727">
     <w:abstractNumId w:val="21"/>
@@ -28682,7 +29515,7 @@
     <w:abstractNumId w:val="40"/>
   </w:num>
   <w:num w:numId="66" w16cid:durableId="487404851">
-    <w:abstractNumId w:val="62"/>
+    <w:abstractNumId w:val="63"/>
   </w:num>
   <w:num w:numId="67" w16cid:durableId="1262688167">
     <w:abstractNumId w:val="17"/>
@@ -28691,13 +29524,16 @@
     <w:abstractNumId w:val="37"/>
   </w:num>
   <w:num w:numId="69" w16cid:durableId="1300696068">
-    <w:abstractNumId w:val="61"/>
+    <w:abstractNumId w:val="62"/>
   </w:num>
   <w:num w:numId="70" w16cid:durableId="1139807507">
-    <w:abstractNumId w:val="67"/>
+    <w:abstractNumId w:val="68"/>
   </w:num>
   <w:num w:numId="71" w16cid:durableId="679508870">
     <w:abstractNumId w:val="9"/>
+  </w:num>
+  <w:num w:numId="72" w16cid:durableId="794521765">
+    <w:abstractNumId w:val="46"/>
   </w:num>
 </w:numbering>
 </file>
@@ -29686,7 +30522,6 @@
     <w:name w:val="Normal (Web)"/>
     <w:basedOn w:val="Standard"/>
     <w:uiPriority w:val="99"/>
-    <w:semiHidden/>
     <w:unhideWhenUsed/>
     <w:rsid w:val="00D05805"/>
     <w:pPr>

</xml_diff>